<commit_message>
Some test cases has been added into the document
</commit_message>
<xml_diff>
--- a/docs/Diseño de casos de prueba 3.docx
+++ b/docs/Diseño de casos de prueba 3.docx
@@ -23588,1350 +23588,6 @@
       </w:tr>
     </w:tbl>
     <w:p/>
-    <w:tbl>
-      <w:tblPr>
-        <w:tblW w:w="9348" w:type="dxa"/>
-        <w:tblBorders>
-          <w:top w:val="outset" w:sz="6" w:space="0" w:color="auto"/>
-          <w:left w:val="outset" w:sz="6" w:space="0" w:color="auto"/>
-          <w:bottom w:val="outset" w:sz="6" w:space="0" w:color="auto"/>
-          <w:right w:val="outset" w:sz="6" w:space="0" w:color="auto"/>
-        </w:tblBorders>
-        <w:tblCellMar>
-          <w:left w:w="0" w:type="dxa"/>
-          <w:right w:w="0" w:type="dxa"/>
-        </w:tblCellMar>
-        <w:tblLook w:val="04A0" w:firstRow="1" w:lastRow="0" w:firstColumn="1" w:lastColumn="0" w:noHBand="0" w:noVBand="1"/>
-      </w:tblPr>
-      <w:tblGrid>
-        <w:gridCol w:w="989"/>
-        <w:gridCol w:w="862"/>
-        <w:gridCol w:w="1475"/>
-        <w:gridCol w:w="875"/>
-        <w:gridCol w:w="5505"/>
-      </w:tblGrid>
-      <w:tr>
-        <w:tc>
-          <w:tcPr>
-            <w:tcW w:w="9348" w:type="dxa"/>
-            <w:gridSpan w:val="5"/>
-            <w:tcBorders>
-              <w:top w:val="single" w:sz="6" w:space="0" w:color="auto"/>
-              <w:left w:val="single" w:sz="6" w:space="0" w:color="auto"/>
-              <w:bottom w:val="single" w:sz="6" w:space="0" w:color="auto"/>
-              <w:right w:val="single" w:sz="6" w:space="0" w:color="auto"/>
-            </w:tcBorders>
-            <w:shd w:val="clear" w:color="auto" w:fill="auto"/>
-            <w:hideMark/>
-          </w:tcPr>
-          <w:p>
-            <w:pPr>
-              <w:spacing w:after="0" w:line="240" w:lineRule="auto"/>
-              <w:textAlignment w:val="baseline"/>
-              <w:rPr>
-                <w:rFonts w:ascii="Times New Roman" w:eastAsia="Times New Roman" w:hAnsi="Times New Roman" w:cs="Times New Roman"/>
-                <w:sz w:val="24"/>
-                <w:szCs w:val="24"/>
-                <w:lang w:val="es-MX"/>
-              </w:rPr>
-            </w:pPr>
-            <w:r>
-              <w:rPr>
-                <w:rFonts w:ascii="Times New Roman" w:eastAsia="Times New Roman" w:hAnsi="Times New Roman" w:cs="Times New Roman"/>
-                <w:b/>
-                <w:bCs/>
-                <w:sz w:val="24"/>
-                <w:szCs w:val="24"/>
-                <w:lang w:val="es-ES"/>
-              </w:rPr>
-              <w:t>Objetivo de la prueba:</w:t>
-            </w:r>
-            <w:r>
-              <w:rPr>
-                <w:rFonts w:ascii="Times New Roman" w:eastAsia="Times New Roman" w:hAnsi="Times New Roman" w:cs="Times New Roman"/>
-                <w:sz w:val="24"/>
-                <w:szCs w:val="24"/>
-                <w:lang w:val="es-ES"/>
-              </w:rPr>
-              <w:t xml:space="preserve"> Verificar que el algoritmo de </w:t>
-            </w:r>
-            <w:proofErr w:type="spellStart"/>
-            <w:r>
-              <w:rPr>
-                <w:rFonts w:ascii="Times New Roman" w:eastAsia="Times New Roman" w:hAnsi="Times New Roman" w:cs="Times New Roman"/>
-                <w:sz w:val="24"/>
-                <w:szCs w:val="24"/>
-                <w:lang w:val="es-ES"/>
-              </w:rPr>
-              <w:t>floyd-warshall</w:t>
-            </w:r>
-            <w:proofErr w:type="spellEnd"/>
-            <w:r>
-              <w:rPr>
-                <w:rFonts w:ascii="Times New Roman" w:eastAsia="Times New Roman" w:hAnsi="Times New Roman" w:cs="Times New Roman"/>
-                <w:sz w:val="24"/>
-                <w:szCs w:val="24"/>
-                <w:lang w:val="es-ES"/>
-              </w:rPr>
-              <w:t xml:space="preserve"> acomoda de forma correcta los costos de cada par de vértices.</w:t>
-            </w:r>
-          </w:p>
-        </w:tc>
-      </w:tr>
-      <w:tr>
-        <w:tc>
-          <w:tcPr>
-            <w:tcW w:w="599" w:type="dxa"/>
-            <w:tcBorders>
-              <w:top w:val="nil"/>
-              <w:left w:val="single" w:sz="6" w:space="0" w:color="auto"/>
-              <w:bottom w:val="single" w:sz="6" w:space="0" w:color="auto"/>
-              <w:right w:val="single" w:sz="6" w:space="0" w:color="auto"/>
-            </w:tcBorders>
-            <w:shd w:val="clear" w:color="auto" w:fill="A8D08D"/>
-            <w:hideMark/>
-          </w:tcPr>
-          <w:p>
-            <w:pPr>
-              <w:spacing w:after="0" w:line="240" w:lineRule="auto"/>
-              <w:jc w:val="center"/>
-              <w:textAlignment w:val="baseline"/>
-              <w:rPr>
-                <w:rFonts w:ascii="Times New Roman" w:eastAsia="Times New Roman" w:hAnsi="Times New Roman" w:cs="Times New Roman"/>
-                <w:b/>
-                <w:bCs/>
-                <w:sz w:val="24"/>
-                <w:szCs w:val="24"/>
-                <w:lang w:val="es-ES"/>
-              </w:rPr>
-            </w:pPr>
-          </w:p>
-          <w:p>
-            <w:pPr>
-              <w:spacing w:after="0" w:line="240" w:lineRule="auto"/>
-              <w:jc w:val="center"/>
-              <w:textAlignment w:val="baseline"/>
-              <w:rPr>
-                <w:rFonts w:ascii="Times New Roman" w:eastAsia="Times New Roman" w:hAnsi="Times New Roman" w:cs="Times New Roman"/>
-                <w:sz w:val="24"/>
-                <w:szCs w:val="24"/>
-                <w:lang w:val="en-US"/>
-              </w:rPr>
-            </w:pPr>
-            <w:r>
-              <w:rPr>
-                <w:rFonts w:ascii="Times New Roman" w:eastAsia="Times New Roman" w:hAnsi="Times New Roman" w:cs="Times New Roman"/>
-                <w:b/>
-                <w:bCs/>
-                <w:sz w:val="24"/>
-                <w:szCs w:val="24"/>
-                <w:lang w:val="es-ES"/>
-              </w:rPr>
-              <w:t>Clase</w:t>
-            </w:r>
-            <w:r>
-              <w:rPr>
-                <w:rFonts w:ascii="Times New Roman" w:eastAsia="Times New Roman" w:hAnsi="Times New Roman" w:cs="Times New Roman"/>
-                <w:sz w:val="24"/>
-                <w:szCs w:val="24"/>
-                <w:lang w:val="en-US"/>
-              </w:rPr>
-              <w:t> </w:t>
-            </w:r>
-          </w:p>
-        </w:tc>
-        <w:tc>
-          <w:tcPr>
-            <w:tcW w:w="814" w:type="dxa"/>
-            <w:tcBorders>
-              <w:top w:val="nil"/>
-              <w:left w:val="nil"/>
-              <w:bottom w:val="single" w:sz="6" w:space="0" w:color="auto"/>
-              <w:right w:val="single" w:sz="6" w:space="0" w:color="auto"/>
-            </w:tcBorders>
-            <w:shd w:val="clear" w:color="auto" w:fill="A8D08D"/>
-            <w:hideMark/>
-          </w:tcPr>
-          <w:p>
-            <w:pPr>
-              <w:spacing w:after="0" w:line="240" w:lineRule="auto"/>
-              <w:jc w:val="center"/>
-              <w:textAlignment w:val="baseline"/>
-              <w:rPr>
-                <w:rFonts w:ascii="Times New Roman" w:eastAsia="Times New Roman" w:hAnsi="Times New Roman" w:cs="Times New Roman"/>
-                <w:b/>
-                <w:bCs/>
-                <w:sz w:val="24"/>
-                <w:szCs w:val="24"/>
-                <w:lang w:val="es-ES"/>
-              </w:rPr>
-            </w:pPr>
-          </w:p>
-          <w:p>
-            <w:pPr>
-              <w:spacing w:after="0" w:line="240" w:lineRule="auto"/>
-              <w:jc w:val="center"/>
-              <w:textAlignment w:val="baseline"/>
-              <w:rPr>
-                <w:rFonts w:ascii="Times New Roman" w:eastAsia="Times New Roman" w:hAnsi="Times New Roman" w:cs="Times New Roman"/>
-                <w:sz w:val="24"/>
-                <w:szCs w:val="24"/>
-                <w:lang w:val="en-US"/>
-              </w:rPr>
-            </w:pPr>
-            <w:r>
-              <w:rPr>
-                <w:rFonts w:ascii="Times New Roman" w:eastAsia="Times New Roman" w:hAnsi="Times New Roman" w:cs="Times New Roman"/>
-                <w:b/>
-                <w:bCs/>
-                <w:sz w:val="24"/>
-                <w:szCs w:val="24"/>
-                <w:lang w:val="es-ES"/>
-              </w:rPr>
-              <w:t>Método</w:t>
-            </w:r>
-            <w:r>
-              <w:rPr>
-                <w:rFonts w:ascii="Times New Roman" w:eastAsia="Times New Roman" w:hAnsi="Times New Roman" w:cs="Times New Roman"/>
-                <w:sz w:val="24"/>
-                <w:szCs w:val="24"/>
-                <w:lang w:val="en-US"/>
-              </w:rPr>
-              <w:t> </w:t>
-            </w:r>
-          </w:p>
-        </w:tc>
-        <w:tc>
-          <w:tcPr>
-            <w:tcW w:w="1392" w:type="dxa"/>
-            <w:tcBorders>
-              <w:top w:val="nil"/>
-              <w:left w:val="nil"/>
-              <w:bottom w:val="single" w:sz="6" w:space="0" w:color="auto"/>
-              <w:right w:val="single" w:sz="6" w:space="0" w:color="auto"/>
-            </w:tcBorders>
-            <w:shd w:val="clear" w:color="auto" w:fill="A8D08D"/>
-            <w:hideMark/>
-          </w:tcPr>
-          <w:p>
-            <w:pPr>
-              <w:spacing w:after="0" w:line="240" w:lineRule="auto"/>
-              <w:jc w:val="center"/>
-              <w:textAlignment w:val="baseline"/>
-              <w:rPr>
-                <w:rFonts w:ascii="Times New Roman" w:eastAsia="Times New Roman" w:hAnsi="Times New Roman" w:cs="Times New Roman"/>
-                <w:b/>
-                <w:bCs/>
-                <w:sz w:val="24"/>
-                <w:szCs w:val="24"/>
-                <w:lang w:val="es-ES"/>
-              </w:rPr>
-            </w:pPr>
-          </w:p>
-          <w:p>
-            <w:pPr>
-              <w:spacing w:after="0" w:line="240" w:lineRule="auto"/>
-              <w:jc w:val="center"/>
-              <w:textAlignment w:val="baseline"/>
-              <w:rPr>
-                <w:rFonts w:ascii="Times New Roman" w:eastAsia="Times New Roman" w:hAnsi="Times New Roman" w:cs="Times New Roman"/>
-                <w:sz w:val="24"/>
-                <w:szCs w:val="24"/>
-                <w:lang w:val="en-US"/>
-              </w:rPr>
-            </w:pPr>
-            <w:r>
-              <w:rPr>
-                <w:rFonts w:ascii="Times New Roman" w:eastAsia="Times New Roman" w:hAnsi="Times New Roman" w:cs="Times New Roman"/>
-                <w:b/>
-                <w:bCs/>
-                <w:sz w:val="24"/>
-                <w:szCs w:val="24"/>
-                <w:lang w:val="es-ES"/>
-              </w:rPr>
-              <w:t>Escenario</w:t>
-            </w:r>
-            <w:r>
-              <w:rPr>
-                <w:rFonts w:ascii="Times New Roman" w:eastAsia="Times New Roman" w:hAnsi="Times New Roman" w:cs="Times New Roman"/>
-                <w:sz w:val="24"/>
-                <w:szCs w:val="24"/>
-                <w:lang w:val="en-US"/>
-              </w:rPr>
-              <w:t> </w:t>
-            </w:r>
-          </w:p>
-        </w:tc>
-        <w:tc>
-          <w:tcPr>
-            <w:tcW w:w="826" w:type="dxa"/>
-            <w:tcBorders>
-              <w:top w:val="nil"/>
-              <w:left w:val="nil"/>
-              <w:bottom w:val="single" w:sz="6" w:space="0" w:color="auto"/>
-              <w:right w:val="single" w:sz="6" w:space="0" w:color="auto"/>
-            </w:tcBorders>
-            <w:shd w:val="clear" w:color="auto" w:fill="A8D08D"/>
-            <w:hideMark/>
-          </w:tcPr>
-          <w:p>
-            <w:pPr>
-              <w:spacing w:after="0" w:line="240" w:lineRule="auto"/>
-              <w:jc w:val="center"/>
-              <w:textAlignment w:val="baseline"/>
-              <w:rPr>
-                <w:rFonts w:ascii="Times New Roman" w:eastAsia="Times New Roman" w:hAnsi="Times New Roman" w:cs="Times New Roman"/>
-                <w:sz w:val="24"/>
-                <w:szCs w:val="24"/>
-                <w:lang w:val="en-US"/>
-              </w:rPr>
-            </w:pPr>
-            <w:r>
-              <w:rPr>
-                <w:rFonts w:ascii="Times New Roman" w:eastAsia="Times New Roman" w:hAnsi="Times New Roman" w:cs="Times New Roman"/>
-                <w:b/>
-                <w:bCs/>
-                <w:sz w:val="24"/>
-                <w:szCs w:val="24"/>
-                <w:lang w:val="es-ES"/>
-              </w:rPr>
-              <w:t>Valores de entrada</w:t>
-            </w:r>
-            <w:r>
-              <w:rPr>
-                <w:rFonts w:ascii="Times New Roman" w:eastAsia="Times New Roman" w:hAnsi="Times New Roman" w:cs="Times New Roman"/>
-                <w:sz w:val="24"/>
-                <w:szCs w:val="24"/>
-                <w:lang w:val="en-US"/>
-              </w:rPr>
-              <w:t> </w:t>
-            </w:r>
-          </w:p>
-        </w:tc>
-        <w:tc>
-          <w:tcPr>
-            <w:tcW w:w="5717" w:type="dxa"/>
-            <w:tcBorders>
-              <w:top w:val="nil"/>
-              <w:left w:val="nil"/>
-              <w:bottom w:val="single" w:sz="6" w:space="0" w:color="auto"/>
-              <w:right w:val="single" w:sz="6" w:space="0" w:color="auto"/>
-            </w:tcBorders>
-            <w:shd w:val="clear" w:color="auto" w:fill="A8D08D"/>
-            <w:hideMark/>
-          </w:tcPr>
-          <w:p>
-            <w:pPr>
-              <w:spacing w:after="0" w:line="240" w:lineRule="auto"/>
-              <w:jc w:val="center"/>
-              <w:textAlignment w:val="baseline"/>
-              <w:rPr>
-                <w:rFonts w:ascii="Times New Roman" w:eastAsia="Times New Roman" w:hAnsi="Times New Roman" w:cs="Times New Roman"/>
-                <w:b/>
-                <w:bCs/>
-                <w:sz w:val="24"/>
-                <w:szCs w:val="24"/>
-                <w:lang w:val="es-ES"/>
-              </w:rPr>
-            </w:pPr>
-          </w:p>
-          <w:p>
-            <w:pPr>
-              <w:spacing w:after="0" w:line="240" w:lineRule="auto"/>
-              <w:jc w:val="center"/>
-              <w:textAlignment w:val="baseline"/>
-              <w:rPr>
-                <w:rFonts w:ascii="Times New Roman" w:eastAsia="Times New Roman" w:hAnsi="Times New Roman" w:cs="Times New Roman"/>
-                <w:sz w:val="24"/>
-                <w:szCs w:val="24"/>
-                <w:lang w:val="en-US"/>
-              </w:rPr>
-            </w:pPr>
-            <w:r>
-              <w:rPr>
-                <w:rFonts w:ascii="Times New Roman" w:eastAsia="Times New Roman" w:hAnsi="Times New Roman" w:cs="Times New Roman"/>
-                <w:b/>
-                <w:bCs/>
-                <w:sz w:val="24"/>
-                <w:szCs w:val="24"/>
-                <w:lang w:val="es-ES"/>
-              </w:rPr>
-              <w:t>Resultado</w:t>
-            </w:r>
-            <w:r>
-              <w:rPr>
-                <w:rFonts w:ascii="Times New Roman" w:eastAsia="Times New Roman" w:hAnsi="Times New Roman" w:cs="Times New Roman"/>
-                <w:sz w:val="24"/>
-                <w:szCs w:val="24"/>
-                <w:lang w:val="en-US"/>
-              </w:rPr>
-              <w:t> </w:t>
-            </w:r>
-          </w:p>
-        </w:tc>
-      </w:tr>
-      <w:tr>
-        <w:tc>
-          <w:tcPr>
-            <w:tcW w:w="599" w:type="dxa"/>
-            <w:tcBorders>
-              <w:top w:val="nil"/>
-              <w:left w:val="single" w:sz="6" w:space="0" w:color="auto"/>
-              <w:bottom w:val="single" w:sz="6" w:space="0" w:color="auto"/>
-              <w:right w:val="single" w:sz="6" w:space="0" w:color="auto"/>
-            </w:tcBorders>
-            <w:shd w:val="clear" w:color="auto" w:fill="auto"/>
-          </w:tcPr>
-          <w:p>
-            <w:pPr>
-              <w:spacing w:after="0" w:line="240" w:lineRule="auto"/>
-              <w:jc w:val="center"/>
-              <w:textAlignment w:val="baseline"/>
-              <w:rPr>
-                <w:rFonts w:ascii="Times New Roman" w:eastAsia="Times New Roman" w:hAnsi="Times New Roman" w:cs="Times New Roman"/>
-                <w:sz w:val="24"/>
-                <w:szCs w:val="24"/>
-                <w:lang w:val="en-US"/>
-              </w:rPr>
-            </w:pPr>
-          </w:p>
-          <w:p>
-            <w:pPr>
-              <w:spacing w:after="0" w:line="240" w:lineRule="auto"/>
-              <w:jc w:val="center"/>
-              <w:textAlignment w:val="baseline"/>
-              <w:rPr>
-                <w:rFonts w:ascii="Times New Roman" w:eastAsia="Times New Roman" w:hAnsi="Times New Roman" w:cs="Times New Roman"/>
-                <w:sz w:val="24"/>
-                <w:szCs w:val="24"/>
-                <w:lang w:val="en-US"/>
-              </w:rPr>
-            </w:pPr>
-          </w:p>
-          <w:p>
-            <w:pPr>
-              <w:spacing w:after="0" w:line="240" w:lineRule="auto"/>
-              <w:jc w:val="center"/>
-              <w:textAlignment w:val="baseline"/>
-              <w:rPr>
-                <w:rFonts w:ascii="Times New Roman" w:eastAsia="Times New Roman" w:hAnsi="Times New Roman" w:cs="Times New Roman"/>
-                <w:sz w:val="24"/>
-                <w:szCs w:val="24"/>
-                <w:lang w:val="en-US"/>
-              </w:rPr>
-            </w:pPr>
-          </w:p>
-          <w:p>
-            <w:pPr>
-              <w:spacing w:after="0" w:line="240" w:lineRule="auto"/>
-              <w:jc w:val="center"/>
-              <w:textAlignment w:val="baseline"/>
-              <w:rPr>
-                <w:rFonts w:ascii="Times New Roman" w:eastAsia="Times New Roman" w:hAnsi="Times New Roman" w:cs="Times New Roman"/>
-                <w:sz w:val="24"/>
-                <w:szCs w:val="24"/>
-                <w:lang w:val="en-US"/>
-              </w:rPr>
-            </w:pPr>
-            <w:proofErr w:type="spellStart"/>
-            <w:r>
-              <w:rPr>
-                <w:rFonts w:ascii="Times New Roman" w:eastAsia="Times New Roman" w:hAnsi="Times New Roman" w:cs="Times New Roman"/>
-                <w:sz w:val="24"/>
-                <w:szCs w:val="24"/>
-                <w:lang w:val="en-US"/>
-              </w:rPr>
-              <w:t>ListGraph</w:t>
-            </w:r>
-            <w:proofErr w:type="spellEnd"/>
-          </w:p>
-        </w:tc>
-        <w:tc>
-          <w:tcPr>
-            <w:tcW w:w="814" w:type="dxa"/>
-            <w:tcBorders>
-              <w:top w:val="nil"/>
-              <w:left w:val="nil"/>
-              <w:bottom w:val="single" w:sz="6" w:space="0" w:color="auto"/>
-              <w:right w:val="single" w:sz="6" w:space="0" w:color="auto"/>
-            </w:tcBorders>
-            <w:shd w:val="clear" w:color="auto" w:fill="auto"/>
-          </w:tcPr>
-          <w:p>
-            <w:pPr>
-              <w:spacing w:after="0" w:line="240" w:lineRule="auto"/>
-              <w:jc w:val="center"/>
-              <w:textAlignment w:val="baseline"/>
-              <w:rPr>
-                <w:rFonts w:ascii="Times New Roman" w:eastAsia="Times New Roman" w:hAnsi="Times New Roman" w:cs="Times New Roman"/>
-                <w:sz w:val="24"/>
-                <w:szCs w:val="24"/>
-                <w:lang w:val="en-US"/>
-              </w:rPr>
-            </w:pPr>
-          </w:p>
-          <w:p>
-            <w:pPr>
-              <w:spacing w:after="0" w:line="240" w:lineRule="auto"/>
-              <w:jc w:val="center"/>
-              <w:textAlignment w:val="baseline"/>
-              <w:rPr>
-                <w:rFonts w:ascii="Times New Roman" w:eastAsia="Times New Roman" w:hAnsi="Times New Roman" w:cs="Times New Roman"/>
-                <w:sz w:val="24"/>
-                <w:szCs w:val="24"/>
-                <w:lang w:val="en-US"/>
-              </w:rPr>
-            </w:pPr>
-          </w:p>
-          <w:p>
-            <w:pPr>
-              <w:spacing w:after="0" w:line="240" w:lineRule="auto"/>
-              <w:jc w:val="center"/>
-              <w:textAlignment w:val="baseline"/>
-              <w:rPr>
-                <w:rFonts w:ascii="Times New Roman" w:eastAsia="Times New Roman" w:hAnsi="Times New Roman" w:cs="Times New Roman"/>
-                <w:sz w:val="24"/>
-                <w:szCs w:val="24"/>
-                <w:lang w:val="en-US"/>
-              </w:rPr>
-            </w:pPr>
-          </w:p>
-          <w:p>
-            <w:pPr>
-              <w:spacing w:after="0" w:line="240" w:lineRule="auto"/>
-              <w:jc w:val="center"/>
-              <w:textAlignment w:val="baseline"/>
-              <w:rPr>
-                <w:rFonts w:ascii="Times New Roman" w:eastAsia="Times New Roman" w:hAnsi="Times New Roman" w:cs="Times New Roman"/>
-                <w:sz w:val="24"/>
-                <w:szCs w:val="24"/>
-                <w:lang w:val="en-US"/>
-              </w:rPr>
-            </w:pPr>
-            <w:proofErr w:type="spellStart"/>
-            <w:r>
-              <w:rPr>
-                <w:rFonts w:ascii="Times New Roman" w:eastAsia="Times New Roman" w:hAnsi="Times New Roman" w:cs="Times New Roman"/>
-                <w:sz w:val="24"/>
-                <w:szCs w:val="24"/>
-                <w:lang w:val="en-US"/>
-              </w:rPr>
-              <w:t>floyd</w:t>
-            </w:r>
-            <w:proofErr w:type="spellEnd"/>
-          </w:p>
-        </w:tc>
-        <w:tc>
-          <w:tcPr>
-            <w:tcW w:w="1392" w:type="dxa"/>
-            <w:tcBorders>
-              <w:top w:val="nil"/>
-              <w:left w:val="nil"/>
-              <w:bottom w:val="single" w:sz="6" w:space="0" w:color="auto"/>
-              <w:right w:val="single" w:sz="6" w:space="0" w:color="auto"/>
-            </w:tcBorders>
-            <w:shd w:val="clear" w:color="auto" w:fill="auto"/>
-          </w:tcPr>
-          <w:p>
-            <w:pPr>
-              <w:spacing w:after="0" w:line="240" w:lineRule="auto"/>
-              <w:textAlignment w:val="baseline"/>
-              <w:rPr>
-                <w:rFonts w:ascii="Times New Roman" w:eastAsia="Times New Roman" w:hAnsi="Times New Roman" w:cs="Times New Roman"/>
-                <w:sz w:val="24"/>
-                <w:szCs w:val="24"/>
-                <w:lang w:val="es-ES"/>
-              </w:rPr>
-            </w:pPr>
-          </w:p>
-          <w:p>
-            <w:pPr>
-              <w:spacing w:after="0" w:line="240" w:lineRule="auto"/>
-              <w:textAlignment w:val="baseline"/>
-              <w:rPr>
-                <w:rFonts w:ascii="Times New Roman" w:eastAsia="Times New Roman" w:hAnsi="Times New Roman" w:cs="Times New Roman"/>
-                <w:sz w:val="24"/>
-                <w:szCs w:val="24"/>
-                <w:lang w:val="es-ES"/>
-              </w:rPr>
-            </w:pPr>
-          </w:p>
-          <w:p>
-            <w:pPr>
-              <w:spacing w:after="0" w:line="240" w:lineRule="auto"/>
-              <w:textAlignment w:val="baseline"/>
-              <w:rPr>
-                <w:rFonts w:ascii="Times New Roman" w:eastAsia="Times New Roman" w:hAnsi="Times New Roman" w:cs="Times New Roman"/>
-                <w:sz w:val="24"/>
-                <w:szCs w:val="24"/>
-                <w:lang w:val="es-ES"/>
-              </w:rPr>
-            </w:pPr>
-          </w:p>
-          <w:p>
-            <w:pPr>
-              <w:spacing w:after="0" w:line="240" w:lineRule="auto"/>
-              <w:textAlignment w:val="baseline"/>
-              <w:rPr>
-                <w:rFonts w:ascii="Times New Roman" w:eastAsia="Times New Roman" w:hAnsi="Times New Roman" w:cs="Times New Roman"/>
-                <w:sz w:val="24"/>
-                <w:szCs w:val="24"/>
-                <w:lang w:val="en-US"/>
-              </w:rPr>
-            </w:pPr>
-            <w:r>
-              <w:rPr>
-                <w:rFonts w:ascii="Times New Roman" w:eastAsia="Times New Roman" w:hAnsi="Times New Roman" w:cs="Times New Roman"/>
-                <w:sz w:val="24"/>
-                <w:szCs w:val="24"/>
-                <w:lang w:val="es-ES"/>
-              </w:rPr>
-              <w:t>setupScenary</w:t>
-            </w:r>
-            <w:r>
-              <w:rPr>
-                <w:rFonts w:ascii="Times New Roman" w:eastAsia="Times New Roman" w:hAnsi="Times New Roman" w:cs="Times New Roman"/>
-                <w:sz w:val="24"/>
-                <w:szCs w:val="24"/>
-                <w:lang w:val="es-ES"/>
-              </w:rPr>
-              <w:t>4</w:t>
-            </w:r>
-            <w:r>
-              <w:rPr>
-                <w:rFonts w:ascii="Times New Roman" w:eastAsia="Times New Roman" w:hAnsi="Times New Roman" w:cs="Times New Roman"/>
-                <w:sz w:val="24"/>
-                <w:szCs w:val="24"/>
-                <w:lang w:val="en-US"/>
-              </w:rPr>
-              <w:t> </w:t>
-            </w:r>
-          </w:p>
-        </w:tc>
-        <w:tc>
-          <w:tcPr>
-            <w:tcW w:w="826" w:type="dxa"/>
-            <w:tcBorders>
-              <w:top w:val="nil"/>
-              <w:left w:val="nil"/>
-              <w:bottom w:val="single" w:sz="6" w:space="0" w:color="auto"/>
-              <w:right w:val="single" w:sz="6" w:space="0" w:color="auto"/>
-            </w:tcBorders>
-            <w:shd w:val="clear" w:color="auto" w:fill="auto"/>
-          </w:tcPr>
-          <w:p>
-            <w:pPr>
-              <w:spacing w:after="0" w:line="240" w:lineRule="auto"/>
-              <w:textAlignment w:val="baseline"/>
-              <w:rPr>
-                <w:rFonts w:ascii="Times New Roman" w:eastAsia="Times New Roman" w:hAnsi="Times New Roman" w:cs="Times New Roman"/>
-                <w:sz w:val="24"/>
-                <w:szCs w:val="24"/>
-                <w:lang w:val="en-US"/>
-              </w:rPr>
-            </w:pPr>
-          </w:p>
-        </w:tc>
-        <w:tc>
-          <w:tcPr>
-            <w:tcW w:w="5717" w:type="dxa"/>
-            <w:tcBorders>
-              <w:top w:val="nil"/>
-              <w:left w:val="nil"/>
-              <w:bottom w:val="single" w:sz="6" w:space="0" w:color="auto"/>
-              <w:right w:val="single" w:sz="6" w:space="0" w:color="auto"/>
-            </w:tcBorders>
-            <w:shd w:val="clear" w:color="auto" w:fill="auto"/>
-          </w:tcPr>
-          <w:p>
-            <w:pPr>
-              <w:spacing w:after="0" w:line="240" w:lineRule="auto"/>
-              <w:textAlignment w:val="baseline"/>
-              <w:rPr>
-                <w:rFonts w:ascii="Times New Roman" w:eastAsia="Times New Roman" w:hAnsi="Times New Roman" w:cs="Times New Roman"/>
-                <w:sz w:val="24"/>
-                <w:szCs w:val="24"/>
-                <w:lang w:val="es-ES"/>
-              </w:rPr>
-            </w:pPr>
-            <w:r>
-              <w:rPr>
-                <w:rFonts w:ascii="Times New Roman" w:eastAsia="Times New Roman" w:hAnsi="Times New Roman" w:cs="Times New Roman"/>
-                <w:sz w:val="24"/>
-                <w:szCs w:val="24"/>
-                <w:lang w:val="es-ES"/>
-              </w:rPr>
-              <w:t>Se organizó correctamente la matriz con los costos de cada par de vértices obteniendo el siguiente resultado.</w:t>
-            </w:r>
-          </w:p>
-          <w:p>
-            <w:pPr>
-              <w:spacing w:after="0" w:line="240" w:lineRule="auto"/>
-              <w:textAlignment w:val="baseline"/>
-              <w:rPr>
-                <w:rFonts w:ascii="Times New Roman" w:eastAsia="Times New Roman" w:hAnsi="Times New Roman" w:cs="Times New Roman"/>
-                <w:sz w:val="24"/>
-                <w:szCs w:val="24"/>
-                <w:lang w:val="es-ES"/>
-              </w:rPr>
-            </w:pPr>
-            <w:r>
-              <w:rPr>
-                <w:noProof/>
-              </w:rPr>
-              <w:drawing>
-                <wp:inline distT="0" distB="0" distL="0" distR="0" wp14:anchorId="2D9B0720" wp14:editId="2F6D192A">
-                  <wp:extent cx="3479470" cy="1049195"/>
-                  <wp:effectExtent l="0" t="0" r="6985" b="0"/>
-                  <wp:docPr id="15" name="Imagen 15"/>
-                  <wp:cNvGraphicFramePr>
-                    <a:graphicFrameLocks xmlns:a="http://schemas.openxmlformats.org/drawingml/2006/main" noChangeAspect="1"/>
-                  </wp:cNvGraphicFramePr>
-                  <a:graphic xmlns:a="http://schemas.openxmlformats.org/drawingml/2006/main">
-                    <a:graphicData uri="http://schemas.openxmlformats.org/drawingml/2006/picture">
-                      <pic:pic xmlns:pic="http://schemas.openxmlformats.org/drawingml/2006/picture">
-                        <pic:nvPicPr>
-                          <pic:cNvPr id="0" name="Picture 1"/>
-                          <pic:cNvPicPr>
-                            <a:picLocks noChangeAspect="1" noChangeArrowheads="1"/>
-                          </pic:cNvPicPr>
-                        </pic:nvPicPr>
-                        <pic:blipFill>
-                          <a:blip r:embed="rId9">
-                            <a:extLst>
-                              <a:ext uri="{28A0092B-C50C-407E-A947-70E740481C1C}">
-                                <a14:useLocalDpi xmlns:a14="http://schemas.microsoft.com/office/drawing/2010/main" val="0"/>
-                              </a:ext>
-                            </a:extLst>
-                          </a:blip>
-                          <a:srcRect/>
-                          <a:stretch>
-                            <a:fillRect/>
-                          </a:stretch>
-                        </pic:blipFill>
-                        <pic:spPr bwMode="auto">
-                          <a:xfrm>
-                            <a:off x="0" y="0"/>
-                            <a:ext cx="3490591" cy="1052549"/>
-                          </a:xfrm>
-                          <a:prstGeom prst="rect">
-                            <a:avLst/>
-                          </a:prstGeom>
-                          <a:noFill/>
-                          <a:ln>
-                            <a:noFill/>
-                          </a:ln>
-                        </pic:spPr>
-                      </pic:pic>
-                    </a:graphicData>
-                  </a:graphic>
-                </wp:inline>
-              </w:drawing>
-            </w:r>
-          </w:p>
-        </w:tc>
-      </w:tr>
-      <w:tr>
-        <w:tc>
-          <w:tcPr>
-            <w:tcW w:w="599" w:type="dxa"/>
-            <w:tcBorders>
-              <w:top w:val="nil"/>
-              <w:left w:val="single" w:sz="6" w:space="0" w:color="auto"/>
-              <w:bottom w:val="single" w:sz="6" w:space="0" w:color="auto"/>
-              <w:right w:val="single" w:sz="6" w:space="0" w:color="auto"/>
-            </w:tcBorders>
-            <w:shd w:val="clear" w:color="auto" w:fill="auto"/>
-          </w:tcPr>
-          <w:p>
-            <w:pPr>
-              <w:spacing w:after="0" w:line="240" w:lineRule="auto"/>
-              <w:jc w:val="center"/>
-              <w:textAlignment w:val="baseline"/>
-              <w:rPr>
-                <w:rFonts w:ascii="Times New Roman" w:eastAsia="Times New Roman" w:hAnsi="Times New Roman" w:cs="Times New Roman"/>
-                <w:sz w:val="24"/>
-                <w:szCs w:val="24"/>
-              </w:rPr>
-            </w:pPr>
-            <w:proofErr w:type="spellStart"/>
-            <w:r>
-              <w:rPr>
-                <w:rFonts w:ascii="Times New Roman" w:eastAsia="Times New Roman" w:hAnsi="Times New Roman" w:cs="Times New Roman"/>
-                <w:sz w:val="24"/>
-                <w:szCs w:val="24"/>
-              </w:rPr>
-              <w:t>ListGraph</w:t>
-            </w:r>
-            <w:proofErr w:type="spellEnd"/>
-          </w:p>
-          <w:p>
-            <w:pPr>
-              <w:spacing w:after="0" w:line="240" w:lineRule="auto"/>
-              <w:jc w:val="center"/>
-              <w:textAlignment w:val="baseline"/>
-              <w:rPr>
-                <w:rFonts w:ascii="Times New Roman" w:eastAsia="Times New Roman" w:hAnsi="Times New Roman" w:cs="Times New Roman"/>
-                <w:sz w:val="24"/>
-                <w:szCs w:val="24"/>
-              </w:rPr>
-            </w:pPr>
-          </w:p>
-        </w:tc>
-        <w:tc>
-          <w:tcPr>
-            <w:tcW w:w="814" w:type="dxa"/>
-            <w:tcBorders>
-              <w:top w:val="nil"/>
-              <w:left w:val="nil"/>
-              <w:bottom w:val="single" w:sz="6" w:space="0" w:color="auto"/>
-              <w:right w:val="single" w:sz="6" w:space="0" w:color="auto"/>
-            </w:tcBorders>
-            <w:shd w:val="clear" w:color="auto" w:fill="auto"/>
-          </w:tcPr>
-          <w:p>
-            <w:pPr>
-              <w:spacing w:after="0" w:line="240" w:lineRule="auto"/>
-              <w:jc w:val="center"/>
-              <w:textAlignment w:val="baseline"/>
-              <w:rPr>
-                <w:rFonts w:ascii="Times New Roman" w:eastAsia="Times New Roman" w:hAnsi="Times New Roman" w:cs="Times New Roman"/>
-                <w:sz w:val="24"/>
-                <w:szCs w:val="24"/>
-              </w:rPr>
-            </w:pPr>
-            <w:proofErr w:type="spellStart"/>
-            <w:r>
-              <w:rPr>
-                <w:rFonts w:ascii="Times New Roman" w:eastAsia="Times New Roman" w:hAnsi="Times New Roman" w:cs="Times New Roman"/>
-                <w:sz w:val="24"/>
-                <w:szCs w:val="24"/>
-              </w:rPr>
-              <w:t>floyd</w:t>
-            </w:r>
-            <w:proofErr w:type="spellEnd"/>
-          </w:p>
-          <w:p>
-            <w:pPr>
-              <w:spacing w:after="0" w:line="240" w:lineRule="auto"/>
-              <w:jc w:val="center"/>
-              <w:textAlignment w:val="baseline"/>
-              <w:rPr>
-                <w:rFonts w:ascii="Times New Roman" w:eastAsia="Times New Roman" w:hAnsi="Times New Roman" w:cs="Times New Roman"/>
-                <w:sz w:val="24"/>
-                <w:szCs w:val="24"/>
-              </w:rPr>
-            </w:pPr>
-          </w:p>
-        </w:tc>
-        <w:tc>
-          <w:tcPr>
-            <w:tcW w:w="1392" w:type="dxa"/>
-            <w:tcBorders>
-              <w:top w:val="nil"/>
-              <w:left w:val="nil"/>
-              <w:bottom w:val="single" w:sz="6" w:space="0" w:color="auto"/>
-              <w:right w:val="single" w:sz="6" w:space="0" w:color="auto"/>
-            </w:tcBorders>
-            <w:shd w:val="clear" w:color="auto" w:fill="auto"/>
-          </w:tcPr>
-          <w:p>
-            <w:pPr>
-              <w:spacing w:after="0" w:line="240" w:lineRule="auto"/>
-              <w:textAlignment w:val="baseline"/>
-              <w:rPr>
-                <w:rFonts w:ascii="Times New Roman" w:eastAsia="Times New Roman" w:hAnsi="Times New Roman" w:cs="Times New Roman"/>
-                <w:sz w:val="24"/>
-                <w:szCs w:val="24"/>
-              </w:rPr>
-            </w:pPr>
-            <w:r>
-              <w:rPr>
-                <w:rFonts w:ascii="Times New Roman" w:eastAsia="Times New Roman" w:hAnsi="Times New Roman" w:cs="Times New Roman"/>
-                <w:sz w:val="24"/>
-                <w:szCs w:val="24"/>
-                <w:lang w:val="es-ES"/>
-              </w:rPr>
-              <w:t>setupScenary</w:t>
-            </w:r>
-            <w:r>
-              <w:rPr>
-                <w:rFonts w:ascii="Times New Roman" w:eastAsia="Times New Roman" w:hAnsi="Times New Roman" w:cs="Times New Roman"/>
-                <w:sz w:val="24"/>
-                <w:szCs w:val="24"/>
-                <w:lang w:val="es-ES"/>
-              </w:rPr>
-              <w:t>1</w:t>
-            </w:r>
-          </w:p>
-        </w:tc>
-        <w:tc>
-          <w:tcPr>
-            <w:tcW w:w="826" w:type="dxa"/>
-            <w:tcBorders>
-              <w:top w:val="nil"/>
-              <w:left w:val="nil"/>
-              <w:bottom w:val="single" w:sz="6" w:space="0" w:color="auto"/>
-              <w:right w:val="single" w:sz="6" w:space="0" w:color="auto"/>
-            </w:tcBorders>
-            <w:shd w:val="clear" w:color="auto" w:fill="auto"/>
-          </w:tcPr>
-          <w:p>
-            <w:pPr>
-              <w:spacing w:after="0" w:line="240" w:lineRule="auto"/>
-              <w:textAlignment w:val="baseline"/>
-              <w:rPr>
-                <w:rFonts w:ascii="Times New Roman" w:eastAsia="Times New Roman" w:hAnsi="Times New Roman" w:cs="Times New Roman"/>
-                <w:sz w:val="24"/>
-                <w:szCs w:val="24"/>
-              </w:rPr>
-            </w:pPr>
-          </w:p>
-        </w:tc>
-        <w:tc>
-          <w:tcPr>
-            <w:tcW w:w="5717" w:type="dxa"/>
-            <w:tcBorders>
-              <w:top w:val="nil"/>
-              <w:left w:val="nil"/>
-              <w:bottom w:val="single" w:sz="6" w:space="0" w:color="auto"/>
-              <w:right w:val="single" w:sz="6" w:space="0" w:color="auto"/>
-            </w:tcBorders>
-            <w:shd w:val="clear" w:color="auto" w:fill="auto"/>
-          </w:tcPr>
-          <w:p>
-            <w:pPr>
-              <w:spacing w:after="0" w:line="240" w:lineRule="auto"/>
-              <w:textAlignment w:val="baseline"/>
-              <w:rPr>
-                <w:rFonts w:ascii="Times New Roman" w:eastAsia="Times New Roman" w:hAnsi="Times New Roman" w:cs="Times New Roman"/>
-                <w:sz w:val="24"/>
-                <w:szCs w:val="24"/>
-                <w:lang w:val="es-ES"/>
-              </w:rPr>
-            </w:pPr>
-            <w:r>
-              <w:rPr>
-                <w:rFonts w:ascii="Times New Roman" w:eastAsia="Times New Roman" w:hAnsi="Times New Roman" w:cs="Times New Roman"/>
-                <w:sz w:val="24"/>
-                <w:szCs w:val="24"/>
-                <w:lang w:val="es-ES"/>
-              </w:rPr>
-              <w:t>La matriz utilizada por el algoritmo no se encuentra inicializada ya que no hay un grafo en el cual trabajar</w:t>
-            </w:r>
-            <w:r>
-              <w:rPr>
-                <w:rFonts w:ascii="Times New Roman" w:eastAsia="Times New Roman" w:hAnsi="Times New Roman" w:cs="Times New Roman"/>
-                <w:sz w:val="24"/>
-                <w:szCs w:val="24"/>
-                <w:lang w:val="es-ES"/>
-              </w:rPr>
-              <w:t>.</w:t>
-            </w:r>
-          </w:p>
-        </w:tc>
-      </w:tr>
-      <w:tr>
-        <w:tc>
-          <w:tcPr>
-            <w:tcW w:w="599" w:type="dxa"/>
-            <w:tcBorders>
-              <w:top w:val="nil"/>
-              <w:left w:val="single" w:sz="6" w:space="0" w:color="auto"/>
-              <w:bottom w:val="single" w:sz="6" w:space="0" w:color="auto"/>
-              <w:right w:val="single" w:sz="6" w:space="0" w:color="auto"/>
-            </w:tcBorders>
-            <w:shd w:val="clear" w:color="auto" w:fill="auto"/>
-            <w:hideMark/>
-          </w:tcPr>
-          <w:p>
-            <w:pPr>
-              <w:spacing w:after="0" w:line="240" w:lineRule="auto"/>
-              <w:jc w:val="center"/>
-              <w:textAlignment w:val="baseline"/>
-              <w:rPr>
-                <w:rFonts w:ascii="Times New Roman" w:eastAsia="Times New Roman" w:hAnsi="Times New Roman" w:cs="Times New Roman"/>
-                <w:sz w:val="24"/>
-                <w:szCs w:val="24"/>
-              </w:rPr>
-            </w:pPr>
-          </w:p>
-          <w:p>
-            <w:pPr>
-              <w:spacing w:after="0" w:line="240" w:lineRule="auto"/>
-              <w:jc w:val="center"/>
-              <w:textAlignment w:val="baseline"/>
-              <w:rPr>
-                <w:rFonts w:ascii="Times New Roman" w:eastAsia="Times New Roman" w:hAnsi="Times New Roman" w:cs="Times New Roman"/>
-                <w:sz w:val="24"/>
-                <w:szCs w:val="24"/>
-              </w:rPr>
-            </w:pPr>
-          </w:p>
-          <w:p>
-            <w:pPr>
-              <w:spacing w:after="0" w:line="240" w:lineRule="auto"/>
-              <w:jc w:val="center"/>
-              <w:textAlignment w:val="baseline"/>
-              <w:rPr>
-                <w:rFonts w:ascii="Times New Roman" w:eastAsia="Times New Roman" w:hAnsi="Times New Roman" w:cs="Times New Roman"/>
-                <w:sz w:val="24"/>
-                <w:szCs w:val="24"/>
-              </w:rPr>
-            </w:pPr>
-          </w:p>
-          <w:p>
-            <w:pPr>
-              <w:spacing w:after="0" w:line="240" w:lineRule="auto"/>
-              <w:jc w:val="center"/>
-              <w:textAlignment w:val="baseline"/>
-              <w:rPr>
-                <w:rFonts w:ascii="Times New Roman" w:eastAsia="Times New Roman" w:hAnsi="Times New Roman" w:cs="Times New Roman"/>
-                <w:sz w:val="24"/>
-                <w:szCs w:val="24"/>
-              </w:rPr>
-            </w:pPr>
-            <w:proofErr w:type="spellStart"/>
-            <w:r>
-              <w:rPr>
-                <w:rFonts w:ascii="Times New Roman" w:eastAsia="Times New Roman" w:hAnsi="Times New Roman" w:cs="Times New Roman"/>
-                <w:sz w:val="24"/>
-                <w:szCs w:val="24"/>
-              </w:rPr>
-              <w:t>ListGraph</w:t>
-            </w:r>
-            <w:proofErr w:type="spellEnd"/>
-          </w:p>
-          <w:p>
-            <w:pPr>
-              <w:spacing w:after="0" w:line="240" w:lineRule="auto"/>
-              <w:jc w:val="center"/>
-              <w:textAlignment w:val="baseline"/>
-              <w:rPr>
-                <w:rFonts w:ascii="Times New Roman" w:eastAsia="Times New Roman" w:hAnsi="Times New Roman" w:cs="Times New Roman"/>
-                <w:sz w:val="24"/>
-                <w:szCs w:val="24"/>
-              </w:rPr>
-            </w:pPr>
-          </w:p>
-          <w:p>
-            <w:pPr>
-              <w:spacing w:after="0" w:line="240" w:lineRule="auto"/>
-              <w:jc w:val="center"/>
-              <w:textAlignment w:val="baseline"/>
-              <w:rPr>
-                <w:rFonts w:ascii="Times New Roman" w:eastAsia="Times New Roman" w:hAnsi="Times New Roman" w:cs="Times New Roman"/>
-                <w:sz w:val="24"/>
-                <w:szCs w:val="24"/>
-              </w:rPr>
-            </w:pPr>
-          </w:p>
-        </w:tc>
-        <w:tc>
-          <w:tcPr>
-            <w:tcW w:w="814" w:type="dxa"/>
-            <w:tcBorders>
-              <w:top w:val="nil"/>
-              <w:left w:val="nil"/>
-              <w:bottom w:val="single" w:sz="6" w:space="0" w:color="auto"/>
-              <w:right w:val="single" w:sz="6" w:space="0" w:color="auto"/>
-            </w:tcBorders>
-            <w:shd w:val="clear" w:color="auto" w:fill="auto"/>
-            <w:hideMark/>
-          </w:tcPr>
-          <w:p>
-            <w:pPr>
-              <w:spacing w:after="0" w:line="240" w:lineRule="auto"/>
-              <w:jc w:val="center"/>
-              <w:textAlignment w:val="baseline"/>
-              <w:rPr>
-                <w:rFonts w:ascii="Times New Roman" w:eastAsia="Times New Roman" w:hAnsi="Times New Roman" w:cs="Times New Roman"/>
-                <w:sz w:val="24"/>
-                <w:szCs w:val="24"/>
-              </w:rPr>
-            </w:pPr>
-          </w:p>
-          <w:p>
-            <w:pPr>
-              <w:spacing w:after="0" w:line="240" w:lineRule="auto"/>
-              <w:jc w:val="center"/>
-              <w:textAlignment w:val="baseline"/>
-              <w:rPr>
-                <w:rFonts w:ascii="Times New Roman" w:eastAsia="Times New Roman" w:hAnsi="Times New Roman" w:cs="Times New Roman"/>
-                <w:sz w:val="24"/>
-                <w:szCs w:val="24"/>
-              </w:rPr>
-            </w:pPr>
-          </w:p>
-          <w:p>
-            <w:pPr>
-              <w:spacing w:after="0" w:line="240" w:lineRule="auto"/>
-              <w:jc w:val="center"/>
-              <w:textAlignment w:val="baseline"/>
-              <w:rPr>
-                <w:rFonts w:ascii="Times New Roman" w:eastAsia="Times New Roman" w:hAnsi="Times New Roman" w:cs="Times New Roman"/>
-                <w:sz w:val="24"/>
-                <w:szCs w:val="24"/>
-              </w:rPr>
-            </w:pPr>
-          </w:p>
-          <w:p>
-            <w:pPr>
-              <w:spacing w:after="0" w:line="240" w:lineRule="auto"/>
-              <w:jc w:val="center"/>
-              <w:textAlignment w:val="baseline"/>
-              <w:rPr>
-                <w:rFonts w:ascii="Times New Roman" w:eastAsia="Times New Roman" w:hAnsi="Times New Roman" w:cs="Times New Roman"/>
-                <w:sz w:val="24"/>
-                <w:szCs w:val="24"/>
-              </w:rPr>
-            </w:pPr>
-            <w:proofErr w:type="spellStart"/>
-            <w:r>
-              <w:rPr>
-                <w:rFonts w:ascii="Times New Roman" w:eastAsia="Times New Roman" w:hAnsi="Times New Roman" w:cs="Times New Roman"/>
-                <w:sz w:val="24"/>
-                <w:szCs w:val="24"/>
-              </w:rPr>
-              <w:t>floyd</w:t>
-            </w:r>
-            <w:proofErr w:type="spellEnd"/>
-          </w:p>
-          <w:p>
-            <w:pPr>
-              <w:spacing w:after="0" w:line="240" w:lineRule="auto"/>
-              <w:jc w:val="center"/>
-              <w:textAlignment w:val="baseline"/>
-              <w:rPr>
-                <w:rFonts w:ascii="Times New Roman" w:eastAsia="Times New Roman" w:hAnsi="Times New Roman" w:cs="Times New Roman"/>
-                <w:sz w:val="24"/>
-                <w:szCs w:val="24"/>
-              </w:rPr>
-            </w:pPr>
-          </w:p>
-        </w:tc>
-        <w:tc>
-          <w:tcPr>
-            <w:tcW w:w="1392" w:type="dxa"/>
-            <w:tcBorders>
-              <w:top w:val="nil"/>
-              <w:left w:val="nil"/>
-              <w:bottom w:val="single" w:sz="6" w:space="0" w:color="auto"/>
-              <w:right w:val="single" w:sz="6" w:space="0" w:color="auto"/>
-            </w:tcBorders>
-            <w:shd w:val="clear" w:color="auto" w:fill="auto"/>
-            <w:hideMark/>
-          </w:tcPr>
-          <w:p>
-            <w:pPr>
-              <w:spacing w:after="0" w:line="240" w:lineRule="auto"/>
-              <w:textAlignment w:val="baseline"/>
-              <w:rPr>
-                <w:rFonts w:ascii="Times New Roman" w:eastAsia="Times New Roman" w:hAnsi="Times New Roman" w:cs="Times New Roman"/>
-                <w:sz w:val="24"/>
-                <w:szCs w:val="24"/>
-              </w:rPr>
-            </w:pPr>
-          </w:p>
-          <w:p>
-            <w:pPr>
-              <w:spacing w:after="0" w:line="240" w:lineRule="auto"/>
-              <w:textAlignment w:val="baseline"/>
-              <w:rPr>
-                <w:rFonts w:ascii="Times New Roman" w:eastAsia="Times New Roman" w:hAnsi="Times New Roman" w:cs="Times New Roman"/>
-                <w:sz w:val="24"/>
-                <w:szCs w:val="24"/>
-              </w:rPr>
-            </w:pPr>
-          </w:p>
-          <w:p>
-            <w:pPr>
-              <w:spacing w:after="0" w:line="240" w:lineRule="auto"/>
-              <w:textAlignment w:val="baseline"/>
-              <w:rPr>
-                <w:rFonts w:ascii="Times New Roman" w:eastAsia="Times New Roman" w:hAnsi="Times New Roman" w:cs="Times New Roman"/>
-                <w:sz w:val="24"/>
-                <w:szCs w:val="24"/>
-              </w:rPr>
-            </w:pPr>
-          </w:p>
-          <w:p>
-            <w:pPr>
-              <w:spacing w:after="0" w:line="240" w:lineRule="auto"/>
-              <w:textAlignment w:val="baseline"/>
-              <w:rPr>
-                <w:rFonts w:ascii="Times New Roman" w:eastAsia="Times New Roman" w:hAnsi="Times New Roman" w:cs="Times New Roman"/>
-                <w:sz w:val="24"/>
-                <w:szCs w:val="24"/>
-                <w:lang w:val="es-ES"/>
-              </w:rPr>
-            </w:pPr>
-            <w:r>
-              <w:rPr>
-                <w:rFonts w:ascii="Times New Roman" w:eastAsia="Times New Roman" w:hAnsi="Times New Roman" w:cs="Times New Roman"/>
-                <w:sz w:val="24"/>
-                <w:szCs w:val="24"/>
-              </w:rPr>
-              <w:t>setupScenary3</w:t>
-            </w:r>
-          </w:p>
-          <w:p>
-            <w:pPr>
-              <w:spacing w:after="0" w:line="240" w:lineRule="auto"/>
-              <w:textAlignment w:val="baseline"/>
-              <w:rPr>
-                <w:rFonts w:ascii="Times New Roman" w:eastAsia="Times New Roman" w:hAnsi="Times New Roman" w:cs="Times New Roman"/>
-                <w:sz w:val="24"/>
-                <w:szCs w:val="24"/>
-              </w:rPr>
-            </w:pPr>
-          </w:p>
-        </w:tc>
-        <w:tc>
-          <w:tcPr>
-            <w:tcW w:w="826" w:type="dxa"/>
-            <w:tcBorders>
-              <w:top w:val="nil"/>
-              <w:left w:val="nil"/>
-              <w:bottom w:val="single" w:sz="6" w:space="0" w:color="auto"/>
-              <w:right w:val="single" w:sz="6" w:space="0" w:color="auto"/>
-            </w:tcBorders>
-            <w:shd w:val="clear" w:color="auto" w:fill="auto"/>
-            <w:hideMark/>
-          </w:tcPr>
-          <w:p>
-            <w:pPr>
-              <w:spacing w:after="0" w:line="240" w:lineRule="auto"/>
-              <w:textAlignment w:val="baseline"/>
-              <w:rPr>
-                <w:rFonts w:ascii="Times New Roman" w:eastAsia="Times New Roman" w:hAnsi="Times New Roman" w:cs="Times New Roman"/>
-                <w:sz w:val="24"/>
-                <w:szCs w:val="24"/>
-              </w:rPr>
-            </w:pPr>
-            <w:r>
-              <w:rPr>
-                <w:rFonts w:ascii="Times New Roman" w:eastAsia="Times New Roman" w:hAnsi="Times New Roman" w:cs="Times New Roman"/>
-                <w:sz w:val="24"/>
-                <w:szCs w:val="24"/>
-              </w:rPr>
-              <w:t> </w:t>
-            </w:r>
-          </w:p>
-        </w:tc>
-        <w:tc>
-          <w:tcPr>
-            <w:tcW w:w="5717" w:type="dxa"/>
-            <w:tcBorders>
-              <w:top w:val="nil"/>
-              <w:left w:val="nil"/>
-              <w:bottom w:val="single" w:sz="6" w:space="0" w:color="auto"/>
-              <w:right w:val="single" w:sz="6" w:space="0" w:color="auto"/>
-            </w:tcBorders>
-            <w:shd w:val="clear" w:color="auto" w:fill="auto"/>
-            <w:hideMark/>
-          </w:tcPr>
-          <w:p>
-            <w:pPr>
-              <w:spacing w:after="0" w:line="240" w:lineRule="auto"/>
-              <w:textAlignment w:val="baseline"/>
-              <w:rPr>
-                <w:rFonts w:ascii="Times New Roman" w:eastAsia="Times New Roman" w:hAnsi="Times New Roman" w:cs="Times New Roman"/>
-                <w:sz w:val="24"/>
-                <w:szCs w:val="24"/>
-                <w:lang w:val="es-ES"/>
-              </w:rPr>
-            </w:pPr>
-            <w:r>
-              <w:rPr>
-                <w:rFonts w:ascii="Times New Roman" w:eastAsia="Times New Roman" w:hAnsi="Times New Roman" w:cs="Times New Roman"/>
-                <w:sz w:val="24"/>
-                <w:szCs w:val="24"/>
-                <w:lang w:val="es-ES"/>
-              </w:rPr>
-              <w:t>Se organizó correctamente la matriz con los costos de cada par de vértices obteniendo el siguiente resultado.</w:t>
-            </w:r>
-          </w:p>
-          <w:p>
-            <w:pPr>
-              <w:spacing w:after="0" w:line="240" w:lineRule="auto"/>
-              <w:textAlignment w:val="baseline"/>
-              <w:rPr>
-                <w:rFonts w:ascii="Times New Roman" w:eastAsia="Times New Roman" w:hAnsi="Times New Roman" w:cs="Times New Roman"/>
-                <w:sz w:val="24"/>
-                <w:szCs w:val="24"/>
-                <w:lang w:val="es-ES"/>
-              </w:rPr>
-            </w:pPr>
-            <w:r>
-              <w:rPr>
-                <w:noProof/>
-              </w:rPr>
-              <w:drawing>
-                <wp:inline distT="0" distB="0" distL="0" distR="0" wp14:anchorId="076B1F20" wp14:editId="3395D150">
-                  <wp:extent cx="3486150" cy="965200"/>
-                  <wp:effectExtent l="0" t="0" r="0" b="6350"/>
-                  <wp:docPr id="16" name="Imagen 16"/>
-                  <wp:cNvGraphicFramePr>
-                    <a:graphicFrameLocks xmlns:a="http://schemas.openxmlformats.org/drawingml/2006/main" noChangeAspect="1"/>
-                  </wp:cNvGraphicFramePr>
-                  <a:graphic xmlns:a="http://schemas.openxmlformats.org/drawingml/2006/main">
-                    <a:graphicData uri="http://schemas.openxmlformats.org/drawingml/2006/picture">
-                      <pic:pic xmlns:pic="http://schemas.openxmlformats.org/drawingml/2006/picture">
-                        <pic:nvPicPr>
-                          <pic:cNvPr id="0" name="Picture 2"/>
-                          <pic:cNvPicPr>
-                            <a:picLocks noChangeAspect="1" noChangeArrowheads="1"/>
-                          </pic:cNvPicPr>
-                        </pic:nvPicPr>
-                        <pic:blipFill>
-                          <a:blip r:embed="rId10">
-                            <a:extLst>
-                              <a:ext uri="{28A0092B-C50C-407E-A947-70E740481C1C}">
-                                <a14:useLocalDpi xmlns:a14="http://schemas.microsoft.com/office/drawing/2010/main" val="0"/>
-                              </a:ext>
-                            </a:extLst>
-                          </a:blip>
-                          <a:srcRect/>
-                          <a:stretch>
-                            <a:fillRect/>
-                          </a:stretch>
-                        </pic:blipFill>
-                        <pic:spPr bwMode="auto">
-                          <a:xfrm>
-                            <a:off x="0" y="0"/>
-                            <a:ext cx="3486150" cy="965200"/>
-                          </a:xfrm>
-                          <a:prstGeom prst="rect">
-                            <a:avLst/>
-                          </a:prstGeom>
-                          <a:noFill/>
-                          <a:ln>
-                            <a:noFill/>
-                          </a:ln>
-                        </pic:spPr>
-                      </pic:pic>
-                    </a:graphicData>
-                  </a:graphic>
-                </wp:inline>
-              </w:drawing>
-            </w:r>
-          </w:p>
-          <w:p>
-            <w:pPr>
-              <w:spacing w:after="0" w:line="240" w:lineRule="auto"/>
-              <w:textAlignment w:val="baseline"/>
-              <w:rPr>
-                <w:rFonts w:ascii="Times New Roman" w:eastAsia="Times New Roman" w:hAnsi="Times New Roman" w:cs="Times New Roman"/>
-                <w:sz w:val="24"/>
-                <w:szCs w:val="24"/>
-                <w:lang w:val="es-MX"/>
-              </w:rPr>
-            </w:pPr>
-          </w:p>
-        </w:tc>
-      </w:tr>
-    </w:tbl>
     <w:p>
       <w:pPr>
         <w:spacing w:after="0" w:line="240" w:lineRule="auto"/>
@@ -24940,7 +23596,6 @@
           <w:rFonts w:ascii="Segoe UI" w:eastAsia="Times New Roman" w:hAnsi="Segoe UI" w:cs="Segoe UI"/>
           <w:sz w:val="18"/>
           <w:szCs w:val="18"/>
-          <w:lang w:val="es-MX"/>
         </w:rPr>
       </w:pPr>
     </w:p>
@@ -26653,6 +25308,7 @@
                 <w:szCs w:val="24"/>
                 <w:lang w:val="en-US"/>
               </w:rPr>
+              <w:lastRenderedPageBreak/>
               <w:t> </w:t>
             </w:r>
           </w:p>

</xml_diff>

<commit_message>
More tests have been implemented
</commit_message>
<xml_diff>
--- a/docs/Diseño de casos de prueba 3.docx
+++ b/docs/Diseño de casos de prueba 3.docx
@@ -275,6 +275,7 @@
                 <w:szCs w:val="24"/>
               </w:rPr>
             </w:pPr>
+            <w:proofErr w:type="spellStart"/>
             <w:r>
               <w:rPr>
                 <w:rFonts w:ascii="Times New Roman" w:eastAsia="Times New Roman" w:hAnsi="Times New Roman" w:cs="Times New Roman"/>
@@ -284,6 +285,7 @@
               </w:rPr>
               <w:t>ButterflyTest</w:t>
             </w:r>
+            <w:proofErr w:type="spellEnd"/>
           </w:p>
         </w:tc>
         <w:tc>
@@ -428,6 +430,7 @@
                 <w:szCs w:val="24"/>
               </w:rPr>
             </w:pPr>
+            <w:proofErr w:type="spellStart"/>
             <w:r>
               <w:rPr>
                 <w:rFonts w:ascii="Times New Roman" w:eastAsia="Times New Roman" w:hAnsi="Times New Roman" w:cs="Times New Roman"/>
@@ -437,6 +440,7 @@
               </w:rPr>
               <w:t>ButterflyTest</w:t>
             </w:r>
+            <w:proofErr w:type="spellEnd"/>
           </w:p>
         </w:tc>
         <w:tc>
@@ -570,6 +574,7 @@
                 <w:szCs w:val="24"/>
               </w:rPr>
             </w:pPr>
+            <w:proofErr w:type="spellStart"/>
             <w:r>
               <w:rPr>
                 <w:rFonts w:ascii="Times New Roman" w:eastAsia="Times New Roman" w:hAnsi="Times New Roman" w:cs="Times New Roman"/>
@@ -579,6 +584,7 @@
               </w:rPr>
               <w:t>ButterflyTest</w:t>
             </w:r>
+            <w:proofErr w:type="spellEnd"/>
           </w:p>
         </w:tc>
         <w:tc>
@@ -1088,6 +1094,7 @@
                 <w:lang w:val="en-US"/>
               </w:rPr>
             </w:pPr>
+            <w:proofErr w:type="spellStart"/>
             <w:r>
               <w:rPr>
                 <w:rFonts w:ascii="Times New Roman" w:eastAsia="Times New Roman" w:hAnsi="Times New Roman" w:cs="Times New Roman"/>
@@ -1097,6 +1104,7 @@
               </w:rPr>
               <w:t>MatrixGraph</w:t>
             </w:r>
+            <w:proofErr w:type="spellEnd"/>
           </w:p>
           <w:p>
             <w:pPr>
@@ -1145,6 +1153,7 @@
                 <w:lang w:val="en-US"/>
               </w:rPr>
             </w:pPr>
+            <w:proofErr w:type="spellStart"/>
             <w:r>
               <w:rPr>
                 <w:rFonts w:ascii="Times New Roman" w:eastAsia="Times New Roman" w:hAnsi="Times New Roman" w:cs="Times New Roman"/>
@@ -1154,6 +1163,7 @@
               </w:rPr>
               <w:t>addVertice</w:t>
             </w:r>
+            <w:proofErr w:type="spellEnd"/>
           </w:p>
         </w:tc>
         <w:tc>
@@ -1246,15 +1256,27 @@
                 <w:lang w:val="en-US"/>
               </w:rPr>
             </w:pPr>
-            <w:r>
-              <w:rPr>
-                <w:rFonts w:ascii="Times New Roman" w:eastAsia="Times New Roman" w:hAnsi="Times New Roman" w:cs="Times New Roman"/>
-                <w:sz w:val="18"/>
-                <w:szCs w:val="18"/>
-                <w:lang w:val="en-US"/>
-              </w:rPr>
-              <w:t xml:space="preserve">Vértice </w:t>
-            </w:r>
+            <w:proofErr w:type="spellStart"/>
+            <w:r>
+              <w:rPr>
+                <w:rFonts w:ascii="Times New Roman" w:eastAsia="Times New Roman" w:hAnsi="Times New Roman" w:cs="Times New Roman"/>
+                <w:sz w:val="18"/>
+                <w:szCs w:val="18"/>
+                <w:lang w:val="en-US"/>
+              </w:rPr>
+              <w:t>Vértice</w:t>
+            </w:r>
+            <w:proofErr w:type="spellEnd"/>
+            <w:r>
+              <w:rPr>
+                <w:rFonts w:ascii="Times New Roman" w:eastAsia="Times New Roman" w:hAnsi="Times New Roman" w:cs="Times New Roman"/>
+                <w:sz w:val="18"/>
+                <w:szCs w:val="18"/>
+                <w:lang w:val="en-US"/>
+              </w:rPr>
+              <w:t xml:space="preserve"> </w:t>
+            </w:r>
+            <w:proofErr w:type="gramStart"/>
             <w:r>
               <w:rPr>
                 <w:rFonts w:ascii="Times New Roman" w:eastAsia="Times New Roman" w:hAnsi="Times New Roman" w:cs="Times New Roman"/>
@@ -1282,6 +1304,7 @@
               </w:rPr>
               <w:t>”</w:t>
             </w:r>
+            <w:proofErr w:type="spellStart"/>
             <w:r>
               <w:rPr>
                 <w:rFonts w:ascii="Times New Roman" w:eastAsia="Times New Roman" w:hAnsi="Times New Roman" w:cs="Times New Roman"/>
@@ -1300,6 +1323,8 @@
               </w:rPr>
               <w:t>ón</w:t>
             </w:r>
+            <w:proofErr w:type="spellEnd"/>
+            <w:proofErr w:type="gramEnd"/>
             <w:r>
               <w:rPr>
                 <w:rFonts w:ascii="Times New Roman" w:eastAsia="Times New Roman" w:hAnsi="Times New Roman" w:cs="Times New Roman"/>
@@ -1462,6 +1487,7 @@
                 <w:lang w:val="en-US"/>
               </w:rPr>
             </w:pPr>
+            <w:proofErr w:type="spellStart"/>
             <w:r>
               <w:rPr>
                 <w:rFonts w:ascii="Times New Roman" w:eastAsia="Times New Roman" w:hAnsi="Times New Roman" w:cs="Times New Roman"/>
@@ -1471,6 +1497,7 @@
               </w:rPr>
               <w:t>MatrixGraph</w:t>
             </w:r>
+            <w:proofErr w:type="spellEnd"/>
           </w:p>
         </w:tc>
         <w:tc>
@@ -1517,6 +1544,7 @@
                 <w:lang w:val="en-US"/>
               </w:rPr>
             </w:pPr>
+            <w:proofErr w:type="spellStart"/>
             <w:r>
               <w:rPr>
                 <w:rFonts w:ascii="Times New Roman" w:eastAsia="Times New Roman" w:hAnsi="Times New Roman" w:cs="Times New Roman"/>
@@ -1526,6 +1554,7 @@
               </w:rPr>
               <w:t>addVertice</w:t>
             </w:r>
+            <w:proofErr w:type="spellEnd"/>
           </w:p>
         </w:tc>
         <w:tc>
@@ -1657,15 +1686,27 @@
                 <w:lang w:val="en-US"/>
               </w:rPr>
             </w:pPr>
-            <w:r>
-              <w:rPr>
-                <w:rFonts w:ascii="Times New Roman" w:eastAsia="Times New Roman" w:hAnsi="Times New Roman" w:cs="Times New Roman"/>
-                <w:sz w:val="18"/>
-                <w:szCs w:val="18"/>
-                <w:lang w:val="en-US"/>
-              </w:rPr>
-              <w:t xml:space="preserve">Vértice </w:t>
-            </w:r>
+            <w:proofErr w:type="spellStart"/>
+            <w:r>
+              <w:rPr>
+                <w:rFonts w:ascii="Times New Roman" w:eastAsia="Times New Roman" w:hAnsi="Times New Roman" w:cs="Times New Roman"/>
+                <w:sz w:val="18"/>
+                <w:szCs w:val="18"/>
+                <w:lang w:val="en-US"/>
+              </w:rPr>
+              <w:t>Vértice</w:t>
+            </w:r>
+            <w:proofErr w:type="spellEnd"/>
+            <w:r>
+              <w:rPr>
+                <w:rFonts w:ascii="Times New Roman" w:eastAsia="Times New Roman" w:hAnsi="Times New Roman" w:cs="Times New Roman"/>
+                <w:sz w:val="18"/>
+                <w:szCs w:val="18"/>
+                <w:lang w:val="en-US"/>
+              </w:rPr>
+              <w:t xml:space="preserve"> </w:t>
+            </w:r>
+            <w:proofErr w:type="gramStart"/>
             <w:r>
               <w:rPr>
                 <w:rFonts w:ascii="Times New Roman" w:eastAsia="Times New Roman" w:hAnsi="Times New Roman" w:cs="Times New Roman"/>
@@ -1700,7 +1741,17 @@
                 <w:szCs w:val="18"/>
                 <w:lang w:val="en-US"/>
               </w:rPr>
-              <w:t>Portugal”</w:t>
+              <w:t>Portugal</w:t>
+            </w:r>
+            <w:proofErr w:type="gramEnd"/>
+            <w:r>
+              <w:rPr>
+                <w:rFonts w:ascii="Times New Roman" w:eastAsia="Times New Roman" w:hAnsi="Times New Roman" w:cs="Times New Roman"/>
+                <w:sz w:val="18"/>
+                <w:szCs w:val="18"/>
+                <w:lang w:val="en-US"/>
+              </w:rPr>
+              <w:t>”</w:t>
             </w:r>
           </w:p>
         </w:tc>
@@ -2188,6 +2239,7 @@
                 <w:lang w:val="en-US"/>
               </w:rPr>
             </w:pPr>
+            <w:proofErr w:type="spellStart"/>
             <w:r>
               <w:rPr>
                 <w:rFonts w:ascii="Times New Roman" w:eastAsia="Times New Roman" w:hAnsi="Times New Roman" w:cs="Times New Roman"/>
@@ -2197,6 +2249,7 @@
               </w:rPr>
               <w:t>MatrixGraph</w:t>
             </w:r>
+            <w:proofErr w:type="spellEnd"/>
           </w:p>
         </w:tc>
         <w:tc>
@@ -2233,6 +2286,7 @@
                 <w:lang w:val="en-US"/>
               </w:rPr>
             </w:pPr>
+            <w:proofErr w:type="spellStart"/>
             <w:r>
               <w:rPr>
                 <w:rFonts w:ascii="Times New Roman" w:eastAsia="Times New Roman" w:hAnsi="Times New Roman" w:cs="Times New Roman"/>
@@ -2242,6 +2296,7 @@
               </w:rPr>
               <w:t>addEdge</w:t>
             </w:r>
+            <w:proofErr w:type="spellEnd"/>
           </w:p>
           <w:p>
             <w:pPr>
@@ -2283,7 +2338,6 @@
           <w:p>
             <w:pPr>
               <w:spacing w:after="0" w:line="240" w:lineRule="auto"/>
-              <w:jc w:val="center"/>
               <w:textAlignment w:val="baseline"/>
               <w:rPr>
                 <w:rFonts w:ascii="Times New Roman" w:eastAsia="Times New Roman" w:hAnsi="Times New Roman" w:cs="Times New Roman"/>
@@ -2399,14 +2453,25 @@
                 <w:lang w:val="en-US"/>
               </w:rPr>
             </w:pPr>
-            <w:r>
-              <w:rPr>
-                <w:rFonts w:ascii="Times New Roman" w:eastAsia="Times New Roman" w:hAnsi="Times New Roman" w:cs="Times New Roman"/>
-                <w:sz w:val="18"/>
-                <w:szCs w:val="18"/>
-                <w:lang w:val="en-US"/>
-              </w:rPr>
-              <w:t>Costo = 1600</w:t>
+            <w:proofErr w:type="spellStart"/>
+            <w:r>
+              <w:rPr>
+                <w:rFonts w:ascii="Times New Roman" w:eastAsia="Times New Roman" w:hAnsi="Times New Roman" w:cs="Times New Roman"/>
+                <w:sz w:val="18"/>
+                <w:szCs w:val="18"/>
+                <w:lang w:val="en-US"/>
+              </w:rPr>
+              <w:t>Costo</w:t>
+            </w:r>
+            <w:proofErr w:type="spellEnd"/>
+            <w:r>
+              <w:rPr>
+                <w:rFonts w:ascii="Times New Roman" w:eastAsia="Times New Roman" w:hAnsi="Times New Roman" w:cs="Times New Roman"/>
+                <w:sz w:val="18"/>
+                <w:szCs w:val="18"/>
+                <w:lang w:val="en-US"/>
+              </w:rPr>
+              <w:t xml:space="preserve"> = 1600</w:t>
             </w:r>
           </w:p>
           <w:p>
@@ -2560,6 +2625,7 @@
                 <w:lang w:val="en-US"/>
               </w:rPr>
             </w:pPr>
+            <w:proofErr w:type="spellStart"/>
             <w:r>
               <w:rPr>
                 <w:rFonts w:ascii="Times New Roman" w:eastAsia="Times New Roman" w:hAnsi="Times New Roman" w:cs="Times New Roman"/>
@@ -2569,6 +2635,7 @@
               </w:rPr>
               <w:t>MatrixGraph</w:t>
             </w:r>
+            <w:proofErr w:type="spellEnd"/>
           </w:p>
         </w:tc>
         <w:tc>
@@ -2615,6 +2682,7 @@
                 <w:lang w:val="en-US"/>
               </w:rPr>
             </w:pPr>
+            <w:proofErr w:type="spellStart"/>
             <w:r>
               <w:rPr>
                 <w:rFonts w:ascii="Times New Roman" w:eastAsia="Times New Roman" w:hAnsi="Times New Roman" w:cs="Times New Roman"/>
@@ -2624,6 +2692,7 @@
               </w:rPr>
               <w:t>addEdge</w:t>
             </w:r>
+            <w:proofErr w:type="spellEnd"/>
           </w:p>
         </w:tc>
         <w:tc>
@@ -2758,7 +2827,25 @@
                 <w:sz w:val="18"/>
                 <w:szCs w:val="18"/>
               </w:rPr>
-              <w:t>Vértice inicial = ”Madagascar”</w:t>
+              <w:t xml:space="preserve">Vértice inicial </w:t>
+            </w:r>
+            <w:proofErr w:type="gramStart"/>
+            <w:r>
+              <w:rPr>
+                <w:rFonts w:ascii="Times New Roman" w:eastAsia="Times New Roman" w:hAnsi="Times New Roman" w:cs="Times New Roman"/>
+                <w:sz w:val="18"/>
+                <w:szCs w:val="18"/>
+              </w:rPr>
+              <w:t>= ”Madagascar</w:t>
+            </w:r>
+            <w:proofErr w:type="gramEnd"/>
+            <w:r>
+              <w:rPr>
+                <w:rFonts w:ascii="Times New Roman" w:eastAsia="Times New Roman" w:hAnsi="Times New Roman" w:cs="Times New Roman"/>
+                <w:sz w:val="18"/>
+                <w:szCs w:val="18"/>
+              </w:rPr>
+              <w:t>”</w:t>
             </w:r>
           </w:p>
           <w:p>
@@ -2791,14 +2878,25 @@
                 <w:lang w:val="en-US"/>
               </w:rPr>
             </w:pPr>
-            <w:r>
-              <w:rPr>
-                <w:rFonts w:ascii="Times New Roman" w:eastAsia="Times New Roman" w:hAnsi="Times New Roman" w:cs="Times New Roman"/>
-                <w:sz w:val="18"/>
-                <w:szCs w:val="18"/>
-                <w:lang w:val="en-US"/>
-              </w:rPr>
-              <w:t xml:space="preserve">Costo = </w:t>
+            <w:proofErr w:type="spellStart"/>
+            <w:r>
+              <w:rPr>
+                <w:rFonts w:ascii="Times New Roman" w:eastAsia="Times New Roman" w:hAnsi="Times New Roman" w:cs="Times New Roman"/>
+                <w:sz w:val="18"/>
+                <w:szCs w:val="18"/>
+                <w:lang w:val="en-US"/>
+              </w:rPr>
+              <w:t>Costo</w:t>
+            </w:r>
+            <w:proofErr w:type="spellEnd"/>
+            <w:r>
+              <w:rPr>
+                <w:rFonts w:ascii="Times New Roman" w:eastAsia="Times New Roman" w:hAnsi="Times New Roman" w:cs="Times New Roman"/>
+                <w:sz w:val="18"/>
+                <w:szCs w:val="18"/>
+                <w:lang w:val="en-US"/>
+              </w:rPr>
+              <w:t xml:space="preserve"> = </w:t>
             </w:r>
             <w:r>
               <w:rPr>
@@ -3364,6 +3462,7 @@
                 <w:lang w:val="en-US"/>
               </w:rPr>
             </w:pPr>
+            <w:proofErr w:type="spellStart"/>
             <w:r>
               <w:rPr>
                 <w:rFonts w:ascii="Times New Roman" w:eastAsia="Times New Roman" w:hAnsi="Times New Roman" w:cs="Times New Roman"/>
@@ -3373,6 +3472,7 @@
               </w:rPr>
               <w:t>MatrixGraph</w:t>
             </w:r>
+            <w:proofErr w:type="spellEnd"/>
           </w:p>
           <w:p>
             <w:pPr>
@@ -3421,6 +3521,7 @@
                 <w:lang w:val="en-US"/>
               </w:rPr>
             </w:pPr>
+            <w:proofErr w:type="spellStart"/>
             <w:r>
               <w:rPr>
                 <w:rFonts w:ascii="Times New Roman" w:eastAsia="Times New Roman" w:hAnsi="Times New Roman" w:cs="Times New Roman"/>
@@ -3430,6 +3531,7 @@
               </w:rPr>
               <w:t>deleteVertice</w:t>
             </w:r>
+            <w:proofErr w:type="spellEnd"/>
           </w:p>
         </w:tc>
         <w:tc>
@@ -3522,15 +3624,27 @@
                 <w:lang w:val="en-US"/>
               </w:rPr>
             </w:pPr>
-            <w:r>
-              <w:rPr>
-                <w:rFonts w:ascii="Times New Roman" w:eastAsia="Times New Roman" w:hAnsi="Times New Roman" w:cs="Times New Roman"/>
-                <w:sz w:val="18"/>
-                <w:szCs w:val="18"/>
-                <w:lang w:val="en-US"/>
-              </w:rPr>
-              <w:t xml:space="preserve">Vértice </w:t>
-            </w:r>
+            <w:proofErr w:type="spellStart"/>
+            <w:r>
+              <w:rPr>
+                <w:rFonts w:ascii="Times New Roman" w:eastAsia="Times New Roman" w:hAnsi="Times New Roman" w:cs="Times New Roman"/>
+                <w:sz w:val="18"/>
+                <w:szCs w:val="18"/>
+                <w:lang w:val="en-US"/>
+              </w:rPr>
+              <w:t>Vértice</w:t>
+            </w:r>
+            <w:proofErr w:type="spellEnd"/>
+            <w:r>
+              <w:rPr>
+                <w:rFonts w:ascii="Times New Roman" w:eastAsia="Times New Roman" w:hAnsi="Times New Roman" w:cs="Times New Roman"/>
+                <w:sz w:val="18"/>
+                <w:szCs w:val="18"/>
+                <w:lang w:val="en-US"/>
+              </w:rPr>
+              <w:t xml:space="preserve"> </w:t>
+            </w:r>
+            <w:proofErr w:type="gramStart"/>
             <w:r>
               <w:rPr>
                 <w:rFonts w:ascii="Times New Roman" w:eastAsia="Times New Roman" w:hAnsi="Times New Roman" w:cs="Times New Roman"/>
@@ -3565,7 +3679,17 @@
                 <w:szCs w:val="18"/>
                 <w:lang w:val="en-US"/>
               </w:rPr>
-              <w:t>Dubai”</w:t>
+              <w:t>Dubai</w:t>
+            </w:r>
+            <w:proofErr w:type="gramEnd"/>
+            <w:r>
+              <w:rPr>
+                <w:rFonts w:ascii="Times New Roman" w:eastAsia="Times New Roman" w:hAnsi="Times New Roman" w:cs="Times New Roman"/>
+                <w:sz w:val="18"/>
+                <w:szCs w:val="18"/>
+                <w:lang w:val="en-US"/>
+              </w:rPr>
+              <w:t>”</w:t>
             </w:r>
           </w:p>
           <w:p>
@@ -3721,6 +3845,7 @@
                 <w:lang w:val="en-US"/>
               </w:rPr>
             </w:pPr>
+            <w:proofErr w:type="spellStart"/>
             <w:r>
               <w:rPr>
                 <w:rFonts w:ascii="Times New Roman" w:eastAsia="Times New Roman" w:hAnsi="Times New Roman" w:cs="Times New Roman"/>
@@ -3730,6 +3855,7 @@
               </w:rPr>
               <w:t>MatrixGraph</w:t>
             </w:r>
+            <w:proofErr w:type="spellEnd"/>
           </w:p>
         </w:tc>
         <w:tc>
@@ -3776,6 +3902,7 @@
                 <w:lang w:val="en-US"/>
               </w:rPr>
             </w:pPr>
+            <w:proofErr w:type="spellStart"/>
             <w:r>
               <w:rPr>
                 <w:rFonts w:ascii="Times New Roman" w:eastAsia="Times New Roman" w:hAnsi="Times New Roman" w:cs="Times New Roman"/>
@@ -3785,6 +3912,7 @@
               </w:rPr>
               <w:t>deleteVertice</w:t>
             </w:r>
+            <w:proofErr w:type="spellEnd"/>
           </w:p>
         </w:tc>
         <w:tc>
@@ -3916,15 +4044,27 @@
                 <w:lang w:val="en-US"/>
               </w:rPr>
             </w:pPr>
-            <w:r>
-              <w:rPr>
-                <w:rFonts w:ascii="Times New Roman" w:eastAsia="Times New Roman" w:hAnsi="Times New Roman" w:cs="Times New Roman"/>
-                <w:sz w:val="18"/>
-                <w:szCs w:val="18"/>
-                <w:lang w:val="en-US"/>
-              </w:rPr>
-              <w:t xml:space="preserve">Vértice </w:t>
-            </w:r>
+            <w:proofErr w:type="spellStart"/>
+            <w:r>
+              <w:rPr>
+                <w:rFonts w:ascii="Times New Roman" w:eastAsia="Times New Roman" w:hAnsi="Times New Roman" w:cs="Times New Roman"/>
+                <w:sz w:val="18"/>
+                <w:szCs w:val="18"/>
+                <w:lang w:val="en-US"/>
+              </w:rPr>
+              <w:t>Vértice</w:t>
+            </w:r>
+            <w:proofErr w:type="spellEnd"/>
+            <w:r>
+              <w:rPr>
+                <w:rFonts w:ascii="Times New Roman" w:eastAsia="Times New Roman" w:hAnsi="Times New Roman" w:cs="Times New Roman"/>
+                <w:sz w:val="18"/>
+                <w:szCs w:val="18"/>
+                <w:lang w:val="en-US"/>
+              </w:rPr>
+              <w:t xml:space="preserve"> </w:t>
+            </w:r>
+            <w:proofErr w:type="gramStart"/>
             <w:r>
               <w:rPr>
                 <w:rFonts w:ascii="Times New Roman" w:eastAsia="Times New Roman" w:hAnsi="Times New Roman" w:cs="Times New Roman"/>
@@ -3961,6 +4101,7 @@
               </w:rPr>
               <w:t>Colombia</w:t>
             </w:r>
+            <w:proofErr w:type="gramEnd"/>
             <w:r>
               <w:rPr>
                 <w:rFonts w:ascii="Times New Roman" w:eastAsia="Times New Roman" w:hAnsi="Times New Roman" w:cs="Times New Roman"/>
@@ -3995,14 +4136,25 @@
                 <w:lang w:val="es-MX"/>
               </w:rPr>
             </w:pPr>
-            <w:r>
-              <w:rPr>
-                <w:rFonts w:ascii="Times New Roman" w:eastAsia="Times New Roman" w:hAnsi="Times New Roman" w:cs="Times New Roman"/>
-                <w:sz w:val="24"/>
-                <w:szCs w:val="24"/>
-                <w:lang w:val="es-MX"/>
-              </w:rPr>
-              <w:t>Arraylist de vértices vacía.</w:t>
+            <w:proofErr w:type="spellStart"/>
+            <w:r>
+              <w:rPr>
+                <w:rFonts w:ascii="Times New Roman" w:eastAsia="Times New Roman" w:hAnsi="Times New Roman" w:cs="Times New Roman"/>
+                <w:sz w:val="24"/>
+                <w:szCs w:val="24"/>
+                <w:lang w:val="es-MX"/>
+              </w:rPr>
+              <w:t>Arraylist</w:t>
+            </w:r>
+            <w:proofErr w:type="spellEnd"/>
+            <w:r>
+              <w:rPr>
+                <w:rFonts w:ascii="Times New Roman" w:eastAsia="Times New Roman" w:hAnsi="Times New Roman" w:cs="Times New Roman"/>
+                <w:sz w:val="24"/>
+                <w:szCs w:val="24"/>
+                <w:lang w:val="es-MX"/>
+              </w:rPr>
+              <w:t xml:space="preserve"> de vértices vacía.</w:t>
             </w:r>
           </w:p>
           <w:p>
@@ -4417,6 +4569,7 @@
                 <w:lang w:val="en-US"/>
               </w:rPr>
             </w:pPr>
+            <w:proofErr w:type="spellStart"/>
             <w:r>
               <w:rPr>
                 <w:rFonts w:ascii="Times New Roman" w:eastAsia="Times New Roman" w:hAnsi="Times New Roman" w:cs="Times New Roman"/>
@@ -4426,6 +4579,7 @@
               </w:rPr>
               <w:t>MatrixGraph</w:t>
             </w:r>
+            <w:proofErr w:type="spellEnd"/>
           </w:p>
         </w:tc>
         <w:tc>
@@ -4462,6 +4616,7 @@
                 <w:lang w:val="en-US"/>
               </w:rPr>
             </w:pPr>
+            <w:proofErr w:type="spellStart"/>
             <w:r>
               <w:rPr>
                 <w:rFonts w:ascii="Times New Roman" w:eastAsia="Times New Roman" w:hAnsi="Times New Roman" w:cs="Times New Roman"/>
@@ -4471,6 +4626,7 @@
               </w:rPr>
               <w:t>deleteEdge</w:t>
             </w:r>
+            <w:proofErr w:type="spellEnd"/>
           </w:p>
           <w:p>
             <w:pPr>
@@ -4579,7 +4735,16 @@
                 <w:sz w:val="18"/>
                 <w:szCs w:val="18"/>
               </w:rPr>
-              <w:t>Vértice inicial = ”</w:t>
+              <w:t xml:space="preserve">Vértice inicial </w:t>
+            </w:r>
+            <w:proofErr w:type="gramStart"/>
+            <w:r>
+              <w:rPr>
+                <w:rFonts w:ascii="Times New Roman" w:eastAsia="Times New Roman" w:hAnsi="Times New Roman" w:cs="Times New Roman"/>
+                <w:sz w:val="18"/>
+                <w:szCs w:val="18"/>
+              </w:rPr>
+              <w:t>= ”</w:t>
             </w:r>
             <w:r>
               <w:rPr>
@@ -4589,6 +4754,7 @@
               </w:rPr>
               <w:t>Colombia</w:t>
             </w:r>
+            <w:proofErr w:type="gramEnd"/>
             <w:r>
               <w:rPr>
                 <w:rFonts w:ascii="Times New Roman" w:eastAsia="Times New Roman" w:hAnsi="Times New Roman" w:cs="Times New Roman"/>
@@ -4616,6 +4782,7 @@
               </w:rPr>
               <w:t>Vértice final = “</w:t>
             </w:r>
+            <w:proofErr w:type="spellStart"/>
             <w:r>
               <w:rPr>
                 <w:rFonts w:ascii="Times New Roman" w:eastAsia="Times New Roman" w:hAnsi="Times New Roman" w:cs="Times New Roman"/>
@@ -4624,6 +4791,7 @@
               </w:rPr>
               <w:t>Dubai</w:t>
             </w:r>
+            <w:proofErr w:type="spellEnd"/>
             <w:r>
               <w:rPr>
                 <w:rFonts w:ascii="Times New Roman" w:eastAsia="Times New Roman" w:hAnsi="Times New Roman" w:cs="Times New Roman"/>
@@ -4644,14 +4812,25 @@
                 <w:lang w:val="en-US"/>
               </w:rPr>
             </w:pPr>
-            <w:r>
-              <w:rPr>
-                <w:rFonts w:ascii="Times New Roman" w:eastAsia="Times New Roman" w:hAnsi="Times New Roman" w:cs="Times New Roman"/>
-                <w:sz w:val="18"/>
-                <w:szCs w:val="18"/>
-                <w:lang w:val="en-US"/>
-              </w:rPr>
-              <w:t>Costo = 1</w:t>
+            <w:proofErr w:type="spellStart"/>
+            <w:r>
+              <w:rPr>
+                <w:rFonts w:ascii="Times New Roman" w:eastAsia="Times New Roman" w:hAnsi="Times New Roman" w:cs="Times New Roman"/>
+                <w:sz w:val="18"/>
+                <w:szCs w:val="18"/>
+                <w:lang w:val="en-US"/>
+              </w:rPr>
+              <w:t>Costo</w:t>
+            </w:r>
+            <w:proofErr w:type="spellEnd"/>
+            <w:r>
+              <w:rPr>
+                <w:rFonts w:ascii="Times New Roman" w:eastAsia="Times New Roman" w:hAnsi="Times New Roman" w:cs="Times New Roman"/>
+                <w:sz w:val="18"/>
+                <w:szCs w:val="18"/>
+                <w:lang w:val="en-US"/>
+              </w:rPr>
+              <w:t xml:space="preserve"> = 1</w:t>
             </w:r>
             <w:r>
               <w:rPr>
@@ -4815,6 +4994,7 @@
                 <w:lang w:val="en-US"/>
               </w:rPr>
             </w:pPr>
+            <w:proofErr w:type="spellStart"/>
             <w:r>
               <w:rPr>
                 <w:rFonts w:ascii="Times New Roman" w:eastAsia="Times New Roman" w:hAnsi="Times New Roman" w:cs="Times New Roman"/>
@@ -4824,6 +5004,7 @@
               </w:rPr>
               <w:t>MatrixGraph</w:t>
             </w:r>
+            <w:proofErr w:type="spellEnd"/>
           </w:p>
         </w:tc>
         <w:tc>
@@ -4870,6 +5051,7 @@
                 <w:lang w:val="en-US"/>
               </w:rPr>
             </w:pPr>
+            <w:proofErr w:type="spellStart"/>
             <w:r>
               <w:rPr>
                 <w:rFonts w:ascii="Times New Roman" w:eastAsia="Times New Roman" w:hAnsi="Times New Roman" w:cs="Times New Roman"/>
@@ -4879,6 +5061,7 @@
               </w:rPr>
               <w:t>deleteEdge</w:t>
             </w:r>
+            <w:proofErr w:type="spellEnd"/>
           </w:p>
           <w:p>
             <w:pPr>
@@ -5025,8 +5208,18 @@
                 <w:sz w:val="18"/>
                 <w:szCs w:val="18"/>
               </w:rPr>
-              <w:t>Vértice inicial = ”</w:t>
-            </w:r>
+              <w:t xml:space="preserve">Vértice inicial </w:t>
+            </w:r>
+            <w:proofErr w:type="gramStart"/>
+            <w:r>
+              <w:rPr>
+                <w:rFonts w:ascii="Times New Roman" w:eastAsia="Times New Roman" w:hAnsi="Times New Roman" w:cs="Times New Roman"/>
+                <w:sz w:val="18"/>
+                <w:szCs w:val="18"/>
+              </w:rPr>
+              <w:t>= ”</w:t>
+            </w:r>
+            <w:proofErr w:type="spellStart"/>
             <w:r>
               <w:rPr>
                 <w:rFonts w:ascii="Times New Roman" w:eastAsia="Times New Roman" w:hAnsi="Times New Roman" w:cs="Times New Roman"/>
@@ -5035,6 +5228,8 @@
               </w:rPr>
               <w:t>Dubai</w:t>
             </w:r>
+            <w:proofErr w:type="spellEnd"/>
+            <w:proofErr w:type="gramEnd"/>
             <w:r>
               <w:rPr>
                 <w:rFonts w:ascii="Times New Roman" w:eastAsia="Times New Roman" w:hAnsi="Times New Roman" w:cs="Times New Roman"/>
@@ -5090,14 +5285,25 @@
                 <w:lang w:val="en-US"/>
               </w:rPr>
             </w:pPr>
-            <w:r>
-              <w:rPr>
-                <w:rFonts w:ascii="Times New Roman" w:eastAsia="Times New Roman" w:hAnsi="Times New Roman" w:cs="Times New Roman"/>
-                <w:sz w:val="18"/>
-                <w:szCs w:val="18"/>
-                <w:lang w:val="en-US"/>
-              </w:rPr>
-              <w:t xml:space="preserve">Costo = </w:t>
+            <w:proofErr w:type="spellStart"/>
+            <w:r>
+              <w:rPr>
+                <w:rFonts w:ascii="Times New Roman" w:eastAsia="Times New Roman" w:hAnsi="Times New Roman" w:cs="Times New Roman"/>
+                <w:sz w:val="18"/>
+                <w:szCs w:val="18"/>
+                <w:lang w:val="en-US"/>
+              </w:rPr>
+              <w:t>Costo</w:t>
+            </w:r>
+            <w:proofErr w:type="spellEnd"/>
+            <w:r>
+              <w:rPr>
+                <w:rFonts w:ascii="Times New Roman" w:eastAsia="Times New Roman" w:hAnsi="Times New Roman" w:cs="Times New Roman"/>
+                <w:sz w:val="18"/>
+                <w:szCs w:val="18"/>
+                <w:lang w:val="en-US"/>
+              </w:rPr>
+              <w:t xml:space="preserve"> = </w:t>
             </w:r>
             <w:r>
               <w:rPr>
@@ -5622,6 +5828,7 @@
               </w:rPr>
               <w:t> </w:t>
             </w:r>
+            <w:proofErr w:type="spellStart"/>
             <w:r>
               <w:rPr>
                 <w:rFonts w:ascii="Times New Roman" w:eastAsia="Times New Roman" w:hAnsi="Times New Roman" w:cs="Times New Roman"/>
@@ -5631,6 +5838,7 @@
               </w:rPr>
               <w:t>MatrixGraph</w:t>
             </w:r>
+            <w:proofErr w:type="spellEnd"/>
           </w:p>
         </w:tc>
         <w:tc>
@@ -5665,6 +5873,7 @@
               </w:rPr>
               <w:t> </w:t>
             </w:r>
+            <w:proofErr w:type="spellStart"/>
             <w:r>
               <w:rPr>
                 <w:rFonts w:ascii="Times New Roman" w:eastAsia="Times New Roman" w:hAnsi="Times New Roman" w:cs="Times New Roman"/>
@@ -5674,6 +5883,7 @@
               </w:rPr>
               <w:t>setEdge</w:t>
             </w:r>
+            <w:proofErr w:type="spellEnd"/>
           </w:p>
         </w:tc>
         <w:tc>
@@ -5805,7 +6015,35 @@
                 <w:sz w:val="18"/>
                 <w:szCs w:val="18"/>
               </w:rPr>
-              <w:t>Vértice inicial = ”Dubai”</w:t>
+              <w:t xml:space="preserve">Vértice inicial </w:t>
+            </w:r>
+            <w:proofErr w:type="gramStart"/>
+            <w:r>
+              <w:rPr>
+                <w:rFonts w:ascii="Times New Roman" w:eastAsia="Times New Roman" w:hAnsi="Times New Roman" w:cs="Times New Roman"/>
+                <w:sz w:val="18"/>
+                <w:szCs w:val="18"/>
+              </w:rPr>
+              <w:t>= ”</w:t>
+            </w:r>
+            <w:proofErr w:type="spellStart"/>
+            <w:r>
+              <w:rPr>
+                <w:rFonts w:ascii="Times New Roman" w:eastAsia="Times New Roman" w:hAnsi="Times New Roman" w:cs="Times New Roman"/>
+                <w:sz w:val="18"/>
+                <w:szCs w:val="18"/>
+              </w:rPr>
+              <w:t>Dubai</w:t>
+            </w:r>
+            <w:proofErr w:type="spellEnd"/>
+            <w:proofErr w:type="gramEnd"/>
+            <w:r>
+              <w:rPr>
+                <w:rFonts w:ascii="Times New Roman" w:eastAsia="Times New Roman" w:hAnsi="Times New Roman" w:cs="Times New Roman"/>
+                <w:sz w:val="18"/>
+                <w:szCs w:val="18"/>
+              </w:rPr>
+              <w:t>”</w:t>
             </w:r>
           </w:p>
           <w:p>
@@ -5838,14 +6076,25 @@
                 <w:lang w:val="en-US"/>
               </w:rPr>
             </w:pPr>
-            <w:r>
-              <w:rPr>
-                <w:rFonts w:ascii="Times New Roman" w:eastAsia="Times New Roman" w:hAnsi="Times New Roman" w:cs="Times New Roman"/>
-                <w:sz w:val="18"/>
-                <w:szCs w:val="18"/>
-                <w:lang w:val="en-US"/>
-              </w:rPr>
-              <w:t>Costo = 2130</w:t>
+            <w:proofErr w:type="spellStart"/>
+            <w:r>
+              <w:rPr>
+                <w:rFonts w:ascii="Times New Roman" w:eastAsia="Times New Roman" w:hAnsi="Times New Roman" w:cs="Times New Roman"/>
+                <w:sz w:val="18"/>
+                <w:szCs w:val="18"/>
+                <w:lang w:val="en-US"/>
+              </w:rPr>
+              <w:t>Costo</w:t>
+            </w:r>
+            <w:proofErr w:type="spellEnd"/>
+            <w:r>
+              <w:rPr>
+                <w:rFonts w:ascii="Times New Roman" w:eastAsia="Times New Roman" w:hAnsi="Times New Roman" w:cs="Times New Roman"/>
+                <w:sz w:val="18"/>
+                <w:szCs w:val="18"/>
+                <w:lang w:val="en-US"/>
+              </w:rPr>
+              <w:t xml:space="preserve"> = 2130</w:t>
             </w:r>
           </w:p>
           <w:p>
@@ -5997,6 +6246,7 @@
               </w:rPr>
               <w:t> </w:t>
             </w:r>
+            <w:proofErr w:type="spellStart"/>
             <w:r>
               <w:rPr>
                 <w:rFonts w:ascii="Times New Roman" w:eastAsia="Times New Roman" w:hAnsi="Times New Roman" w:cs="Times New Roman"/>
@@ -6006,6 +6256,7 @@
               </w:rPr>
               <w:t>MatrixGraph</w:t>
             </w:r>
+            <w:proofErr w:type="spellEnd"/>
           </w:p>
         </w:tc>
         <w:tc>
@@ -6040,6 +6291,7 @@
               </w:rPr>
               <w:t> </w:t>
             </w:r>
+            <w:proofErr w:type="spellStart"/>
             <w:r>
               <w:rPr>
                 <w:rFonts w:ascii="Times New Roman" w:eastAsia="Times New Roman" w:hAnsi="Times New Roman" w:cs="Times New Roman"/>
@@ -6049,6 +6301,7 @@
               </w:rPr>
               <w:t>setEdge</w:t>
             </w:r>
+            <w:proofErr w:type="spellEnd"/>
           </w:p>
         </w:tc>
         <w:tc>
@@ -6178,7 +6431,16 @@
                 <w:szCs w:val="18"/>
               </w:rPr>
               <w:lastRenderedPageBreak/>
-              <w:t>Vértice inicial = ”</w:t>
+              <w:t xml:space="preserve">Vértice inicial </w:t>
+            </w:r>
+            <w:proofErr w:type="gramStart"/>
+            <w:r>
+              <w:rPr>
+                <w:rFonts w:ascii="Times New Roman" w:eastAsia="Times New Roman" w:hAnsi="Times New Roman" w:cs="Times New Roman"/>
+                <w:sz w:val="18"/>
+                <w:szCs w:val="18"/>
+              </w:rPr>
+              <w:t>= ”</w:t>
             </w:r>
             <w:r>
               <w:rPr>
@@ -6188,6 +6450,7 @@
               </w:rPr>
               <w:t>Colombia</w:t>
             </w:r>
+            <w:proofErr w:type="gramEnd"/>
             <w:r>
               <w:rPr>
                 <w:rFonts w:ascii="Times New Roman" w:eastAsia="Times New Roman" w:hAnsi="Times New Roman" w:cs="Times New Roman"/>
@@ -6215,6 +6478,7 @@
               </w:rPr>
               <w:t>Vértice final = “</w:t>
             </w:r>
+            <w:proofErr w:type="spellStart"/>
             <w:r>
               <w:rPr>
                 <w:rFonts w:ascii="Times New Roman" w:eastAsia="Times New Roman" w:hAnsi="Times New Roman" w:cs="Times New Roman"/>
@@ -6223,6 +6487,7 @@
               </w:rPr>
               <w:t>Dubai</w:t>
             </w:r>
+            <w:proofErr w:type="spellEnd"/>
             <w:r>
               <w:rPr>
                 <w:rFonts w:ascii="Times New Roman" w:eastAsia="Times New Roman" w:hAnsi="Times New Roman" w:cs="Times New Roman"/>
@@ -6243,14 +6508,25 @@
                 <w:lang w:val="en-US"/>
               </w:rPr>
             </w:pPr>
-            <w:r>
-              <w:rPr>
-                <w:rFonts w:ascii="Times New Roman" w:eastAsia="Times New Roman" w:hAnsi="Times New Roman" w:cs="Times New Roman"/>
-                <w:sz w:val="18"/>
-                <w:szCs w:val="18"/>
-                <w:lang w:val="en-US"/>
-              </w:rPr>
-              <w:t>Costo = 3000</w:t>
+            <w:proofErr w:type="spellStart"/>
+            <w:r>
+              <w:rPr>
+                <w:rFonts w:ascii="Times New Roman" w:eastAsia="Times New Roman" w:hAnsi="Times New Roman" w:cs="Times New Roman"/>
+                <w:sz w:val="18"/>
+                <w:szCs w:val="18"/>
+                <w:lang w:val="en-US"/>
+              </w:rPr>
+              <w:t>Costo</w:t>
+            </w:r>
+            <w:proofErr w:type="spellEnd"/>
+            <w:r>
+              <w:rPr>
+                <w:rFonts w:ascii="Times New Roman" w:eastAsia="Times New Roman" w:hAnsi="Times New Roman" w:cs="Times New Roman"/>
+                <w:sz w:val="18"/>
+                <w:szCs w:val="18"/>
+                <w:lang w:val="en-US"/>
+              </w:rPr>
+              <w:t xml:space="preserve"> = 3000</w:t>
             </w:r>
           </w:p>
           <w:p>
@@ -6785,6 +7061,7 @@
                 <w:lang w:val="en-US"/>
               </w:rPr>
             </w:pPr>
+            <w:proofErr w:type="spellStart"/>
             <w:r>
               <w:rPr>
                 <w:rFonts w:ascii="Times New Roman" w:eastAsia="Times New Roman" w:hAnsi="Times New Roman" w:cs="Times New Roman"/>
@@ -6794,6 +7071,7 @@
               </w:rPr>
               <w:t>MatrixGraph</w:t>
             </w:r>
+            <w:proofErr w:type="spellEnd"/>
           </w:p>
         </w:tc>
         <w:tc>
@@ -6840,6 +7118,7 @@
                 <w:lang w:val="en-US"/>
               </w:rPr>
             </w:pPr>
+            <w:proofErr w:type="spellStart"/>
             <w:r>
               <w:rPr>
                 <w:rFonts w:ascii="Times New Roman" w:eastAsia="Times New Roman" w:hAnsi="Times New Roman" w:cs="Times New Roman"/>
@@ -6849,6 +7128,7 @@
               </w:rPr>
               <w:t>makeDijsktra</w:t>
             </w:r>
+            <w:proofErr w:type="spellEnd"/>
           </w:p>
         </w:tc>
         <w:tc>
@@ -6980,15 +7260,27 @@
                 <w:lang w:val="en-US"/>
               </w:rPr>
             </w:pPr>
-            <w:r>
-              <w:rPr>
-                <w:rFonts w:ascii="Times New Roman" w:eastAsia="Times New Roman" w:hAnsi="Times New Roman" w:cs="Times New Roman"/>
-                <w:sz w:val="18"/>
-                <w:szCs w:val="18"/>
-                <w:lang w:val="en-US"/>
-              </w:rPr>
-              <w:t xml:space="preserve">Vértice </w:t>
-            </w:r>
+            <w:proofErr w:type="spellStart"/>
+            <w:r>
+              <w:rPr>
+                <w:rFonts w:ascii="Times New Roman" w:eastAsia="Times New Roman" w:hAnsi="Times New Roman" w:cs="Times New Roman"/>
+                <w:sz w:val="18"/>
+                <w:szCs w:val="18"/>
+                <w:lang w:val="en-US"/>
+              </w:rPr>
+              <w:t>Vértice</w:t>
+            </w:r>
+            <w:proofErr w:type="spellEnd"/>
+            <w:r>
+              <w:rPr>
+                <w:rFonts w:ascii="Times New Roman" w:eastAsia="Times New Roman" w:hAnsi="Times New Roman" w:cs="Times New Roman"/>
+                <w:sz w:val="18"/>
+                <w:szCs w:val="18"/>
+                <w:lang w:val="en-US"/>
+              </w:rPr>
+              <w:t xml:space="preserve"> </w:t>
+            </w:r>
+            <w:proofErr w:type="gramStart"/>
             <w:r>
               <w:rPr>
                 <w:rFonts w:ascii="Times New Roman" w:eastAsia="Times New Roman" w:hAnsi="Times New Roman" w:cs="Times New Roman"/>
@@ -7016,6 +7308,7 @@
               </w:rPr>
               <w:t>”</w:t>
             </w:r>
+            <w:proofErr w:type="gramEnd"/>
             <w:r>
               <w:rPr>
                 <w:rFonts w:ascii="Times New Roman" w:eastAsia="Times New Roman" w:hAnsi="Times New Roman" w:cs="Times New Roman"/>
@@ -7037,14 +7330,45 @@
                 <w:lang w:val="en-US"/>
               </w:rPr>
             </w:pPr>
-            <w:r>
-              <w:rPr>
-                <w:rFonts w:ascii="Times New Roman" w:eastAsia="Times New Roman" w:hAnsi="Times New Roman" w:cs="Times New Roman"/>
-                <w:sz w:val="18"/>
-                <w:szCs w:val="18"/>
-                <w:lang w:val="en-US"/>
-              </w:rPr>
-              <w:t>Vértice = “Japón”</w:t>
+            <w:proofErr w:type="spellStart"/>
+            <w:r>
+              <w:rPr>
+                <w:rFonts w:ascii="Times New Roman" w:eastAsia="Times New Roman" w:hAnsi="Times New Roman" w:cs="Times New Roman"/>
+                <w:sz w:val="18"/>
+                <w:szCs w:val="18"/>
+                <w:lang w:val="en-US"/>
+              </w:rPr>
+              <w:t>Vértice</w:t>
+            </w:r>
+            <w:proofErr w:type="spellEnd"/>
+            <w:r>
+              <w:rPr>
+                <w:rFonts w:ascii="Times New Roman" w:eastAsia="Times New Roman" w:hAnsi="Times New Roman" w:cs="Times New Roman"/>
+                <w:sz w:val="18"/>
+                <w:szCs w:val="18"/>
+                <w:lang w:val="en-US"/>
+              </w:rPr>
+              <w:t xml:space="preserve"> = “</w:t>
+            </w:r>
+            <w:proofErr w:type="spellStart"/>
+            <w:r>
+              <w:rPr>
+                <w:rFonts w:ascii="Times New Roman" w:eastAsia="Times New Roman" w:hAnsi="Times New Roman" w:cs="Times New Roman"/>
+                <w:sz w:val="18"/>
+                <w:szCs w:val="18"/>
+                <w:lang w:val="en-US"/>
+              </w:rPr>
+              <w:t>Japón</w:t>
+            </w:r>
+            <w:proofErr w:type="spellEnd"/>
+            <w:r>
+              <w:rPr>
+                <w:rFonts w:ascii="Times New Roman" w:eastAsia="Times New Roman" w:hAnsi="Times New Roman" w:cs="Times New Roman"/>
+                <w:sz w:val="18"/>
+                <w:szCs w:val="18"/>
+                <w:lang w:val="en-US"/>
+              </w:rPr>
+              <w:t>”</w:t>
             </w:r>
           </w:p>
           <w:p>
@@ -7130,6 +7454,7 @@
                 <w:lang w:val="es-MX"/>
               </w:rPr>
             </w:pPr>
+            <w:proofErr w:type="spellStart"/>
             <w:r>
               <w:rPr>
                 <w:rFonts w:ascii="Times New Roman" w:eastAsia="Times New Roman" w:hAnsi="Times New Roman" w:cs="Times New Roman"/>
@@ -7139,6 +7464,7 @@
               </w:rPr>
               <w:t>MatrixGraph</w:t>
             </w:r>
+            <w:proofErr w:type="spellEnd"/>
           </w:p>
         </w:tc>
         <w:tc>
@@ -7175,6 +7501,7 @@
                 <w:lang w:val="es-MX"/>
               </w:rPr>
             </w:pPr>
+            <w:proofErr w:type="spellStart"/>
             <w:r>
               <w:rPr>
                 <w:rFonts w:ascii="Times New Roman" w:eastAsia="Times New Roman" w:hAnsi="Times New Roman" w:cs="Times New Roman"/>
@@ -7184,6 +7511,7 @@
               </w:rPr>
               <w:t>makeDijsktra</w:t>
             </w:r>
+            <w:proofErr w:type="spellEnd"/>
           </w:p>
         </w:tc>
         <w:tc>
@@ -7286,15 +7614,27 @@
                 <w:lang w:val="en-US"/>
               </w:rPr>
             </w:pPr>
-            <w:r>
-              <w:rPr>
-                <w:rFonts w:ascii="Times New Roman" w:eastAsia="Times New Roman" w:hAnsi="Times New Roman" w:cs="Times New Roman"/>
-                <w:sz w:val="18"/>
-                <w:szCs w:val="18"/>
-                <w:lang w:val="en-US"/>
-              </w:rPr>
-              <w:t xml:space="preserve">Vértice </w:t>
-            </w:r>
+            <w:proofErr w:type="spellStart"/>
+            <w:r>
+              <w:rPr>
+                <w:rFonts w:ascii="Times New Roman" w:eastAsia="Times New Roman" w:hAnsi="Times New Roman" w:cs="Times New Roman"/>
+                <w:sz w:val="18"/>
+                <w:szCs w:val="18"/>
+                <w:lang w:val="en-US"/>
+              </w:rPr>
+              <w:t>Vértice</w:t>
+            </w:r>
+            <w:proofErr w:type="spellEnd"/>
+            <w:r>
+              <w:rPr>
+                <w:rFonts w:ascii="Times New Roman" w:eastAsia="Times New Roman" w:hAnsi="Times New Roman" w:cs="Times New Roman"/>
+                <w:sz w:val="18"/>
+                <w:szCs w:val="18"/>
+                <w:lang w:val="en-US"/>
+              </w:rPr>
+              <w:t xml:space="preserve"> </w:t>
+            </w:r>
+            <w:proofErr w:type="gramStart"/>
             <w:r>
               <w:rPr>
                 <w:rFonts w:ascii="Times New Roman" w:eastAsia="Times New Roman" w:hAnsi="Times New Roman" w:cs="Times New Roman"/>
@@ -7329,28 +7669,49 @@
                 <w:szCs w:val="18"/>
                 <w:lang w:val="en-US"/>
               </w:rPr>
-              <w:t>Portugal”</w:t>
-            </w:r>
-          </w:p>
-          <w:p>
-            <w:pPr>
-              <w:spacing w:after="0" w:line="240" w:lineRule="auto"/>
-              <w:textAlignment w:val="baseline"/>
-              <w:rPr>
-                <w:rFonts w:ascii="Times New Roman" w:eastAsia="Times New Roman" w:hAnsi="Times New Roman" w:cs="Times New Roman"/>
-                <w:sz w:val="18"/>
-                <w:szCs w:val="18"/>
-                <w:lang w:val="en-US"/>
-              </w:rPr>
-            </w:pPr>
-            <w:r>
-              <w:rPr>
-                <w:rFonts w:ascii="Times New Roman" w:eastAsia="Times New Roman" w:hAnsi="Times New Roman" w:cs="Times New Roman"/>
-                <w:sz w:val="18"/>
-                <w:szCs w:val="18"/>
-                <w:lang w:val="en-US"/>
-              </w:rPr>
-              <w:t>Vértice = “null”</w:t>
+              <w:t>Portugal</w:t>
+            </w:r>
+            <w:proofErr w:type="gramEnd"/>
+            <w:r>
+              <w:rPr>
+                <w:rFonts w:ascii="Times New Roman" w:eastAsia="Times New Roman" w:hAnsi="Times New Roman" w:cs="Times New Roman"/>
+                <w:sz w:val="18"/>
+                <w:szCs w:val="18"/>
+                <w:lang w:val="en-US"/>
+              </w:rPr>
+              <w:t>”</w:t>
+            </w:r>
+          </w:p>
+          <w:p>
+            <w:pPr>
+              <w:spacing w:after="0" w:line="240" w:lineRule="auto"/>
+              <w:textAlignment w:val="baseline"/>
+              <w:rPr>
+                <w:rFonts w:ascii="Times New Roman" w:eastAsia="Times New Roman" w:hAnsi="Times New Roman" w:cs="Times New Roman"/>
+                <w:sz w:val="18"/>
+                <w:szCs w:val="18"/>
+                <w:lang w:val="en-US"/>
+              </w:rPr>
+            </w:pPr>
+            <w:proofErr w:type="spellStart"/>
+            <w:r>
+              <w:rPr>
+                <w:rFonts w:ascii="Times New Roman" w:eastAsia="Times New Roman" w:hAnsi="Times New Roman" w:cs="Times New Roman"/>
+                <w:sz w:val="18"/>
+                <w:szCs w:val="18"/>
+                <w:lang w:val="en-US"/>
+              </w:rPr>
+              <w:t>Vértice</w:t>
+            </w:r>
+            <w:proofErr w:type="spellEnd"/>
+            <w:r>
+              <w:rPr>
+                <w:rFonts w:ascii="Times New Roman" w:eastAsia="Times New Roman" w:hAnsi="Times New Roman" w:cs="Times New Roman"/>
+                <w:sz w:val="18"/>
+                <w:szCs w:val="18"/>
+                <w:lang w:val="en-US"/>
+              </w:rPr>
+              <w:t xml:space="preserve"> = “null”</w:t>
             </w:r>
           </w:p>
           <w:p>
@@ -7478,7 +7839,27 @@
                 <w:szCs w:val="24"/>
                 <w:lang w:val="es-MX"/>
               </w:rPr>
-              <w:t>Colombia, España, Japón, EEUU, Rusia, Australia, Nigeria, Portugal, Dubai y Madagascar.</w:t>
+              <w:t xml:space="preserve">Colombia, España, Japón, EEUU, Rusia, Australia, Nigeria, Portugal, </w:t>
+            </w:r>
+            <w:proofErr w:type="spellStart"/>
+            <w:r>
+              <w:rPr>
+                <w:rFonts w:ascii="Times New Roman" w:eastAsia="Times New Roman" w:hAnsi="Times New Roman" w:cs="Times New Roman"/>
+                <w:sz w:val="24"/>
+                <w:szCs w:val="24"/>
+                <w:lang w:val="es-MX"/>
+              </w:rPr>
+              <w:t>Dubai</w:t>
+            </w:r>
+            <w:proofErr w:type="spellEnd"/>
+            <w:r>
+              <w:rPr>
+                <w:rFonts w:ascii="Times New Roman" w:eastAsia="Times New Roman" w:hAnsi="Times New Roman" w:cs="Times New Roman"/>
+                <w:sz w:val="24"/>
+                <w:szCs w:val="24"/>
+                <w:lang w:val="es-MX"/>
+              </w:rPr>
+              <w:t xml:space="preserve"> y Madagascar.</w:t>
             </w:r>
           </w:p>
         </w:tc>
@@ -7831,6 +8212,7 @@
                 <w:lang w:val="es-MX"/>
               </w:rPr>
             </w:pPr>
+            <w:proofErr w:type="spellStart"/>
             <w:r>
               <w:rPr>
                 <w:rFonts w:ascii="Times New Roman" w:eastAsia="Times New Roman" w:hAnsi="Times New Roman" w:cs="Times New Roman"/>
@@ -7840,6 +8222,7 @@
               </w:rPr>
               <w:t>MatrixGraph</w:t>
             </w:r>
+            <w:proofErr w:type="spellEnd"/>
           </w:p>
         </w:tc>
         <w:tc>
@@ -7876,6 +8259,7 @@
                 <w:lang w:val="es-MX"/>
               </w:rPr>
             </w:pPr>
+            <w:proofErr w:type="spellStart"/>
             <w:r>
               <w:rPr>
                 <w:rFonts w:ascii="Times New Roman" w:eastAsia="Times New Roman" w:hAnsi="Times New Roman" w:cs="Times New Roman"/>
@@ -7885,6 +8269,7 @@
               </w:rPr>
               <w:t>makeDijsktra</w:t>
             </w:r>
+            <w:proofErr w:type="spellEnd"/>
           </w:p>
         </w:tc>
         <w:tc>
@@ -7975,15 +8360,27 @@
                 <w:lang w:val="en-US"/>
               </w:rPr>
             </w:pPr>
-            <w:r>
-              <w:rPr>
-                <w:rFonts w:ascii="Times New Roman" w:eastAsia="Times New Roman" w:hAnsi="Times New Roman" w:cs="Times New Roman"/>
-                <w:sz w:val="18"/>
-                <w:szCs w:val="18"/>
-                <w:lang w:val="en-US"/>
-              </w:rPr>
-              <w:t xml:space="preserve">Vértice </w:t>
-            </w:r>
+            <w:proofErr w:type="spellStart"/>
+            <w:r>
+              <w:rPr>
+                <w:rFonts w:ascii="Times New Roman" w:eastAsia="Times New Roman" w:hAnsi="Times New Roman" w:cs="Times New Roman"/>
+                <w:sz w:val="18"/>
+                <w:szCs w:val="18"/>
+                <w:lang w:val="en-US"/>
+              </w:rPr>
+              <w:t>Vértice</w:t>
+            </w:r>
+            <w:proofErr w:type="spellEnd"/>
+            <w:r>
+              <w:rPr>
+                <w:rFonts w:ascii="Times New Roman" w:eastAsia="Times New Roman" w:hAnsi="Times New Roman" w:cs="Times New Roman"/>
+                <w:sz w:val="18"/>
+                <w:szCs w:val="18"/>
+                <w:lang w:val="en-US"/>
+              </w:rPr>
+              <w:t xml:space="preserve"> </w:t>
+            </w:r>
+            <w:proofErr w:type="gramStart"/>
             <w:r>
               <w:rPr>
                 <w:rFonts w:ascii="Times New Roman" w:eastAsia="Times New Roman" w:hAnsi="Times New Roman" w:cs="Times New Roman"/>
@@ -8018,28 +8415,49 @@
                 <w:szCs w:val="18"/>
                 <w:lang w:val="en-US"/>
               </w:rPr>
-              <w:t>Madagascar”</w:t>
-            </w:r>
-          </w:p>
-          <w:p>
-            <w:pPr>
-              <w:spacing w:after="0" w:line="240" w:lineRule="auto"/>
-              <w:textAlignment w:val="baseline"/>
-              <w:rPr>
-                <w:rFonts w:ascii="Times New Roman" w:eastAsia="Times New Roman" w:hAnsi="Times New Roman" w:cs="Times New Roman"/>
-                <w:sz w:val="18"/>
-                <w:szCs w:val="18"/>
-                <w:lang w:val="en-US"/>
-              </w:rPr>
-            </w:pPr>
-            <w:r>
-              <w:rPr>
-                <w:rFonts w:ascii="Times New Roman" w:eastAsia="Times New Roman" w:hAnsi="Times New Roman" w:cs="Times New Roman"/>
-                <w:sz w:val="18"/>
-                <w:szCs w:val="18"/>
-                <w:lang w:val="en-US"/>
-              </w:rPr>
-              <w:t>Vértice = “Dubai”</w:t>
+              <w:t>Madagascar</w:t>
+            </w:r>
+            <w:proofErr w:type="gramEnd"/>
+            <w:r>
+              <w:rPr>
+                <w:rFonts w:ascii="Times New Roman" w:eastAsia="Times New Roman" w:hAnsi="Times New Roman" w:cs="Times New Roman"/>
+                <w:sz w:val="18"/>
+                <w:szCs w:val="18"/>
+                <w:lang w:val="en-US"/>
+              </w:rPr>
+              <w:t>”</w:t>
+            </w:r>
+          </w:p>
+          <w:p>
+            <w:pPr>
+              <w:spacing w:after="0" w:line="240" w:lineRule="auto"/>
+              <w:textAlignment w:val="baseline"/>
+              <w:rPr>
+                <w:rFonts w:ascii="Times New Roman" w:eastAsia="Times New Roman" w:hAnsi="Times New Roman" w:cs="Times New Roman"/>
+                <w:sz w:val="18"/>
+                <w:szCs w:val="18"/>
+                <w:lang w:val="en-US"/>
+              </w:rPr>
+            </w:pPr>
+            <w:proofErr w:type="spellStart"/>
+            <w:r>
+              <w:rPr>
+                <w:rFonts w:ascii="Times New Roman" w:eastAsia="Times New Roman" w:hAnsi="Times New Roman" w:cs="Times New Roman"/>
+                <w:sz w:val="18"/>
+                <w:szCs w:val="18"/>
+                <w:lang w:val="en-US"/>
+              </w:rPr>
+              <w:t>Vértice</w:t>
+            </w:r>
+            <w:proofErr w:type="spellEnd"/>
+            <w:r>
+              <w:rPr>
+                <w:rFonts w:ascii="Times New Roman" w:eastAsia="Times New Roman" w:hAnsi="Times New Roman" w:cs="Times New Roman"/>
+                <w:sz w:val="18"/>
+                <w:szCs w:val="18"/>
+                <w:lang w:val="en-US"/>
+              </w:rPr>
+              <w:t xml:space="preserve"> = “Dubai”</w:t>
             </w:r>
           </w:p>
           <w:p>
@@ -8134,6 +8552,7 @@
                 <w:lang w:val="es-MX"/>
               </w:rPr>
             </w:pPr>
+            <w:proofErr w:type="spellStart"/>
             <w:r>
               <w:rPr>
                 <w:rFonts w:ascii="Times New Roman" w:eastAsia="Times New Roman" w:hAnsi="Times New Roman" w:cs="Times New Roman"/>
@@ -8143,6 +8562,7 @@
               </w:rPr>
               <w:t>MatrixGraph</w:t>
             </w:r>
+            <w:proofErr w:type="spellEnd"/>
           </w:p>
         </w:tc>
         <w:tc>
@@ -8189,6 +8609,7 @@
                 <w:lang w:val="es-MX"/>
               </w:rPr>
             </w:pPr>
+            <w:proofErr w:type="spellStart"/>
             <w:r>
               <w:rPr>
                 <w:rFonts w:ascii="Times New Roman" w:eastAsia="Times New Roman" w:hAnsi="Times New Roman" w:cs="Times New Roman"/>
@@ -8198,6 +8619,7 @@
               </w:rPr>
               <w:t>makeDijsktra</w:t>
             </w:r>
+            <w:proofErr w:type="spellEnd"/>
           </w:p>
         </w:tc>
         <w:tc>
@@ -8320,15 +8742,27 @@
                 <w:lang w:val="en-US"/>
               </w:rPr>
             </w:pPr>
-            <w:r>
-              <w:rPr>
-                <w:rFonts w:ascii="Times New Roman" w:eastAsia="Times New Roman" w:hAnsi="Times New Roman" w:cs="Times New Roman"/>
-                <w:sz w:val="18"/>
-                <w:szCs w:val="18"/>
-                <w:lang w:val="en-US"/>
-              </w:rPr>
-              <w:t xml:space="preserve">Vértice </w:t>
-            </w:r>
+            <w:proofErr w:type="spellStart"/>
+            <w:r>
+              <w:rPr>
+                <w:rFonts w:ascii="Times New Roman" w:eastAsia="Times New Roman" w:hAnsi="Times New Roman" w:cs="Times New Roman"/>
+                <w:sz w:val="18"/>
+                <w:szCs w:val="18"/>
+                <w:lang w:val="en-US"/>
+              </w:rPr>
+              <w:t>Vértice</w:t>
+            </w:r>
+            <w:proofErr w:type="spellEnd"/>
+            <w:r>
+              <w:rPr>
+                <w:rFonts w:ascii="Times New Roman" w:eastAsia="Times New Roman" w:hAnsi="Times New Roman" w:cs="Times New Roman"/>
+                <w:sz w:val="18"/>
+                <w:szCs w:val="18"/>
+                <w:lang w:val="en-US"/>
+              </w:rPr>
+              <w:t xml:space="preserve"> </w:t>
+            </w:r>
+            <w:proofErr w:type="gramStart"/>
             <w:r>
               <w:rPr>
                 <w:rFonts w:ascii="Times New Roman" w:eastAsia="Times New Roman" w:hAnsi="Times New Roman" w:cs="Times New Roman"/>
@@ -8356,35 +8790,58 @@
               </w:rPr>
               <w:t>”</w:t>
             </w:r>
-            <w:r>
-              <w:rPr>
-                <w:rFonts w:ascii="Times New Roman" w:eastAsia="Times New Roman" w:hAnsi="Times New Roman" w:cs="Times New Roman"/>
-                <w:sz w:val="18"/>
-                <w:szCs w:val="18"/>
-                <w:lang w:val="en-US"/>
-              </w:rPr>
-              <w:t>España”</w:t>
-            </w:r>
-          </w:p>
-          <w:p>
-            <w:pPr>
-              <w:spacing w:after="0" w:line="240" w:lineRule="auto"/>
-              <w:textAlignment w:val="baseline"/>
-              <w:rPr>
-                <w:rFonts w:ascii="Times New Roman" w:eastAsia="Times New Roman" w:hAnsi="Times New Roman" w:cs="Times New Roman"/>
-                <w:sz w:val="18"/>
-                <w:szCs w:val="18"/>
-                <w:lang w:val="en-US"/>
-              </w:rPr>
-            </w:pPr>
-            <w:r>
-              <w:rPr>
-                <w:rFonts w:ascii="Times New Roman" w:eastAsia="Times New Roman" w:hAnsi="Times New Roman" w:cs="Times New Roman"/>
-                <w:sz w:val="18"/>
-                <w:szCs w:val="18"/>
-                <w:lang w:val="en-US"/>
-              </w:rPr>
-              <w:t>Vértice = “Andorra”</w:t>
+            <w:proofErr w:type="spellStart"/>
+            <w:r>
+              <w:rPr>
+                <w:rFonts w:ascii="Times New Roman" w:eastAsia="Times New Roman" w:hAnsi="Times New Roman" w:cs="Times New Roman"/>
+                <w:sz w:val="18"/>
+                <w:szCs w:val="18"/>
+                <w:lang w:val="en-US"/>
+              </w:rPr>
+              <w:t>España</w:t>
+            </w:r>
+            <w:proofErr w:type="spellEnd"/>
+            <w:proofErr w:type="gramEnd"/>
+            <w:r>
+              <w:rPr>
+                <w:rFonts w:ascii="Times New Roman" w:eastAsia="Times New Roman" w:hAnsi="Times New Roman" w:cs="Times New Roman"/>
+                <w:sz w:val="18"/>
+                <w:szCs w:val="18"/>
+                <w:lang w:val="en-US"/>
+              </w:rPr>
+              <w:t>”</w:t>
+            </w:r>
+          </w:p>
+          <w:p>
+            <w:pPr>
+              <w:spacing w:after="0" w:line="240" w:lineRule="auto"/>
+              <w:textAlignment w:val="baseline"/>
+              <w:rPr>
+                <w:rFonts w:ascii="Times New Roman" w:eastAsia="Times New Roman" w:hAnsi="Times New Roman" w:cs="Times New Roman"/>
+                <w:sz w:val="18"/>
+                <w:szCs w:val="18"/>
+                <w:lang w:val="en-US"/>
+              </w:rPr>
+            </w:pPr>
+            <w:proofErr w:type="spellStart"/>
+            <w:r>
+              <w:rPr>
+                <w:rFonts w:ascii="Times New Roman" w:eastAsia="Times New Roman" w:hAnsi="Times New Roman" w:cs="Times New Roman"/>
+                <w:sz w:val="18"/>
+                <w:szCs w:val="18"/>
+                <w:lang w:val="en-US"/>
+              </w:rPr>
+              <w:t>Vértice</w:t>
+            </w:r>
+            <w:proofErr w:type="spellEnd"/>
+            <w:r>
+              <w:rPr>
+                <w:rFonts w:ascii="Times New Roman" w:eastAsia="Times New Roman" w:hAnsi="Times New Roman" w:cs="Times New Roman"/>
+                <w:sz w:val="18"/>
+                <w:szCs w:val="18"/>
+                <w:lang w:val="en-US"/>
+              </w:rPr>
+              <w:t xml:space="preserve"> = “Andorra”</w:t>
             </w:r>
           </w:p>
           <w:p>
@@ -8805,6 +9262,7 @@
                 <w:lang w:val="en-US"/>
               </w:rPr>
             </w:pPr>
+            <w:proofErr w:type="spellStart"/>
             <w:r>
               <w:rPr>
                 <w:rFonts w:ascii="Times New Roman" w:eastAsia="Times New Roman" w:hAnsi="Times New Roman" w:cs="Times New Roman"/>
@@ -8814,6 +9272,7 @@
               </w:rPr>
               <w:t>MatrixGraph</w:t>
             </w:r>
+            <w:proofErr w:type="spellEnd"/>
           </w:p>
         </w:tc>
         <w:tc>
@@ -9000,15 +9459,27 @@
                 <w:lang w:val="en-US"/>
               </w:rPr>
             </w:pPr>
-            <w:r>
-              <w:rPr>
-                <w:rFonts w:ascii="Times New Roman" w:eastAsia="Times New Roman" w:hAnsi="Times New Roman" w:cs="Times New Roman"/>
-                <w:sz w:val="18"/>
-                <w:szCs w:val="18"/>
-                <w:lang w:val="en-US"/>
-              </w:rPr>
-              <w:t xml:space="preserve">Vértice </w:t>
-            </w:r>
+            <w:proofErr w:type="spellStart"/>
+            <w:r>
+              <w:rPr>
+                <w:rFonts w:ascii="Times New Roman" w:eastAsia="Times New Roman" w:hAnsi="Times New Roman" w:cs="Times New Roman"/>
+                <w:sz w:val="18"/>
+                <w:szCs w:val="18"/>
+                <w:lang w:val="en-US"/>
+              </w:rPr>
+              <w:t>Vértice</w:t>
+            </w:r>
+            <w:proofErr w:type="spellEnd"/>
+            <w:r>
+              <w:rPr>
+                <w:rFonts w:ascii="Times New Roman" w:eastAsia="Times New Roman" w:hAnsi="Times New Roman" w:cs="Times New Roman"/>
+                <w:sz w:val="18"/>
+                <w:szCs w:val="18"/>
+                <w:lang w:val="en-US"/>
+              </w:rPr>
+              <w:t xml:space="preserve"> </w:t>
+            </w:r>
+            <w:proofErr w:type="gramStart"/>
             <w:r>
               <w:rPr>
                 <w:rFonts w:ascii="Times New Roman" w:eastAsia="Times New Roman" w:hAnsi="Times New Roman" w:cs="Times New Roman"/>
@@ -9036,6 +9507,7 @@
               </w:rPr>
               <w:t>”</w:t>
             </w:r>
+            <w:proofErr w:type="gramEnd"/>
             <w:r>
               <w:rPr>
                 <w:rFonts w:ascii="Times New Roman" w:eastAsia="Times New Roman" w:hAnsi="Times New Roman" w:cs="Times New Roman"/>
@@ -9117,6 +9589,7 @@
                 <w:lang w:val="es-MX"/>
               </w:rPr>
             </w:pPr>
+            <w:proofErr w:type="spellStart"/>
             <w:r>
               <w:rPr>
                 <w:rFonts w:ascii="Times New Roman" w:eastAsia="Times New Roman" w:hAnsi="Times New Roman" w:cs="Times New Roman"/>
@@ -9126,6 +9599,7 @@
               </w:rPr>
               <w:t>MatrixGraph</w:t>
             </w:r>
+            <w:proofErr w:type="spellEnd"/>
           </w:p>
         </w:tc>
         <w:tc>
@@ -9273,15 +9747,27 @@
                 <w:lang w:val="es-MX"/>
               </w:rPr>
             </w:pPr>
-            <w:r>
-              <w:rPr>
-                <w:rFonts w:ascii="Times New Roman" w:eastAsia="Times New Roman" w:hAnsi="Times New Roman" w:cs="Times New Roman"/>
-                <w:sz w:val="18"/>
-                <w:szCs w:val="18"/>
-                <w:lang w:val="en-US"/>
-              </w:rPr>
-              <w:t xml:space="preserve">Vértice </w:t>
-            </w:r>
+            <w:proofErr w:type="spellStart"/>
+            <w:r>
+              <w:rPr>
+                <w:rFonts w:ascii="Times New Roman" w:eastAsia="Times New Roman" w:hAnsi="Times New Roman" w:cs="Times New Roman"/>
+                <w:sz w:val="18"/>
+                <w:szCs w:val="18"/>
+                <w:lang w:val="en-US"/>
+              </w:rPr>
+              <w:t>Vértice</w:t>
+            </w:r>
+            <w:proofErr w:type="spellEnd"/>
+            <w:r>
+              <w:rPr>
+                <w:rFonts w:ascii="Times New Roman" w:eastAsia="Times New Roman" w:hAnsi="Times New Roman" w:cs="Times New Roman"/>
+                <w:sz w:val="18"/>
+                <w:szCs w:val="18"/>
+                <w:lang w:val="en-US"/>
+              </w:rPr>
+              <w:t xml:space="preserve"> </w:t>
+            </w:r>
+            <w:proofErr w:type="gramStart"/>
             <w:r>
               <w:rPr>
                 <w:rFonts w:ascii="Times New Roman" w:eastAsia="Times New Roman" w:hAnsi="Times New Roman" w:cs="Times New Roman"/>
@@ -9316,7 +9802,17 @@
                 <w:szCs w:val="18"/>
                 <w:lang w:val="en-US"/>
               </w:rPr>
-              <w:t>Colombia”</w:t>
+              <w:t>Colombia</w:t>
+            </w:r>
+            <w:proofErr w:type="gramEnd"/>
+            <w:r>
+              <w:rPr>
+                <w:rFonts w:ascii="Times New Roman" w:eastAsia="Times New Roman" w:hAnsi="Times New Roman" w:cs="Times New Roman"/>
+                <w:sz w:val="18"/>
+                <w:szCs w:val="18"/>
+                <w:lang w:val="en-US"/>
+              </w:rPr>
+              <w:t>”</w:t>
             </w:r>
           </w:p>
         </w:tc>
@@ -9349,7 +9845,27 @@
                 <w:szCs w:val="24"/>
                 <w:lang w:val="es-MX"/>
               </w:rPr>
-              <w:t>$6950 – El costo mínimo de ir desde Colombia  a todos los demás países.</w:t>
+              <w:t xml:space="preserve">$6950 – El costo mínimo de ir desde </w:t>
+            </w:r>
+            <w:proofErr w:type="gramStart"/>
+            <w:r>
+              <w:rPr>
+                <w:rFonts w:ascii="Times New Roman" w:eastAsia="Times New Roman" w:hAnsi="Times New Roman" w:cs="Times New Roman"/>
+                <w:sz w:val="24"/>
+                <w:szCs w:val="24"/>
+                <w:lang w:val="es-MX"/>
+              </w:rPr>
+              <w:t>Colombia  a</w:t>
+            </w:r>
+            <w:proofErr w:type="gramEnd"/>
+            <w:r>
+              <w:rPr>
+                <w:rFonts w:ascii="Times New Roman" w:eastAsia="Times New Roman" w:hAnsi="Times New Roman" w:cs="Times New Roman"/>
+                <w:sz w:val="24"/>
+                <w:szCs w:val="24"/>
+                <w:lang w:val="es-MX"/>
+              </w:rPr>
+              <w:t xml:space="preserve"> todos los demás países.</w:t>
             </w:r>
           </w:p>
         </w:tc>
@@ -9702,6 +10218,7 @@
                 <w:lang w:val="es-MX"/>
               </w:rPr>
             </w:pPr>
+            <w:proofErr w:type="spellStart"/>
             <w:r>
               <w:rPr>
                 <w:rFonts w:ascii="Times New Roman" w:eastAsia="Times New Roman" w:hAnsi="Times New Roman" w:cs="Times New Roman"/>
@@ -9711,6 +10228,7 @@
               </w:rPr>
               <w:t>MatrixGraph</w:t>
             </w:r>
+            <w:proofErr w:type="spellEnd"/>
           </w:p>
         </w:tc>
         <w:tc>
@@ -9858,15 +10376,27 @@
                 <w:lang w:val="es-MX"/>
               </w:rPr>
             </w:pPr>
-            <w:r>
-              <w:rPr>
-                <w:rFonts w:ascii="Times New Roman" w:eastAsia="Times New Roman" w:hAnsi="Times New Roman" w:cs="Times New Roman"/>
-                <w:sz w:val="18"/>
-                <w:szCs w:val="18"/>
-                <w:lang w:val="en-US"/>
-              </w:rPr>
-              <w:t xml:space="preserve">Vértice </w:t>
-            </w:r>
+            <w:proofErr w:type="spellStart"/>
+            <w:r>
+              <w:rPr>
+                <w:rFonts w:ascii="Times New Roman" w:eastAsia="Times New Roman" w:hAnsi="Times New Roman" w:cs="Times New Roman"/>
+                <w:sz w:val="18"/>
+                <w:szCs w:val="18"/>
+                <w:lang w:val="en-US"/>
+              </w:rPr>
+              <w:t>Vértice</w:t>
+            </w:r>
+            <w:proofErr w:type="spellEnd"/>
+            <w:r>
+              <w:rPr>
+                <w:rFonts w:ascii="Times New Roman" w:eastAsia="Times New Roman" w:hAnsi="Times New Roman" w:cs="Times New Roman"/>
+                <w:sz w:val="18"/>
+                <w:szCs w:val="18"/>
+                <w:lang w:val="en-US"/>
+              </w:rPr>
+              <w:t xml:space="preserve"> </w:t>
+            </w:r>
+            <w:proofErr w:type="gramStart"/>
             <w:r>
               <w:rPr>
                 <w:rFonts w:ascii="Times New Roman" w:eastAsia="Times New Roman" w:hAnsi="Times New Roman" w:cs="Times New Roman"/>
@@ -9901,7 +10431,17 @@
                 <w:szCs w:val="18"/>
                 <w:lang w:val="en-US"/>
               </w:rPr>
-              <w:t>Madagascar”</w:t>
+              <w:t>Madagascar</w:t>
+            </w:r>
+            <w:proofErr w:type="gramEnd"/>
+            <w:r>
+              <w:rPr>
+                <w:rFonts w:ascii="Times New Roman" w:eastAsia="Times New Roman" w:hAnsi="Times New Roman" w:cs="Times New Roman"/>
+                <w:sz w:val="18"/>
+                <w:szCs w:val="18"/>
+                <w:lang w:val="en-US"/>
+              </w:rPr>
+              <w:t>”</w:t>
             </w:r>
           </w:p>
         </w:tc>
@@ -9984,6 +10524,7 @@
                 <w:lang w:val="es-MX"/>
               </w:rPr>
             </w:pPr>
+            <w:proofErr w:type="spellStart"/>
             <w:r>
               <w:rPr>
                 <w:rFonts w:ascii="Times New Roman" w:eastAsia="Times New Roman" w:hAnsi="Times New Roman" w:cs="Times New Roman"/>
@@ -9993,6 +10534,7 @@
               </w:rPr>
               <w:t>MatrixGraph</w:t>
             </w:r>
+            <w:proofErr w:type="spellEnd"/>
           </w:p>
         </w:tc>
         <w:tc>
@@ -10170,15 +10712,27 @@
                 <w:lang w:val="es-MX"/>
               </w:rPr>
             </w:pPr>
-            <w:r>
-              <w:rPr>
-                <w:rFonts w:ascii="Times New Roman" w:eastAsia="Times New Roman" w:hAnsi="Times New Roman" w:cs="Times New Roman"/>
-                <w:sz w:val="18"/>
-                <w:szCs w:val="18"/>
-                <w:lang w:val="en-US"/>
-              </w:rPr>
-              <w:t xml:space="preserve">Vértice </w:t>
-            </w:r>
+            <w:proofErr w:type="spellStart"/>
+            <w:r>
+              <w:rPr>
+                <w:rFonts w:ascii="Times New Roman" w:eastAsia="Times New Roman" w:hAnsi="Times New Roman" w:cs="Times New Roman"/>
+                <w:sz w:val="18"/>
+                <w:szCs w:val="18"/>
+                <w:lang w:val="en-US"/>
+              </w:rPr>
+              <w:t>Vértice</w:t>
+            </w:r>
+            <w:proofErr w:type="spellEnd"/>
+            <w:r>
+              <w:rPr>
+                <w:rFonts w:ascii="Times New Roman" w:eastAsia="Times New Roman" w:hAnsi="Times New Roman" w:cs="Times New Roman"/>
+                <w:sz w:val="18"/>
+                <w:szCs w:val="18"/>
+                <w:lang w:val="en-US"/>
+              </w:rPr>
+              <w:t xml:space="preserve"> </w:t>
+            </w:r>
+            <w:proofErr w:type="gramStart"/>
             <w:r>
               <w:rPr>
                 <w:rFonts w:ascii="Times New Roman" w:eastAsia="Times New Roman" w:hAnsi="Times New Roman" w:cs="Times New Roman"/>
@@ -10206,14 +10760,26 @@
               </w:rPr>
               <w:t>”</w:t>
             </w:r>
-            <w:r>
-              <w:rPr>
-                <w:rFonts w:ascii="Times New Roman" w:eastAsia="Times New Roman" w:hAnsi="Times New Roman" w:cs="Times New Roman"/>
-                <w:sz w:val="18"/>
-                <w:szCs w:val="18"/>
-                <w:lang w:val="en-US"/>
-              </w:rPr>
-              <w:t>Rusia”</w:t>
+            <w:proofErr w:type="spellStart"/>
+            <w:r>
+              <w:rPr>
+                <w:rFonts w:ascii="Times New Roman" w:eastAsia="Times New Roman" w:hAnsi="Times New Roman" w:cs="Times New Roman"/>
+                <w:sz w:val="18"/>
+                <w:szCs w:val="18"/>
+                <w:lang w:val="en-US"/>
+              </w:rPr>
+              <w:t>Rusia</w:t>
+            </w:r>
+            <w:proofErr w:type="spellEnd"/>
+            <w:proofErr w:type="gramEnd"/>
+            <w:r>
+              <w:rPr>
+                <w:rFonts w:ascii="Times New Roman" w:eastAsia="Times New Roman" w:hAnsi="Times New Roman" w:cs="Times New Roman"/>
+                <w:sz w:val="18"/>
+                <w:szCs w:val="18"/>
+                <w:lang w:val="en-US"/>
+              </w:rPr>
+              <w:t>”</w:t>
             </w:r>
           </w:p>
         </w:tc>
@@ -10342,7 +10908,27 @@
                 <w:szCs w:val="24"/>
                 <w:lang w:val="es-ES"/>
               </w:rPr>
-              <w:t> Verificar que el algoritmo de floyd-warshall acomoda de forma correcta los costos de cada par de vértices.</w:t>
+              <w:t xml:space="preserve"> Verificar que el algoritmo de </w:t>
+            </w:r>
+            <w:proofErr w:type="spellStart"/>
+            <w:r>
+              <w:rPr>
+                <w:rFonts w:ascii="Times New Roman" w:eastAsia="Times New Roman" w:hAnsi="Times New Roman" w:cs="Times New Roman"/>
+                <w:sz w:val="24"/>
+                <w:szCs w:val="24"/>
+                <w:lang w:val="es-ES"/>
+              </w:rPr>
+              <w:t>floyd-warshall</w:t>
+            </w:r>
+            <w:proofErr w:type="spellEnd"/>
+            <w:r>
+              <w:rPr>
+                <w:rFonts w:ascii="Times New Roman" w:eastAsia="Times New Roman" w:hAnsi="Times New Roman" w:cs="Times New Roman"/>
+                <w:sz w:val="24"/>
+                <w:szCs w:val="24"/>
+                <w:lang w:val="es-ES"/>
+              </w:rPr>
+              <w:t xml:space="preserve"> acomoda de forma correcta los costos de cada par de vértices.</w:t>
             </w:r>
           </w:p>
         </w:tc>
@@ -10702,6 +11288,7 @@
                 <w:lang w:val="en-US"/>
               </w:rPr>
             </w:pPr>
+            <w:proofErr w:type="spellStart"/>
             <w:r>
               <w:rPr>
                 <w:rFonts w:ascii="Times New Roman" w:eastAsia="Times New Roman" w:hAnsi="Times New Roman" w:cs="Times New Roman"/>
@@ -10711,6 +11298,7 @@
               </w:rPr>
               <w:t>ListGraph</w:t>
             </w:r>
+            <w:proofErr w:type="spellEnd"/>
           </w:p>
         </w:tc>
         <w:tc>
@@ -10775,6 +11363,7 @@
                 <w:lang w:val="en-US"/>
               </w:rPr>
             </w:pPr>
+            <w:proofErr w:type="spellStart"/>
             <w:r>
               <w:rPr>
                 <w:rFonts w:ascii="Times New Roman" w:eastAsia="Times New Roman" w:hAnsi="Times New Roman" w:cs="Times New Roman"/>
@@ -10784,6 +11373,7 @@
               </w:rPr>
               <w:t>floyd</w:t>
             </w:r>
+            <w:proofErr w:type="spellEnd"/>
           </w:p>
         </w:tc>
         <w:tc>
@@ -11056,6 +11646,7 @@
                 <w:szCs w:val="24"/>
               </w:rPr>
             </w:pPr>
+            <w:proofErr w:type="spellStart"/>
             <w:r>
               <w:rPr>
                 <w:rFonts w:ascii="Times New Roman" w:eastAsia="Times New Roman" w:hAnsi="Times New Roman" w:cs="Times New Roman"/>
@@ -11064,6 +11655,7 @@
               </w:rPr>
               <w:t>ListGraph</w:t>
             </w:r>
+            <w:proofErr w:type="spellEnd"/>
           </w:p>
           <w:p>
             <w:pPr>
@@ -11148,6 +11740,7 @@
                 <w:szCs w:val="24"/>
               </w:rPr>
             </w:pPr>
+            <w:proofErr w:type="spellStart"/>
             <w:r>
               <w:rPr>
                 <w:rFonts w:ascii="Times New Roman" w:eastAsia="Times New Roman" w:hAnsi="Times New Roman" w:cs="Times New Roman"/>
@@ -11156,6 +11749,7 @@
               </w:rPr>
               <w:t>floyd</w:t>
             </w:r>
+            <w:proofErr w:type="spellEnd"/>
           </w:p>
           <w:p>
             <w:pPr>
@@ -11482,7 +12076,27 @@
                 <w:szCs w:val="24"/>
                 <w:lang w:val="es-ES"/>
               </w:rPr>
-              <w:t>Validar que el algoritmo de kruskal calcula el menor recorrido entre todos los vértices</w:t>
+              <w:t xml:space="preserve">Validar que el algoritmo de </w:t>
+            </w:r>
+            <w:proofErr w:type="spellStart"/>
+            <w:r>
+              <w:rPr>
+                <w:rFonts w:ascii="Times New Roman" w:eastAsia="Times New Roman" w:hAnsi="Times New Roman" w:cs="Times New Roman"/>
+                <w:sz w:val="24"/>
+                <w:szCs w:val="24"/>
+                <w:lang w:val="es-ES"/>
+              </w:rPr>
+              <w:t>kruskal</w:t>
+            </w:r>
+            <w:proofErr w:type="spellEnd"/>
+            <w:r>
+              <w:rPr>
+                <w:rFonts w:ascii="Times New Roman" w:eastAsia="Times New Roman" w:hAnsi="Times New Roman" w:cs="Times New Roman"/>
+                <w:sz w:val="24"/>
+                <w:szCs w:val="24"/>
+                <w:lang w:val="es-ES"/>
+              </w:rPr>
+              <w:t xml:space="preserve"> calcula el menor recorrido entre todos los vértices</w:t>
             </w:r>
           </w:p>
         </w:tc>
@@ -11742,6 +12356,7 @@
                 <w:lang w:val="es-MX"/>
               </w:rPr>
             </w:pPr>
+            <w:proofErr w:type="spellStart"/>
             <w:r>
               <w:rPr>
                 <w:rFonts w:ascii="Times New Roman" w:eastAsia="Times New Roman" w:hAnsi="Times New Roman" w:cs="Times New Roman"/>
@@ -11751,6 +12366,7 @@
               </w:rPr>
               <w:t>ListGraph</w:t>
             </w:r>
+            <w:proofErr w:type="spellEnd"/>
           </w:p>
         </w:tc>
         <w:tc>
@@ -11775,6 +12391,7 @@
                 <w:lang w:val="es-MX"/>
               </w:rPr>
             </w:pPr>
+            <w:proofErr w:type="spellStart"/>
             <w:r>
               <w:rPr>
                 <w:rFonts w:ascii="Times New Roman" w:eastAsia="Times New Roman" w:hAnsi="Times New Roman" w:cs="Times New Roman"/>
@@ -11784,6 +12401,7 @@
               </w:rPr>
               <w:t>kruskal</w:t>
             </w:r>
+            <w:proofErr w:type="spellEnd"/>
             <w:r>
               <w:rPr>
                 <w:rFonts w:ascii="Times New Roman" w:eastAsia="Times New Roman" w:hAnsi="Times New Roman" w:cs="Times New Roman"/>
@@ -11895,14 +12513,25 @@
                 <w:lang w:val="es-MX"/>
               </w:rPr>
             </w:pPr>
-            <w:r>
-              <w:rPr>
-                <w:rFonts w:ascii="Times New Roman" w:eastAsia="Times New Roman" w:hAnsi="Times New Roman" w:cs="Times New Roman"/>
-                <w:sz w:val="24"/>
-                <w:szCs w:val="24"/>
-                <w:lang w:val="es-MX"/>
-              </w:rPr>
-              <w:t>int = 0</w:t>
+            <w:proofErr w:type="spellStart"/>
+            <w:r>
+              <w:rPr>
+                <w:rFonts w:ascii="Times New Roman" w:eastAsia="Times New Roman" w:hAnsi="Times New Roman" w:cs="Times New Roman"/>
+                <w:sz w:val="24"/>
+                <w:szCs w:val="24"/>
+                <w:lang w:val="es-MX"/>
+              </w:rPr>
+              <w:t>int</w:t>
+            </w:r>
+            <w:proofErr w:type="spellEnd"/>
+            <w:r>
+              <w:rPr>
+                <w:rFonts w:ascii="Times New Roman" w:eastAsia="Times New Roman" w:hAnsi="Times New Roman" w:cs="Times New Roman"/>
+                <w:sz w:val="24"/>
+                <w:szCs w:val="24"/>
+                <w:lang w:val="es-MX"/>
+              </w:rPr>
+              <w:t xml:space="preserve"> = 0</w:t>
             </w:r>
           </w:p>
         </w:tc>
@@ -11953,6 +12582,7 @@
                 <w:lang w:val="es-MX"/>
               </w:rPr>
             </w:pPr>
+            <w:proofErr w:type="spellStart"/>
             <w:r>
               <w:rPr>
                 <w:rFonts w:ascii="Times New Roman" w:eastAsia="Times New Roman" w:hAnsi="Times New Roman" w:cs="Times New Roman"/>
@@ -11962,6 +12592,7 @@
               </w:rPr>
               <w:t>ListGraph</w:t>
             </w:r>
+            <w:proofErr w:type="spellEnd"/>
           </w:p>
         </w:tc>
         <w:tc>
@@ -12019,6 +12650,7 @@
                 <w:lang w:val="es-MX"/>
               </w:rPr>
             </w:pPr>
+            <w:proofErr w:type="spellStart"/>
             <w:r>
               <w:rPr>
                 <w:rFonts w:ascii="Times New Roman" w:eastAsia="Times New Roman" w:hAnsi="Times New Roman" w:cs="Times New Roman"/>
@@ -12028,6 +12660,7 @@
               </w:rPr>
               <w:t>kruskal</w:t>
             </w:r>
+            <w:proofErr w:type="spellEnd"/>
             <w:r>
               <w:rPr>
                 <w:rFonts w:ascii="Times New Roman" w:eastAsia="Times New Roman" w:hAnsi="Times New Roman" w:cs="Times New Roman"/>
@@ -12226,14 +12859,25 @@
                 <w:lang w:val="es-MX"/>
               </w:rPr>
             </w:pPr>
-            <w:r>
-              <w:rPr>
-                <w:rFonts w:ascii="Times New Roman" w:eastAsia="Times New Roman" w:hAnsi="Times New Roman" w:cs="Times New Roman"/>
-                <w:sz w:val="24"/>
-                <w:szCs w:val="24"/>
-                <w:lang w:val="es-MX"/>
-              </w:rPr>
-              <w:t>int = 4.540</w:t>
+            <w:proofErr w:type="spellStart"/>
+            <w:r>
+              <w:rPr>
+                <w:rFonts w:ascii="Times New Roman" w:eastAsia="Times New Roman" w:hAnsi="Times New Roman" w:cs="Times New Roman"/>
+                <w:sz w:val="24"/>
+                <w:szCs w:val="24"/>
+                <w:lang w:val="es-MX"/>
+              </w:rPr>
+              <w:t>int</w:t>
+            </w:r>
+            <w:proofErr w:type="spellEnd"/>
+            <w:r>
+              <w:rPr>
+                <w:rFonts w:ascii="Times New Roman" w:eastAsia="Times New Roman" w:hAnsi="Times New Roman" w:cs="Times New Roman"/>
+                <w:sz w:val="24"/>
+                <w:szCs w:val="24"/>
+                <w:lang w:val="es-MX"/>
+              </w:rPr>
+              <w:t xml:space="preserve"> = 4.540</w:t>
             </w:r>
           </w:p>
         </w:tc>
@@ -12668,6 +13312,7 @@
                 <w:lang w:val="en-US"/>
               </w:rPr>
             </w:pPr>
+            <w:proofErr w:type="spellStart"/>
             <w:r>
               <w:rPr>
                 <w:rFonts w:ascii="Times New Roman" w:eastAsia="Times New Roman" w:hAnsi="Times New Roman" w:cs="Times New Roman"/>
@@ -12677,6 +13322,7 @@
               </w:rPr>
               <w:t>ListGraph</w:t>
             </w:r>
+            <w:proofErr w:type="spellEnd"/>
             <w:r>
               <w:rPr>
                 <w:rFonts w:ascii="Times New Roman" w:eastAsia="Times New Roman" w:hAnsi="Times New Roman" w:cs="Times New Roman"/>
@@ -12722,6 +13368,7 @@
                 <w:lang w:val="en-US"/>
               </w:rPr>
             </w:pPr>
+            <w:proofErr w:type="spellStart"/>
             <w:r>
               <w:rPr>
                 <w:rFonts w:ascii="Times New Roman" w:eastAsia="Times New Roman" w:hAnsi="Times New Roman" w:cs="Times New Roman"/>
@@ -12731,6 +13378,7 @@
               </w:rPr>
               <w:t>addVertice</w:t>
             </w:r>
+            <w:proofErr w:type="spellEnd"/>
           </w:p>
         </w:tc>
         <w:tc>
@@ -12823,15 +13471,27 @@
                 <w:lang w:val="en-US"/>
               </w:rPr>
             </w:pPr>
-            <w:r>
-              <w:rPr>
-                <w:rFonts w:ascii="Times New Roman" w:eastAsia="Times New Roman" w:hAnsi="Times New Roman" w:cs="Times New Roman"/>
-                <w:sz w:val="18"/>
-                <w:szCs w:val="18"/>
-                <w:lang w:val="en-US"/>
-              </w:rPr>
-              <w:t xml:space="preserve">Vértice </w:t>
-            </w:r>
+            <w:proofErr w:type="spellStart"/>
+            <w:r>
+              <w:rPr>
+                <w:rFonts w:ascii="Times New Roman" w:eastAsia="Times New Roman" w:hAnsi="Times New Roman" w:cs="Times New Roman"/>
+                <w:sz w:val="18"/>
+                <w:szCs w:val="18"/>
+                <w:lang w:val="en-US"/>
+              </w:rPr>
+              <w:t>Vértice</w:t>
+            </w:r>
+            <w:proofErr w:type="spellEnd"/>
+            <w:r>
+              <w:rPr>
+                <w:rFonts w:ascii="Times New Roman" w:eastAsia="Times New Roman" w:hAnsi="Times New Roman" w:cs="Times New Roman"/>
+                <w:sz w:val="18"/>
+                <w:szCs w:val="18"/>
+                <w:lang w:val="en-US"/>
+              </w:rPr>
+              <w:t xml:space="preserve"> </w:t>
+            </w:r>
+            <w:proofErr w:type="gramStart"/>
             <w:r>
               <w:rPr>
                 <w:rFonts w:ascii="Times New Roman" w:eastAsia="Times New Roman" w:hAnsi="Times New Roman" w:cs="Times New Roman"/>
@@ -12866,7 +13526,17 @@
                 <w:szCs w:val="18"/>
                 <w:lang w:val="en-US"/>
               </w:rPr>
-              <w:t>Nigeria”</w:t>
+              <w:t>Nigeria</w:t>
+            </w:r>
+            <w:proofErr w:type="gramEnd"/>
+            <w:r>
+              <w:rPr>
+                <w:rFonts w:ascii="Times New Roman" w:eastAsia="Times New Roman" w:hAnsi="Times New Roman" w:cs="Times New Roman"/>
+                <w:sz w:val="18"/>
+                <w:szCs w:val="18"/>
+                <w:lang w:val="en-US"/>
+              </w:rPr>
+              <w:t>”</w:t>
             </w:r>
           </w:p>
           <w:p>
@@ -13021,6 +13691,7 @@
                 <w:lang w:val="en-US"/>
               </w:rPr>
             </w:pPr>
+            <w:proofErr w:type="spellStart"/>
             <w:r>
               <w:rPr>
                 <w:rFonts w:ascii="Times New Roman" w:eastAsia="Times New Roman" w:hAnsi="Times New Roman" w:cs="Times New Roman"/>
@@ -13030,6 +13701,7 @@
               </w:rPr>
               <w:t>ListGraph</w:t>
             </w:r>
+            <w:proofErr w:type="spellEnd"/>
           </w:p>
         </w:tc>
         <w:tc>
@@ -13076,6 +13748,7 @@
                 <w:lang w:val="en-US"/>
               </w:rPr>
             </w:pPr>
+            <w:proofErr w:type="spellStart"/>
             <w:r>
               <w:rPr>
                 <w:rFonts w:ascii="Times New Roman" w:eastAsia="Times New Roman" w:hAnsi="Times New Roman" w:cs="Times New Roman"/>
@@ -13085,6 +13758,7 @@
               </w:rPr>
               <w:t>addVertice</w:t>
             </w:r>
+            <w:proofErr w:type="spellEnd"/>
           </w:p>
         </w:tc>
         <w:tc>
@@ -13216,15 +13890,27 @@
                 <w:lang w:val="en-US"/>
               </w:rPr>
             </w:pPr>
-            <w:r>
-              <w:rPr>
-                <w:rFonts w:ascii="Times New Roman" w:eastAsia="Times New Roman" w:hAnsi="Times New Roman" w:cs="Times New Roman"/>
-                <w:sz w:val="18"/>
-                <w:szCs w:val="18"/>
-                <w:lang w:val="en-US"/>
-              </w:rPr>
-              <w:t xml:space="preserve">Vértice </w:t>
-            </w:r>
+            <w:proofErr w:type="spellStart"/>
+            <w:r>
+              <w:rPr>
+                <w:rFonts w:ascii="Times New Roman" w:eastAsia="Times New Roman" w:hAnsi="Times New Roman" w:cs="Times New Roman"/>
+                <w:sz w:val="18"/>
+                <w:szCs w:val="18"/>
+                <w:lang w:val="en-US"/>
+              </w:rPr>
+              <w:t>Vértice</w:t>
+            </w:r>
+            <w:proofErr w:type="spellEnd"/>
+            <w:r>
+              <w:rPr>
+                <w:rFonts w:ascii="Times New Roman" w:eastAsia="Times New Roman" w:hAnsi="Times New Roman" w:cs="Times New Roman"/>
+                <w:sz w:val="18"/>
+                <w:szCs w:val="18"/>
+                <w:lang w:val="en-US"/>
+              </w:rPr>
+              <w:t xml:space="preserve"> </w:t>
+            </w:r>
+            <w:proofErr w:type="gramStart"/>
             <w:r>
               <w:rPr>
                 <w:rFonts w:ascii="Times New Roman" w:eastAsia="Times New Roman" w:hAnsi="Times New Roman" w:cs="Times New Roman"/>
@@ -13259,7 +13945,17 @@
                 <w:szCs w:val="18"/>
                 <w:lang w:val="en-US"/>
               </w:rPr>
-              <w:t>Madagascar”</w:t>
+              <w:t>Madagascar</w:t>
+            </w:r>
+            <w:proofErr w:type="gramEnd"/>
+            <w:r>
+              <w:rPr>
+                <w:rFonts w:ascii="Times New Roman" w:eastAsia="Times New Roman" w:hAnsi="Times New Roman" w:cs="Times New Roman"/>
+                <w:sz w:val="18"/>
+                <w:szCs w:val="18"/>
+                <w:lang w:val="en-US"/>
+              </w:rPr>
+              <w:t>”</w:t>
             </w:r>
           </w:p>
         </w:tc>
@@ -13729,6 +14425,7 @@
                 <w:lang w:val="en-US"/>
               </w:rPr>
             </w:pPr>
+            <w:proofErr w:type="spellStart"/>
             <w:r>
               <w:rPr>
                 <w:rFonts w:ascii="Times New Roman" w:eastAsia="Times New Roman" w:hAnsi="Times New Roman" w:cs="Times New Roman"/>
@@ -13738,6 +14435,7 @@
               </w:rPr>
               <w:t>ListGraph</w:t>
             </w:r>
+            <w:proofErr w:type="spellEnd"/>
           </w:p>
         </w:tc>
         <w:tc>
@@ -13774,6 +14472,7 @@
                 <w:lang w:val="en-US"/>
               </w:rPr>
             </w:pPr>
+            <w:proofErr w:type="spellStart"/>
             <w:r>
               <w:rPr>
                 <w:rFonts w:ascii="Times New Roman" w:eastAsia="Times New Roman" w:hAnsi="Times New Roman" w:cs="Times New Roman"/>
@@ -13783,6 +14482,7 @@
               </w:rPr>
               <w:t>addEdge</w:t>
             </w:r>
+            <w:proofErr w:type="spellEnd"/>
           </w:p>
           <w:p>
             <w:pPr>
@@ -13891,7 +14591,25 @@
                 <w:sz w:val="18"/>
                 <w:szCs w:val="18"/>
               </w:rPr>
-              <w:t>Vértice inicial = ” Colombia”</w:t>
+              <w:t xml:space="preserve">Vértice inicial </w:t>
+            </w:r>
+            <w:proofErr w:type="gramStart"/>
+            <w:r>
+              <w:rPr>
+                <w:rFonts w:ascii="Times New Roman" w:eastAsia="Times New Roman" w:hAnsi="Times New Roman" w:cs="Times New Roman"/>
+                <w:sz w:val="18"/>
+                <w:szCs w:val="18"/>
+              </w:rPr>
+              <w:t>= ”</w:t>
+            </w:r>
+            <w:proofErr w:type="gramEnd"/>
+            <w:r>
+              <w:rPr>
+                <w:rFonts w:ascii="Times New Roman" w:eastAsia="Times New Roman" w:hAnsi="Times New Roman" w:cs="Times New Roman"/>
+                <w:sz w:val="18"/>
+                <w:szCs w:val="18"/>
+              </w:rPr>
+              <w:t xml:space="preserve"> Colombia”</w:t>
             </w:r>
           </w:p>
           <w:p>
@@ -13924,6 +14642,7 @@
                 <w:lang w:val="en-US"/>
               </w:rPr>
             </w:pPr>
+            <w:proofErr w:type="spellStart"/>
             <w:r>
               <w:rPr>
                 <w:rFonts w:ascii="Times New Roman" w:eastAsia="Times New Roman" w:hAnsi="Times New Roman" w:cs="Times New Roman"/>
@@ -13932,7 +14651,17 @@
                 <w:lang w:val="en-US"/>
               </w:rPr>
               <w:lastRenderedPageBreak/>
-              <w:t>Costo = 1600</w:t>
+              <w:t>Costo</w:t>
+            </w:r>
+            <w:proofErr w:type="spellEnd"/>
+            <w:r>
+              <w:rPr>
+                <w:rFonts w:ascii="Times New Roman" w:eastAsia="Times New Roman" w:hAnsi="Times New Roman" w:cs="Times New Roman"/>
+                <w:sz w:val="18"/>
+                <w:szCs w:val="18"/>
+                <w:lang w:val="en-US"/>
+              </w:rPr>
+              <w:t xml:space="preserve"> = 1600</w:t>
             </w:r>
           </w:p>
           <w:p>
@@ -14078,6 +14807,7 @@
                 <w:lang w:val="en-US"/>
               </w:rPr>
             </w:pPr>
+            <w:proofErr w:type="spellStart"/>
             <w:r>
               <w:rPr>
                 <w:rFonts w:ascii="Times New Roman" w:eastAsia="Times New Roman" w:hAnsi="Times New Roman" w:cs="Times New Roman"/>
@@ -14087,6 +14817,7 @@
               </w:rPr>
               <w:t>ListGraph</w:t>
             </w:r>
+            <w:proofErr w:type="spellEnd"/>
           </w:p>
         </w:tc>
         <w:tc>
@@ -14133,6 +14864,7 @@
                 <w:lang w:val="en-US"/>
               </w:rPr>
             </w:pPr>
+            <w:proofErr w:type="spellStart"/>
             <w:r>
               <w:rPr>
                 <w:rFonts w:ascii="Times New Roman" w:eastAsia="Times New Roman" w:hAnsi="Times New Roman" w:cs="Times New Roman"/>
@@ -14142,6 +14874,7 @@
               </w:rPr>
               <w:t>addEdge</w:t>
             </w:r>
+            <w:proofErr w:type="spellEnd"/>
           </w:p>
         </w:tc>
         <w:tc>
@@ -14276,7 +15009,43 @@
                 <w:sz w:val="18"/>
                 <w:szCs w:val="18"/>
               </w:rPr>
-              <w:t>Vértice inicial = ” Dubai”</w:t>
+              <w:t xml:space="preserve">Vértice inicial </w:t>
+            </w:r>
+            <w:proofErr w:type="gramStart"/>
+            <w:r>
+              <w:rPr>
+                <w:rFonts w:ascii="Times New Roman" w:eastAsia="Times New Roman" w:hAnsi="Times New Roman" w:cs="Times New Roman"/>
+                <w:sz w:val="18"/>
+                <w:szCs w:val="18"/>
+              </w:rPr>
+              <w:t>= ”</w:t>
+            </w:r>
+            <w:proofErr w:type="gramEnd"/>
+            <w:r>
+              <w:rPr>
+                <w:rFonts w:ascii="Times New Roman" w:eastAsia="Times New Roman" w:hAnsi="Times New Roman" w:cs="Times New Roman"/>
+                <w:sz w:val="18"/>
+                <w:szCs w:val="18"/>
+              </w:rPr>
+              <w:t xml:space="preserve"> </w:t>
+            </w:r>
+            <w:proofErr w:type="spellStart"/>
+            <w:r>
+              <w:rPr>
+                <w:rFonts w:ascii="Times New Roman" w:eastAsia="Times New Roman" w:hAnsi="Times New Roman" w:cs="Times New Roman"/>
+                <w:sz w:val="18"/>
+                <w:szCs w:val="18"/>
+              </w:rPr>
+              <w:t>Dubai</w:t>
+            </w:r>
+            <w:proofErr w:type="spellEnd"/>
+            <w:r>
+              <w:rPr>
+                <w:rFonts w:ascii="Times New Roman" w:eastAsia="Times New Roman" w:hAnsi="Times New Roman" w:cs="Times New Roman"/>
+                <w:sz w:val="18"/>
+                <w:szCs w:val="18"/>
+              </w:rPr>
+              <w:t>”</w:t>
             </w:r>
           </w:p>
           <w:p>
@@ -14309,14 +15078,25 @@
                 <w:lang w:val="en-US"/>
               </w:rPr>
             </w:pPr>
-            <w:r>
-              <w:rPr>
-                <w:rFonts w:ascii="Times New Roman" w:eastAsia="Times New Roman" w:hAnsi="Times New Roman" w:cs="Times New Roman"/>
-                <w:sz w:val="18"/>
-                <w:szCs w:val="18"/>
-                <w:lang w:val="en-US"/>
-              </w:rPr>
-              <w:t>Costo = 780</w:t>
+            <w:proofErr w:type="spellStart"/>
+            <w:r>
+              <w:rPr>
+                <w:rFonts w:ascii="Times New Roman" w:eastAsia="Times New Roman" w:hAnsi="Times New Roman" w:cs="Times New Roman"/>
+                <w:sz w:val="18"/>
+                <w:szCs w:val="18"/>
+                <w:lang w:val="en-US"/>
+              </w:rPr>
+              <w:t>Costo</w:t>
+            </w:r>
+            <w:proofErr w:type="spellEnd"/>
+            <w:r>
+              <w:rPr>
+                <w:rFonts w:ascii="Times New Roman" w:eastAsia="Times New Roman" w:hAnsi="Times New Roman" w:cs="Times New Roman"/>
+                <w:sz w:val="18"/>
+                <w:szCs w:val="18"/>
+                <w:lang w:val="en-US"/>
+              </w:rPr>
+              <w:t xml:space="preserve"> = 780</w:t>
             </w:r>
           </w:p>
           <w:p>
@@ -14798,6 +15578,7 @@
                 <w:lang w:val="en-US"/>
               </w:rPr>
             </w:pPr>
+            <w:proofErr w:type="spellStart"/>
             <w:r>
               <w:rPr>
                 <w:rFonts w:ascii="Times New Roman" w:eastAsia="Times New Roman" w:hAnsi="Times New Roman" w:cs="Times New Roman"/>
@@ -14807,6 +15588,7 @@
               </w:rPr>
               <w:t>ListGraph</w:t>
             </w:r>
+            <w:proofErr w:type="spellEnd"/>
             <w:r>
               <w:rPr>
                 <w:rFonts w:ascii="Times New Roman" w:eastAsia="Times New Roman" w:hAnsi="Times New Roman" w:cs="Times New Roman"/>
@@ -14852,6 +15634,7 @@
                 <w:lang w:val="en-US"/>
               </w:rPr>
             </w:pPr>
+            <w:proofErr w:type="spellStart"/>
             <w:r>
               <w:rPr>
                 <w:rFonts w:ascii="Times New Roman" w:eastAsia="Times New Roman" w:hAnsi="Times New Roman" w:cs="Times New Roman"/>
@@ -14861,6 +15644,7 @@
               </w:rPr>
               <w:t>deleteVertice</w:t>
             </w:r>
+            <w:proofErr w:type="spellEnd"/>
           </w:p>
         </w:tc>
         <w:tc>
@@ -14953,15 +15737,27 @@
                 <w:lang w:val="en-US"/>
               </w:rPr>
             </w:pPr>
-            <w:r>
-              <w:rPr>
-                <w:rFonts w:ascii="Times New Roman" w:eastAsia="Times New Roman" w:hAnsi="Times New Roman" w:cs="Times New Roman"/>
-                <w:sz w:val="18"/>
-                <w:szCs w:val="18"/>
-                <w:lang w:val="en-US"/>
-              </w:rPr>
-              <w:t xml:space="preserve">Vértice </w:t>
-            </w:r>
+            <w:proofErr w:type="spellStart"/>
+            <w:r>
+              <w:rPr>
+                <w:rFonts w:ascii="Times New Roman" w:eastAsia="Times New Roman" w:hAnsi="Times New Roman" w:cs="Times New Roman"/>
+                <w:sz w:val="18"/>
+                <w:szCs w:val="18"/>
+                <w:lang w:val="en-US"/>
+              </w:rPr>
+              <w:t>Vértice</w:t>
+            </w:r>
+            <w:proofErr w:type="spellEnd"/>
+            <w:r>
+              <w:rPr>
+                <w:rFonts w:ascii="Times New Roman" w:eastAsia="Times New Roman" w:hAnsi="Times New Roman" w:cs="Times New Roman"/>
+                <w:sz w:val="18"/>
+                <w:szCs w:val="18"/>
+                <w:lang w:val="en-US"/>
+              </w:rPr>
+              <w:t xml:space="preserve"> </w:t>
+            </w:r>
+            <w:proofErr w:type="gramStart"/>
             <w:r>
               <w:rPr>
                 <w:rFonts w:ascii="Times New Roman" w:eastAsia="Times New Roman" w:hAnsi="Times New Roman" w:cs="Times New Roman"/>
@@ -14996,7 +15792,17 @@
                 <w:szCs w:val="18"/>
                 <w:lang w:val="en-US"/>
               </w:rPr>
-              <w:t>Dubai”</w:t>
+              <w:t>Dubai</w:t>
+            </w:r>
+            <w:proofErr w:type="gramEnd"/>
+            <w:r>
+              <w:rPr>
+                <w:rFonts w:ascii="Times New Roman" w:eastAsia="Times New Roman" w:hAnsi="Times New Roman" w:cs="Times New Roman"/>
+                <w:sz w:val="18"/>
+                <w:szCs w:val="18"/>
+                <w:lang w:val="en-US"/>
+              </w:rPr>
+              <w:t>”</w:t>
             </w:r>
           </w:p>
           <w:p>
@@ -15151,6 +15957,7 @@
                 <w:lang w:val="en-US"/>
               </w:rPr>
             </w:pPr>
+            <w:proofErr w:type="spellStart"/>
             <w:r>
               <w:rPr>
                 <w:rFonts w:ascii="Times New Roman" w:eastAsia="Times New Roman" w:hAnsi="Times New Roman" w:cs="Times New Roman"/>
@@ -15160,6 +15967,7 @@
               </w:rPr>
               <w:t>ListGraph</w:t>
             </w:r>
+            <w:proofErr w:type="spellEnd"/>
           </w:p>
         </w:tc>
         <w:tc>
@@ -15206,6 +16014,7 @@
                 <w:lang w:val="en-US"/>
               </w:rPr>
             </w:pPr>
+            <w:proofErr w:type="spellStart"/>
             <w:r>
               <w:rPr>
                 <w:rFonts w:ascii="Times New Roman" w:eastAsia="Times New Roman" w:hAnsi="Times New Roman" w:cs="Times New Roman"/>
@@ -15215,6 +16024,7 @@
               </w:rPr>
               <w:t>deleteVertice</w:t>
             </w:r>
+            <w:proofErr w:type="spellEnd"/>
           </w:p>
         </w:tc>
         <w:tc>
@@ -15346,15 +16156,27 @@
                 <w:lang w:val="en-US"/>
               </w:rPr>
             </w:pPr>
-            <w:r>
-              <w:rPr>
-                <w:rFonts w:ascii="Times New Roman" w:eastAsia="Times New Roman" w:hAnsi="Times New Roman" w:cs="Times New Roman"/>
-                <w:sz w:val="18"/>
-                <w:szCs w:val="18"/>
-                <w:lang w:val="en-US"/>
-              </w:rPr>
-              <w:t xml:space="preserve">Vértice </w:t>
-            </w:r>
+            <w:proofErr w:type="spellStart"/>
+            <w:r>
+              <w:rPr>
+                <w:rFonts w:ascii="Times New Roman" w:eastAsia="Times New Roman" w:hAnsi="Times New Roman" w:cs="Times New Roman"/>
+                <w:sz w:val="18"/>
+                <w:szCs w:val="18"/>
+                <w:lang w:val="en-US"/>
+              </w:rPr>
+              <w:t>Vértice</w:t>
+            </w:r>
+            <w:proofErr w:type="spellEnd"/>
+            <w:r>
+              <w:rPr>
+                <w:rFonts w:ascii="Times New Roman" w:eastAsia="Times New Roman" w:hAnsi="Times New Roman" w:cs="Times New Roman"/>
+                <w:sz w:val="18"/>
+                <w:szCs w:val="18"/>
+                <w:lang w:val="en-US"/>
+              </w:rPr>
+              <w:t xml:space="preserve"> </w:t>
+            </w:r>
+            <w:proofErr w:type="gramStart"/>
             <w:r>
               <w:rPr>
                 <w:rFonts w:ascii="Times New Roman" w:eastAsia="Times New Roman" w:hAnsi="Times New Roman" w:cs="Times New Roman"/>
@@ -15389,7 +16211,17 @@
                 <w:szCs w:val="18"/>
                 <w:lang w:val="en-US"/>
               </w:rPr>
-              <w:t>Colombia”</w:t>
+              <w:t>Colombia</w:t>
+            </w:r>
+            <w:proofErr w:type="gramEnd"/>
+            <w:r>
+              <w:rPr>
+                <w:rFonts w:ascii="Times New Roman" w:eastAsia="Times New Roman" w:hAnsi="Times New Roman" w:cs="Times New Roman"/>
+                <w:sz w:val="18"/>
+                <w:szCs w:val="18"/>
+                <w:lang w:val="en-US"/>
+              </w:rPr>
+              <w:t>”</w:t>
             </w:r>
           </w:p>
         </w:tc>
@@ -15435,7 +16267,47 @@
                 <w:szCs w:val="24"/>
                 <w:lang w:val="es-MX"/>
               </w:rPr>
-              <w:t>El arraylist de vértices está vacio.</w:t>
+              <w:t xml:space="preserve">El </w:t>
+            </w:r>
+            <w:proofErr w:type="spellStart"/>
+            <w:r>
+              <w:rPr>
+                <w:rFonts w:ascii="Times New Roman" w:eastAsia="Times New Roman" w:hAnsi="Times New Roman" w:cs="Times New Roman"/>
+                <w:sz w:val="24"/>
+                <w:szCs w:val="24"/>
+                <w:lang w:val="es-MX"/>
+              </w:rPr>
+              <w:t>arraylist</w:t>
+            </w:r>
+            <w:proofErr w:type="spellEnd"/>
+            <w:r>
+              <w:rPr>
+                <w:rFonts w:ascii="Times New Roman" w:eastAsia="Times New Roman" w:hAnsi="Times New Roman" w:cs="Times New Roman"/>
+                <w:sz w:val="24"/>
+                <w:szCs w:val="24"/>
+                <w:lang w:val="es-MX"/>
+              </w:rPr>
+              <w:t xml:space="preserve"> de vértices está </w:t>
+            </w:r>
+            <w:proofErr w:type="spellStart"/>
+            <w:r>
+              <w:rPr>
+                <w:rFonts w:ascii="Times New Roman" w:eastAsia="Times New Roman" w:hAnsi="Times New Roman" w:cs="Times New Roman"/>
+                <w:sz w:val="24"/>
+                <w:szCs w:val="24"/>
+                <w:lang w:val="es-MX"/>
+              </w:rPr>
+              <w:t>vacio</w:t>
+            </w:r>
+            <w:proofErr w:type="spellEnd"/>
+            <w:r>
+              <w:rPr>
+                <w:rFonts w:ascii="Times New Roman" w:eastAsia="Times New Roman" w:hAnsi="Times New Roman" w:cs="Times New Roman"/>
+                <w:sz w:val="24"/>
+                <w:szCs w:val="24"/>
+                <w:lang w:val="es-MX"/>
+              </w:rPr>
+              <w:t>.</w:t>
             </w:r>
           </w:p>
           <w:p>
@@ -15823,6 +16695,7 @@
                 <w:lang w:val="en-US"/>
               </w:rPr>
             </w:pPr>
+            <w:proofErr w:type="spellStart"/>
             <w:r>
               <w:rPr>
                 <w:rFonts w:ascii="Times New Roman" w:eastAsia="Times New Roman" w:hAnsi="Times New Roman" w:cs="Times New Roman"/>
@@ -15832,6 +16705,7 @@
               </w:rPr>
               <w:t>ListGraph</w:t>
             </w:r>
+            <w:proofErr w:type="spellEnd"/>
           </w:p>
         </w:tc>
         <w:tc>
@@ -15868,6 +16742,7 @@
                 <w:lang w:val="en-US"/>
               </w:rPr>
             </w:pPr>
+            <w:proofErr w:type="spellStart"/>
             <w:r>
               <w:rPr>
                 <w:rFonts w:ascii="Times New Roman" w:eastAsia="Times New Roman" w:hAnsi="Times New Roman" w:cs="Times New Roman"/>
@@ -15877,6 +16752,7 @@
               </w:rPr>
               <w:t>deleteEdge</w:t>
             </w:r>
+            <w:proofErr w:type="spellEnd"/>
           </w:p>
           <w:p>
             <w:pPr>
@@ -15985,47 +16861,94 @@
                 <w:sz w:val="18"/>
                 <w:szCs w:val="18"/>
               </w:rPr>
-              <w:t>Vértice inicial = ”Colombia”</w:t>
-            </w:r>
-          </w:p>
-          <w:p>
-            <w:pPr>
-              <w:spacing w:after="0" w:line="240" w:lineRule="auto"/>
-              <w:textAlignment w:val="baseline"/>
-              <w:rPr>
-                <w:rFonts w:ascii="Times New Roman" w:eastAsia="Times New Roman" w:hAnsi="Times New Roman" w:cs="Times New Roman"/>
-                <w:sz w:val="18"/>
-                <w:szCs w:val="18"/>
-              </w:rPr>
-            </w:pPr>
-            <w:r>
-              <w:rPr>
-                <w:rFonts w:ascii="Times New Roman" w:eastAsia="Times New Roman" w:hAnsi="Times New Roman" w:cs="Times New Roman"/>
-                <w:sz w:val="18"/>
-                <w:szCs w:val="18"/>
-              </w:rPr>
-              <w:t>Vértice final = “Dubai”</w:t>
-            </w:r>
-          </w:p>
-          <w:p>
-            <w:pPr>
-              <w:spacing w:after="0" w:line="240" w:lineRule="auto"/>
-              <w:textAlignment w:val="baseline"/>
-              <w:rPr>
-                <w:rFonts w:ascii="Times New Roman" w:eastAsia="Times New Roman" w:hAnsi="Times New Roman" w:cs="Times New Roman"/>
-                <w:sz w:val="18"/>
-                <w:szCs w:val="18"/>
-                <w:lang w:val="en-US"/>
-              </w:rPr>
-            </w:pPr>
-            <w:r>
-              <w:rPr>
-                <w:rFonts w:ascii="Times New Roman" w:eastAsia="Times New Roman" w:hAnsi="Times New Roman" w:cs="Times New Roman"/>
-                <w:sz w:val="18"/>
-                <w:szCs w:val="18"/>
-                <w:lang w:val="en-US"/>
-              </w:rPr>
-              <w:t>Costo = 1200</w:t>
+              <w:t xml:space="preserve">Vértice inicial </w:t>
+            </w:r>
+            <w:proofErr w:type="gramStart"/>
+            <w:r>
+              <w:rPr>
+                <w:rFonts w:ascii="Times New Roman" w:eastAsia="Times New Roman" w:hAnsi="Times New Roman" w:cs="Times New Roman"/>
+                <w:sz w:val="18"/>
+                <w:szCs w:val="18"/>
+              </w:rPr>
+              <w:t>= ”Colombia</w:t>
+            </w:r>
+            <w:proofErr w:type="gramEnd"/>
+            <w:r>
+              <w:rPr>
+                <w:rFonts w:ascii="Times New Roman" w:eastAsia="Times New Roman" w:hAnsi="Times New Roman" w:cs="Times New Roman"/>
+                <w:sz w:val="18"/>
+                <w:szCs w:val="18"/>
+              </w:rPr>
+              <w:t>”</w:t>
+            </w:r>
+          </w:p>
+          <w:p>
+            <w:pPr>
+              <w:spacing w:after="0" w:line="240" w:lineRule="auto"/>
+              <w:textAlignment w:val="baseline"/>
+              <w:rPr>
+                <w:rFonts w:ascii="Times New Roman" w:eastAsia="Times New Roman" w:hAnsi="Times New Roman" w:cs="Times New Roman"/>
+                <w:sz w:val="18"/>
+                <w:szCs w:val="18"/>
+              </w:rPr>
+            </w:pPr>
+            <w:r>
+              <w:rPr>
+                <w:rFonts w:ascii="Times New Roman" w:eastAsia="Times New Roman" w:hAnsi="Times New Roman" w:cs="Times New Roman"/>
+                <w:sz w:val="18"/>
+                <w:szCs w:val="18"/>
+              </w:rPr>
+              <w:t>Vértice final = “</w:t>
+            </w:r>
+            <w:proofErr w:type="spellStart"/>
+            <w:r>
+              <w:rPr>
+                <w:rFonts w:ascii="Times New Roman" w:eastAsia="Times New Roman" w:hAnsi="Times New Roman" w:cs="Times New Roman"/>
+                <w:sz w:val="18"/>
+                <w:szCs w:val="18"/>
+              </w:rPr>
+              <w:t>Dubai</w:t>
+            </w:r>
+            <w:proofErr w:type="spellEnd"/>
+            <w:r>
+              <w:rPr>
+                <w:rFonts w:ascii="Times New Roman" w:eastAsia="Times New Roman" w:hAnsi="Times New Roman" w:cs="Times New Roman"/>
+                <w:sz w:val="18"/>
+                <w:szCs w:val="18"/>
+              </w:rPr>
+              <w:t>”</w:t>
+            </w:r>
+          </w:p>
+          <w:p>
+            <w:pPr>
+              <w:spacing w:after="0" w:line="240" w:lineRule="auto"/>
+              <w:textAlignment w:val="baseline"/>
+              <w:rPr>
+                <w:rFonts w:ascii="Times New Roman" w:eastAsia="Times New Roman" w:hAnsi="Times New Roman" w:cs="Times New Roman"/>
+                <w:sz w:val="18"/>
+                <w:szCs w:val="18"/>
+                <w:lang w:val="en-US"/>
+              </w:rPr>
+            </w:pPr>
+            <w:proofErr w:type="spellStart"/>
+            <w:r>
+              <w:rPr>
+                <w:rFonts w:ascii="Times New Roman" w:eastAsia="Times New Roman" w:hAnsi="Times New Roman" w:cs="Times New Roman"/>
+                <w:sz w:val="18"/>
+                <w:szCs w:val="18"/>
+                <w:lang w:val="en-US"/>
+              </w:rPr>
+              <w:t>Costo</w:t>
+            </w:r>
+            <w:proofErr w:type="spellEnd"/>
+            <w:r>
+              <w:rPr>
+                <w:rFonts w:ascii="Times New Roman" w:eastAsia="Times New Roman" w:hAnsi="Times New Roman" w:cs="Times New Roman"/>
+                <w:sz w:val="18"/>
+                <w:szCs w:val="18"/>
+                <w:lang w:val="en-US"/>
+              </w:rPr>
+              <w:t xml:space="preserve"> = 1200</w:t>
             </w:r>
           </w:p>
           <w:p>
@@ -16180,6 +17103,7 @@
                 <w:lang w:val="en-US"/>
               </w:rPr>
             </w:pPr>
+            <w:proofErr w:type="spellStart"/>
             <w:r>
               <w:rPr>
                 <w:rFonts w:ascii="Times New Roman" w:eastAsia="Times New Roman" w:hAnsi="Times New Roman" w:cs="Times New Roman"/>
@@ -16189,6 +17113,7 @@
               </w:rPr>
               <w:t>ListGraph</w:t>
             </w:r>
+            <w:proofErr w:type="spellEnd"/>
           </w:p>
         </w:tc>
         <w:tc>
@@ -16235,6 +17160,7 @@
                 <w:lang w:val="en-US"/>
               </w:rPr>
             </w:pPr>
+            <w:proofErr w:type="spellStart"/>
             <w:r>
               <w:rPr>
                 <w:rFonts w:ascii="Times New Roman" w:eastAsia="Times New Roman" w:hAnsi="Times New Roman" w:cs="Times New Roman"/>
@@ -16244,6 +17170,7 @@
               </w:rPr>
               <w:t>deleteEdge</w:t>
             </w:r>
+            <w:proofErr w:type="spellEnd"/>
           </w:p>
           <w:p>
             <w:pPr>
@@ -16390,7 +17317,35 @@
                 <w:sz w:val="18"/>
                 <w:szCs w:val="18"/>
               </w:rPr>
-              <w:t>Vértice inicial = ”Dubai”</w:t>
+              <w:t xml:space="preserve">Vértice inicial </w:t>
+            </w:r>
+            <w:proofErr w:type="gramStart"/>
+            <w:r>
+              <w:rPr>
+                <w:rFonts w:ascii="Times New Roman" w:eastAsia="Times New Roman" w:hAnsi="Times New Roman" w:cs="Times New Roman"/>
+                <w:sz w:val="18"/>
+                <w:szCs w:val="18"/>
+              </w:rPr>
+              <w:t>= ”</w:t>
+            </w:r>
+            <w:proofErr w:type="spellStart"/>
+            <w:r>
+              <w:rPr>
+                <w:rFonts w:ascii="Times New Roman" w:eastAsia="Times New Roman" w:hAnsi="Times New Roman" w:cs="Times New Roman"/>
+                <w:sz w:val="18"/>
+                <w:szCs w:val="18"/>
+              </w:rPr>
+              <w:t>Dubai</w:t>
+            </w:r>
+            <w:proofErr w:type="spellEnd"/>
+            <w:proofErr w:type="gramEnd"/>
+            <w:r>
+              <w:rPr>
+                <w:rFonts w:ascii="Times New Roman" w:eastAsia="Times New Roman" w:hAnsi="Times New Roman" w:cs="Times New Roman"/>
+                <w:sz w:val="18"/>
+                <w:szCs w:val="18"/>
+              </w:rPr>
+              <w:t>”</w:t>
             </w:r>
           </w:p>
           <w:p>
@@ -16423,14 +17378,25 @@
                 <w:lang w:val="en-US"/>
               </w:rPr>
             </w:pPr>
-            <w:r>
-              <w:rPr>
-                <w:rFonts w:ascii="Times New Roman" w:eastAsia="Times New Roman" w:hAnsi="Times New Roman" w:cs="Times New Roman"/>
-                <w:sz w:val="18"/>
-                <w:szCs w:val="18"/>
-                <w:lang w:val="en-US"/>
-              </w:rPr>
-              <w:t>Costo = 3000</w:t>
+            <w:proofErr w:type="spellStart"/>
+            <w:r>
+              <w:rPr>
+                <w:rFonts w:ascii="Times New Roman" w:eastAsia="Times New Roman" w:hAnsi="Times New Roman" w:cs="Times New Roman"/>
+                <w:sz w:val="18"/>
+                <w:szCs w:val="18"/>
+                <w:lang w:val="en-US"/>
+              </w:rPr>
+              <w:t>Costo</w:t>
+            </w:r>
+            <w:proofErr w:type="spellEnd"/>
+            <w:r>
+              <w:rPr>
+                <w:rFonts w:ascii="Times New Roman" w:eastAsia="Times New Roman" w:hAnsi="Times New Roman" w:cs="Times New Roman"/>
+                <w:sz w:val="18"/>
+                <w:szCs w:val="18"/>
+                <w:lang w:val="en-US"/>
+              </w:rPr>
+              <w:t xml:space="preserve"> = 3000</w:t>
             </w:r>
           </w:p>
           <w:p>
@@ -16910,6 +17876,7 @@
               </w:rPr>
               <w:t> </w:t>
             </w:r>
+            <w:proofErr w:type="spellStart"/>
             <w:r>
               <w:rPr>
                 <w:rFonts w:ascii="Times New Roman" w:eastAsia="Times New Roman" w:hAnsi="Times New Roman" w:cs="Times New Roman"/>
@@ -16919,6 +17886,7 @@
               </w:rPr>
               <w:t>MatrixGraph</w:t>
             </w:r>
+            <w:proofErr w:type="spellEnd"/>
           </w:p>
         </w:tc>
         <w:tc>
@@ -16953,6 +17921,7 @@
               </w:rPr>
               <w:t> </w:t>
             </w:r>
+            <w:proofErr w:type="spellStart"/>
             <w:r>
               <w:rPr>
                 <w:rFonts w:ascii="Times New Roman" w:eastAsia="Times New Roman" w:hAnsi="Times New Roman" w:cs="Times New Roman"/>
@@ -16962,6 +17931,7 @@
               </w:rPr>
               <w:t>setEdge</w:t>
             </w:r>
+            <w:proofErr w:type="spellEnd"/>
           </w:p>
         </w:tc>
         <w:tc>
@@ -17093,7 +18063,16 @@
                 <w:sz w:val="18"/>
                 <w:szCs w:val="18"/>
               </w:rPr>
-              <w:t>Vértice inicial = ”</w:t>
+              <w:t xml:space="preserve">Vértice inicial </w:t>
+            </w:r>
+            <w:proofErr w:type="gramStart"/>
+            <w:r>
+              <w:rPr>
+                <w:rFonts w:ascii="Times New Roman" w:eastAsia="Times New Roman" w:hAnsi="Times New Roman" w:cs="Times New Roman"/>
+                <w:sz w:val="18"/>
+                <w:szCs w:val="18"/>
+              </w:rPr>
+              <w:t>= ”</w:t>
             </w:r>
             <w:r>
               <w:rPr>
@@ -17103,6 +18082,7 @@
               </w:rPr>
               <w:t>Portugal</w:t>
             </w:r>
+            <w:proofErr w:type="gramEnd"/>
             <w:r>
               <w:rPr>
                 <w:rFonts w:ascii="Times New Roman" w:eastAsia="Times New Roman" w:hAnsi="Times New Roman" w:cs="Times New Roman"/>
@@ -17158,14 +18138,25 @@
                 <w:lang w:val="en-US"/>
               </w:rPr>
             </w:pPr>
-            <w:r>
-              <w:rPr>
-                <w:rFonts w:ascii="Times New Roman" w:eastAsia="Times New Roman" w:hAnsi="Times New Roman" w:cs="Times New Roman"/>
-                <w:sz w:val="18"/>
-                <w:szCs w:val="18"/>
-                <w:lang w:val="en-US"/>
-              </w:rPr>
-              <w:t xml:space="preserve">Costo = </w:t>
+            <w:proofErr w:type="spellStart"/>
+            <w:r>
+              <w:rPr>
+                <w:rFonts w:ascii="Times New Roman" w:eastAsia="Times New Roman" w:hAnsi="Times New Roman" w:cs="Times New Roman"/>
+                <w:sz w:val="18"/>
+                <w:szCs w:val="18"/>
+                <w:lang w:val="en-US"/>
+              </w:rPr>
+              <w:t>Costo</w:t>
+            </w:r>
+            <w:proofErr w:type="spellEnd"/>
+            <w:r>
+              <w:rPr>
+                <w:rFonts w:ascii="Times New Roman" w:eastAsia="Times New Roman" w:hAnsi="Times New Roman" w:cs="Times New Roman"/>
+                <w:sz w:val="18"/>
+                <w:szCs w:val="18"/>
+                <w:lang w:val="en-US"/>
+              </w:rPr>
+              <w:t xml:space="preserve"> = </w:t>
             </w:r>
             <w:r>
               <w:rPr>
@@ -17339,6 +18330,7 @@
               </w:rPr>
               <w:t> </w:t>
             </w:r>
+            <w:proofErr w:type="spellStart"/>
             <w:r>
               <w:rPr>
                 <w:rFonts w:ascii="Times New Roman" w:eastAsia="Times New Roman" w:hAnsi="Times New Roman" w:cs="Times New Roman"/>
@@ -17348,6 +18340,7 @@
               </w:rPr>
               <w:t>MatrixGraph</w:t>
             </w:r>
+            <w:proofErr w:type="spellEnd"/>
           </w:p>
         </w:tc>
         <w:tc>
@@ -17382,6 +18375,7 @@
               </w:rPr>
               <w:t> </w:t>
             </w:r>
+            <w:proofErr w:type="spellStart"/>
             <w:r>
               <w:rPr>
                 <w:rFonts w:ascii="Times New Roman" w:eastAsia="Times New Roman" w:hAnsi="Times New Roman" w:cs="Times New Roman"/>
@@ -17391,6 +18385,7 @@
               </w:rPr>
               <w:t>setEdge</w:t>
             </w:r>
+            <w:proofErr w:type="spellEnd"/>
           </w:p>
         </w:tc>
         <w:tc>
@@ -17518,7 +18513,16 @@
                 <w:sz w:val="18"/>
                 <w:szCs w:val="18"/>
               </w:rPr>
-              <w:t>Vértice inicial = ”</w:t>
+              <w:t xml:space="preserve">Vértice inicial </w:t>
+            </w:r>
+            <w:proofErr w:type="gramStart"/>
+            <w:r>
+              <w:rPr>
+                <w:rFonts w:ascii="Times New Roman" w:eastAsia="Times New Roman" w:hAnsi="Times New Roman" w:cs="Times New Roman"/>
+                <w:sz w:val="18"/>
+                <w:szCs w:val="18"/>
+              </w:rPr>
+              <w:t>= ”</w:t>
             </w:r>
             <w:r>
               <w:rPr>
@@ -17528,6 +18532,7 @@
               </w:rPr>
               <w:t>Madagascar</w:t>
             </w:r>
+            <w:proofErr w:type="gramEnd"/>
             <w:r>
               <w:rPr>
                 <w:rFonts w:ascii="Times New Roman" w:eastAsia="Times New Roman" w:hAnsi="Times New Roman" w:cs="Times New Roman"/>
@@ -17555,6 +18560,7 @@
               </w:rPr>
               <w:t>Vértice final = “</w:t>
             </w:r>
+            <w:proofErr w:type="spellStart"/>
             <w:r>
               <w:rPr>
                 <w:rFonts w:ascii="Times New Roman" w:eastAsia="Times New Roman" w:hAnsi="Times New Roman" w:cs="Times New Roman"/>
@@ -17563,6 +18569,7 @@
               </w:rPr>
               <w:t>Dubai</w:t>
             </w:r>
+            <w:proofErr w:type="spellEnd"/>
             <w:r>
               <w:rPr>
                 <w:rFonts w:ascii="Times New Roman" w:eastAsia="Times New Roman" w:hAnsi="Times New Roman" w:cs="Times New Roman"/>
@@ -17583,14 +18590,25 @@
                 <w:lang w:val="en-US"/>
               </w:rPr>
             </w:pPr>
-            <w:r>
-              <w:rPr>
-                <w:rFonts w:ascii="Times New Roman" w:eastAsia="Times New Roman" w:hAnsi="Times New Roman" w:cs="Times New Roman"/>
-                <w:sz w:val="18"/>
-                <w:szCs w:val="18"/>
-                <w:lang w:val="en-US"/>
-              </w:rPr>
-              <w:t>Costo = 3000</w:t>
+            <w:proofErr w:type="spellStart"/>
+            <w:r>
+              <w:rPr>
+                <w:rFonts w:ascii="Times New Roman" w:eastAsia="Times New Roman" w:hAnsi="Times New Roman" w:cs="Times New Roman"/>
+                <w:sz w:val="18"/>
+                <w:szCs w:val="18"/>
+                <w:lang w:val="en-US"/>
+              </w:rPr>
+              <w:t>Costo</w:t>
+            </w:r>
+            <w:proofErr w:type="spellEnd"/>
+            <w:r>
+              <w:rPr>
+                <w:rFonts w:ascii="Times New Roman" w:eastAsia="Times New Roman" w:hAnsi="Times New Roman" w:cs="Times New Roman"/>
+                <w:sz w:val="18"/>
+                <w:szCs w:val="18"/>
+                <w:lang w:val="en-US"/>
+              </w:rPr>
+              <w:t xml:space="preserve"> = 3000</w:t>
             </w:r>
           </w:p>
           <w:p>
@@ -18123,6 +19141,7 @@
                 <w:lang w:val="en-US"/>
               </w:rPr>
             </w:pPr>
+            <w:proofErr w:type="spellStart"/>
             <w:r>
               <w:rPr>
                 <w:rFonts w:ascii="Times New Roman" w:eastAsia="Times New Roman" w:hAnsi="Times New Roman" w:cs="Times New Roman"/>
@@ -18132,6 +19151,7 @@
               </w:rPr>
               <w:t>ListGraph</w:t>
             </w:r>
+            <w:proofErr w:type="spellEnd"/>
           </w:p>
         </w:tc>
         <w:tc>
@@ -18178,6 +19198,7 @@
                 <w:lang w:val="en-US"/>
               </w:rPr>
             </w:pPr>
+            <w:proofErr w:type="spellStart"/>
             <w:r>
               <w:rPr>
                 <w:rFonts w:ascii="Times New Roman" w:eastAsia="Times New Roman" w:hAnsi="Times New Roman" w:cs="Times New Roman"/>
@@ -18187,6 +19208,7 @@
               </w:rPr>
               <w:t>makeDijsktra</w:t>
             </w:r>
+            <w:proofErr w:type="spellEnd"/>
           </w:p>
         </w:tc>
         <w:tc>
@@ -18318,15 +19340,27 @@
                 <w:lang w:val="en-US"/>
               </w:rPr>
             </w:pPr>
-            <w:r>
-              <w:rPr>
-                <w:rFonts w:ascii="Times New Roman" w:eastAsia="Times New Roman" w:hAnsi="Times New Roman" w:cs="Times New Roman"/>
-                <w:sz w:val="18"/>
-                <w:szCs w:val="18"/>
-                <w:lang w:val="en-US"/>
-              </w:rPr>
-              <w:t xml:space="preserve">Vértice </w:t>
-            </w:r>
+            <w:proofErr w:type="spellStart"/>
+            <w:r>
+              <w:rPr>
+                <w:rFonts w:ascii="Times New Roman" w:eastAsia="Times New Roman" w:hAnsi="Times New Roman" w:cs="Times New Roman"/>
+                <w:sz w:val="18"/>
+                <w:szCs w:val="18"/>
+                <w:lang w:val="en-US"/>
+              </w:rPr>
+              <w:t>Vértice</w:t>
+            </w:r>
+            <w:proofErr w:type="spellEnd"/>
+            <w:r>
+              <w:rPr>
+                <w:rFonts w:ascii="Times New Roman" w:eastAsia="Times New Roman" w:hAnsi="Times New Roman" w:cs="Times New Roman"/>
+                <w:sz w:val="18"/>
+                <w:szCs w:val="18"/>
+                <w:lang w:val="en-US"/>
+              </w:rPr>
+              <w:t xml:space="preserve"> </w:t>
+            </w:r>
+            <w:proofErr w:type="gramStart"/>
             <w:r>
               <w:rPr>
                 <w:rFonts w:ascii="Times New Roman" w:eastAsia="Times New Roman" w:hAnsi="Times New Roman" w:cs="Times New Roman"/>
@@ -18354,6 +19388,7 @@
               </w:rPr>
               <w:t>”</w:t>
             </w:r>
+            <w:proofErr w:type="gramEnd"/>
             <w:r>
               <w:rPr>
                 <w:rFonts w:ascii="Times New Roman" w:eastAsia="Times New Roman" w:hAnsi="Times New Roman" w:cs="Times New Roman"/>
@@ -18375,14 +19410,45 @@
                 <w:lang w:val="en-US"/>
               </w:rPr>
             </w:pPr>
-            <w:r>
-              <w:rPr>
-                <w:rFonts w:ascii="Times New Roman" w:eastAsia="Times New Roman" w:hAnsi="Times New Roman" w:cs="Times New Roman"/>
-                <w:sz w:val="18"/>
-                <w:szCs w:val="18"/>
-                <w:lang w:val="en-US"/>
-              </w:rPr>
-              <w:t>Vértice = “Japón”</w:t>
+            <w:proofErr w:type="spellStart"/>
+            <w:r>
+              <w:rPr>
+                <w:rFonts w:ascii="Times New Roman" w:eastAsia="Times New Roman" w:hAnsi="Times New Roman" w:cs="Times New Roman"/>
+                <w:sz w:val="18"/>
+                <w:szCs w:val="18"/>
+                <w:lang w:val="en-US"/>
+              </w:rPr>
+              <w:t>Vértice</w:t>
+            </w:r>
+            <w:proofErr w:type="spellEnd"/>
+            <w:r>
+              <w:rPr>
+                <w:rFonts w:ascii="Times New Roman" w:eastAsia="Times New Roman" w:hAnsi="Times New Roman" w:cs="Times New Roman"/>
+                <w:sz w:val="18"/>
+                <w:szCs w:val="18"/>
+                <w:lang w:val="en-US"/>
+              </w:rPr>
+              <w:t xml:space="preserve"> = “</w:t>
+            </w:r>
+            <w:proofErr w:type="spellStart"/>
+            <w:r>
+              <w:rPr>
+                <w:rFonts w:ascii="Times New Roman" w:eastAsia="Times New Roman" w:hAnsi="Times New Roman" w:cs="Times New Roman"/>
+                <w:sz w:val="18"/>
+                <w:szCs w:val="18"/>
+                <w:lang w:val="en-US"/>
+              </w:rPr>
+              <w:t>Japón</w:t>
+            </w:r>
+            <w:proofErr w:type="spellEnd"/>
+            <w:r>
+              <w:rPr>
+                <w:rFonts w:ascii="Times New Roman" w:eastAsia="Times New Roman" w:hAnsi="Times New Roman" w:cs="Times New Roman"/>
+                <w:sz w:val="18"/>
+                <w:szCs w:val="18"/>
+                <w:lang w:val="en-US"/>
+              </w:rPr>
+              <w:t>”</w:t>
             </w:r>
           </w:p>
           <w:p>
@@ -18468,6 +19534,7 @@
                 <w:lang w:val="es-MX"/>
               </w:rPr>
             </w:pPr>
+            <w:proofErr w:type="spellStart"/>
             <w:r>
               <w:rPr>
                 <w:rFonts w:ascii="Times New Roman" w:eastAsia="Times New Roman" w:hAnsi="Times New Roman" w:cs="Times New Roman"/>
@@ -18477,6 +19544,7 @@
               </w:rPr>
               <w:t>ListGraph</w:t>
             </w:r>
+            <w:proofErr w:type="spellEnd"/>
           </w:p>
         </w:tc>
         <w:tc>
@@ -18513,6 +19581,7 @@
                 <w:lang w:val="es-MX"/>
               </w:rPr>
             </w:pPr>
+            <w:proofErr w:type="spellStart"/>
             <w:r>
               <w:rPr>
                 <w:rFonts w:ascii="Times New Roman" w:eastAsia="Times New Roman" w:hAnsi="Times New Roman" w:cs="Times New Roman"/>
@@ -18522,6 +19591,7 @@
               </w:rPr>
               <w:t>makeDijsktra</w:t>
             </w:r>
+            <w:proofErr w:type="spellEnd"/>
           </w:p>
         </w:tc>
         <w:tc>
@@ -18624,15 +19694,27 @@
                 <w:lang w:val="en-US"/>
               </w:rPr>
             </w:pPr>
-            <w:r>
-              <w:rPr>
-                <w:rFonts w:ascii="Times New Roman" w:eastAsia="Times New Roman" w:hAnsi="Times New Roman" w:cs="Times New Roman"/>
-                <w:sz w:val="18"/>
-                <w:szCs w:val="18"/>
-                <w:lang w:val="en-US"/>
-              </w:rPr>
-              <w:t xml:space="preserve">Vértice </w:t>
-            </w:r>
+            <w:proofErr w:type="spellStart"/>
+            <w:r>
+              <w:rPr>
+                <w:rFonts w:ascii="Times New Roman" w:eastAsia="Times New Roman" w:hAnsi="Times New Roman" w:cs="Times New Roman"/>
+                <w:sz w:val="18"/>
+                <w:szCs w:val="18"/>
+                <w:lang w:val="en-US"/>
+              </w:rPr>
+              <w:t>Vértice</w:t>
+            </w:r>
+            <w:proofErr w:type="spellEnd"/>
+            <w:r>
+              <w:rPr>
+                <w:rFonts w:ascii="Times New Roman" w:eastAsia="Times New Roman" w:hAnsi="Times New Roman" w:cs="Times New Roman"/>
+                <w:sz w:val="18"/>
+                <w:szCs w:val="18"/>
+                <w:lang w:val="en-US"/>
+              </w:rPr>
+              <w:t xml:space="preserve"> </w:t>
+            </w:r>
+            <w:proofErr w:type="gramStart"/>
             <w:r>
               <w:rPr>
                 <w:rFonts w:ascii="Times New Roman" w:eastAsia="Times New Roman" w:hAnsi="Times New Roman" w:cs="Times New Roman"/>
@@ -18667,28 +19749,49 @@
                 <w:szCs w:val="18"/>
                 <w:lang w:val="en-US"/>
               </w:rPr>
-              <w:t>Portugal”</w:t>
-            </w:r>
-          </w:p>
-          <w:p>
-            <w:pPr>
-              <w:spacing w:after="0" w:line="240" w:lineRule="auto"/>
-              <w:textAlignment w:val="baseline"/>
-              <w:rPr>
-                <w:rFonts w:ascii="Times New Roman" w:eastAsia="Times New Roman" w:hAnsi="Times New Roman" w:cs="Times New Roman"/>
-                <w:sz w:val="18"/>
-                <w:szCs w:val="18"/>
-                <w:lang w:val="en-US"/>
-              </w:rPr>
-            </w:pPr>
-            <w:r>
-              <w:rPr>
-                <w:rFonts w:ascii="Times New Roman" w:eastAsia="Times New Roman" w:hAnsi="Times New Roman" w:cs="Times New Roman"/>
-                <w:sz w:val="18"/>
-                <w:szCs w:val="18"/>
-                <w:lang w:val="en-US"/>
-              </w:rPr>
-              <w:t>Vértice = “null”</w:t>
+              <w:t>Portugal</w:t>
+            </w:r>
+            <w:proofErr w:type="gramEnd"/>
+            <w:r>
+              <w:rPr>
+                <w:rFonts w:ascii="Times New Roman" w:eastAsia="Times New Roman" w:hAnsi="Times New Roman" w:cs="Times New Roman"/>
+                <w:sz w:val="18"/>
+                <w:szCs w:val="18"/>
+                <w:lang w:val="en-US"/>
+              </w:rPr>
+              <w:t>”</w:t>
+            </w:r>
+          </w:p>
+          <w:p>
+            <w:pPr>
+              <w:spacing w:after="0" w:line="240" w:lineRule="auto"/>
+              <w:textAlignment w:val="baseline"/>
+              <w:rPr>
+                <w:rFonts w:ascii="Times New Roman" w:eastAsia="Times New Roman" w:hAnsi="Times New Roman" w:cs="Times New Roman"/>
+                <w:sz w:val="18"/>
+                <w:szCs w:val="18"/>
+                <w:lang w:val="en-US"/>
+              </w:rPr>
+            </w:pPr>
+            <w:proofErr w:type="spellStart"/>
+            <w:r>
+              <w:rPr>
+                <w:rFonts w:ascii="Times New Roman" w:eastAsia="Times New Roman" w:hAnsi="Times New Roman" w:cs="Times New Roman"/>
+                <w:sz w:val="18"/>
+                <w:szCs w:val="18"/>
+                <w:lang w:val="en-US"/>
+              </w:rPr>
+              <w:t>Vértice</w:t>
+            </w:r>
+            <w:proofErr w:type="spellEnd"/>
+            <w:r>
+              <w:rPr>
+                <w:rFonts w:ascii="Times New Roman" w:eastAsia="Times New Roman" w:hAnsi="Times New Roman" w:cs="Times New Roman"/>
+                <w:sz w:val="18"/>
+                <w:szCs w:val="18"/>
+                <w:lang w:val="en-US"/>
+              </w:rPr>
+              <w:t xml:space="preserve"> = “null”</w:t>
             </w:r>
           </w:p>
           <w:p>
@@ -18817,7 +19920,27 @@
                 <w:szCs w:val="24"/>
                 <w:lang w:val="es-MX"/>
               </w:rPr>
-              <w:t>Colombia, España, Japón, EEUU, Rusia, Australia, Nigeria, Portugal, Dubai y Madagascar.</w:t>
+              <w:t xml:space="preserve">Colombia, España, Japón, EEUU, Rusia, Australia, Nigeria, Portugal, </w:t>
+            </w:r>
+            <w:proofErr w:type="spellStart"/>
+            <w:r>
+              <w:rPr>
+                <w:rFonts w:ascii="Times New Roman" w:eastAsia="Times New Roman" w:hAnsi="Times New Roman" w:cs="Times New Roman"/>
+                <w:sz w:val="24"/>
+                <w:szCs w:val="24"/>
+                <w:lang w:val="es-MX"/>
+              </w:rPr>
+              <w:t>Dubai</w:t>
+            </w:r>
+            <w:proofErr w:type="spellEnd"/>
+            <w:r>
+              <w:rPr>
+                <w:rFonts w:ascii="Times New Roman" w:eastAsia="Times New Roman" w:hAnsi="Times New Roman" w:cs="Times New Roman"/>
+                <w:sz w:val="24"/>
+                <w:szCs w:val="24"/>
+                <w:lang w:val="es-MX"/>
+              </w:rPr>
+              <w:t xml:space="preserve"> y Madagascar.</w:t>
             </w:r>
           </w:p>
         </w:tc>
@@ -19170,6 +20293,7 @@
                 <w:lang w:val="es-MX"/>
               </w:rPr>
             </w:pPr>
+            <w:proofErr w:type="spellStart"/>
             <w:r>
               <w:rPr>
                 <w:rFonts w:ascii="Times New Roman" w:eastAsia="Times New Roman" w:hAnsi="Times New Roman" w:cs="Times New Roman"/>
@@ -19179,6 +20303,7 @@
               </w:rPr>
               <w:t>ListGraph</w:t>
             </w:r>
+            <w:proofErr w:type="spellEnd"/>
           </w:p>
         </w:tc>
         <w:tc>
@@ -19215,6 +20340,7 @@
                 <w:lang w:val="es-MX"/>
               </w:rPr>
             </w:pPr>
+            <w:proofErr w:type="spellStart"/>
             <w:r>
               <w:rPr>
                 <w:rFonts w:ascii="Times New Roman" w:eastAsia="Times New Roman" w:hAnsi="Times New Roman" w:cs="Times New Roman"/>
@@ -19224,6 +20350,7 @@
               </w:rPr>
               <w:t>makeDijsktra</w:t>
             </w:r>
+            <w:proofErr w:type="spellEnd"/>
           </w:p>
         </w:tc>
         <w:tc>
@@ -19326,15 +20453,27 @@
                 <w:lang w:val="en-US"/>
               </w:rPr>
             </w:pPr>
-            <w:r>
-              <w:rPr>
-                <w:rFonts w:ascii="Times New Roman" w:eastAsia="Times New Roman" w:hAnsi="Times New Roman" w:cs="Times New Roman"/>
-                <w:sz w:val="18"/>
-                <w:szCs w:val="18"/>
-                <w:lang w:val="en-US"/>
-              </w:rPr>
-              <w:t xml:space="preserve">Vértice </w:t>
-            </w:r>
+            <w:proofErr w:type="spellStart"/>
+            <w:r>
+              <w:rPr>
+                <w:rFonts w:ascii="Times New Roman" w:eastAsia="Times New Roman" w:hAnsi="Times New Roman" w:cs="Times New Roman"/>
+                <w:sz w:val="18"/>
+                <w:szCs w:val="18"/>
+                <w:lang w:val="en-US"/>
+              </w:rPr>
+              <w:t>Vértice</w:t>
+            </w:r>
+            <w:proofErr w:type="spellEnd"/>
+            <w:r>
+              <w:rPr>
+                <w:rFonts w:ascii="Times New Roman" w:eastAsia="Times New Roman" w:hAnsi="Times New Roman" w:cs="Times New Roman"/>
+                <w:sz w:val="18"/>
+                <w:szCs w:val="18"/>
+                <w:lang w:val="en-US"/>
+              </w:rPr>
+              <w:t xml:space="preserve"> </w:t>
+            </w:r>
+            <w:proofErr w:type="gramStart"/>
             <w:r>
               <w:rPr>
                 <w:rFonts w:ascii="Times New Roman" w:eastAsia="Times New Roman" w:hAnsi="Times New Roman" w:cs="Times New Roman"/>
@@ -19369,28 +20508,49 @@
                 <w:szCs w:val="18"/>
                 <w:lang w:val="en-US"/>
               </w:rPr>
-              <w:t>Madagascar”</w:t>
-            </w:r>
-          </w:p>
-          <w:p>
-            <w:pPr>
-              <w:spacing w:after="0" w:line="240" w:lineRule="auto"/>
-              <w:textAlignment w:val="baseline"/>
-              <w:rPr>
-                <w:rFonts w:ascii="Times New Roman" w:eastAsia="Times New Roman" w:hAnsi="Times New Roman" w:cs="Times New Roman"/>
-                <w:sz w:val="18"/>
-                <w:szCs w:val="18"/>
-                <w:lang w:val="en-US"/>
-              </w:rPr>
-            </w:pPr>
-            <w:r>
-              <w:rPr>
-                <w:rFonts w:ascii="Times New Roman" w:eastAsia="Times New Roman" w:hAnsi="Times New Roman" w:cs="Times New Roman"/>
-                <w:sz w:val="18"/>
-                <w:szCs w:val="18"/>
-                <w:lang w:val="en-US"/>
-              </w:rPr>
-              <w:t>Vértice = “Dubai”</w:t>
+              <w:t>Madagascar</w:t>
+            </w:r>
+            <w:proofErr w:type="gramEnd"/>
+            <w:r>
+              <w:rPr>
+                <w:rFonts w:ascii="Times New Roman" w:eastAsia="Times New Roman" w:hAnsi="Times New Roman" w:cs="Times New Roman"/>
+                <w:sz w:val="18"/>
+                <w:szCs w:val="18"/>
+                <w:lang w:val="en-US"/>
+              </w:rPr>
+              <w:t>”</w:t>
+            </w:r>
+          </w:p>
+          <w:p>
+            <w:pPr>
+              <w:spacing w:after="0" w:line="240" w:lineRule="auto"/>
+              <w:textAlignment w:val="baseline"/>
+              <w:rPr>
+                <w:rFonts w:ascii="Times New Roman" w:eastAsia="Times New Roman" w:hAnsi="Times New Roman" w:cs="Times New Roman"/>
+                <w:sz w:val="18"/>
+                <w:szCs w:val="18"/>
+                <w:lang w:val="en-US"/>
+              </w:rPr>
+            </w:pPr>
+            <w:proofErr w:type="spellStart"/>
+            <w:r>
+              <w:rPr>
+                <w:rFonts w:ascii="Times New Roman" w:eastAsia="Times New Roman" w:hAnsi="Times New Roman" w:cs="Times New Roman"/>
+                <w:sz w:val="18"/>
+                <w:szCs w:val="18"/>
+                <w:lang w:val="en-US"/>
+              </w:rPr>
+              <w:t>Vértice</w:t>
+            </w:r>
+            <w:proofErr w:type="spellEnd"/>
+            <w:r>
+              <w:rPr>
+                <w:rFonts w:ascii="Times New Roman" w:eastAsia="Times New Roman" w:hAnsi="Times New Roman" w:cs="Times New Roman"/>
+                <w:sz w:val="18"/>
+                <w:szCs w:val="18"/>
+                <w:lang w:val="en-US"/>
+              </w:rPr>
+              <w:t xml:space="preserve"> = “Dubai”</w:t>
             </w:r>
           </w:p>
           <w:p>
@@ -19485,6 +20645,7 @@
                 <w:lang w:val="es-MX"/>
               </w:rPr>
             </w:pPr>
+            <w:proofErr w:type="spellStart"/>
             <w:r>
               <w:rPr>
                 <w:rFonts w:ascii="Times New Roman" w:eastAsia="Times New Roman" w:hAnsi="Times New Roman" w:cs="Times New Roman"/>
@@ -19494,6 +20655,7 @@
               </w:rPr>
               <w:t>ListGraph</w:t>
             </w:r>
+            <w:proofErr w:type="spellEnd"/>
           </w:p>
         </w:tc>
         <w:tc>
@@ -19540,6 +20702,7 @@
                 <w:lang w:val="es-MX"/>
               </w:rPr>
             </w:pPr>
+            <w:proofErr w:type="spellStart"/>
             <w:r>
               <w:rPr>
                 <w:rFonts w:ascii="Times New Roman" w:eastAsia="Times New Roman" w:hAnsi="Times New Roman" w:cs="Times New Roman"/>
@@ -19549,6 +20712,7 @@
               </w:rPr>
               <w:t>makeDijsktra</w:t>
             </w:r>
+            <w:proofErr w:type="spellEnd"/>
           </w:p>
         </w:tc>
         <w:tc>
@@ -19671,15 +20835,27 @@
                 <w:lang w:val="en-US"/>
               </w:rPr>
             </w:pPr>
-            <w:r>
-              <w:rPr>
-                <w:rFonts w:ascii="Times New Roman" w:eastAsia="Times New Roman" w:hAnsi="Times New Roman" w:cs="Times New Roman"/>
-                <w:sz w:val="18"/>
-                <w:szCs w:val="18"/>
-                <w:lang w:val="en-US"/>
-              </w:rPr>
-              <w:t xml:space="preserve">Vértice </w:t>
-            </w:r>
+            <w:proofErr w:type="spellStart"/>
+            <w:r>
+              <w:rPr>
+                <w:rFonts w:ascii="Times New Roman" w:eastAsia="Times New Roman" w:hAnsi="Times New Roman" w:cs="Times New Roman"/>
+                <w:sz w:val="18"/>
+                <w:szCs w:val="18"/>
+                <w:lang w:val="en-US"/>
+              </w:rPr>
+              <w:t>Vértice</w:t>
+            </w:r>
+            <w:proofErr w:type="spellEnd"/>
+            <w:r>
+              <w:rPr>
+                <w:rFonts w:ascii="Times New Roman" w:eastAsia="Times New Roman" w:hAnsi="Times New Roman" w:cs="Times New Roman"/>
+                <w:sz w:val="18"/>
+                <w:szCs w:val="18"/>
+                <w:lang w:val="en-US"/>
+              </w:rPr>
+              <w:t xml:space="preserve"> </w:t>
+            </w:r>
+            <w:proofErr w:type="gramStart"/>
             <w:r>
               <w:rPr>
                 <w:rFonts w:ascii="Times New Roman" w:eastAsia="Times New Roman" w:hAnsi="Times New Roman" w:cs="Times New Roman"/>
@@ -19707,35 +20883,58 @@
               </w:rPr>
               <w:t>”</w:t>
             </w:r>
-            <w:r>
-              <w:rPr>
-                <w:rFonts w:ascii="Times New Roman" w:eastAsia="Times New Roman" w:hAnsi="Times New Roman" w:cs="Times New Roman"/>
-                <w:sz w:val="18"/>
-                <w:szCs w:val="18"/>
-                <w:lang w:val="en-US"/>
-              </w:rPr>
-              <w:t>España”</w:t>
-            </w:r>
-          </w:p>
-          <w:p>
-            <w:pPr>
-              <w:spacing w:after="0" w:line="240" w:lineRule="auto"/>
-              <w:textAlignment w:val="baseline"/>
-              <w:rPr>
-                <w:rFonts w:ascii="Times New Roman" w:eastAsia="Times New Roman" w:hAnsi="Times New Roman" w:cs="Times New Roman"/>
-                <w:sz w:val="18"/>
-                <w:szCs w:val="18"/>
-                <w:lang w:val="en-US"/>
-              </w:rPr>
-            </w:pPr>
-            <w:r>
-              <w:rPr>
-                <w:rFonts w:ascii="Times New Roman" w:eastAsia="Times New Roman" w:hAnsi="Times New Roman" w:cs="Times New Roman"/>
-                <w:sz w:val="18"/>
-                <w:szCs w:val="18"/>
-                <w:lang w:val="en-US"/>
-              </w:rPr>
-              <w:t>Vértice = “Andorra”</w:t>
+            <w:proofErr w:type="spellStart"/>
+            <w:r>
+              <w:rPr>
+                <w:rFonts w:ascii="Times New Roman" w:eastAsia="Times New Roman" w:hAnsi="Times New Roman" w:cs="Times New Roman"/>
+                <w:sz w:val="18"/>
+                <w:szCs w:val="18"/>
+                <w:lang w:val="en-US"/>
+              </w:rPr>
+              <w:t>España</w:t>
+            </w:r>
+            <w:proofErr w:type="spellEnd"/>
+            <w:proofErr w:type="gramEnd"/>
+            <w:r>
+              <w:rPr>
+                <w:rFonts w:ascii="Times New Roman" w:eastAsia="Times New Roman" w:hAnsi="Times New Roman" w:cs="Times New Roman"/>
+                <w:sz w:val="18"/>
+                <w:szCs w:val="18"/>
+                <w:lang w:val="en-US"/>
+              </w:rPr>
+              <w:t>”</w:t>
+            </w:r>
+          </w:p>
+          <w:p>
+            <w:pPr>
+              <w:spacing w:after="0" w:line="240" w:lineRule="auto"/>
+              <w:textAlignment w:val="baseline"/>
+              <w:rPr>
+                <w:rFonts w:ascii="Times New Roman" w:eastAsia="Times New Roman" w:hAnsi="Times New Roman" w:cs="Times New Roman"/>
+                <w:sz w:val="18"/>
+                <w:szCs w:val="18"/>
+                <w:lang w:val="en-US"/>
+              </w:rPr>
+            </w:pPr>
+            <w:proofErr w:type="spellStart"/>
+            <w:r>
+              <w:rPr>
+                <w:rFonts w:ascii="Times New Roman" w:eastAsia="Times New Roman" w:hAnsi="Times New Roman" w:cs="Times New Roman"/>
+                <w:sz w:val="18"/>
+                <w:szCs w:val="18"/>
+                <w:lang w:val="en-US"/>
+              </w:rPr>
+              <w:t>Vértice</w:t>
+            </w:r>
+            <w:proofErr w:type="spellEnd"/>
+            <w:r>
+              <w:rPr>
+                <w:rFonts w:ascii="Times New Roman" w:eastAsia="Times New Roman" w:hAnsi="Times New Roman" w:cs="Times New Roman"/>
+                <w:sz w:val="18"/>
+                <w:szCs w:val="18"/>
+                <w:lang w:val="en-US"/>
+              </w:rPr>
+              <w:t xml:space="preserve"> = “Andorra”</w:t>
             </w:r>
           </w:p>
           <w:p>
@@ -20277,6 +21476,7 @@
                 <w:lang w:val="en-US"/>
               </w:rPr>
             </w:pPr>
+            <w:proofErr w:type="spellStart"/>
             <w:r>
               <w:rPr>
                 <w:rFonts w:ascii="Times New Roman" w:eastAsia="Times New Roman" w:hAnsi="Times New Roman" w:cs="Times New Roman"/>
@@ -20286,6 +21486,7 @@
               </w:rPr>
               <w:t>ListGraph</w:t>
             </w:r>
+            <w:proofErr w:type="spellEnd"/>
           </w:p>
         </w:tc>
         <w:tc>
@@ -20472,15 +21673,27 @@
                 <w:lang w:val="en-US"/>
               </w:rPr>
             </w:pPr>
-            <w:r>
-              <w:rPr>
-                <w:rFonts w:ascii="Times New Roman" w:eastAsia="Times New Roman" w:hAnsi="Times New Roman" w:cs="Times New Roman"/>
-                <w:sz w:val="18"/>
-                <w:szCs w:val="18"/>
-                <w:lang w:val="en-US"/>
-              </w:rPr>
-              <w:t xml:space="preserve">Vértice </w:t>
-            </w:r>
+            <w:proofErr w:type="spellStart"/>
+            <w:r>
+              <w:rPr>
+                <w:rFonts w:ascii="Times New Roman" w:eastAsia="Times New Roman" w:hAnsi="Times New Roman" w:cs="Times New Roman"/>
+                <w:sz w:val="18"/>
+                <w:szCs w:val="18"/>
+                <w:lang w:val="en-US"/>
+              </w:rPr>
+              <w:t>Vértice</w:t>
+            </w:r>
+            <w:proofErr w:type="spellEnd"/>
+            <w:r>
+              <w:rPr>
+                <w:rFonts w:ascii="Times New Roman" w:eastAsia="Times New Roman" w:hAnsi="Times New Roman" w:cs="Times New Roman"/>
+                <w:sz w:val="18"/>
+                <w:szCs w:val="18"/>
+                <w:lang w:val="en-US"/>
+              </w:rPr>
+              <w:t xml:space="preserve"> </w:t>
+            </w:r>
+            <w:proofErr w:type="gramStart"/>
             <w:r>
               <w:rPr>
                 <w:rFonts w:ascii="Times New Roman" w:eastAsia="Times New Roman" w:hAnsi="Times New Roman" w:cs="Times New Roman"/>
@@ -20508,6 +21721,7 @@
               </w:rPr>
               <w:t>”</w:t>
             </w:r>
+            <w:proofErr w:type="gramEnd"/>
             <w:r>
               <w:rPr>
                 <w:rFonts w:ascii="Times New Roman" w:eastAsia="Times New Roman" w:hAnsi="Times New Roman" w:cs="Times New Roman"/>
@@ -20589,6 +21803,7 @@
                 <w:lang w:val="es-MX"/>
               </w:rPr>
             </w:pPr>
+            <w:proofErr w:type="spellStart"/>
             <w:r>
               <w:rPr>
                 <w:rFonts w:ascii="Times New Roman" w:eastAsia="Times New Roman" w:hAnsi="Times New Roman" w:cs="Times New Roman"/>
@@ -20598,6 +21813,7 @@
               </w:rPr>
               <w:t>ListGraph</w:t>
             </w:r>
+            <w:proofErr w:type="spellEnd"/>
           </w:p>
         </w:tc>
         <w:tc>
@@ -20745,15 +21961,27 @@
                 <w:lang w:val="es-MX"/>
               </w:rPr>
             </w:pPr>
-            <w:r>
-              <w:rPr>
-                <w:rFonts w:ascii="Times New Roman" w:eastAsia="Times New Roman" w:hAnsi="Times New Roman" w:cs="Times New Roman"/>
-                <w:sz w:val="18"/>
-                <w:szCs w:val="18"/>
-                <w:lang w:val="en-US"/>
-              </w:rPr>
-              <w:t xml:space="preserve">Vértice </w:t>
-            </w:r>
+            <w:proofErr w:type="spellStart"/>
+            <w:r>
+              <w:rPr>
+                <w:rFonts w:ascii="Times New Roman" w:eastAsia="Times New Roman" w:hAnsi="Times New Roman" w:cs="Times New Roman"/>
+                <w:sz w:val="18"/>
+                <w:szCs w:val="18"/>
+                <w:lang w:val="en-US"/>
+              </w:rPr>
+              <w:t>Vértice</w:t>
+            </w:r>
+            <w:proofErr w:type="spellEnd"/>
+            <w:r>
+              <w:rPr>
+                <w:rFonts w:ascii="Times New Roman" w:eastAsia="Times New Roman" w:hAnsi="Times New Roman" w:cs="Times New Roman"/>
+                <w:sz w:val="18"/>
+                <w:szCs w:val="18"/>
+                <w:lang w:val="en-US"/>
+              </w:rPr>
+              <w:t xml:space="preserve"> </w:t>
+            </w:r>
+            <w:proofErr w:type="gramStart"/>
             <w:r>
               <w:rPr>
                 <w:rFonts w:ascii="Times New Roman" w:eastAsia="Times New Roman" w:hAnsi="Times New Roman" w:cs="Times New Roman"/>
@@ -20788,7 +22016,17 @@
                 <w:szCs w:val="18"/>
                 <w:lang w:val="en-US"/>
               </w:rPr>
-              <w:t>Colombia”</w:t>
+              <w:t>Colombia</w:t>
+            </w:r>
+            <w:proofErr w:type="gramEnd"/>
+            <w:r>
+              <w:rPr>
+                <w:rFonts w:ascii="Times New Roman" w:eastAsia="Times New Roman" w:hAnsi="Times New Roman" w:cs="Times New Roman"/>
+                <w:sz w:val="18"/>
+                <w:szCs w:val="18"/>
+                <w:lang w:val="en-US"/>
+              </w:rPr>
+              <w:t>”</w:t>
             </w:r>
           </w:p>
         </w:tc>
@@ -20821,7 +22059,27 @@
                 <w:szCs w:val="24"/>
                 <w:lang w:val="es-MX"/>
               </w:rPr>
-              <w:t>$6950 – El costo mínimo de ir desde Colombia  a todos los demás países.</w:t>
+              <w:t xml:space="preserve">$6950 – El costo mínimo de ir desde </w:t>
+            </w:r>
+            <w:proofErr w:type="gramStart"/>
+            <w:r>
+              <w:rPr>
+                <w:rFonts w:ascii="Times New Roman" w:eastAsia="Times New Roman" w:hAnsi="Times New Roman" w:cs="Times New Roman"/>
+                <w:sz w:val="24"/>
+                <w:szCs w:val="24"/>
+                <w:lang w:val="es-MX"/>
+              </w:rPr>
+              <w:t>Colombia  a</w:t>
+            </w:r>
+            <w:proofErr w:type="gramEnd"/>
+            <w:r>
+              <w:rPr>
+                <w:rFonts w:ascii="Times New Roman" w:eastAsia="Times New Roman" w:hAnsi="Times New Roman" w:cs="Times New Roman"/>
+                <w:sz w:val="24"/>
+                <w:szCs w:val="24"/>
+                <w:lang w:val="es-MX"/>
+              </w:rPr>
+              <w:t xml:space="preserve"> todos los demás países.</w:t>
             </w:r>
           </w:p>
         </w:tc>
@@ -21174,6 +22432,7 @@
                 <w:lang w:val="es-MX"/>
               </w:rPr>
             </w:pPr>
+            <w:proofErr w:type="spellStart"/>
             <w:r>
               <w:rPr>
                 <w:rFonts w:ascii="Times New Roman" w:eastAsia="Times New Roman" w:hAnsi="Times New Roman" w:cs="Times New Roman"/>
@@ -21183,6 +22442,7 @@
               </w:rPr>
               <w:t>ListGraph</w:t>
             </w:r>
+            <w:proofErr w:type="spellEnd"/>
           </w:p>
         </w:tc>
         <w:tc>
@@ -21330,15 +22590,27 @@
                 <w:lang w:val="es-MX"/>
               </w:rPr>
             </w:pPr>
-            <w:r>
-              <w:rPr>
-                <w:rFonts w:ascii="Times New Roman" w:eastAsia="Times New Roman" w:hAnsi="Times New Roman" w:cs="Times New Roman"/>
-                <w:sz w:val="18"/>
-                <w:szCs w:val="18"/>
-                <w:lang w:val="en-US"/>
-              </w:rPr>
-              <w:t xml:space="preserve">Vértice </w:t>
-            </w:r>
+            <w:proofErr w:type="spellStart"/>
+            <w:r>
+              <w:rPr>
+                <w:rFonts w:ascii="Times New Roman" w:eastAsia="Times New Roman" w:hAnsi="Times New Roman" w:cs="Times New Roman"/>
+                <w:sz w:val="18"/>
+                <w:szCs w:val="18"/>
+                <w:lang w:val="en-US"/>
+              </w:rPr>
+              <w:t>Vértice</w:t>
+            </w:r>
+            <w:proofErr w:type="spellEnd"/>
+            <w:r>
+              <w:rPr>
+                <w:rFonts w:ascii="Times New Roman" w:eastAsia="Times New Roman" w:hAnsi="Times New Roman" w:cs="Times New Roman"/>
+                <w:sz w:val="18"/>
+                <w:szCs w:val="18"/>
+                <w:lang w:val="en-US"/>
+              </w:rPr>
+              <w:t xml:space="preserve"> </w:t>
+            </w:r>
+            <w:proofErr w:type="gramStart"/>
             <w:r>
               <w:rPr>
                 <w:rFonts w:ascii="Times New Roman" w:eastAsia="Times New Roman" w:hAnsi="Times New Roman" w:cs="Times New Roman"/>
@@ -21373,7 +22645,17 @@
                 <w:szCs w:val="18"/>
                 <w:lang w:val="en-US"/>
               </w:rPr>
-              <w:t>Madagascar”</w:t>
+              <w:t>Madagascar</w:t>
+            </w:r>
+            <w:proofErr w:type="gramEnd"/>
+            <w:r>
+              <w:rPr>
+                <w:rFonts w:ascii="Times New Roman" w:eastAsia="Times New Roman" w:hAnsi="Times New Roman" w:cs="Times New Roman"/>
+                <w:sz w:val="18"/>
+                <w:szCs w:val="18"/>
+                <w:lang w:val="en-US"/>
+              </w:rPr>
+              <w:t>”</w:t>
             </w:r>
           </w:p>
         </w:tc>
@@ -21457,6 +22739,7 @@
                 <w:lang w:val="es-MX"/>
               </w:rPr>
             </w:pPr>
+            <w:proofErr w:type="spellStart"/>
             <w:r>
               <w:rPr>
                 <w:rFonts w:ascii="Times New Roman" w:eastAsia="Times New Roman" w:hAnsi="Times New Roman" w:cs="Times New Roman"/>
@@ -21466,6 +22749,7 @@
               </w:rPr>
               <w:t>ListGraph</w:t>
             </w:r>
+            <w:proofErr w:type="spellEnd"/>
           </w:p>
         </w:tc>
         <w:tc>
@@ -21643,15 +22927,27 @@
                 <w:lang w:val="es-MX"/>
               </w:rPr>
             </w:pPr>
-            <w:r>
-              <w:rPr>
-                <w:rFonts w:ascii="Times New Roman" w:eastAsia="Times New Roman" w:hAnsi="Times New Roman" w:cs="Times New Roman"/>
-                <w:sz w:val="18"/>
-                <w:szCs w:val="18"/>
-                <w:lang w:val="en-US"/>
-              </w:rPr>
-              <w:t xml:space="preserve">Vértice </w:t>
-            </w:r>
+            <w:proofErr w:type="spellStart"/>
+            <w:r>
+              <w:rPr>
+                <w:rFonts w:ascii="Times New Roman" w:eastAsia="Times New Roman" w:hAnsi="Times New Roman" w:cs="Times New Roman"/>
+                <w:sz w:val="18"/>
+                <w:szCs w:val="18"/>
+                <w:lang w:val="en-US"/>
+              </w:rPr>
+              <w:t>Vértice</w:t>
+            </w:r>
+            <w:proofErr w:type="spellEnd"/>
+            <w:r>
+              <w:rPr>
+                <w:rFonts w:ascii="Times New Roman" w:eastAsia="Times New Roman" w:hAnsi="Times New Roman" w:cs="Times New Roman"/>
+                <w:sz w:val="18"/>
+                <w:szCs w:val="18"/>
+                <w:lang w:val="en-US"/>
+              </w:rPr>
+              <w:t xml:space="preserve"> </w:t>
+            </w:r>
+            <w:proofErr w:type="gramStart"/>
             <w:r>
               <w:rPr>
                 <w:rFonts w:ascii="Times New Roman" w:eastAsia="Times New Roman" w:hAnsi="Times New Roman" w:cs="Times New Roman"/>
@@ -21679,14 +22975,26 @@
               </w:rPr>
               <w:t>”</w:t>
             </w:r>
-            <w:r>
-              <w:rPr>
-                <w:rFonts w:ascii="Times New Roman" w:eastAsia="Times New Roman" w:hAnsi="Times New Roman" w:cs="Times New Roman"/>
-                <w:sz w:val="18"/>
-                <w:szCs w:val="18"/>
-                <w:lang w:val="en-US"/>
-              </w:rPr>
-              <w:t>Rusia”</w:t>
+            <w:proofErr w:type="spellStart"/>
+            <w:r>
+              <w:rPr>
+                <w:rFonts w:ascii="Times New Roman" w:eastAsia="Times New Roman" w:hAnsi="Times New Roman" w:cs="Times New Roman"/>
+                <w:sz w:val="18"/>
+                <w:szCs w:val="18"/>
+                <w:lang w:val="en-US"/>
+              </w:rPr>
+              <w:t>Rusia</w:t>
+            </w:r>
+            <w:proofErr w:type="spellEnd"/>
+            <w:proofErr w:type="gramEnd"/>
+            <w:r>
+              <w:rPr>
+                <w:rFonts w:ascii="Times New Roman" w:eastAsia="Times New Roman" w:hAnsi="Times New Roman" w:cs="Times New Roman"/>
+                <w:sz w:val="18"/>
+                <w:szCs w:val="18"/>
+                <w:lang w:val="en-US"/>
+              </w:rPr>
+              <w:t>”</w:t>
             </w:r>
           </w:p>
         </w:tc>
@@ -21803,7 +23111,27 @@
                 <w:szCs w:val="24"/>
                 <w:lang w:val="es-ES"/>
               </w:rPr>
-              <w:t> Verificar que el algoritmo de floyd-warshall acomoda de forma correcta los costos de cada par de vértices.</w:t>
+              <w:t xml:space="preserve"> Verificar que el algoritmo de </w:t>
+            </w:r>
+            <w:proofErr w:type="spellStart"/>
+            <w:r>
+              <w:rPr>
+                <w:rFonts w:ascii="Times New Roman" w:eastAsia="Times New Roman" w:hAnsi="Times New Roman" w:cs="Times New Roman"/>
+                <w:sz w:val="24"/>
+                <w:szCs w:val="24"/>
+                <w:lang w:val="es-ES"/>
+              </w:rPr>
+              <w:t>floyd-warshall</w:t>
+            </w:r>
+            <w:proofErr w:type="spellEnd"/>
+            <w:r>
+              <w:rPr>
+                <w:rFonts w:ascii="Times New Roman" w:eastAsia="Times New Roman" w:hAnsi="Times New Roman" w:cs="Times New Roman"/>
+                <w:sz w:val="24"/>
+                <w:szCs w:val="24"/>
+                <w:lang w:val="es-ES"/>
+              </w:rPr>
+              <w:t xml:space="preserve"> acomoda de forma correcta los costos de cada par de vértices.</w:t>
             </w:r>
           </w:p>
         </w:tc>
@@ -22163,6 +23491,7 @@
                 <w:lang w:val="en-US"/>
               </w:rPr>
             </w:pPr>
+            <w:proofErr w:type="spellStart"/>
             <w:r>
               <w:rPr>
                 <w:rFonts w:ascii="Times New Roman" w:eastAsia="Times New Roman" w:hAnsi="Times New Roman" w:cs="Times New Roman"/>
@@ -22172,6 +23501,7 @@
               </w:rPr>
               <w:t>ListGraph</w:t>
             </w:r>
+            <w:proofErr w:type="spellEnd"/>
           </w:p>
         </w:tc>
         <w:tc>
@@ -22236,6 +23566,7 @@
                 <w:lang w:val="en-US"/>
               </w:rPr>
             </w:pPr>
+            <w:proofErr w:type="spellStart"/>
             <w:r>
               <w:rPr>
                 <w:rFonts w:ascii="Times New Roman" w:eastAsia="Times New Roman" w:hAnsi="Times New Roman" w:cs="Times New Roman"/>
@@ -22245,6 +23576,7 @@
               </w:rPr>
               <w:t>floyd</w:t>
             </w:r>
+            <w:proofErr w:type="spellEnd"/>
           </w:p>
         </w:tc>
         <w:tc>
@@ -22517,6 +23849,7 @@
                 <w:szCs w:val="24"/>
               </w:rPr>
             </w:pPr>
+            <w:proofErr w:type="spellStart"/>
             <w:r>
               <w:rPr>
                 <w:rFonts w:ascii="Times New Roman" w:eastAsia="Times New Roman" w:hAnsi="Times New Roman" w:cs="Times New Roman"/>
@@ -22525,6 +23858,7 @@
               </w:rPr>
               <w:t>ListGraph</w:t>
             </w:r>
+            <w:proofErr w:type="spellEnd"/>
           </w:p>
           <w:p>
             <w:pPr>
@@ -22609,6 +23943,7 @@
                 <w:szCs w:val="24"/>
               </w:rPr>
             </w:pPr>
+            <w:proofErr w:type="spellStart"/>
             <w:r>
               <w:rPr>
                 <w:rFonts w:ascii="Times New Roman" w:eastAsia="Times New Roman" w:hAnsi="Times New Roman" w:cs="Times New Roman"/>
@@ -22617,6 +23952,7 @@
               </w:rPr>
               <w:t>floyd</w:t>
             </w:r>
+            <w:proofErr w:type="spellEnd"/>
           </w:p>
           <w:p>
             <w:pPr>
@@ -22928,7 +24264,27 @@
                 <w:szCs w:val="24"/>
                 <w:lang w:val="es-ES"/>
               </w:rPr>
-              <w:t>Validar que el algoritmo de kruskal calcula el menor recorrido entre todos los vértices</w:t>
+              <w:t xml:space="preserve">Validar que el algoritmo de </w:t>
+            </w:r>
+            <w:proofErr w:type="spellStart"/>
+            <w:r>
+              <w:rPr>
+                <w:rFonts w:ascii="Times New Roman" w:eastAsia="Times New Roman" w:hAnsi="Times New Roman" w:cs="Times New Roman"/>
+                <w:sz w:val="24"/>
+                <w:szCs w:val="24"/>
+                <w:lang w:val="es-ES"/>
+              </w:rPr>
+              <w:t>kruskal</w:t>
+            </w:r>
+            <w:proofErr w:type="spellEnd"/>
+            <w:r>
+              <w:rPr>
+                <w:rFonts w:ascii="Times New Roman" w:eastAsia="Times New Roman" w:hAnsi="Times New Roman" w:cs="Times New Roman"/>
+                <w:sz w:val="24"/>
+                <w:szCs w:val="24"/>
+                <w:lang w:val="es-ES"/>
+              </w:rPr>
+              <w:t xml:space="preserve"> calcula el menor recorrido entre todos los vértices</w:t>
             </w:r>
           </w:p>
         </w:tc>
@@ -23188,6 +24544,7 @@
                 <w:lang w:val="es-MX"/>
               </w:rPr>
             </w:pPr>
+            <w:proofErr w:type="spellStart"/>
             <w:r>
               <w:rPr>
                 <w:rFonts w:ascii="Times New Roman" w:eastAsia="Times New Roman" w:hAnsi="Times New Roman" w:cs="Times New Roman"/>
@@ -23197,6 +24554,7 @@
               </w:rPr>
               <w:t>ListGraph</w:t>
             </w:r>
+            <w:proofErr w:type="spellEnd"/>
           </w:p>
         </w:tc>
         <w:tc>
@@ -23221,6 +24579,7 @@
                 <w:lang w:val="es-MX"/>
               </w:rPr>
             </w:pPr>
+            <w:proofErr w:type="spellStart"/>
             <w:r>
               <w:rPr>
                 <w:rFonts w:ascii="Times New Roman" w:eastAsia="Times New Roman" w:hAnsi="Times New Roman" w:cs="Times New Roman"/>
@@ -23230,6 +24589,7 @@
               </w:rPr>
               <w:t>kruskal</w:t>
             </w:r>
+            <w:proofErr w:type="spellEnd"/>
             <w:r>
               <w:rPr>
                 <w:rFonts w:ascii="Times New Roman" w:eastAsia="Times New Roman" w:hAnsi="Times New Roman" w:cs="Times New Roman"/>
@@ -23341,14 +24701,25 @@
                 <w:lang w:val="es-MX"/>
               </w:rPr>
             </w:pPr>
-            <w:r>
-              <w:rPr>
-                <w:rFonts w:ascii="Times New Roman" w:eastAsia="Times New Roman" w:hAnsi="Times New Roman" w:cs="Times New Roman"/>
-                <w:sz w:val="24"/>
-                <w:szCs w:val="24"/>
-                <w:lang w:val="es-MX"/>
-              </w:rPr>
-              <w:t>int = 0</w:t>
+            <w:proofErr w:type="spellStart"/>
+            <w:r>
+              <w:rPr>
+                <w:rFonts w:ascii="Times New Roman" w:eastAsia="Times New Roman" w:hAnsi="Times New Roman" w:cs="Times New Roman"/>
+                <w:sz w:val="24"/>
+                <w:szCs w:val="24"/>
+                <w:lang w:val="es-MX"/>
+              </w:rPr>
+              <w:t>int</w:t>
+            </w:r>
+            <w:proofErr w:type="spellEnd"/>
+            <w:r>
+              <w:rPr>
+                <w:rFonts w:ascii="Times New Roman" w:eastAsia="Times New Roman" w:hAnsi="Times New Roman" w:cs="Times New Roman"/>
+                <w:sz w:val="24"/>
+                <w:szCs w:val="24"/>
+                <w:lang w:val="es-MX"/>
+              </w:rPr>
+              <w:t xml:space="preserve"> = 0</w:t>
             </w:r>
           </w:p>
         </w:tc>
@@ -23399,6 +24770,7 @@
                 <w:lang w:val="es-MX"/>
               </w:rPr>
             </w:pPr>
+            <w:proofErr w:type="spellStart"/>
             <w:r>
               <w:rPr>
                 <w:rFonts w:ascii="Times New Roman" w:eastAsia="Times New Roman" w:hAnsi="Times New Roman" w:cs="Times New Roman"/>
@@ -23408,6 +24780,7 @@
               </w:rPr>
               <w:t>ListGraph</w:t>
             </w:r>
+            <w:proofErr w:type="spellEnd"/>
           </w:p>
         </w:tc>
         <w:tc>
@@ -23465,6 +24838,7 @@
                 <w:lang w:val="es-MX"/>
               </w:rPr>
             </w:pPr>
+            <w:proofErr w:type="spellStart"/>
             <w:r>
               <w:rPr>
                 <w:rFonts w:ascii="Times New Roman" w:eastAsia="Times New Roman" w:hAnsi="Times New Roman" w:cs="Times New Roman"/>
@@ -23474,6 +24848,7 @@
               </w:rPr>
               <w:t>kruskal</w:t>
             </w:r>
+            <w:proofErr w:type="spellEnd"/>
             <w:r>
               <w:rPr>
                 <w:rFonts w:ascii="Times New Roman" w:eastAsia="Times New Roman" w:hAnsi="Times New Roman" w:cs="Times New Roman"/>
@@ -23672,14 +25047,25 @@
                 <w:lang w:val="es-MX"/>
               </w:rPr>
             </w:pPr>
-            <w:r>
-              <w:rPr>
-                <w:rFonts w:ascii="Times New Roman" w:eastAsia="Times New Roman" w:hAnsi="Times New Roman" w:cs="Times New Roman"/>
-                <w:sz w:val="24"/>
-                <w:szCs w:val="24"/>
-                <w:lang w:val="es-MX"/>
-              </w:rPr>
-              <w:t>int = 4.540</w:t>
+            <w:proofErr w:type="spellStart"/>
+            <w:r>
+              <w:rPr>
+                <w:rFonts w:ascii="Times New Roman" w:eastAsia="Times New Roman" w:hAnsi="Times New Roman" w:cs="Times New Roman"/>
+                <w:sz w:val="24"/>
+                <w:szCs w:val="24"/>
+                <w:lang w:val="es-MX"/>
+              </w:rPr>
+              <w:t>int</w:t>
+            </w:r>
+            <w:proofErr w:type="spellEnd"/>
+            <w:r>
+              <w:rPr>
+                <w:rFonts w:ascii="Times New Roman" w:eastAsia="Times New Roman" w:hAnsi="Times New Roman" w:cs="Times New Roman"/>
+                <w:sz w:val="24"/>
+                <w:szCs w:val="24"/>
+                <w:lang w:val="es-MX"/>
+              </w:rPr>
+              <w:t xml:space="preserve"> = 4.540</w:t>
             </w:r>
           </w:p>
         </w:tc>
@@ -23830,6 +25216,7 @@
     <w:lsdException w:name="HTML Sample" w:semiHidden="1" w:unhideWhenUsed="1"/>
     <w:lsdException w:name="HTML Typewriter" w:semiHidden="1" w:unhideWhenUsed="1"/>
     <w:lsdException w:name="HTML Variable" w:semiHidden="1" w:unhideWhenUsed="1"/>
+    <w:lsdException w:name="Normal Table" w:semiHidden="1" w:unhideWhenUsed="1"/>
     <w:lsdException w:name="annotation subject" w:semiHidden="1" w:unhideWhenUsed="1"/>
     <w:lsdException w:name="No List" w:semiHidden="1" w:unhideWhenUsed="1"/>
     <w:lsdException w:name="Outline List 1" w:semiHidden="1" w:unhideWhenUsed="1"/>
@@ -23872,8 +25259,11 @@
     <w:lsdException w:name="Table Contemporary" w:semiHidden="1" w:unhideWhenUsed="1"/>
     <w:lsdException w:name="Table Elegant" w:semiHidden="1" w:unhideWhenUsed="1"/>
     <w:lsdException w:name="Table Professional" w:semiHidden="1" w:unhideWhenUsed="1"/>
+    <w:lsdException w:name="Table Subtle 1" w:semiHidden="1" w:unhideWhenUsed="1"/>
     <w:lsdException w:name="Table Subtle 2" w:semiHidden="1" w:unhideWhenUsed="1"/>
     <w:lsdException w:name="Table Web 1" w:semiHidden="1" w:unhideWhenUsed="1"/>
+    <w:lsdException w:name="Table Web 2" w:semiHidden="1" w:unhideWhenUsed="1"/>
+    <w:lsdException w:name="Table Web 3" w:semiHidden="1" w:unhideWhenUsed="1"/>
     <w:lsdException w:name="Balloon Text" w:semiHidden="1" w:unhideWhenUsed="1"/>
     <w:lsdException w:name="Table Grid" w:uiPriority="59"/>
     <w:lsdException w:name="Table Theme" w:semiHidden="1" w:unhideWhenUsed="1"/>

</xml_diff>

<commit_message>
The document with the test cases has been modified
</commit_message>
<xml_diff>
--- a/docs/Diseño de casos de prueba 3.docx
+++ b/docs/Diseño de casos de prueba 3.docx
@@ -1276,7 +1276,6 @@
               </w:rPr>
               <w:t xml:space="preserve"> </w:t>
             </w:r>
-            <w:proofErr w:type="gramStart"/>
             <w:r>
               <w:rPr>
                 <w:rFonts w:ascii="Times New Roman" w:eastAsia="Times New Roman" w:hAnsi="Times New Roman" w:cs="Times New Roman"/>
@@ -1324,7 +1323,6 @@
               <w:t>ón</w:t>
             </w:r>
             <w:proofErr w:type="spellEnd"/>
-            <w:proofErr w:type="gramEnd"/>
             <w:r>
               <w:rPr>
                 <w:rFonts w:ascii="Times New Roman" w:eastAsia="Times New Roman" w:hAnsi="Times New Roman" w:cs="Times New Roman"/>
@@ -1706,7 +1704,6 @@
               </w:rPr>
               <w:t xml:space="preserve"> </w:t>
             </w:r>
-            <w:proofErr w:type="gramStart"/>
             <w:r>
               <w:rPr>
                 <w:rFonts w:ascii="Times New Roman" w:eastAsia="Times New Roman" w:hAnsi="Times New Roman" w:cs="Times New Roman"/>
@@ -1741,17 +1738,7 @@
                 <w:szCs w:val="18"/>
                 <w:lang w:val="en-US"/>
               </w:rPr>
-              <w:t>Portugal</w:t>
-            </w:r>
-            <w:proofErr w:type="gramEnd"/>
-            <w:r>
-              <w:rPr>
-                <w:rFonts w:ascii="Times New Roman" w:eastAsia="Times New Roman" w:hAnsi="Times New Roman" w:cs="Times New Roman"/>
-                <w:sz w:val="18"/>
-                <w:szCs w:val="18"/>
-                <w:lang w:val="en-US"/>
-              </w:rPr>
-              <w:t>”</w:t>
+              <w:t>Portugal”</w:t>
             </w:r>
           </w:p>
         </w:tc>
@@ -2827,25 +2814,7 @@
                 <w:sz w:val="18"/>
                 <w:szCs w:val="18"/>
               </w:rPr>
-              <w:t xml:space="preserve">Vértice inicial </w:t>
-            </w:r>
-            <w:proofErr w:type="gramStart"/>
-            <w:r>
-              <w:rPr>
-                <w:rFonts w:ascii="Times New Roman" w:eastAsia="Times New Roman" w:hAnsi="Times New Roman" w:cs="Times New Roman"/>
-                <w:sz w:val="18"/>
-                <w:szCs w:val="18"/>
-              </w:rPr>
-              <w:t>= ”Madagascar</w:t>
-            </w:r>
-            <w:proofErr w:type="gramEnd"/>
-            <w:r>
-              <w:rPr>
-                <w:rFonts w:ascii="Times New Roman" w:eastAsia="Times New Roman" w:hAnsi="Times New Roman" w:cs="Times New Roman"/>
-                <w:sz w:val="18"/>
-                <w:szCs w:val="18"/>
-              </w:rPr>
-              <w:t>”</w:t>
+              <w:t>Vértice inicial = ”Madagascar”</w:t>
             </w:r>
           </w:p>
           <w:p>
@@ -3002,7 +2971,6 @@
                 <w:rFonts w:ascii="Times New Roman" w:eastAsia="Times New Roman" w:hAnsi="Times New Roman" w:cs="Times New Roman"/>
                 <w:sz w:val="24"/>
                 <w:szCs w:val="24"/>
-                <w:lang w:val="en-US"/>
               </w:rPr>
             </w:pPr>
           </w:p>
@@ -3026,7 +2994,6 @@
                 <w:rFonts w:ascii="Times New Roman" w:eastAsia="Times New Roman" w:hAnsi="Times New Roman" w:cs="Times New Roman"/>
                 <w:sz w:val="24"/>
                 <w:szCs w:val="24"/>
-                <w:lang w:val="en-US"/>
               </w:rPr>
             </w:pPr>
           </w:p>
@@ -3050,7 +3017,6 @@
                 <w:rFonts w:ascii="Times New Roman" w:eastAsia="Times New Roman" w:hAnsi="Times New Roman" w:cs="Times New Roman"/>
                 <w:sz w:val="24"/>
                 <w:szCs w:val="24"/>
-                <w:lang w:val="en-US"/>
               </w:rPr>
             </w:pPr>
           </w:p>
@@ -3644,7 +3610,6 @@
               </w:rPr>
               <w:t xml:space="preserve"> </w:t>
             </w:r>
-            <w:proofErr w:type="gramStart"/>
             <w:r>
               <w:rPr>
                 <w:rFonts w:ascii="Times New Roman" w:eastAsia="Times New Roman" w:hAnsi="Times New Roman" w:cs="Times New Roman"/>
@@ -3679,17 +3644,7 @@
                 <w:szCs w:val="18"/>
                 <w:lang w:val="en-US"/>
               </w:rPr>
-              <w:t>Dubai</w:t>
-            </w:r>
-            <w:proofErr w:type="gramEnd"/>
-            <w:r>
-              <w:rPr>
-                <w:rFonts w:ascii="Times New Roman" w:eastAsia="Times New Roman" w:hAnsi="Times New Roman" w:cs="Times New Roman"/>
-                <w:sz w:val="18"/>
-                <w:szCs w:val="18"/>
-                <w:lang w:val="en-US"/>
-              </w:rPr>
-              <w:t>”</w:t>
+              <w:t>Dubai”</w:t>
             </w:r>
           </w:p>
           <w:p>
@@ -4064,7 +4019,6 @@
               </w:rPr>
               <w:t xml:space="preserve"> </w:t>
             </w:r>
-            <w:proofErr w:type="gramStart"/>
             <w:r>
               <w:rPr>
                 <w:rFonts w:ascii="Times New Roman" w:eastAsia="Times New Roman" w:hAnsi="Times New Roman" w:cs="Times New Roman"/>
@@ -4101,7 +4055,6 @@
               </w:rPr>
               <w:t>Colombia</w:t>
             </w:r>
-            <w:proofErr w:type="gramEnd"/>
             <w:r>
               <w:rPr>
                 <w:rFonts w:ascii="Times New Roman" w:eastAsia="Times New Roman" w:hAnsi="Times New Roman" w:cs="Times New Roman"/>
@@ -4735,16 +4688,7 @@
                 <w:sz w:val="18"/>
                 <w:szCs w:val="18"/>
               </w:rPr>
-              <w:t xml:space="preserve">Vértice inicial </w:t>
-            </w:r>
-            <w:proofErr w:type="gramStart"/>
-            <w:r>
-              <w:rPr>
-                <w:rFonts w:ascii="Times New Roman" w:eastAsia="Times New Roman" w:hAnsi="Times New Roman" w:cs="Times New Roman"/>
-                <w:sz w:val="18"/>
-                <w:szCs w:val="18"/>
-              </w:rPr>
-              <w:t>= ”</w:t>
+              <w:t>Vértice inicial = ”</w:t>
             </w:r>
             <w:r>
               <w:rPr>
@@ -4754,7 +4698,6 @@
               </w:rPr>
               <w:t>Colombia</w:t>
             </w:r>
-            <w:proofErr w:type="gramEnd"/>
             <w:r>
               <w:rPr>
                 <w:rFonts w:ascii="Times New Roman" w:eastAsia="Times New Roman" w:hAnsi="Times New Roman" w:cs="Times New Roman"/>
@@ -5208,16 +5151,7 @@
                 <w:sz w:val="18"/>
                 <w:szCs w:val="18"/>
               </w:rPr>
-              <w:t xml:space="preserve">Vértice inicial </w:t>
-            </w:r>
-            <w:proofErr w:type="gramStart"/>
-            <w:r>
-              <w:rPr>
-                <w:rFonts w:ascii="Times New Roman" w:eastAsia="Times New Roman" w:hAnsi="Times New Roman" w:cs="Times New Roman"/>
-                <w:sz w:val="18"/>
-                <w:szCs w:val="18"/>
-              </w:rPr>
-              <w:t>= ”</w:t>
+              <w:t>Vértice inicial = ”</w:t>
             </w:r>
             <w:proofErr w:type="spellStart"/>
             <w:r>
@@ -5229,7 +5163,6 @@
               <w:t>Dubai</w:t>
             </w:r>
             <w:proofErr w:type="spellEnd"/>
-            <w:proofErr w:type="gramEnd"/>
             <w:r>
               <w:rPr>
                 <w:rFonts w:ascii="Times New Roman" w:eastAsia="Times New Roman" w:hAnsi="Times New Roman" w:cs="Times New Roman"/>
@@ -5995,36 +5928,26 @@
                 <w:rFonts w:ascii="Times New Roman" w:eastAsia="Times New Roman" w:hAnsi="Times New Roman" w:cs="Times New Roman"/>
                 <w:sz w:val="24"/>
                 <w:szCs w:val="24"/>
-                <w:lang w:val="en-US"/>
-              </w:rPr>
-            </w:pPr>
-          </w:p>
-          <w:p>
-            <w:pPr>
-              <w:spacing w:after="0" w:line="240" w:lineRule="auto"/>
-              <w:textAlignment w:val="baseline"/>
-              <w:rPr>
-                <w:rFonts w:ascii="Times New Roman" w:eastAsia="Times New Roman" w:hAnsi="Times New Roman" w:cs="Times New Roman"/>
-                <w:sz w:val="18"/>
-                <w:szCs w:val="18"/>
-              </w:rPr>
-            </w:pPr>
-            <w:r>
-              <w:rPr>
-                <w:rFonts w:ascii="Times New Roman" w:eastAsia="Times New Roman" w:hAnsi="Times New Roman" w:cs="Times New Roman"/>
-                <w:sz w:val="18"/>
-                <w:szCs w:val="18"/>
-              </w:rPr>
-              <w:t xml:space="preserve">Vértice inicial </w:t>
-            </w:r>
-            <w:proofErr w:type="gramStart"/>
-            <w:r>
-              <w:rPr>
-                <w:rFonts w:ascii="Times New Roman" w:eastAsia="Times New Roman" w:hAnsi="Times New Roman" w:cs="Times New Roman"/>
-                <w:sz w:val="18"/>
-                <w:szCs w:val="18"/>
-              </w:rPr>
-              <w:t>= ”</w:t>
+              </w:rPr>
+            </w:pPr>
+          </w:p>
+          <w:p>
+            <w:pPr>
+              <w:spacing w:after="0" w:line="240" w:lineRule="auto"/>
+              <w:textAlignment w:val="baseline"/>
+              <w:rPr>
+                <w:rFonts w:ascii="Times New Roman" w:eastAsia="Times New Roman" w:hAnsi="Times New Roman" w:cs="Times New Roman"/>
+                <w:sz w:val="18"/>
+                <w:szCs w:val="18"/>
+              </w:rPr>
+            </w:pPr>
+            <w:r>
+              <w:rPr>
+                <w:rFonts w:ascii="Times New Roman" w:eastAsia="Times New Roman" w:hAnsi="Times New Roman" w:cs="Times New Roman"/>
+                <w:sz w:val="18"/>
+                <w:szCs w:val="18"/>
+              </w:rPr>
+              <w:t>Vértice inicial = ”</w:t>
             </w:r>
             <w:proofErr w:type="spellStart"/>
             <w:r>
@@ -6036,7 +5959,6 @@
               <w:t>Dubai</w:t>
             </w:r>
             <w:proofErr w:type="spellEnd"/>
-            <w:proofErr w:type="gramEnd"/>
             <w:r>
               <w:rPr>
                 <w:rFonts w:ascii="Times New Roman" w:eastAsia="Times New Roman" w:hAnsi="Times New Roman" w:cs="Times New Roman"/>
@@ -6431,16 +6353,7 @@
                 <w:szCs w:val="18"/>
               </w:rPr>
               <w:lastRenderedPageBreak/>
-              <w:t xml:space="preserve">Vértice inicial </w:t>
-            </w:r>
-            <w:proofErr w:type="gramStart"/>
-            <w:r>
-              <w:rPr>
-                <w:rFonts w:ascii="Times New Roman" w:eastAsia="Times New Roman" w:hAnsi="Times New Roman" w:cs="Times New Roman"/>
-                <w:sz w:val="18"/>
-                <w:szCs w:val="18"/>
-              </w:rPr>
-              <w:t>= ”</w:t>
+              <w:t>Vértice inicial = ”</w:t>
             </w:r>
             <w:r>
               <w:rPr>
@@ -6450,7 +6363,6 @@
               </w:rPr>
               <w:t>Colombia</w:t>
             </w:r>
-            <w:proofErr w:type="gramEnd"/>
             <w:r>
               <w:rPr>
                 <w:rFonts w:ascii="Times New Roman" w:eastAsia="Times New Roman" w:hAnsi="Times New Roman" w:cs="Times New Roman"/>
@@ -7280,7 +7192,6 @@
               </w:rPr>
               <w:t xml:space="preserve"> </w:t>
             </w:r>
-            <w:proofErr w:type="gramStart"/>
             <w:r>
               <w:rPr>
                 <w:rFonts w:ascii="Times New Roman" w:eastAsia="Times New Roman" w:hAnsi="Times New Roman" w:cs="Times New Roman"/>
@@ -7308,7 +7219,6 @@
               </w:rPr>
               <w:t>”</w:t>
             </w:r>
-            <w:proofErr w:type="gramEnd"/>
             <w:r>
               <w:rPr>
                 <w:rFonts w:ascii="Times New Roman" w:eastAsia="Times New Roman" w:hAnsi="Times New Roman" w:cs="Times New Roman"/>
@@ -7634,7 +7544,6 @@
               </w:rPr>
               <w:t xml:space="preserve"> </w:t>
             </w:r>
-            <w:proofErr w:type="gramStart"/>
             <w:r>
               <w:rPr>
                 <w:rFonts w:ascii="Times New Roman" w:eastAsia="Times New Roman" w:hAnsi="Times New Roman" w:cs="Times New Roman"/>
@@ -7669,17 +7578,7 @@
                 <w:szCs w:val="18"/>
                 <w:lang w:val="en-US"/>
               </w:rPr>
-              <w:t>Portugal</w:t>
-            </w:r>
-            <w:proofErr w:type="gramEnd"/>
-            <w:r>
-              <w:rPr>
-                <w:rFonts w:ascii="Times New Roman" w:eastAsia="Times New Roman" w:hAnsi="Times New Roman" w:cs="Times New Roman"/>
-                <w:sz w:val="18"/>
-                <w:szCs w:val="18"/>
-                <w:lang w:val="en-US"/>
-              </w:rPr>
-              <w:t>”</w:t>
+              <w:t>Portugal”</w:t>
             </w:r>
           </w:p>
           <w:p>
@@ -8380,7 +8279,6 @@
               </w:rPr>
               <w:t xml:space="preserve"> </w:t>
             </w:r>
-            <w:proofErr w:type="gramStart"/>
             <w:r>
               <w:rPr>
                 <w:rFonts w:ascii="Times New Roman" w:eastAsia="Times New Roman" w:hAnsi="Times New Roman" w:cs="Times New Roman"/>
@@ -8415,17 +8313,7 @@
                 <w:szCs w:val="18"/>
                 <w:lang w:val="en-US"/>
               </w:rPr>
-              <w:t>Madagascar</w:t>
-            </w:r>
-            <w:proofErr w:type="gramEnd"/>
-            <w:r>
-              <w:rPr>
-                <w:rFonts w:ascii="Times New Roman" w:eastAsia="Times New Roman" w:hAnsi="Times New Roman" w:cs="Times New Roman"/>
-                <w:sz w:val="18"/>
-                <w:szCs w:val="18"/>
-                <w:lang w:val="en-US"/>
-              </w:rPr>
-              <w:t>”</w:t>
+              <w:t>Madagascar”</w:t>
             </w:r>
           </w:p>
           <w:p>
@@ -8762,7 +8650,6 @@
               </w:rPr>
               <w:t xml:space="preserve"> </w:t>
             </w:r>
-            <w:proofErr w:type="gramStart"/>
             <w:r>
               <w:rPr>
                 <w:rFonts w:ascii="Times New Roman" w:eastAsia="Times New Roman" w:hAnsi="Times New Roman" w:cs="Times New Roman"/>
@@ -8801,7 +8688,6 @@
               <w:t>España</w:t>
             </w:r>
             <w:proofErr w:type="spellEnd"/>
-            <w:proofErr w:type="gramEnd"/>
             <w:r>
               <w:rPr>
                 <w:rFonts w:ascii="Times New Roman" w:eastAsia="Times New Roman" w:hAnsi="Times New Roman" w:cs="Times New Roman"/>
@@ -9479,7 +9365,6 @@
               </w:rPr>
               <w:t xml:space="preserve"> </w:t>
             </w:r>
-            <w:proofErr w:type="gramStart"/>
             <w:r>
               <w:rPr>
                 <w:rFonts w:ascii="Times New Roman" w:eastAsia="Times New Roman" w:hAnsi="Times New Roman" w:cs="Times New Roman"/>
@@ -9507,7 +9392,6 @@
               </w:rPr>
               <w:t>”</w:t>
             </w:r>
-            <w:proofErr w:type="gramEnd"/>
             <w:r>
               <w:rPr>
                 <w:rFonts w:ascii="Times New Roman" w:eastAsia="Times New Roman" w:hAnsi="Times New Roman" w:cs="Times New Roman"/>
@@ -9767,7 +9651,6 @@
               </w:rPr>
               <w:t xml:space="preserve"> </w:t>
             </w:r>
-            <w:proofErr w:type="gramStart"/>
             <w:r>
               <w:rPr>
                 <w:rFonts w:ascii="Times New Roman" w:eastAsia="Times New Roman" w:hAnsi="Times New Roman" w:cs="Times New Roman"/>
@@ -9802,17 +9685,7 @@
                 <w:szCs w:val="18"/>
                 <w:lang w:val="en-US"/>
               </w:rPr>
-              <w:t>Colombia</w:t>
-            </w:r>
-            <w:proofErr w:type="gramEnd"/>
-            <w:r>
-              <w:rPr>
-                <w:rFonts w:ascii="Times New Roman" w:eastAsia="Times New Roman" w:hAnsi="Times New Roman" w:cs="Times New Roman"/>
-                <w:sz w:val="18"/>
-                <w:szCs w:val="18"/>
-                <w:lang w:val="en-US"/>
-              </w:rPr>
-              <w:t>”</w:t>
+              <w:t>Colombia”</w:t>
             </w:r>
           </w:p>
         </w:tc>
@@ -9845,27 +9718,7 @@
                 <w:szCs w:val="24"/>
                 <w:lang w:val="es-MX"/>
               </w:rPr>
-              <w:t xml:space="preserve">$6950 – El costo mínimo de ir desde </w:t>
-            </w:r>
-            <w:proofErr w:type="gramStart"/>
-            <w:r>
-              <w:rPr>
-                <w:rFonts w:ascii="Times New Roman" w:eastAsia="Times New Roman" w:hAnsi="Times New Roman" w:cs="Times New Roman"/>
-                <w:sz w:val="24"/>
-                <w:szCs w:val="24"/>
-                <w:lang w:val="es-MX"/>
-              </w:rPr>
-              <w:t>Colombia  a</w:t>
-            </w:r>
-            <w:proofErr w:type="gramEnd"/>
-            <w:r>
-              <w:rPr>
-                <w:rFonts w:ascii="Times New Roman" w:eastAsia="Times New Roman" w:hAnsi="Times New Roman" w:cs="Times New Roman"/>
-                <w:sz w:val="24"/>
-                <w:szCs w:val="24"/>
-                <w:lang w:val="es-MX"/>
-              </w:rPr>
-              <w:t xml:space="preserve"> todos los demás países.</w:t>
+              <w:t>$6950 – El costo mínimo de ir desde Colombia  a todos los demás países.</w:t>
             </w:r>
           </w:p>
         </w:tc>
@@ -10396,7 +10249,6 @@
               </w:rPr>
               <w:t xml:space="preserve"> </w:t>
             </w:r>
-            <w:proofErr w:type="gramStart"/>
             <w:r>
               <w:rPr>
                 <w:rFonts w:ascii="Times New Roman" w:eastAsia="Times New Roman" w:hAnsi="Times New Roman" w:cs="Times New Roman"/>
@@ -10431,17 +10283,7 @@
                 <w:szCs w:val="18"/>
                 <w:lang w:val="en-US"/>
               </w:rPr>
-              <w:t>Madagascar</w:t>
-            </w:r>
-            <w:proofErr w:type="gramEnd"/>
-            <w:r>
-              <w:rPr>
-                <w:rFonts w:ascii="Times New Roman" w:eastAsia="Times New Roman" w:hAnsi="Times New Roman" w:cs="Times New Roman"/>
-                <w:sz w:val="18"/>
-                <w:szCs w:val="18"/>
-                <w:lang w:val="en-US"/>
-              </w:rPr>
-              <w:t>”</w:t>
+              <w:t>Madagascar”</w:t>
             </w:r>
           </w:p>
         </w:tc>
@@ -10732,7 +10574,6 @@
               </w:rPr>
               <w:t xml:space="preserve"> </w:t>
             </w:r>
-            <w:proofErr w:type="gramStart"/>
             <w:r>
               <w:rPr>
                 <w:rFonts w:ascii="Times New Roman" w:eastAsia="Times New Roman" w:hAnsi="Times New Roman" w:cs="Times New Roman"/>
@@ -10771,7 +10612,6 @@
               <w:t>Rusia</w:t>
             </w:r>
             <w:proofErr w:type="spellEnd"/>
-            <w:proofErr w:type="gramEnd"/>
             <w:r>
               <w:rPr>
                 <w:rFonts w:ascii="Times New Roman" w:eastAsia="Times New Roman" w:hAnsi="Times New Roman" w:cs="Times New Roman"/>
@@ -10819,18 +10659,6 @@
         </w:tc>
       </w:tr>
     </w:tbl>
-    <w:p>
-      <w:pPr>
-        <w:spacing w:after="0" w:line="240" w:lineRule="auto"/>
-        <w:textAlignment w:val="baseline"/>
-        <w:rPr>
-          <w:rFonts w:ascii="Times New Roman" w:eastAsia="Times New Roman" w:hAnsi="Times New Roman" w:cs="Times New Roman"/>
-          <w:sz w:val="24"/>
-          <w:szCs w:val="24"/>
-          <w:lang w:val="es-MX"/>
-        </w:rPr>
-      </w:pPr>
-    </w:p>
     <w:p>
       <w:pPr>
         <w:spacing w:after="0" w:line="240" w:lineRule="auto"/>
@@ -10845,7 +10673,7 @@
     </w:p>
     <w:tbl>
       <w:tblPr>
-        <w:tblW w:w="9706" w:type="dxa"/>
+        <w:tblW w:w="9348" w:type="dxa"/>
         <w:tblBorders>
           <w:top w:val="outset" w:sz="6" w:space="0" w:color="auto"/>
           <w:left w:val="outset" w:sz="6" w:space="0" w:color="auto"/>
@@ -10868,7 +10696,7 @@
       <w:tr>
         <w:tc>
           <w:tcPr>
-            <w:tcW w:w="9706" w:type="dxa"/>
+            <w:tcW w:w="9348" w:type="dxa"/>
             <w:gridSpan w:val="5"/>
             <w:tcBorders>
               <w:top w:val="single" w:sz="6" w:space="0" w:color="auto"/>
@@ -10936,7 +10764,7 @@
       <w:tr>
         <w:tc>
           <w:tcPr>
-            <w:tcW w:w="989" w:type="dxa"/>
+            <w:tcW w:w="599" w:type="dxa"/>
             <w:tcBorders>
               <w:top w:val="nil"/>
               <w:left w:val="single" w:sz="6" w:space="0" w:color="auto"/>
@@ -10997,7 +10825,7 @@
         </w:tc>
         <w:tc>
           <w:tcPr>
-            <w:tcW w:w="862" w:type="dxa"/>
+            <w:tcW w:w="814" w:type="dxa"/>
             <w:tcBorders>
               <w:top w:val="nil"/>
               <w:left w:val="nil"/>
@@ -11058,7 +10886,7 @@
         </w:tc>
         <w:tc>
           <w:tcPr>
-            <w:tcW w:w="1475" w:type="dxa"/>
+            <w:tcW w:w="1392" w:type="dxa"/>
             <w:tcBorders>
               <w:top w:val="nil"/>
               <w:left w:val="nil"/>
@@ -11119,7 +10947,7 @@
         </w:tc>
         <w:tc>
           <w:tcPr>
-            <w:tcW w:w="875" w:type="dxa"/>
+            <w:tcW w:w="826" w:type="dxa"/>
             <w:tcBorders>
               <w:top w:val="nil"/>
               <w:left w:val="nil"/>
@@ -11165,7 +10993,7 @@
         </w:tc>
         <w:tc>
           <w:tcPr>
-            <w:tcW w:w="5505" w:type="dxa"/>
+            <w:tcW w:w="5717" w:type="dxa"/>
             <w:tcBorders>
               <w:top w:val="nil"/>
               <w:left w:val="nil"/>
@@ -11228,7 +11056,7 @@
       <w:tr>
         <w:tc>
           <w:tcPr>
-            <w:tcW w:w="989" w:type="dxa"/>
+            <w:tcW w:w="599" w:type="dxa"/>
             <w:tcBorders>
               <w:top w:val="nil"/>
               <w:left w:val="single" w:sz="6" w:space="0" w:color="auto"/>
@@ -11303,7 +11131,7 @@
         </w:tc>
         <w:tc>
           <w:tcPr>
-            <w:tcW w:w="862" w:type="dxa"/>
+            <w:tcW w:w="814" w:type="dxa"/>
             <w:tcBorders>
               <w:top w:val="nil"/>
               <w:left w:val="nil"/>
@@ -11378,7 +11206,7 @@
         </w:tc>
         <w:tc>
           <w:tcPr>
-            <w:tcW w:w="1475" w:type="dxa"/>
+            <w:tcW w:w="1392" w:type="dxa"/>
             <w:tcBorders>
               <w:top w:val="nil"/>
               <w:left w:val="nil"/>
@@ -11450,7 +11278,7 @@
                 <w:szCs w:val="24"/>
                 <w:lang w:val="es-ES"/>
               </w:rPr>
-              <w:t>3</w:t>
+              <w:t>4</w:t>
             </w:r>
             <w:r>
               <w:rPr>
@@ -11465,31 +11293,31 @@
         </w:tc>
         <w:tc>
           <w:tcPr>
-            <w:tcW w:w="875" w:type="dxa"/>
-            <w:tcBorders>
-              <w:top w:val="nil"/>
-              <w:left w:val="nil"/>
-              <w:bottom w:val="single" w:sz="6" w:space="0" w:color="auto"/>
-              <w:right w:val="single" w:sz="6" w:space="0" w:color="auto"/>
-            </w:tcBorders>
-            <w:shd w:val="clear" w:color="auto" w:fill="auto"/>
-          </w:tcPr>
-          <w:p>
-            <w:pPr>
-              <w:spacing w:after="0" w:line="240" w:lineRule="auto"/>
-              <w:textAlignment w:val="baseline"/>
-              <w:rPr>
-                <w:rFonts w:ascii="Times New Roman" w:eastAsia="Times New Roman" w:hAnsi="Times New Roman" w:cs="Times New Roman"/>
-                <w:sz w:val="24"/>
-                <w:szCs w:val="24"/>
-                <w:lang w:val="en-US"/>
-              </w:rPr>
-            </w:pPr>
-          </w:p>
-        </w:tc>
-        <w:tc>
-          <w:tcPr>
-            <w:tcW w:w="5505" w:type="dxa"/>
+            <w:tcW w:w="826" w:type="dxa"/>
+            <w:tcBorders>
+              <w:top w:val="nil"/>
+              <w:left w:val="nil"/>
+              <w:bottom w:val="single" w:sz="6" w:space="0" w:color="auto"/>
+              <w:right w:val="single" w:sz="6" w:space="0" w:color="auto"/>
+            </w:tcBorders>
+            <w:shd w:val="clear" w:color="auto" w:fill="auto"/>
+          </w:tcPr>
+          <w:p>
+            <w:pPr>
+              <w:spacing w:after="0" w:line="240" w:lineRule="auto"/>
+              <w:textAlignment w:val="baseline"/>
+              <w:rPr>
+                <w:rFonts w:ascii="Times New Roman" w:eastAsia="Times New Roman" w:hAnsi="Times New Roman" w:cs="Times New Roman"/>
+                <w:sz w:val="24"/>
+                <w:szCs w:val="24"/>
+                <w:lang w:val="en-US"/>
+              </w:rPr>
+            </w:pPr>
+          </w:p>
+        </w:tc>
+        <w:tc>
+          <w:tcPr>
+            <w:tcW w:w="5717" w:type="dxa"/>
             <w:tcBorders>
               <w:top w:val="nil"/>
               <w:left w:val="nil"/>
@@ -11533,10 +11361,9 @@
             <w:r>
               <w:rPr>
                 <w:noProof/>
-                <w:lang w:val="en-US"/>
               </w:rPr>
               <w:drawing>
-                <wp:inline distT="0" distB="0" distL="0" distR="0" wp14:anchorId="13BD9549" wp14:editId="6B14BF60">
+                <wp:inline distT="0" distB="0" distL="0" distR="0" wp14:anchorId="19FFECC3" wp14:editId="0A2AAD44">
                   <wp:extent cx="3479470" cy="1049195"/>
                   <wp:effectExtent l="0" t="0" r="6985" b="0"/>
                   <wp:docPr id="2" name="Imagen 2"/>
@@ -11590,7 +11417,7 @@
       <w:tr>
         <w:tc>
           <w:tcPr>
-            <w:tcW w:w="989" w:type="dxa"/>
+            <w:tcW w:w="599" w:type="dxa"/>
             <w:tcBorders>
               <w:top w:val="nil"/>
               <w:left w:val="single" w:sz="6" w:space="0" w:color="auto"/>
@@ -11610,6 +11437,16 @@
                 <w:szCs w:val="24"/>
               </w:rPr>
             </w:pPr>
+            <w:proofErr w:type="spellStart"/>
+            <w:r>
+              <w:rPr>
+                <w:rFonts w:ascii="Times New Roman" w:eastAsia="Times New Roman" w:hAnsi="Times New Roman" w:cs="Times New Roman"/>
+                <w:sz w:val="24"/>
+                <w:szCs w:val="24"/>
+              </w:rPr>
+              <w:t>ListGraph</w:t>
+            </w:r>
+            <w:proofErr w:type="spellEnd"/>
           </w:p>
           <w:p>
             <w:pPr>
@@ -11623,6 +11460,18 @@
               </w:rPr>
             </w:pPr>
           </w:p>
+        </w:tc>
+        <w:tc>
+          <w:tcPr>
+            <w:tcW w:w="814" w:type="dxa"/>
+            <w:tcBorders>
+              <w:top w:val="nil"/>
+              <w:left w:val="nil"/>
+              <w:bottom w:val="single" w:sz="6" w:space="0" w:color="auto"/>
+              <w:right w:val="single" w:sz="6" w:space="0" w:color="auto"/>
+            </w:tcBorders>
+            <w:shd w:val="clear" w:color="auto" w:fill="auto"/>
+          </w:tcPr>
           <w:p>
             <w:pPr>
               <w:spacing w:after="0" w:line="240" w:lineRule="auto"/>
@@ -11634,6 +11483,16 @@
                 <w:szCs w:val="24"/>
               </w:rPr>
             </w:pPr>
+            <w:proofErr w:type="spellStart"/>
+            <w:r>
+              <w:rPr>
+                <w:rFonts w:ascii="Times New Roman" w:eastAsia="Times New Roman" w:hAnsi="Times New Roman" w:cs="Times New Roman"/>
+                <w:sz w:val="24"/>
+                <w:szCs w:val="24"/>
+              </w:rPr>
+              <w:t>floyd</w:t>
+            </w:r>
+            <w:proofErr w:type="spellEnd"/>
           </w:p>
           <w:p>
             <w:pPr>
@@ -11646,6 +11505,175 @@
                 <w:szCs w:val="24"/>
               </w:rPr>
             </w:pPr>
+          </w:p>
+        </w:tc>
+        <w:tc>
+          <w:tcPr>
+            <w:tcW w:w="1392" w:type="dxa"/>
+            <w:tcBorders>
+              <w:top w:val="nil"/>
+              <w:left w:val="nil"/>
+              <w:bottom w:val="single" w:sz="6" w:space="0" w:color="auto"/>
+              <w:right w:val="single" w:sz="6" w:space="0" w:color="auto"/>
+            </w:tcBorders>
+            <w:shd w:val="clear" w:color="auto" w:fill="auto"/>
+          </w:tcPr>
+          <w:p>
+            <w:pPr>
+              <w:spacing w:after="0" w:line="240" w:lineRule="auto"/>
+              <w:textAlignment w:val="baseline"/>
+              <w:rPr>
+                <w:rFonts w:ascii="Times New Roman" w:eastAsia="Times New Roman" w:hAnsi="Times New Roman" w:cs="Times New Roman"/>
+                <w:sz w:val="24"/>
+                <w:szCs w:val="24"/>
+              </w:rPr>
+            </w:pPr>
+            <w:r>
+              <w:rPr>
+                <w:rFonts w:ascii="Times New Roman" w:eastAsia="Times New Roman" w:hAnsi="Times New Roman" w:cs="Times New Roman"/>
+                <w:sz w:val="24"/>
+                <w:szCs w:val="24"/>
+                <w:lang w:val="es-ES"/>
+              </w:rPr>
+              <w:t>setupScenary</w:t>
+            </w:r>
+            <w:r>
+              <w:rPr>
+                <w:rFonts w:ascii="Times New Roman" w:eastAsia="Times New Roman" w:hAnsi="Times New Roman" w:cs="Times New Roman"/>
+                <w:sz w:val="24"/>
+                <w:szCs w:val="24"/>
+                <w:lang w:val="es-ES"/>
+              </w:rPr>
+              <w:t>1</w:t>
+            </w:r>
+          </w:p>
+        </w:tc>
+        <w:tc>
+          <w:tcPr>
+            <w:tcW w:w="826" w:type="dxa"/>
+            <w:tcBorders>
+              <w:top w:val="nil"/>
+              <w:left w:val="nil"/>
+              <w:bottom w:val="single" w:sz="6" w:space="0" w:color="auto"/>
+              <w:right w:val="single" w:sz="6" w:space="0" w:color="auto"/>
+            </w:tcBorders>
+            <w:shd w:val="clear" w:color="auto" w:fill="auto"/>
+          </w:tcPr>
+          <w:p>
+            <w:pPr>
+              <w:spacing w:after="0" w:line="240" w:lineRule="auto"/>
+              <w:textAlignment w:val="baseline"/>
+              <w:rPr>
+                <w:rFonts w:ascii="Times New Roman" w:eastAsia="Times New Roman" w:hAnsi="Times New Roman" w:cs="Times New Roman"/>
+                <w:sz w:val="24"/>
+                <w:szCs w:val="24"/>
+              </w:rPr>
+            </w:pPr>
+          </w:p>
+        </w:tc>
+        <w:tc>
+          <w:tcPr>
+            <w:tcW w:w="5717" w:type="dxa"/>
+            <w:tcBorders>
+              <w:top w:val="nil"/>
+              <w:left w:val="nil"/>
+              <w:bottom w:val="single" w:sz="6" w:space="0" w:color="auto"/>
+              <w:right w:val="single" w:sz="6" w:space="0" w:color="auto"/>
+            </w:tcBorders>
+            <w:shd w:val="clear" w:color="auto" w:fill="auto"/>
+          </w:tcPr>
+          <w:p>
+            <w:pPr>
+              <w:spacing w:after="0" w:line="240" w:lineRule="auto"/>
+              <w:textAlignment w:val="baseline"/>
+              <w:rPr>
+                <w:rFonts w:ascii="Times New Roman" w:eastAsia="Times New Roman" w:hAnsi="Times New Roman" w:cs="Times New Roman"/>
+                <w:sz w:val="24"/>
+                <w:szCs w:val="24"/>
+                <w:lang w:val="es-ES"/>
+              </w:rPr>
+            </w:pPr>
+            <w:r>
+              <w:rPr>
+                <w:rFonts w:ascii="Times New Roman" w:eastAsia="Times New Roman" w:hAnsi="Times New Roman" w:cs="Times New Roman"/>
+                <w:sz w:val="24"/>
+                <w:szCs w:val="24"/>
+                <w:lang w:val="es-ES"/>
+              </w:rPr>
+              <w:t>La matriz utilizada por el algoritmo no se encuentra inicializada ya que no hay un grafo en el cual trabajar</w:t>
+            </w:r>
+            <w:r>
+              <w:rPr>
+                <w:rFonts w:ascii="Times New Roman" w:eastAsia="Times New Roman" w:hAnsi="Times New Roman" w:cs="Times New Roman"/>
+                <w:sz w:val="24"/>
+                <w:szCs w:val="24"/>
+                <w:lang w:val="es-ES"/>
+              </w:rPr>
+              <w:t>.</w:t>
+            </w:r>
+          </w:p>
+        </w:tc>
+      </w:tr>
+      <w:tr>
+        <w:tc>
+          <w:tcPr>
+            <w:tcW w:w="599" w:type="dxa"/>
+            <w:tcBorders>
+              <w:top w:val="nil"/>
+              <w:left w:val="single" w:sz="6" w:space="0" w:color="auto"/>
+              <w:bottom w:val="single" w:sz="6" w:space="0" w:color="auto"/>
+              <w:right w:val="single" w:sz="6" w:space="0" w:color="auto"/>
+            </w:tcBorders>
+            <w:shd w:val="clear" w:color="auto" w:fill="auto"/>
+            <w:hideMark/>
+          </w:tcPr>
+          <w:p>
+            <w:pPr>
+              <w:spacing w:after="0" w:line="240" w:lineRule="auto"/>
+              <w:jc w:val="center"/>
+              <w:textAlignment w:val="baseline"/>
+              <w:rPr>
+                <w:rFonts w:ascii="Times New Roman" w:eastAsia="Times New Roman" w:hAnsi="Times New Roman" w:cs="Times New Roman"/>
+                <w:sz w:val="24"/>
+                <w:szCs w:val="24"/>
+              </w:rPr>
+            </w:pPr>
+          </w:p>
+          <w:p>
+            <w:pPr>
+              <w:spacing w:after="0" w:line="240" w:lineRule="auto"/>
+              <w:jc w:val="center"/>
+              <w:textAlignment w:val="baseline"/>
+              <w:rPr>
+                <w:rFonts w:ascii="Times New Roman" w:eastAsia="Times New Roman" w:hAnsi="Times New Roman" w:cs="Times New Roman"/>
+                <w:sz w:val="24"/>
+                <w:szCs w:val="24"/>
+              </w:rPr>
+            </w:pPr>
+          </w:p>
+          <w:p>
+            <w:pPr>
+              <w:spacing w:after="0" w:line="240" w:lineRule="auto"/>
+              <w:jc w:val="center"/>
+              <w:textAlignment w:val="baseline"/>
+              <w:rPr>
+                <w:rFonts w:ascii="Times New Roman" w:eastAsia="Times New Roman" w:hAnsi="Times New Roman" w:cs="Times New Roman"/>
+                <w:sz w:val="24"/>
+                <w:szCs w:val="24"/>
+              </w:rPr>
+            </w:pPr>
+          </w:p>
+          <w:p>
+            <w:pPr>
+              <w:spacing w:after="0" w:line="240" w:lineRule="auto"/>
+              <w:jc w:val="center"/>
+              <w:textAlignment w:val="baseline"/>
+              <w:rPr>
+                <w:rFonts w:ascii="Times New Roman" w:eastAsia="Times New Roman" w:hAnsi="Times New Roman" w:cs="Times New Roman"/>
+                <w:sz w:val="24"/>
+                <w:szCs w:val="24"/>
+              </w:rPr>
+            </w:pPr>
             <w:proofErr w:type="spellStart"/>
             <w:r>
               <w:rPr>
@@ -11684,14 +11712,15 @@
         </w:tc>
         <w:tc>
           <w:tcPr>
-            <w:tcW w:w="862" w:type="dxa"/>
-            <w:tcBorders>
-              <w:top w:val="nil"/>
-              <w:left w:val="nil"/>
-              <w:bottom w:val="single" w:sz="6" w:space="0" w:color="auto"/>
-              <w:right w:val="single" w:sz="6" w:space="0" w:color="auto"/>
-            </w:tcBorders>
-            <w:shd w:val="clear" w:color="auto" w:fill="auto"/>
+            <w:tcW w:w="814" w:type="dxa"/>
+            <w:tcBorders>
+              <w:top w:val="nil"/>
+              <w:left w:val="nil"/>
+              <w:bottom w:val="single" w:sz="6" w:space="0" w:color="auto"/>
+              <w:right w:val="single" w:sz="6" w:space="0" w:color="auto"/>
+            </w:tcBorders>
+            <w:shd w:val="clear" w:color="auto" w:fill="auto"/>
+            <w:hideMark/>
           </w:tcPr>
           <w:p>
             <w:pPr>
@@ -11766,14 +11795,15 @@
         </w:tc>
         <w:tc>
           <w:tcPr>
-            <w:tcW w:w="1475" w:type="dxa"/>
-            <w:tcBorders>
-              <w:top w:val="nil"/>
-              <w:left w:val="nil"/>
-              <w:bottom w:val="single" w:sz="6" w:space="0" w:color="auto"/>
-              <w:right w:val="single" w:sz="6" w:space="0" w:color="auto"/>
-            </w:tcBorders>
-            <w:shd w:val="clear" w:color="auto" w:fill="auto"/>
+            <w:tcW w:w="1392" w:type="dxa"/>
+            <w:tcBorders>
+              <w:top w:val="nil"/>
+              <w:left w:val="nil"/>
+              <w:bottom w:val="single" w:sz="6" w:space="0" w:color="auto"/>
+              <w:right w:val="single" w:sz="6" w:space="0" w:color="auto"/>
+            </w:tcBorders>
+            <w:shd w:val="clear" w:color="auto" w:fill="auto"/>
+            <w:hideMark/>
           </w:tcPr>
           <w:p>
             <w:pPr>
@@ -11825,31 +11855,32 @@
                 <w:sz w:val="24"/>
                 <w:szCs w:val="24"/>
               </w:rPr>
-              <w:t>setupScenary2</w:t>
-            </w:r>
-          </w:p>
-          <w:p>
-            <w:pPr>
-              <w:spacing w:after="0" w:line="240" w:lineRule="auto"/>
-              <w:textAlignment w:val="baseline"/>
-              <w:rPr>
-                <w:rFonts w:ascii="Times New Roman" w:eastAsia="Times New Roman" w:hAnsi="Times New Roman" w:cs="Times New Roman"/>
-                <w:sz w:val="24"/>
-                <w:szCs w:val="24"/>
-              </w:rPr>
-            </w:pPr>
-          </w:p>
-        </w:tc>
-        <w:tc>
-          <w:tcPr>
-            <w:tcW w:w="875" w:type="dxa"/>
-            <w:tcBorders>
-              <w:top w:val="nil"/>
-              <w:left w:val="nil"/>
-              <w:bottom w:val="single" w:sz="6" w:space="0" w:color="auto"/>
-              <w:right w:val="single" w:sz="6" w:space="0" w:color="auto"/>
-            </w:tcBorders>
-            <w:shd w:val="clear" w:color="auto" w:fill="auto"/>
+              <w:t>setupScenary3</w:t>
+            </w:r>
+          </w:p>
+          <w:p>
+            <w:pPr>
+              <w:spacing w:after="0" w:line="240" w:lineRule="auto"/>
+              <w:textAlignment w:val="baseline"/>
+              <w:rPr>
+                <w:rFonts w:ascii="Times New Roman" w:eastAsia="Times New Roman" w:hAnsi="Times New Roman" w:cs="Times New Roman"/>
+                <w:sz w:val="24"/>
+                <w:szCs w:val="24"/>
+              </w:rPr>
+            </w:pPr>
+          </w:p>
+        </w:tc>
+        <w:tc>
+          <w:tcPr>
+            <w:tcW w:w="826" w:type="dxa"/>
+            <w:tcBorders>
+              <w:top w:val="nil"/>
+              <w:left w:val="nil"/>
+              <w:bottom w:val="single" w:sz="6" w:space="0" w:color="auto"/>
+              <w:right w:val="single" w:sz="6" w:space="0" w:color="auto"/>
+            </w:tcBorders>
+            <w:shd w:val="clear" w:color="auto" w:fill="auto"/>
+            <w:hideMark/>
           </w:tcPr>
           <w:p>
             <w:pPr>
@@ -11873,14 +11904,15 @@
         </w:tc>
         <w:tc>
           <w:tcPr>
-            <w:tcW w:w="5505" w:type="dxa"/>
-            <w:tcBorders>
-              <w:top w:val="nil"/>
-              <w:left w:val="nil"/>
-              <w:bottom w:val="single" w:sz="6" w:space="0" w:color="auto"/>
-              <w:right w:val="single" w:sz="6" w:space="0" w:color="auto"/>
-            </w:tcBorders>
-            <w:shd w:val="clear" w:color="auto" w:fill="auto"/>
+            <w:tcW w:w="5717" w:type="dxa"/>
+            <w:tcBorders>
+              <w:top w:val="nil"/>
+              <w:left w:val="nil"/>
+              <w:bottom w:val="single" w:sz="6" w:space="0" w:color="auto"/>
+              <w:right w:val="single" w:sz="6" w:space="0" w:color="auto"/>
+            </w:tcBorders>
+            <w:shd w:val="clear" w:color="auto" w:fill="auto"/>
+            <w:hideMark/>
           </w:tcPr>
           <w:p>
             <w:pPr>
@@ -11917,10 +11949,10 @@
             <w:r>
               <w:rPr>
                 <w:noProof/>
-                <w:lang w:val="en-US"/>
-              </w:rPr>
+              </w:rPr>
+              <w:lastRenderedPageBreak/>
               <w:drawing>
-                <wp:inline distT="0" distB="0" distL="0" distR="0" wp14:anchorId="5961FD8E" wp14:editId="1F491059">
+                <wp:inline distT="0" distB="0" distL="0" distR="0" wp14:anchorId="2245B490" wp14:editId="672CCE41">
                   <wp:extent cx="3486150" cy="965200"/>
                   <wp:effectExtent l="0" t="0" r="0" b="6350"/>
                   <wp:docPr id="14" name="Imagen 14"/>
@@ -11977,7 +12009,7 @@
                 <w:rFonts w:ascii="Times New Roman" w:eastAsia="Times New Roman" w:hAnsi="Times New Roman" w:cs="Times New Roman"/>
                 <w:sz w:val="24"/>
                 <w:szCs w:val="24"/>
-                <w:lang w:val="es-ES"/>
+                <w:lang w:val="es-MX"/>
               </w:rPr>
             </w:pPr>
           </w:p>
@@ -11993,23 +12025,6 @@
           <w:lang w:val="es-MX"/>
         </w:rPr>
       </w:pPr>
-    </w:p>
-    <w:p>
-      <w:pPr>
-        <w:spacing w:after="0" w:line="240" w:lineRule="auto"/>
-        <w:textAlignment w:val="baseline"/>
-        <w:rPr>
-          <w:rFonts w:ascii="Calibri" w:eastAsia="Times New Roman" w:hAnsi="Calibri" w:cs="Calibri"/>
-          <w:lang w:val="es-MX"/>
-        </w:rPr>
-      </w:pPr>
-      <w:r>
-        <w:rPr>
-          <w:rFonts w:ascii="Calibri" w:eastAsia="Times New Roman" w:hAnsi="Calibri" w:cs="Calibri"/>
-          <w:lang w:val="es-MX"/>
-        </w:rPr>
-        <w:t>  </w:t>
-      </w:r>
     </w:p>
     <w:tbl>
       <w:tblPr>
@@ -12104,7 +12119,7 @@
       <w:tr>
         <w:tc>
           <w:tcPr>
-            <w:tcW w:w="989" w:type="dxa"/>
+            <w:tcW w:w="629" w:type="dxa"/>
             <w:tcBorders>
               <w:top w:val="nil"/>
               <w:left w:val="single" w:sz="6" w:space="0" w:color="auto"/>
@@ -12150,7 +12165,7 @@
         </w:tc>
         <w:tc>
           <w:tcPr>
-            <w:tcW w:w="862" w:type="dxa"/>
+            <w:tcW w:w="781" w:type="dxa"/>
             <w:tcBorders>
               <w:top w:val="nil"/>
               <w:left w:val="nil"/>
@@ -12196,7 +12211,7 @@
         </w:tc>
         <w:tc>
           <w:tcPr>
-            <w:tcW w:w="1521" w:type="dxa"/>
+            <w:tcW w:w="1534" w:type="dxa"/>
             <w:tcBorders>
               <w:top w:val="nil"/>
               <w:left w:val="nil"/>
@@ -12242,7 +12257,7 @@
         </w:tc>
         <w:tc>
           <w:tcPr>
-            <w:tcW w:w="3961" w:type="dxa"/>
+            <w:tcW w:w="4341" w:type="dxa"/>
             <w:tcBorders>
               <w:top w:val="nil"/>
               <w:left w:val="nil"/>
@@ -12288,7 +12303,7 @@
         </w:tc>
         <w:tc>
           <w:tcPr>
-            <w:tcW w:w="1489" w:type="dxa"/>
+            <w:tcW w:w="1537" w:type="dxa"/>
             <w:tcBorders>
               <w:top w:val="nil"/>
               <w:left w:val="nil"/>
@@ -12336,7 +12351,315 @@
       <w:tr>
         <w:tc>
           <w:tcPr>
-            <w:tcW w:w="989" w:type="dxa"/>
+            <w:tcW w:w="629" w:type="dxa"/>
+            <w:tcBorders>
+              <w:top w:val="nil"/>
+              <w:left w:val="single" w:sz="6" w:space="0" w:color="auto"/>
+              <w:bottom w:val="single" w:sz="6" w:space="0" w:color="auto"/>
+              <w:right w:val="single" w:sz="6" w:space="0" w:color="auto"/>
+            </w:tcBorders>
+            <w:shd w:val="clear" w:color="auto" w:fill="auto"/>
+            <w:hideMark/>
+          </w:tcPr>
+          <w:p>
+            <w:pPr>
+              <w:spacing w:after="0" w:line="240" w:lineRule="auto"/>
+              <w:textAlignment w:val="baseline"/>
+              <w:rPr>
+                <w:rFonts w:ascii="Times New Roman" w:eastAsia="Times New Roman" w:hAnsi="Times New Roman" w:cs="Times New Roman"/>
+                <w:sz w:val="24"/>
+                <w:szCs w:val="24"/>
+                <w:lang w:val="en-US"/>
+              </w:rPr>
+            </w:pPr>
+            <w:r>
+              <w:rPr>
+                <w:rFonts w:ascii="Times New Roman" w:eastAsia="Times New Roman" w:hAnsi="Times New Roman" w:cs="Times New Roman"/>
+                <w:sz w:val="24"/>
+                <w:szCs w:val="24"/>
+                <w:lang w:val="en-US"/>
+              </w:rPr>
+              <w:t> </w:t>
+            </w:r>
+          </w:p>
+          <w:p>
+            <w:pPr>
+              <w:spacing w:after="0" w:line="240" w:lineRule="auto"/>
+              <w:textAlignment w:val="baseline"/>
+              <w:rPr>
+                <w:rFonts w:ascii="Times New Roman" w:eastAsia="Times New Roman" w:hAnsi="Times New Roman" w:cs="Times New Roman"/>
+                <w:sz w:val="24"/>
+                <w:szCs w:val="24"/>
+                <w:lang w:val="en-US"/>
+              </w:rPr>
+            </w:pPr>
+          </w:p>
+          <w:p>
+            <w:pPr>
+              <w:spacing w:after="0" w:line="240" w:lineRule="auto"/>
+              <w:textAlignment w:val="baseline"/>
+              <w:rPr>
+                <w:rFonts w:ascii="Times New Roman" w:eastAsia="Times New Roman" w:hAnsi="Times New Roman" w:cs="Times New Roman"/>
+                <w:sz w:val="24"/>
+                <w:szCs w:val="24"/>
+                <w:lang w:val="en-US"/>
+              </w:rPr>
+            </w:pPr>
+            <w:proofErr w:type="spellStart"/>
+            <w:r>
+              <w:rPr>
+                <w:rFonts w:ascii="Times New Roman" w:eastAsia="Times New Roman" w:hAnsi="Times New Roman" w:cs="Times New Roman"/>
+                <w:sz w:val="24"/>
+                <w:szCs w:val="24"/>
+                <w:lang w:val="en-US"/>
+              </w:rPr>
+              <w:t>ListGraph</w:t>
+            </w:r>
+            <w:proofErr w:type="spellEnd"/>
+          </w:p>
+        </w:tc>
+        <w:tc>
+          <w:tcPr>
+            <w:tcW w:w="781" w:type="dxa"/>
+            <w:tcBorders>
+              <w:top w:val="nil"/>
+              <w:left w:val="nil"/>
+              <w:bottom w:val="single" w:sz="6" w:space="0" w:color="auto"/>
+              <w:right w:val="single" w:sz="6" w:space="0" w:color="auto"/>
+            </w:tcBorders>
+            <w:shd w:val="clear" w:color="auto" w:fill="auto"/>
+            <w:hideMark/>
+          </w:tcPr>
+          <w:p>
+            <w:pPr>
+              <w:spacing w:after="0" w:line="240" w:lineRule="auto"/>
+              <w:textAlignment w:val="baseline"/>
+              <w:rPr>
+                <w:rFonts w:ascii="Times New Roman" w:eastAsia="Times New Roman" w:hAnsi="Times New Roman" w:cs="Times New Roman"/>
+                <w:sz w:val="24"/>
+                <w:szCs w:val="24"/>
+                <w:lang w:val="en-US"/>
+              </w:rPr>
+            </w:pPr>
+          </w:p>
+          <w:p>
+            <w:pPr>
+              <w:spacing w:after="0" w:line="240" w:lineRule="auto"/>
+              <w:textAlignment w:val="baseline"/>
+              <w:rPr>
+                <w:rFonts w:ascii="Times New Roman" w:eastAsia="Times New Roman" w:hAnsi="Times New Roman" w:cs="Times New Roman"/>
+                <w:sz w:val="24"/>
+                <w:szCs w:val="24"/>
+                <w:lang w:val="en-US"/>
+              </w:rPr>
+            </w:pPr>
+          </w:p>
+          <w:p>
+            <w:pPr>
+              <w:spacing w:after="0" w:line="240" w:lineRule="auto"/>
+              <w:textAlignment w:val="baseline"/>
+              <w:rPr>
+                <w:rFonts w:ascii="Times New Roman" w:eastAsia="Times New Roman" w:hAnsi="Times New Roman" w:cs="Times New Roman"/>
+                <w:sz w:val="24"/>
+                <w:szCs w:val="24"/>
+                <w:lang w:val="en-US"/>
+              </w:rPr>
+            </w:pPr>
+            <w:proofErr w:type="spellStart"/>
+            <w:r>
+              <w:rPr>
+                <w:rFonts w:ascii="Times New Roman" w:eastAsia="Times New Roman" w:hAnsi="Times New Roman" w:cs="Times New Roman"/>
+                <w:sz w:val="24"/>
+                <w:szCs w:val="24"/>
+                <w:lang w:val="en-US"/>
+              </w:rPr>
+              <w:t>kruskal</w:t>
+            </w:r>
+            <w:proofErr w:type="spellEnd"/>
+            <w:r>
+              <w:rPr>
+                <w:rFonts w:ascii="Times New Roman" w:eastAsia="Times New Roman" w:hAnsi="Times New Roman" w:cs="Times New Roman"/>
+                <w:sz w:val="24"/>
+                <w:szCs w:val="24"/>
+                <w:lang w:val="en-US"/>
+              </w:rPr>
+              <w:t> </w:t>
+            </w:r>
+          </w:p>
+        </w:tc>
+        <w:tc>
+          <w:tcPr>
+            <w:tcW w:w="1534" w:type="dxa"/>
+            <w:tcBorders>
+              <w:top w:val="nil"/>
+              <w:left w:val="nil"/>
+              <w:bottom w:val="single" w:sz="6" w:space="0" w:color="auto"/>
+              <w:right w:val="single" w:sz="6" w:space="0" w:color="auto"/>
+            </w:tcBorders>
+            <w:shd w:val="clear" w:color="auto" w:fill="auto"/>
+            <w:hideMark/>
+          </w:tcPr>
+          <w:p>
+            <w:pPr>
+              <w:spacing w:after="0" w:line="240" w:lineRule="auto"/>
+              <w:textAlignment w:val="baseline"/>
+              <w:rPr>
+                <w:rFonts w:ascii="Times New Roman" w:eastAsia="Times New Roman" w:hAnsi="Times New Roman" w:cs="Times New Roman"/>
+                <w:sz w:val="24"/>
+                <w:szCs w:val="24"/>
+                <w:lang w:val="en-US"/>
+              </w:rPr>
+            </w:pPr>
+            <w:r>
+              <w:rPr>
+                <w:rFonts w:ascii="Times New Roman" w:eastAsia="Times New Roman" w:hAnsi="Times New Roman" w:cs="Times New Roman"/>
+                <w:sz w:val="24"/>
+                <w:szCs w:val="24"/>
+                <w:lang w:val="en-US"/>
+              </w:rPr>
+              <w:t> </w:t>
+            </w:r>
+          </w:p>
+          <w:p>
+            <w:pPr>
+              <w:spacing w:after="0" w:line="240" w:lineRule="auto"/>
+              <w:textAlignment w:val="baseline"/>
+              <w:rPr>
+                <w:rFonts w:ascii="Times New Roman" w:eastAsia="Times New Roman" w:hAnsi="Times New Roman" w:cs="Times New Roman"/>
+                <w:sz w:val="24"/>
+                <w:szCs w:val="24"/>
+                <w:lang w:val="en-US"/>
+              </w:rPr>
+            </w:pPr>
+          </w:p>
+          <w:p>
+            <w:pPr>
+              <w:spacing w:after="0" w:line="240" w:lineRule="auto"/>
+              <w:textAlignment w:val="baseline"/>
+              <w:rPr>
+                <w:rFonts w:ascii="Times New Roman" w:eastAsia="Times New Roman" w:hAnsi="Times New Roman" w:cs="Times New Roman"/>
+                <w:sz w:val="24"/>
+                <w:szCs w:val="24"/>
+                <w:lang w:val="en-US"/>
+              </w:rPr>
+            </w:pPr>
+            <w:r>
+              <w:rPr>
+                <w:rFonts w:ascii="Times New Roman" w:eastAsia="Times New Roman" w:hAnsi="Times New Roman" w:cs="Times New Roman"/>
+                <w:sz w:val="24"/>
+                <w:szCs w:val="24"/>
+                <w:lang w:val="en-US"/>
+              </w:rPr>
+              <w:t>setupScenary4</w:t>
+            </w:r>
+          </w:p>
+          <w:p>
+            <w:pPr>
+              <w:spacing w:after="0" w:line="240" w:lineRule="auto"/>
+              <w:textAlignment w:val="baseline"/>
+              <w:rPr>
+                <w:rFonts w:ascii="Times New Roman" w:eastAsia="Times New Roman" w:hAnsi="Times New Roman" w:cs="Times New Roman"/>
+                <w:sz w:val="24"/>
+                <w:szCs w:val="24"/>
+                <w:lang w:val="en-US"/>
+              </w:rPr>
+            </w:pPr>
+          </w:p>
+        </w:tc>
+        <w:tc>
+          <w:tcPr>
+            <w:tcW w:w="4341" w:type="dxa"/>
+            <w:tcBorders>
+              <w:top w:val="nil"/>
+              <w:left w:val="nil"/>
+              <w:bottom w:val="single" w:sz="6" w:space="0" w:color="auto"/>
+              <w:right w:val="single" w:sz="6" w:space="0" w:color="auto"/>
+            </w:tcBorders>
+            <w:shd w:val="clear" w:color="auto" w:fill="auto"/>
+            <w:hideMark/>
+          </w:tcPr>
+          <w:p>
+            <w:pPr>
+              <w:spacing w:after="0" w:line="240" w:lineRule="auto"/>
+              <w:textAlignment w:val="baseline"/>
+              <w:rPr>
+                <w:rFonts w:ascii="Times New Roman" w:eastAsia="Times New Roman" w:hAnsi="Times New Roman" w:cs="Times New Roman"/>
+                <w:sz w:val="24"/>
+                <w:szCs w:val="24"/>
+                <w:lang w:val="en-US"/>
+              </w:rPr>
+            </w:pPr>
+            <w:r>
+              <w:rPr>
+                <w:rFonts w:ascii="Times New Roman" w:eastAsia="Times New Roman" w:hAnsi="Times New Roman" w:cs="Times New Roman"/>
+                <w:sz w:val="24"/>
+                <w:szCs w:val="24"/>
+                <w:lang w:val="en-US"/>
+              </w:rPr>
+              <w:t> </w:t>
+            </w:r>
+          </w:p>
+        </w:tc>
+        <w:tc>
+          <w:tcPr>
+            <w:tcW w:w="1537" w:type="dxa"/>
+            <w:tcBorders>
+              <w:top w:val="nil"/>
+              <w:left w:val="nil"/>
+              <w:bottom w:val="single" w:sz="6" w:space="0" w:color="auto"/>
+              <w:right w:val="single" w:sz="6" w:space="0" w:color="auto"/>
+            </w:tcBorders>
+            <w:shd w:val="clear" w:color="auto" w:fill="auto"/>
+            <w:hideMark/>
+          </w:tcPr>
+          <w:p>
+            <w:pPr>
+              <w:spacing w:after="0" w:line="240" w:lineRule="auto"/>
+              <w:textAlignment w:val="baseline"/>
+              <w:rPr>
+                <w:rFonts w:ascii="Times New Roman" w:eastAsia="Times New Roman" w:hAnsi="Times New Roman" w:cs="Times New Roman"/>
+                <w:sz w:val="24"/>
+                <w:szCs w:val="24"/>
+                <w:lang w:val="es-MX"/>
+              </w:rPr>
+            </w:pPr>
+            <w:r>
+              <w:rPr>
+                <w:rFonts w:ascii="Times New Roman" w:eastAsia="Times New Roman" w:hAnsi="Times New Roman" w:cs="Times New Roman"/>
+                <w:sz w:val="24"/>
+                <w:szCs w:val="24"/>
+                <w:lang w:val="es-MX"/>
+              </w:rPr>
+              <w:t>Retorna el valor de mínimo de recorrer todos los países</w:t>
+            </w:r>
+          </w:p>
+          <w:p>
+            <w:pPr>
+              <w:spacing w:after="0" w:line="240" w:lineRule="auto"/>
+              <w:textAlignment w:val="baseline"/>
+              <w:rPr>
+                <w:rFonts w:ascii="Times New Roman" w:eastAsia="Times New Roman" w:hAnsi="Times New Roman" w:cs="Times New Roman"/>
+                <w:sz w:val="24"/>
+                <w:szCs w:val="24"/>
+                <w:lang w:val="es-MX"/>
+              </w:rPr>
+            </w:pPr>
+            <w:r>
+              <w:rPr>
+                <w:rFonts w:ascii="Times New Roman" w:eastAsia="Times New Roman" w:hAnsi="Times New Roman" w:cs="Times New Roman"/>
+                <w:sz w:val="24"/>
+                <w:szCs w:val="24"/>
+                <w:lang w:val="es-MX"/>
+              </w:rPr>
+              <w:t>int = 17.400</w:t>
+            </w:r>
+          </w:p>
+        </w:tc>
+      </w:tr>
+      <w:tr>
+        <w:tc>
+          <w:tcPr>
+            <w:tcW w:w="629" w:type="dxa"/>
             <w:tcBorders>
               <w:top w:val="nil"/>
               <w:left w:val="single" w:sz="6" w:space="0" w:color="auto"/>
@@ -12371,7 +12694,7 @@
         </w:tc>
         <w:tc>
           <w:tcPr>
-            <w:tcW w:w="862" w:type="dxa"/>
+            <w:tcW w:w="781" w:type="dxa"/>
             <w:tcBorders>
               <w:top w:val="nil"/>
               <w:left w:val="nil"/>
@@ -12415,7 +12738,7 @@
         </w:tc>
         <w:tc>
           <w:tcPr>
-            <w:tcW w:w="1521" w:type="dxa"/>
+            <w:tcW w:w="1534" w:type="dxa"/>
             <w:tcBorders>
               <w:top w:val="nil"/>
               <w:left w:val="nil"/>
@@ -12448,7 +12771,7 @@
         </w:tc>
         <w:tc>
           <w:tcPr>
-            <w:tcW w:w="3961" w:type="dxa"/>
+            <w:tcW w:w="4341" w:type="dxa"/>
             <w:tcBorders>
               <w:top w:val="nil"/>
               <w:left w:val="nil"/>
@@ -12472,7 +12795,7 @@
         </w:tc>
         <w:tc>
           <w:tcPr>
-            <w:tcW w:w="1489" w:type="dxa"/>
+            <w:tcW w:w="1537" w:type="dxa"/>
             <w:tcBorders>
               <w:top w:val="nil"/>
               <w:left w:val="nil"/>
@@ -12513,25 +12836,14 @@
                 <w:lang w:val="es-MX"/>
               </w:rPr>
             </w:pPr>
-            <w:proofErr w:type="spellStart"/>
-            <w:r>
-              <w:rPr>
-                <w:rFonts w:ascii="Times New Roman" w:eastAsia="Times New Roman" w:hAnsi="Times New Roman" w:cs="Times New Roman"/>
-                <w:sz w:val="24"/>
-                <w:szCs w:val="24"/>
-                <w:lang w:val="es-MX"/>
-              </w:rPr>
-              <w:t>int</w:t>
-            </w:r>
-            <w:proofErr w:type="spellEnd"/>
-            <w:r>
-              <w:rPr>
-                <w:rFonts w:ascii="Times New Roman" w:eastAsia="Times New Roman" w:hAnsi="Times New Roman" w:cs="Times New Roman"/>
-                <w:sz w:val="24"/>
-                <w:szCs w:val="24"/>
-                <w:lang w:val="es-MX"/>
-              </w:rPr>
-              <w:t xml:space="preserve"> = 0</w:t>
+            <w:r>
+              <w:rPr>
+                <w:rFonts w:ascii="Times New Roman" w:eastAsia="Times New Roman" w:hAnsi="Times New Roman" w:cs="Times New Roman"/>
+                <w:sz w:val="24"/>
+                <w:szCs w:val="24"/>
+                <w:lang w:val="es-MX"/>
+              </w:rPr>
+              <w:t>int = 0</w:t>
             </w:r>
           </w:p>
         </w:tc>
@@ -12539,7 +12851,7 @@
       <w:tr>
         <w:tc>
           <w:tcPr>
-            <w:tcW w:w="989" w:type="dxa"/>
+            <w:tcW w:w="629" w:type="dxa"/>
             <w:tcBorders>
               <w:top w:val="nil"/>
               <w:left w:val="single" w:sz="6" w:space="0" w:color="auto"/>
@@ -12547,6 +12859,7 @@
               <w:right w:val="single" w:sz="6" w:space="0" w:color="auto"/>
             </w:tcBorders>
             <w:shd w:val="clear" w:color="auto" w:fill="auto"/>
+            <w:hideMark/>
           </w:tcPr>
           <w:p>
             <w:pPr>
@@ -12597,7 +12910,7 @@
         </w:tc>
         <w:tc>
           <w:tcPr>
-            <w:tcW w:w="862" w:type="dxa"/>
+            <w:tcW w:w="781" w:type="dxa"/>
             <w:tcBorders>
               <w:top w:val="nil"/>
               <w:left w:val="nil"/>
@@ -12605,6 +12918,7 @@
               <w:right w:val="single" w:sz="6" w:space="0" w:color="auto"/>
             </w:tcBorders>
             <w:shd w:val="clear" w:color="auto" w:fill="auto"/>
+            <w:hideMark/>
           </w:tcPr>
           <w:p>
             <w:pPr>
@@ -12674,7 +12988,7 @@
         </w:tc>
         <w:tc>
           <w:tcPr>
-            <w:tcW w:w="1521" w:type="dxa"/>
+            <w:tcW w:w="1534" w:type="dxa"/>
             <w:tcBorders>
               <w:top w:val="nil"/>
               <w:left w:val="nil"/>
@@ -12682,6 +12996,7 @@
               <w:right w:val="single" w:sz="6" w:space="0" w:color="auto"/>
             </w:tcBorders>
             <w:shd w:val="clear" w:color="auto" w:fill="auto"/>
+            <w:hideMark/>
           </w:tcPr>
           <w:p>
             <w:pPr>
@@ -12734,7 +13049,7 @@
                 <w:szCs w:val="24"/>
                 <w:lang w:val="en-US"/>
               </w:rPr>
-              <w:t>setupScenary2</w:t>
+              <w:t>setupScenary3</w:t>
             </w:r>
           </w:p>
           <w:p>
@@ -12761,7 +13076,7 @@
         </w:tc>
         <w:tc>
           <w:tcPr>
-            <w:tcW w:w="3961" w:type="dxa"/>
+            <w:tcW w:w="4341" w:type="dxa"/>
             <w:tcBorders>
               <w:top w:val="nil"/>
               <w:left w:val="nil"/>
@@ -12769,6 +13084,7 @@
               <w:right w:val="single" w:sz="6" w:space="0" w:color="auto"/>
             </w:tcBorders>
             <w:shd w:val="clear" w:color="auto" w:fill="auto"/>
+            <w:hideMark/>
           </w:tcPr>
           <w:p>
             <w:pPr>
@@ -12818,7 +13134,7 @@
         </w:tc>
         <w:tc>
           <w:tcPr>
-            <w:tcW w:w="1489" w:type="dxa"/>
+            <w:tcW w:w="1537" w:type="dxa"/>
             <w:tcBorders>
               <w:top w:val="nil"/>
               <w:left w:val="nil"/>
@@ -12826,6 +13142,7 @@
               <w:right w:val="single" w:sz="6" w:space="0" w:color="auto"/>
             </w:tcBorders>
             <w:shd w:val="clear" w:color="auto" w:fill="auto"/>
+            <w:hideMark/>
           </w:tcPr>
           <w:p>
             <w:pPr>
@@ -12859,25 +13176,14 @@
                 <w:lang w:val="es-MX"/>
               </w:rPr>
             </w:pPr>
-            <w:proofErr w:type="spellStart"/>
-            <w:r>
-              <w:rPr>
-                <w:rFonts w:ascii="Times New Roman" w:eastAsia="Times New Roman" w:hAnsi="Times New Roman" w:cs="Times New Roman"/>
-                <w:sz w:val="24"/>
-                <w:szCs w:val="24"/>
-                <w:lang w:val="es-MX"/>
-              </w:rPr>
-              <w:t>int</w:t>
-            </w:r>
-            <w:proofErr w:type="spellEnd"/>
-            <w:r>
-              <w:rPr>
-                <w:rFonts w:ascii="Times New Roman" w:eastAsia="Times New Roman" w:hAnsi="Times New Roman" w:cs="Times New Roman"/>
-                <w:sz w:val="24"/>
-                <w:szCs w:val="24"/>
-                <w:lang w:val="es-MX"/>
-              </w:rPr>
-              <w:t xml:space="preserve"> = 4.540</w:t>
+            <w:r>
+              <w:rPr>
+                <w:rFonts w:ascii="Times New Roman" w:eastAsia="Times New Roman" w:hAnsi="Times New Roman" w:cs="Times New Roman"/>
+                <w:sz w:val="24"/>
+                <w:szCs w:val="24"/>
+                <w:lang w:val="es-MX"/>
+              </w:rPr>
+              <w:t>int = 4.540</w:t>
             </w:r>
           </w:p>
         </w:tc>
@@ -13491,7 +13797,6 @@
               </w:rPr>
               <w:t xml:space="preserve"> </w:t>
             </w:r>
-            <w:proofErr w:type="gramStart"/>
             <w:r>
               <w:rPr>
                 <w:rFonts w:ascii="Times New Roman" w:eastAsia="Times New Roman" w:hAnsi="Times New Roman" w:cs="Times New Roman"/>
@@ -13526,17 +13831,7 @@
                 <w:szCs w:val="18"/>
                 <w:lang w:val="en-US"/>
               </w:rPr>
-              <w:t>Nigeria</w:t>
-            </w:r>
-            <w:proofErr w:type="gramEnd"/>
-            <w:r>
-              <w:rPr>
-                <w:rFonts w:ascii="Times New Roman" w:eastAsia="Times New Roman" w:hAnsi="Times New Roman" w:cs="Times New Roman"/>
-                <w:sz w:val="18"/>
-                <w:szCs w:val="18"/>
-                <w:lang w:val="en-US"/>
-              </w:rPr>
-              <w:t>”</w:t>
+              <w:t>Nigeria”</w:t>
             </w:r>
           </w:p>
           <w:p>
@@ -13910,7 +14205,6 @@
               </w:rPr>
               <w:t xml:space="preserve"> </w:t>
             </w:r>
-            <w:proofErr w:type="gramStart"/>
             <w:r>
               <w:rPr>
                 <w:rFonts w:ascii="Times New Roman" w:eastAsia="Times New Roman" w:hAnsi="Times New Roman" w:cs="Times New Roman"/>
@@ -13945,17 +14239,7 @@
                 <w:szCs w:val="18"/>
                 <w:lang w:val="en-US"/>
               </w:rPr>
-              <w:t>Madagascar</w:t>
-            </w:r>
-            <w:proofErr w:type="gramEnd"/>
-            <w:r>
-              <w:rPr>
-                <w:rFonts w:ascii="Times New Roman" w:eastAsia="Times New Roman" w:hAnsi="Times New Roman" w:cs="Times New Roman"/>
-                <w:sz w:val="18"/>
-                <w:szCs w:val="18"/>
-                <w:lang w:val="en-US"/>
-              </w:rPr>
-              <w:t>”</w:t>
+              <w:t>Madagascar”</w:t>
             </w:r>
           </w:p>
         </w:tc>
@@ -14003,6 +14287,7 @@
                 <w:szCs w:val="24"/>
                 <w:lang w:val="en-US"/>
               </w:rPr>
+              <w:lastRenderedPageBreak/>
               <w:drawing>
                 <wp:inline distT="0" distB="0" distL="0" distR="0" wp14:anchorId="64069B79" wp14:editId="2EE0A4EE">
                   <wp:extent cx="1170432" cy="1228954"/>
@@ -14591,25 +14876,7 @@
                 <w:sz w:val="18"/>
                 <w:szCs w:val="18"/>
               </w:rPr>
-              <w:t xml:space="preserve">Vértice inicial </w:t>
-            </w:r>
-            <w:proofErr w:type="gramStart"/>
-            <w:r>
-              <w:rPr>
-                <w:rFonts w:ascii="Times New Roman" w:eastAsia="Times New Roman" w:hAnsi="Times New Roman" w:cs="Times New Roman"/>
-                <w:sz w:val="18"/>
-                <w:szCs w:val="18"/>
-              </w:rPr>
-              <w:t>= ”</w:t>
-            </w:r>
-            <w:proofErr w:type="gramEnd"/>
-            <w:r>
-              <w:rPr>
-                <w:rFonts w:ascii="Times New Roman" w:eastAsia="Times New Roman" w:hAnsi="Times New Roman" w:cs="Times New Roman"/>
-                <w:sz w:val="18"/>
-                <w:szCs w:val="18"/>
-              </w:rPr>
-              <w:t xml:space="preserve"> Colombia”</w:t>
+              <w:t>Vértice inicial = ” Colombia”</w:t>
             </w:r>
           </w:p>
           <w:p>
@@ -14650,7 +14917,6 @@
                 <w:szCs w:val="18"/>
                 <w:lang w:val="en-US"/>
               </w:rPr>
-              <w:lastRenderedPageBreak/>
               <w:t>Costo</w:t>
             </w:r>
             <w:proofErr w:type="spellEnd"/>
@@ -14719,7 +14985,6 @@
                 <w:szCs w:val="24"/>
                 <w:lang w:val="en-US"/>
               </w:rPr>
-              <w:lastRenderedPageBreak/>
               <w:drawing>
                 <wp:inline distT="0" distB="0" distL="0" distR="0" wp14:anchorId="1B13502C" wp14:editId="6ECE0DBF">
                   <wp:extent cx="1872691" cy="1297447"/>
@@ -15009,25 +15274,7 @@
                 <w:sz w:val="18"/>
                 <w:szCs w:val="18"/>
               </w:rPr>
-              <w:t xml:space="preserve">Vértice inicial </w:t>
-            </w:r>
-            <w:proofErr w:type="gramStart"/>
-            <w:r>
-              <w:rPr>
-                <w:rFonts w:ascii="Times New Roman" w:eastAsia="Times New Roman" w:hAnsi="Times New Roman" w:cs="Times New Roman"/>
-                <w:sz w:val="18"/>
-                <w:szCs w:val="18"/>
-              </w:rPr>
-              <w:t>= ”</w:t>
-            </w:r>
-            <w:proofErr w:type="gramEnd"/>
-            <w:r>
-              <w:rPr>
-                <w:rFonts w:ascii="Times New Roman" w:eastAsia="Times New Roman" w:hAnsi="Times New Roman" w:cs="Times New Roman"/>
-                <w:sz w:val="18"/>
-                <w:szCs w:val="18"/>
-              </w:rPr>
-              <w:t xml:space="preserve"> </w:t>
+              <w:t xml:space="preserve">Vértice inicial = ” </w:t>
             </w:r>
             <w:proofErr w:type="spellStart"/>
             <w:r>
@@ -15757,7 +16004,6 @@
               </w:rPr>
               <w:t xml:space="preserve"> </w:t>
             </w:r>
-            <w:proofErr w:type="gramStart"/>
             <w:r>
               <w:rPr>
                 <w:rFonts w:ascii="Times New Roman" w:eastAsia="Times New Roman" w:hAnsi="Times New Roman" w:cs="Times New Roman"/>
@@ -15792,17 +16038,7 @@
                 <w:szCs w:val="18"/>
                 <w:lang w:val="en-US"/>
               </w:rPr>
-              <w:t>Dubai</w:t>
-            </w:r>
-            <w:proofErr w:type="gramEnd"/>
-            <w:r>
-              <w:rPr>
-                <w:rFonts w:ascii="Times New Roman" w:eastAsia="Times New Roman" w:hAnsi="Times New Roman" w:cs="Times New Roman"/>
-                <w:sz w:val="18"/>
-                <w:szCs w:val="18"/>
-                <w:lang w:val="en-US"/>
-              </w:rPr>
-              <w:t>”</w:t>
+              <w:t>Dubai”</w:t>
             </w:r>
           </w:p>
           <w:p>
@@ -16176,7 +16412,6 @@
               </w:rPr>
               <w:t xml:space="preserve"> </w:t>
             </w:r>
-            <w:proofErr w:type="gramStart"/>
             <w:r>
               <w:rPr>
                 <w:rFonts w:ascii="Times New Roman" w:eastAsia="Times New Roman" w:hAnsi="Times New Roman" w:cs="Times New Roman"/>
@@ -16211,17 +16446,7 @@
                 <w:szCs w:val="18"/>
                 <w:lang w:val="en-US"/>
               </w:rPr>
-              <w:t>Colombia</w:t>
-            </w:r>
-            <w:proofErr w:type="gramEnd"/>
-            <w:r>
-              <w:rPr>
-                <w:rFonts w:ascii="Times New Roman" w:eastAsia="Times New Roman" w:hAnsi="Times New Roman" w:cs="Times New Roman"/>
-                <w:sz w:val="18"/>
-                <w:szCs w:val="18"/>
-                <w:lang w:val="en-US"/>
-              </w:rPr>
-              <w:t>”</w:t>
+              <w:t>Colombia”</w:t>
             </w:r>
           </w:p>
         </w:tc>
@@ -16861,25 +17086,7 @@
                 <w:sz w:val="18"/>
                 <w:szCs w:val="18"/>
               </w:rPr>
-              <w:t xml:space="preserve">Vértice inicial </w:t>
-            </w:r>
-            <w:proofErr w:type="gramStart"/>
-            <w:r>
-              <w:rPr>
-                <w:rFonts w:ascii="Times New Roman" w:eastAsia="Times New Roman" w:hAnsi="Times New Roman" w:cs="Times New Roman"/>
-                <w:sz w:val="18"/>
-                <w:szCs w:val="18"/>
-              </w:rPr>
-              <w:t>= ”Colombia</w:t>
-            </w:r>
-            <w:proofErr w:type="gramEnd"/>
-            <w:r>
-              <w:rPr>
-                <w:rFonts w:ascii="Times New Roman" w:eastAsia="Times New Roman" w:hAnsi="Times New Roman" w:cs="Times New Roman"/>
-                <w:sz w:val="18"/>
-                <w:szCs w:val="18"/>
-              </w:rPr>
-              <w:t>”</w:t>
+              <w:t>Vértice inicial = ”Colombia”</w:t>
             </w:r>
           </w:p>
           <w:p>
@@ -17088,7 +17295,6 @@
                 <w:szCs w:val="24"/>
                 <w:lang w:val="en-US"/>
               </w:rPr>
-              <w:lastRenderedPageBreak/>
               <w:t> </w:t>
             </w:r>
           </w:p>
@@ -17317,16 +17523,7 @@
                 <w:sz w:val="18"/>
                 <w:szCs w:val="18"/>
               </w:rPr>
-              <w:t xml:space="preserve">Vértice inicial </w:t>
-            </w:r>
-            <w:proofErr w:type="gramStart"/>
-            <w:r>
-              <w:rPr>
-                <w:rFonts w:ascii="Times New Roman" w:eastAsia="Times New Roman" w:hAnsi="Times New Roman" w:cs="Times New Roman"/>
-                <w:sz w:val="18"/>
-                <w:szCs w:val="18"/>
-              </w:rPr>
-              <w:t>= ”</w:t>
+              <w:t>Vértice inicial = ”</w:t>
             </w:r>
             <w:proofErr w:type="spellStart"/>
             <w:r>
@@ -17338,7 +17535,6 @@
               <w:t>Dubai</w:t>
             </w:r>
             <w:proofErr w:type="spellEnd"/>
-            <w:proofErr w:type="gramEnd"/>
             <w:r>
               <w:rPr>
                 <w:rFonts w:ascii="Times New Roman" w:eastAsia="Times New Roman" w:hAnsi="Times New Roman" w:cs="Times New Roman"/>
@@ -18043,36 +18239,26 @@
                 <w:rFonts w:ascii="Times New Roman" w:eastAsia="Times New Roman" w:hAnsi="Times New Roman" w:cs="Times New Roman"/>
                 <w:sz w:val="24"/>
                 <w:szCs w:val="24"/>
-                <w:lang w:val="en-US"/>
-              </w:rPr>
-            </w:pPr>
-          </w:p>
-          <w:p>
-            <w:pPr>
-              <w:spacing w:after="0" w:line="240" w:lineRule="auto"/>
-              <w:textAlignment w:val="baseline"/>
-              <w:rPr>
-                <w:rFonts w:ascii="Times New Roman" w:eastAsia="Times New Roman" w:hAnsi="Times New Roman" w:cs="Times New Roman"/>
-                <w:sz w:val="18"/>
-                <w:szCs w:val="18"/>
-              </w:rPr>
-            </w:pPr>
-            <w:r>
-              <w:rPr>
-                <w:rFonts w:ascii="Times New Roman" w:eastAsia="Times New Roman" w:hAnsi="Times New Roman" w:cs="Times New Roman"/>
-                <w:sz w:val="18"/>
-                <w:szCs w:val="18"/>
-              </w:rPr>
-              <w:t xml:space="preserve">Vértice inicial </w:t>
-            </w:r>
-            <w:proofErr w:type="gramStart"/>
-            <w:r>
-              <w:rPr>
-                <w:rFonts w:ascii="Times New Roman" w:eastAsia="Times New Roman" w:hAnsi="Times New Roman" w:cs="Times New Roman"/>
-                <w:sz w:val="18"/>
-                <w:szCs w:val="18"/>
-              </w:rPr>
-              <w:t>= ”</w:t>
+              </w:rPr>
+            </w:pPr>
+          </w:p>
+          <w:p>
+            <w:pPr>
+              <w:spacing w:after="0" w:line="240" w:lineRule="auto"/>
+              <w:textAlignment w:val="baseline"/>
+              <w:rPr>
+                <w:rFonts w:ascii="Times New Roman" w:eastAsia="Times New Roman" w:hAnsi="Times New Roman" w:cs="Times New Roman"/>
+                <w:sz w:val="18"/>
+                <w:szCs w:val="18"/>
+              </w:rPr>
+            </w:pPr>
+            <w:r>
+              <w:rPr>
+                <w:rFonts w:ascii="Times New Roman" w:eastAsia="Times New Roman" w:hAnsi="Times New Roman" w:cs="Times New Roman"/>
+                <w:sz w:val="18"/>
+                <w:szCs w:val="18"/>
+              </w:rPr>
+              <w:t>Vértice inicial = ”</w:t>
             </w:r>
             <w:r>
               <w:rPr>
@@ -18082,7 +18268,6 @@
               </w:rPr>
               <w:t>Portugal</w:t>
             </w:r>
-            <w:proofErr w:type="gramEnd"/>
             <w:r>
               <w:rPr>
                 <w:rFonts w:ascii="Times New Roman" w:eastAsia="Times New Roman" w:hAnsi="Times New Roman" w:cs="Times New Roman"/>
@@ -18513,16 +18698,7 @@
                 <w:sz w:val="18"/>
                 <w:szCs w:val="18"/>
               </w:rPr>
-              <w:t xml:space="preserve">Vértice inicial </w:t>
-            </w:r>
-            <w:proofErr w:type="gramStart"/>
-            <w:r>
-              <w:rPr>
-                <w:rFonts w:ascii="Times New Roman" w:eastAsia="Times New Roman" w:hAnsi="Times New Roman" w:cs="Times New Roman"/>
-                <w:sz w:val="18"/>
-                <w:szCs w:val="18"/>
-              </w:rPr>
-              <w:t>= ”</w:t>
+              <w:t>Vértice inicial = ”</w:t>
             </w:r>
             <w:r>
               <w:rPr>
@@ -18532,7 +18708,6 @@
               </w:rPr>
               <w:t>Madagascar</w:t>
             </w:r>
-            <w:proofErr w:type="gramEnd"/>
             <w:r>
               <w:rPr>
                 <w:rFonts w:ascii="Times New Roman" w:eastAsia="Times New Roman" w:hAnsi="Times New Roman" w:cs="Times New Roman"/>
@@ -19360,7 +19535,6 @@
               </w:rPr>
               <w:t xml:space="preserve"> </w:t>
             </w:r>
-            <w:proofErr w:type="gramStart"/>
             <w:r>
               <w:rPr>
                 <w:rFonts w:ascii="Times New Roman" w:eastAsia="Times New Roman" w:hAnsi="Times New Roman" w:cs="Times New Roman"/>
@@ -19388,7 +19562,6 @@
               </w:rPr>
               <w:t>”</w:t>
             </w:r>
-            <w:proofErr w:type="gramEnd"/>
             <w:r>
               <w:rPr>
                 <w:rFonts w:ascii="Times New Roman" w:eastAsia="Times New Roman" w:hAnsi="Times New Roman" w:cs="Times New Roman"/>
@@ -19714,7 +19887,6 @@
               </w:rPr>
               <w:t xml:space="preserve"> </w:t>
             </w:r>
-            <w:proofErr w:type="gramStart"/>
             <w:r>
               <w:rPr>
                 <w:rFonts w:ascii="Times New Roman" w:eastAsia="Times New Roman" w:hAnsi="Times New Roman" w:cs="Times New Roman"/>
@@ -19749,17 +19921,7 @@
                 <w:szCs w:val="18"/>
                 <w:lang w:val="en-US"/>
               </w:rPr>
-              <w:t>Portugal</w:t>
-            </w:r>
-            <w:proofErr w:type="gramEnd"/>
-            <w:r>
-              <w:rPr>
-                <w:rFonts w:ascii="Times New Roman" w:eastAsia="Times New Roman" w:hAnsi="Times New Roman" w:cs="Times New Roman"/>
-                <w:sz w:val="18"/>
-                <w:szCs w:val="18"/>
-                <w:lang w:val="en-US"/>
-              </w:rPr>
-              <w:t>”</w:t>
+              <w:t>Portugal”</w:t>
             </w:r>
           </w:p>
           <w:p>
@@ -19898,7 +20060,6 @@
                 <w:szCs w:val="24"/>
                 <w:lang w:val="es-MX"/>
               </w:rPr>
-              <w:lastRenderedPageBreak/>
               <w:t>Donde los precios corresponden a los siguientes países respectivamente:</w:t>
             </w:r>
           </w:p>
@@ -20473,7 +20634,6 @@
               </w:rPr>
               <w:t xml:space="preserve"> </w:t>
             </w:r>
-            <w:proofErr w:type="gramStart"/>
             <w:r>
               <w:rPr>
                 <w:rFonts w:ascii="Times New Roman" w:eastAsia="Times New Roman" w:hAnsi="Times New Roman" w:cs="Times New Roman"/>
@@ -20508,17 +20668,7 @@
                 <w:szCs w:val="18"/>
                 <w:lang w:val="en-US"/>
               </w:rPr>
-              <w:t>Madagascar</w:t>
-            </w:r>
-            <w:proofErr w:type="gramEnd"/>
-            <w:r>
-              <w:rPr>
-                <w:rFonts w:ascii="Times New Roman" w:eastAsia="Times New Roman" w:hAnsi="Times New Roman" w:cs="Times New Roman"/>
-                <w:sz w:val="18"/>
-                <w:szCs w:val="18"/>
-                <w:lang w:val="en-US"/>
-              </w:rPr>
-              <w:t>”</w:t>
+              <w:t>Madagascar”</w:t>
             </w:r>
           </w:p>
           <w:p>
@@ -20855,7 +21005,6 @@
               </w:rPr>
               <w:t xml:space="preserve"> </w:t>
             </w:r>
-            <w:proofErr w:type="gramStart"/>
             <w:r>
               <w:rPr>
                 <w:rFonts w:ascii="Times New Roman" w:eastAsia="Times New Roman" w:hAnsi="Times New Roman" w:cs="Times New Roman"/>
@@ -20894,7 +21043,6 @@
               <w:t>España</w:t>
             </w:r>
             <w:proofErr w:type="spellEnd"/>
-            <w:proofErr w:type="gramEnd"/>
             <w:r>
               <w:rPr>
                 <w:rFonts w:ascii="Times New Roman" w:eastAsia="Times New Roman" w:hAnsi="Times New Roman" w:cs="Times New Roman"/>
@@ -21693,7 +21841,6 @@
               </w:rPr>
               <w:t xml:space="preserve"> </w:t>
             </w:r>
-            <w:proofErr w:type="gramStart"/>
             <w:r>
               <w:rPr>
                 <w:rFonts w:ascii="Times New Roman" w:eastAsia="Times New Roman" w:hAnsi="Times New Roman" w:cs="Times New Roman"/>
@@ -21721,7 +21868,6 @@
               </w:rPr>
               <w:t>”</w:t>
             </w:r>
-            <w:proofErr w:type="gramEnd"/>
             <w:r>
               <w:rPr>
                 <w:rFonts w:ascii="Times New Roman" w:eastAsia="Times New Roman" w:hAnsi="Times New Roman" w:cs="Times New Roman"/>
@@ -21981,7 +22127,6 @@
               </w:rPr>
               <w:t xml:space="preserve"> </w:t>
             </w:r>
-            <w:proofErr w:type="gramStart"/>
             <w:r>
               <w:rPr>
                 <w:rFonts w:ascii="Times New Roman" w:eastAsia="Times New Roman" w:hAnsi="Times New Roman" w:cs="Times New Roman"/>
@@ -22016,17 +22161,7 @@
                 <w:szCs w:val="18"/>
                 <w:lang w:val="en-US"/>
               </w:rPr>
-              <w:t>Colombia</w:t>
-            </w:r>
-            <w:proofErr w:type="gramEnd"/>
-            <w:r>
-              <w:rPr>
-                <w:rFonts w:ascii="Times New Roman" w:eastAsia="Times New Roman" w:hAnsi="Times New Roman" w:cs="Times New Roman"/>
-                <w:sz w:val="18"/>
-                <w:szCs w:val="18"/>
-                <w:lang w:val="en-US"/>
-              </w:rPr>
-              <w:t>”</w:t>
+              <w:t>Colombia”</w:t>
             </w:r>
           </w:p>
         </w:tc>
@@ -22059,27 +22194,7 @@
                 <w:szCs w:val="24"/>
                 <w:lang w:val="es-MX"/>
               </w:rPr>
-              <w:t xml:space="preserve">$6950 – El costo mínimo de ir desde </w:t>
-            </w:r>
-            <w:proofErr w:type="gramStart"/>
-            <w:r>
-              <w:rPr>
-                <w:rFonts w:ascii="Times New Roman" w:eastAsia="Times New Roman" w:hAnsi="Times New Roman" w:cs="Times New Roman"/>
-                <w:sz w:val="24"/>
-                <w:szCs w:val="24"/>
-                <w:lang w:val="es-MX"/>
-              </w:rPr>
-              <w:t>Colombia  a</w:t>
-            </w:r>
-            <w:proofErr w:type="gramEnd"/>
-            <w:r>
-              <w:rPr>
-                <w:rFonts w:ascii="Times New Roman" w:eastAsia="Times New Roman" w:hAnsi="Times New Roman" w:cs="Times New Roman"/>
-                <w:sz w:val="24"/>
-                <w:szCs w:val="24"/>
-                <w:lang w:val="es-MX"/>
-              </w:rPr>
-              <w:t xml:space="preserve"> todos los demás países.</w:t>
+              <w:t>$6950 – El costo mínimo de ir desde Colombia  a todos los demás países.</w:t>
             </w:r>
           </w:p>
         </w:tc>
@@ -22610,7 +22725,6 @@
               </w:rPr>
               <w:t xml:space="preserve"> </w:t>
             </w:r>
-            <w:proofErr w:type="gramStart"/>
             <w:r>
               <w:rPr>
                 <w:rFonts w:ascii="Times New Roman" w:eastAsia="Times New Roman" w:hAnsi="Times New Roman" w:cs="Times New Roman"/>
@@ -22645,17 +22759,7 @@
                 <w:szCs w:val="18"/>
                 <w:lang w:val="en-US"/>
               </w:rPr>
-              <w:t>Madagascar</w:t>
-            </w:r>
-            <w:proofErr w:type="gramEnd"/>
-            <w:r>
-              <w:rPr>
-                <w:rFonts w:ascii="Times New Roman" w:eastAsia="Times New Roman" w:hAnsi="Times New Roman" w:cs="Times New Roman"/>
-                <w:sz w:val="18"/>
-                <w:szCs w:val="18"/>
-                <w:lang w:val="en-US"/>
-              </w:rPr>
-              <w:t>”</w:t>
+              <w:t>Madagascar”</w:t>
             </w:r>
           </w:p>
         </w:tc>
@@ -22724,7 +22828,6 @@
                 <w:szCs w:val="24"/>
                 <w:lang w:val="es-MX"/>
               </w:rPr>
-              <w:lastRenderedPageBreak/>
               <w:t> </w:t>
             </w:r>
           </w:p>
@@ -22947,7 +23050,6 @@
               </w:rPr>
               <w:t xml:space="preserve"> </w:t>
             </w:r>
-            <w:proofErr w:type="gramStart"/>
             <w:r>
               <w:rPr>
                 <w:rFonts w:ascii="Times New Roman" w:eastAsia="Times New Roman" w:hAnsi="Times New Roman" w:cs="Times New Roman"/>
@@ -22986,7 +23088,6 @@
               <w:t>Rusia</w:t>
             </w:r>
             <w:proofErr w:type="spellEnd"/>
-            <w:proofErr w:type="gramEnd"/>
             <w:r>
               <w:rPr>
                 <w:rFonts w:ascii="Times New Roman" w:eastAsia="Times New Roman" w:hAnsi="Times New Roman" w:cs="Times New Roman"/>
@@ -23034,7 +23135,6 @@
         </w:tc>
       </w:tr>
     </w:tbl>
-    <w:p/>
     <w:p>
       <w:pPr>
         <w:spacing w:after="0" w:line="240" w:lineRule="auto"/>
@@ -23043,12 +23143,13 @@
           <w:rFonts w:ascii="Segoe UI" w:eastAsia="Times New Roman" w:hAnsi="Segoe UI" w:cs="Segoe UI"/>
           <w:sz w:val="18"/>
           <w:szCs w:val="18"/>
+          <w:lang w:val="es-MX"/>
         </w:rPr>
       </w:pPr>
     </w:p>
     <w:tbl>
       <w:tblPr>
-        <w:tblW w:w="9706" w:type="dxa"/>
+        <w:tblW w:w="9348" w:type="dxa"/>
         <w:tblBorders>
           <w:top w:val="outset" w:sz="6" w:space="0" w:color="auto"/>
           <w:left w:val="outset" w:sz="6" w:space="0" w:color="auto"/>
@@ -23071,7 +23172,7 @@
       <w:tr>
         <w:tc>
           <w:tcPr>
-            <w:tcW w:w="9706" w:type="dxa"/>
+            <w:tcW w:w="9348" w:type="dxa"/>
             <w:gridSpan w:val="5"/>
             <w:tcBorders>
               <w:top w:val="single" w:sz="6" w:space="0" w:color="auto"/>
@@ -23139,7 +23240,7 @@
       <w:tr>
         <w:tc>
           <w:tcPr>
-            <w:tcW w:w="989" w:type="dxa"/>
+            <w:tcW w:w="599" w:type="dxa"/>
             <w:tcBorders>
               <w:top w:val="nil"/>
               <w:left w:val="single" w:sz="6" w:space="0" w:color="auto"/>
@@ -23200,7 +23301,7 @@
         </w:tc>
         <w:tc>
           <w:tcPr>
-            <w:tcW w:w="862" w:type="dxa"/>
+            <w:tcW w:w="814" w:type="dxa"/>
             <w:tcBorders>
               <w:top w:val="nil"/>
               <w:left w:val="nil"/>
@@ -23261,7 +23362,7 @@
         </w:tc>
         <w:tc>
           <w:tcPr>
-            <w:tcW w:w="1475" w:type="dxa"/>
+            <w:tcW w:w="1392" w:type="dxa"/>
             <w:tcBorders>
               <w:top w:val="nil"/>
               <w:left w:val="nil"/>
@@ -23322,7 +23423,7 @@
         </w:tc>
         <w:tc>
           <w:tcPr>
-            <w:tcW w:w="875" w:type="dxa"/>
+            <w:tcW w:w="826" w:type="dxa"/>
             <w:tcBorders>
               <w:top w:val="nil"/>
               <w:left w:val="nil"/>
@@ -23368,7 +23469,7 @@
         </w:tc>
         <w:tc>
           <w:tcPr>
-            <w:tcW w:w="5505" w:type="dxa"/>
+            <w:tcW w:w="5717" w:type="dxa"/>
             <w:tcBorders>
               <w:top w:val="nil"/>
               <w:left w:val="nil"/>
@@ -23431,7 +23532,7 @@
       <w:tr>
         <w:tc>
           <w:tcPr>
-            <w:tcW w:w="989" w:type="dxa"/>
+            <w:tcW w:w="599" w:type="dxa"/>
             <w:tcBorders>
               <w:top w:val="nil"/>
               <w:left w:val="single" w:sz="6" w:space="0" w:color="auto"/>
@@ -23506,7 +23607,7 @@
         </w:tc>
         <w:tc>
           <w:tcPr>
-            <w:tcW w:w="862" w:type="dxa"/>
+            <w:tcW w:w="814" w:type="dxa"/>
             <w:tcBorders>
               <w:top w:val="nil"/>
               <w:left w:val="nil"/>
@@ -23581,7 +23682,7 @@
         </w:tc>
         <w:tc>
           <w:tcPr>
-            <w:tcW w:w="1475" w:type="dxa"/>
+            <w:tcW w:w="1392" w:type="dxa"/>
             <w:tcBorders>
               <w:top w:val="nil"/>
               <w:left w:val="nil"/>
@@ -23653,7 +23754,7 @@
                 <w:szCs w:val="24"/>
                 <w:lang w:val="es-ES"/>
               </w:rPr>
-              <w:t>3</w:t>
+              <w:t>4</w:t>
             </w:r>
             <w:r>
               <w:rPr>
@@ -23668,31 +23769,31 @@
         </w:tc>
         <w:tc>
           <w:tcPr>
-            <w:tcW w:w="875" w:type="dxa"/>
-            <w:tcBorders>
-              <w:top w:val="nil"/>
-              <w:left w:val="nil"/>
-              <w:bottom w:val="single" w:sz="6" w:space="0" w:color="auto"/>
-              <w:right w:val="single" w:sz="6" w:space="0" w:color="auto"/>
-            </w:tcBorders>
-            <w:shd w:val="clear" w:color="auto" w:fill="auto"/>
-          </w:tcPr>
-          <w:p>
-            <w:pPr>
-              <w:spacing w:after="0" w:line="240" w:lineRule="auto"/>
-              <w:textAlignment w:val="baseline"/>
-              <w:rPr>
-                <w:rFonts w:ascii="Times New Roman" w:eastAsia="Times New Roman" w:hAnsi="Times New Roman" w:cs="Times New Roman"/>
-                <w:sz w:val="24"/>
-                <w:szCs w:val="24"/>
-                <w:lang w:val="en-US"/>
-              </w:rPr>
-            </w:pPr>
-          </w:p>
-        </w:tc>
-        <w:tc>
-          <w:tcPr>
-            <w:tcW w:w="5505" w:type="dxa"/>
+            <w:tcW w:w="826" w:type="dxa"/>
+            <w:tcBorders>
+              <w:top w:val="nil"/>
+              <w:left w:val="nil"/>
+              <w:bottom w:val="single" w:sz="6" w:space="0" w:color="auto"/>
+              <w:right w:val="single" w:sz="6" w:space="0" w:color="auto"/>
+            </w:tcBorders>
+            <w:shd w:val="clear" w:color="auto" w:fill="auto"/>
+          </w:tcPr>
+          <w:p>
+            <w:pPr>
+              <w:spacing w:after="0" w:line="240" w:lineRule="auto"/>
+              <w:textAlignment w:val="baseline"/>
+              <w:rPr>
+                <w:rFonts w:ascii="Times New Roman" w:eastAsia="Times New Roman" w:hAnsi="Times New Roman" w:cs="Times New Roman"/>
+                <w:sz w:val="24"/>
+                <w:szCs w:val="24"/>
+                <w:lang w:val="en-US"/>
+              </w:rPr>
+            </w:pPr>
+          </w:p>
+        </w:tc>
+        <w:tc>
+          <w:tcPr>
+            <w:tcW w:w="5717" w:type="dxa"/>
             <w:tcBorders>
               <w:top w:val="nil"/>
               <w:left w:val="nil"/>
@@ -23736,13 +23837,12 @@
             <w:r>
               <w:rPr>
                 <w:noProof/>
-                <w:lang w:val="en-US"/>
               </w:rPr>
               <w:drawing>
-                <wp:inline distT="0" distB="0" distL="0" distR="0" wp14:anchorId="785581B2" wp14:editId="035D7F3B">
+                <wp:inline distT="0" distB="0" distL="0" distR="0" wp14:anchorId="30309A2F" wp14:editId="5397BDF6">
                   <wp:extent cx="3479470" cy="1049195"/>
                   <wp:effectExtent l="0" t="0" r="6985" b="0"/>
-                  <wp:docPr id="17" name="Imagen 17"/>
+                  <wp:docPr id="3" name="Imagen 3"/>
                   <wp:cNvGraphicFramePr>
                     <a:graphicFrameLocks xmlns:a="http://schemas.openxmlformats.org/drawingml/2006/main" noChangeAspect="1"/>
                   </wp:cNvGraphicFramePr>
@@ -23793,7 +23893,7 @@
       <w:tr>
         <w:tc>
           <w:tcPr>
-            <w:tcW w:w="989" w:type="dxa"/>
+            <w:tcW w:w="599" w:type="dxa"/>
             <w:tcBorders>
               <w:top w:val="nil"/>
               <w:left w:val="single" w:sz="6" w:space="0" w:color="auto"/>
@@ -23813,6 +23913,16 @@
                 <w:szCs w:val="24"/>
               </w:rPr>
             </w:pPr>
+            <w:proofErr w:type="spellStart"/>
+            <w:r>
+              <w:rPr>
+                <w:rFonts w:ascii="Times New Roman" w:eastAsia="Times New Roman" w:hAnsi="Times New Roman" w:cs="Times New Roman"/>
+                <w:sz w:val="24"/>
+                <w:szCs w:val="24"/>
+              </w:rPr>
+              <w:t>ListGraph</w:t>
+            </w:r>
+            <w:proofErr w:type="spellEnd"/>
           </w:p>
           <w:p>
             <w:pPr>
@@ -23826,6 +23936,18 @@
               </w:rPr>
             </w:pPr>
           </w:p>
+        </w:tc>
+        <w:tc>
+          <w:tcPr>
+            <w:tcW w:w="814" w:type="dxa"/>
+            <w:tcBorders>
+              <w:top w:val="nil"/>
+              <w:left w:val="nil"/>
+              <w:bottom w:val="single" w:sz="6" w:space="0" w:color="auto"/>
+              <w:right w:val="single" w:sz="6" w:space="0" w:color="auto"/>
+            </w:tcBorders>
+            <w:shd w:val="clear" w:color="auto" w:fill="auto"/>
+          </w:tcPr>
           <w:p>
             <w:pPr>
               <w:spacing w:after="0" w:line="240" w:lineRule="auto"/>
@@ -23837,6 +23959,16 @@
                 <w:szCs w:val="24"/>
               </w:rPr>
             </w:pPr>
+            <w:proofErr w:type="spellStart"/>
+            <w:r>
+              <w:rPr>
+                <w:rFonts w:ascii="Times New Roman" w:eastAsia="Times New Roman" w:hAnsi="Times New Roman" w:cs="Times New Roman"/>
+                <w:sz w:val="24"/>
+                <w:szCs w:val="24"/>
+              </w:rPr>
+              <w:t>floyd</w:t>
+            </w:r>
+            <w:proofErr w:type="spellEnd"/>
           </w:p>
           <w:p>
             <w:pPr>
@@ -23849,6 +23981,175 @@
                 <w:szCs w:val="24"/>
               </w:rPr>
             </w:pPr>
+          </w:p>
+        </w:tc>
+        <w:tc>
+          <w:tcPr>
+            <w:tcW w:w="1392" w:type="dxa"/>
+            <w:tcBorders>
+              <w:top w:val="nil"/>
+              <w:left w:val="nil"/>
+              <w:bottom w:val="single" w:sz="6" w:space="0" w:color="auto"/>
+              <w:right w:val="single" w:sz="6" w:space="0" w:color="auto"/>
+            </w:tcBorders>
+            <w:shd w:val="clear" w:color="auto" w:fill="auto"/>
+          </w:tcPr>
+          <w:p>
+            <w:pPr>
+              <w:spacing w:after="0" w:line="240" w:lineRule="auto"/>
+              <w:textAlignment w:val="baseline"/>
+              <w:rPr>
+                <w:rFonts w:ascii="Times New Roman" w:eastAsia="Times New Roman" w:hAnsi="Times New Roman" w:cs="Times New Roman"/>
+                <w:sz w:val="24"/>
+                <w:szCs w:val="24"/>
+              </w:rPr>
+            </w:pPr>
+            <w:r>
+              <w:rPr>
+                <w:rFonts w:ascii="Times New Roman" w:eastAsia="Times New Roman" w:hAnsi="Times New Roman" w:cs="Times New Roman"/>
+                <w:sz w:val="24"/>
+                <w:szCs w:val="24"/>
+                <w:lang w:val="es-ES"/>
+              </w:rPr>
+              <w:t>setupScenary</w:t>
+            </w:r>
+            <w:r>
+              <w:rPr>
+                <w:rFonts w:ascii="Times New Roman" w:eastAsia="Times New Roman" w:hAnsi="Times New Roman" w:cs="Times New Roman"/>
+                <w:sz w:val="24"/>
+                <w:szCs w:val="24"/>
+                <w:lang w:val="es-ES"/>
+              </w:rPr>
+              <w:t>1</w:t>
+            </w:r>
+          </w:p>
+        </w:tc>
+        <w:tc>
+          <w:tcPr>
+            <w:tcW w:w="826" w:type="dxa"/>
+            <w:tcBorders>
+              <w:top w:val="nil"/>
+              <w:left w:val="nil"/>
+              <w:bottom w:val="single" w:sz="6" w:space="0" w:color="auto"/>
+              <w:right w:val="single" w:sz="6" w:space="0" w:color="auto"/>
+            </w:tcBorders>
+            <w:shd w:val="clear" w:color="auto" w:fill="auto"/>
+          </w:tcPr>
+          <w:p>
+            <w:pPr>
+              <w:spacing w:after="0" w:line="240" w:lineRule="auto"/>
+              <w:textAlignment w:val="baseline"/>
+              <w:rPr>
+                <w:rFonts w:ascii="Times New Roman" w:eastAsia="Times New Roman" w:hAnsi="Times New Roman" w:cs="Times New Roman"/>
+                <w:sz w:val="24"/>
+                <w:szCs w:val="24"/>
+              </w:rPr>
+            </w:pPr>
+          </w:p>
+        </w:tc>
+        <w:tc>
+          <w:tcPr>
+            <w:tcW w:w="5717" w:type="dxa"/>
+            <w:tcBorders>
+              <w:top w:val="nil"/>
+              <w:left w:val="nil"/>
+              <w:bottom w:val="single" w:sz="6" w:space="0" w:color="auto"/>
+              <w:right w:val="single" w:sz="6" w:space="0" w:color="auto"/>
+            </w:tcBorders>
+            <w:shd w:val="clear" w:color="auto" w:fill="auto"/>
+          </w:tcPr>
+          <w:p>
+            <w:pPr>
+              <w:spacing w:after="0" w:line="240" w:lineRule="auto"/>
+              <w:textAlignment w:val="baseline"/>
+              <w:rPr>
+                <w:rFonts w:ascii="Times New Roman" w:eastAsia="Times New Roman" w:hAnsi="Times New Roman" w:cs="Times New Roman"/>
+                <w:sz w:val="24"/>
+                <w:szCs w:val="24"/>
+                <w:lang w:val="es-ES"/>
+              </w:rPr>
+            </w:pPr>
+            <w:r>
+              <w:rPr>
+                <w:rFonts w:ascii="Times New Roman" w:eastAsia="Times New Roman" w:hAnsi="Times New Roman" w:cs="Times New Roman"/>
+                <w:sz w:val="24"/>
+                <w:szCs w:val="24"/>
+                <w:lang w:val="es-ES"/>
+              </w:rPr>
+              <w:t>La matriz utilizada por el algoritmo no se encuentra inicializada ya que no hay un grafo en el cual trabajar</w:t>
+            </w:r>
+            <w:r>
+              <w:rPr>
+                <w:rFonts w:ascii="Times New Roman" w:eastAsia="Times New Roman" w:hAnsi="Times New Roman" w:cs="Times New Roman"/>
+                <w:sz w:val="24"/>
+                <w:szCs w:val="24"/>
+                <w:lang w:val="es-ES"/>
+              </w:rPr>
+              <w:t>.</w:t>
+            </w:r>
+          </w:p>
+        </w:tc>
+      </w:tr>
+      <w:tr>
+        <w:tc>
+          <w:tcPr>
+            <w:tcW w:w="599" w:type="dxa"/>
+            <w:tcBorders>
+              <w:top w:val="nil"/>
+              <w:left w:val="single" w:sz="6" w:space="0" w:color="auto"/>
+              <w:bottom w:val="single" w:sz="6" w:space="0" w:color="auto"/>
+              <w:right w:val="single" w:sz="6" w:space="0" w:color="auto"/>
+            </w:tcBorders>
+            <w:shd w:val="clear" w:color="auto" w:fill="auto"/>
+            <w:hideMark/>
+          </w:tcPr>
+          <w:p>
+            <w:pPr>
+              <w:spacing w:after="0" w:line="240" w:lineRule="auto"/>
+              <w:jc w:val="center"/>
+              <w:textAlignment w:val="baseline"/>
+              <w:rPr>
+                <w:rFonts w:ascii="Times New Roman" w:eastAsia="Times New Roman" w:hAnsi="Times New Roman" w:cs="Times New Roman"/>
+                <w:sz w:val="24"/>
+                <w:szCs w:val="24"/>
+              </w:rPr>
+            </w:pPr>
+          </w:p>
+          <w:p>
+            <w:pPr>
+              <w:spacing w:after="0" w:line="240" w:lineRule="auto"/>
+              <w:jc w:val="center"/>
+              <w:textAlignment w:val="baseline"/>
+              <w:rPr>
+                <w:rFonts w:ascii="Times New Roman" w:eastAsia="Times New Roman" w:hAnsi="Times New Roman" w:cs="Times New Roman"/>
+                <w:sz w:val="24"/>
+                <w:szCs w:val="24"/>
+              </w:rPr>
+            </w:pPr>
+          </w:p>
+          <w:p>
+            <w:pPr>
+              <w:spacing w:after="0" w:line="240" w:lineRule="auto"/>
+              <w:jc w:val="center"/>
+              <w:textAlignment w:val="baseline"/>
+              <w:rPr>
+                <w:rFonts w:ascii="Times New Roman" w:eastAsia="Times New Roman" w:hAnsi="Times New Roman" w:cs="Times New Roman"/>
+                <w:sz w:val="24"/>
+                <w:szCs w:val="24"/>
+              </w:rPr>
+            </w:pPr>
+          </w:p>
+          <w:p>
+            <w:pPr>
+              <w:spacing w:after="0" w:line="240" w:lineRule="auto"/>
+              <w:jc w:val="center"/>
+              <w:textAlignment w:val="baseline"/>
+              <w:rPr>
+                <w:rFonts w:ascii="Times New Roman" w:eastAsia="Times New Roman" w:hAnsi="Times New Roman" w:cs="Times New Roman"/>
+                <w:sz w:val="24"/>
+                <w:szCs w:val="24"/>
+              </w:rPr>
+            </w:pPr>
             <w:proofErr w:type="spellStart"/>
             <w:r>
               <w:rPr>
@@ -23887,14 +24188,15 @@
         </w:tc>
         <w:tc>
           <w:tcPr>
-            <w:tcW w:w="862" w:type="dxa"/>
-            <w:tcBorders>
-              <w:top w:val="nil"/>
-              <w:left w:val="nil"/>
-              <w:bottom w:val="single" w:sz="6" w:space="0" w:color="auto"/>
-              <w:right w:val="single" w:sz="6" w:space="0" w:color="auto"/>
-            </w:tcBorders>
-            <w:shd w:val="clear" w:color="auto" w:fill="auto"/>
+            <w:tcW w:w="814" w:type="dxa"/>
+            <w:tcBorders>
+              <w:top w:val="nil"/>
+              <w:left w:val="nil"/>
+              <w:bottom w:val="single" w:sz="6" w:space="0" w:color="auto"/>
+              <w:right w:val="single" w:sz="6" w:space="0" w:color="auto"/>
+            </w:tcBorders>
+            <w:shd w:val="clear" w:color="auto" w:fill="auto"/>
+            <w:hideMark/>
           </w:tcPr>
           <w:p>
             <w:pPr>
@@ -23969,14 +24271,15 @@
         </w:tc>
         <w:tc>
           <w:tcPr>
-            <w:tcW w:w="1475" w:type="dxa"/>
-            <w:tcBorders>
-              <w:top w:val="nil"/>
-              <w:left w:val="nil"/>
-              <w:bottom w:val="single" w:sz="6" w:space="0" w:color="auto"/>
-              <w:right w:val="single" w:sz="6" w:space="0" w:color="auto"/>
-            </w:tcBorders>
-            <w:shd w:val="clear" w:color="auto" w:fill="auto"/>
+            <w:tcW w:w="1392" w:type="dxa"/>
+            <w:tcBorders>
+              <w:top w:val="nil"/>
+              <w:left w:val="nil"/>
+              <w:bottom w:val="single" w:sz="6" w:space="0" w:color="auto"/>
+              <w:right w:val="single" w:sz="6" w:space="0" w:color="auto"/>
+            </w:tcBorders>
+            <w:shd w:val="clear" w:color="auto" w:fill="auto"/>
+            <w:hideMark/>
           </w:tcPr>
           <w:p>
             <w:pPr>
@@ -24045,14 +24348,15 @@
         </w:tc>
         <w:tc>
           <w:tcPr>
-            <w:tcW w:w="875" w:type="dxa"/>
-            <w:tcBorders>
-              <w:top w:val="nil"/>
-              <w:left w:val="nil"/>
-              <w:bottom w:val="single" w:sz="6" w:space="0" w:color="auto"/>
-              <w:right w:val="single" w:sz="6" w:space="0" w:color="auto"/>
-            </w:tcBorders>
-            <w:shd w:val="clear" w:color="auto" w:fill="auto"/>
+            <w:tcW w:w="826" w:type="dxa"/>
+            <w:tcBorders>
+              <w:top w:val="nil"/>
+              <w:left w:val="nil"/>
+              <w:bottom w:val="single" w:sz="6" w:space="0" w:color="auto"/>
+              <w:right w:val="single" w:sz="6" w:space="0" w:color="auto"/>
+            </w:tcBorders>
+            <w:shd w:val="clear" w:color="auto" w:fill="auto"/>
+            <w:hideMark/>
           </w:tcPr>
           <w:p>
             <w:pPr>
@@ -24076,14 +24380,15 @@
         </w:tc>
         <w:tc>
           <w:tcPr>
-            <w:tcW w:w="5505" w:type="dxa"/>
-            <w:tcBorders>
-              <w:top w:val="nil"/>
-              <w:left w:val="nil"/>
-              <w:bottom w:val="single" w:sz="6" w:space="0" w:color="auto"/>
-              <w:right w:val="single" w:sz="6" w:space="0" w:color="auto"/>
-            </w:tcBorders>
-            <w:shd w:val="clear" w:color="auto" w:fill="auto"/>
+            <w:tcW w:w="5717" w:type="dxa"/>
+            <w:tcBorders>
+              <w:top w:val="nil"/>
+              <w:left w:val="nil"/>
+              <w:bottom w:val="single" w:sz="6" w:space="0" w:color="auto"/>
+              <w:right w:val="single" w:sz="6" w:space="0" w:color="auto"/>
+            </w:tcBorders>
+            <w:shd w:val="clear" w:color="auto" w:fill="auto"/>
+            <w:hideMark/>
           </w:tcPr>
           <w:p>
             <w:pPr>
@@ -24120,13 +24425,12 @@
             <w:r>
               <w:rPr>
                 <w:noProof/>
-                <w:lang w:val="en-US"/>
               </w:rPr>
               <w:drawing>
-                <wp:inline distT="0" distB="0" distL="0" distR="0" wp14:anchorId="1F28F63C" wp14:editId="017B3125">
+                <wp:inline distT="0" distB="0" distL="0" distR="0" wp14:anchorId="7F5F6BBE" wp14:editId="0AB54F03">
                   <wp:extent cx="3486150" cy="965200"/>
                   <wp:effectExtent l="0" t="0" r="0" b="6350"/>
-                  <wp:docPr id="18" name="Imagen 18"/>
+                  <wp:docPr id="4" name="Imagen 4"/>
                   <wp:cNvGraphicFramePr>
                     <a:graphicFrameLocks xmlns:a="http://schemas.openxmlformats.org/drawingml/2006/main" noChangeAspect="1"/>
                   </wp:cNvGraphicFramePr>
@@ -24180,7 +24484,7 @@
                 <w:rFonts w:ascii="Times New Roman" w:eastAsia="Times New Roman" w:hAnsi="Times New Roman" w:cs="Times New Roman"/>
                 <w:sz w:val="24"/>
                 <w:szCs w:val="24"/>
-                <w:lang w:val="es-ES"/>
+                <w:lang w:val="es-MX"/>
               </w:rPr>
             </w:pPr>
           </w:p>
@@ -24292,7 +24596,7 @@
       <w:tr>
         <w:tc>
           <w:tcPr>
-            <w:tcW w:w="989" w:type="dxa"/>
+            <w:tcW w:w="629" w:type="dxa"/>
             <w:tcBorders>
               <w:top w:val="nil"/>
               <w:left w:val="single" w:sz="6" w:space="0" w:color="auto"/>
@@ -24338,7 +24642,7 @@
         </w:tc>
         <w:tc>
           <w:tcPr>
-            <w:tcW w:w="862" w:type="dxa"/>
+            <w:tcW w:w="781" w:type="dxa"/>
             <w:tcBorders>
               <w:top w:val="nil"/>
               <w:left w:val="nil"/>
@@ -24384,7 +24688,7 @@
         </w:tc>
         <w:tc>
           <w:tcPr>
-            <w:tcW w:w="1521" w:type="dxa"/>
+            <w:tcW w:w="1534" w:type="dxa"/>
             <w:tcBorders>
               <w:top w:val="nil"/>
               <w:left w:val="nil"/>
@@ -24430,7 +24734,7 @@
         </w:tc>
         <w:tc>
           <w:tcPr>
-            <w:tcW w:w="3961" w:type="dxa"/>
+            <w:tcW w:w="4341" w:type="dxa"/>
             <w:tcBorders>
               <w:top w:val="nil"/>
               <w:left w:val="nil"/>
@@ -24476,7 +24780,7 @@
         </w:tc>
         <w:tc>
           <w:tcPr>
-            <w:tcW w:w="1489" w:type="dxa"/>
+            <w:tcW w:w="1537" w:type="dxa"/>
             <w:tcBorders>
               <w:top w:val="nil"/>
               <w:left w:val="nil"/>
@@ -24524,7 +24828,325 @@
       <w:tr>
         <w:tc>
           <w:tcPr>
-            <w:tcW w:w="989" w:type="dxa"/>
+            <w:tcW w:w="629" w:type="dxa"/>
+            <w:tcBorders>
+              <w:top w:val="nil"/>
+              <w:left w:val="single" w:sz="6" w:space="0" w:color="auto"/>
+              <w:bottom w:val="single" w:sz="6" w:space="0" w:color="auto"/>
+              <w:right w:val="single" w:sz="6" w:space="0" w:color="auto"/>
+            </w:tcBorders>
+            <w:shd w:val="clear" w:color="auto" w:fill="auto"/>
+            <w:hideMark/>
+          </w:tcPr>
+          <w:p>
+            <w:pPr>
+              <w:spacing w:after="0" w:line="240" w:lineRule="auto"/>
+              <w:textAlignment w:val="baseline"/>
+              <w:rPr>
+                <w:rFonts w:ascii="Times New Roman" w:eastAsia="Times New Roman" w:hAnsi="Times New Roman" w:cs="Times New Roman"/>
+                <w:sz w:val="24"/>
+                <w:szCs w:val="24"/>
+                <w:lang w:val="en-US"/>
+              </w:rPr>
+            </w:pPr>
+            <w:r>
+              <w:rPr>
+                <w:rFonts w:ascii="Times New Roman" w:eastAsia="Times New Roman" w:hAnsi="Times New Roman" w:cs="Times New Roman"/>
+                <w:sz w:val="24"/>
+                <w:szCs w:val="24"/>
+                <w:lang w:val="en-US"/>
+              </w:rPr>
+              <w:t> </w:t>
+            </w:r>
+          </w:p>
+          <w:p>
+            <w:pPr>
+              <w:spacing w:after="0" w:line="240" w:lineRule="auto"/>
+              <w:textAlignment w:val="baseline"/>
+              <w:rPr>
+                <w:rFonts w:ascii="Times New Roman" w:eastAsia="Times New Roman" w:hAnsi="Times New Roman" w:cs="Times New Roman"/>
+                <w:sz w:val="24"/>
+                <w:szCs w:val="24"/>
+                <w:lang w:val="en-US"/>
+              </w:rPr>
+            </w:pPr>
+          </w:p>
+          <w:p>
+            <w:pPr>
+              <w:spacing w:after="0" w:line="240" w:lineRule="auto"/>
+              <w:textAlignment w:val="baseline"/>
+              <w:rPr>
+                <w:rFonts w:ascii="Times New Roman" w:eastAsia="Times New Roman" w:hAnsi="Times New Roman" w:cs="Times New Roman"/>
+                <w:sz w:val="24"/>
+                <w:szCs w:val="24"/>
+                <w:lang w:val="en-US"/>
+              </w:rPr>
+            </w:pPr>
+            <w:proofErr w:type="spellStart"/>
+            <w:r>
+              <w:rPr>
+                <w:rFonts w:ascii="Times New Roman" w:eastAsia="Times New Roman" w:hAnsi="Times New Roman" w:cs="Times New Roman"/>
+                <w:sz w:val="24"/>
+                <w:szCs w:val="24"/>
+                <w:lang w:val="en-US"/>
+              </w:rPr>
+              <w:t>ListGraph</w:t>
+            </w:r>
+            <w:proofErr w:type="spellEnd"/>
+          </w:p>
+        </w:tc>
+        <w:tc>
+          <w:tcPr>
+            <w:tcW w:w="781" w:type="dxa"/>
+            <w:tcBorders>
+              <w:top w:val="nil"/>
+              <w:left w:val="nil"/>
+              <w:bottom w:val="single" w:sz="6" w:space="0" w:color="auto"/>
+              <w:right w:val="single" w:sz="6" w:space="0" w:color="auto"/>
+            </w:tcBorders>
+            <w:shd w:val="clear" w:color="auto" w:fill="auto"/>
+            <w:hideMark/>
+          </w:tcPr>
+          <w:p>
+            <w:pPr>
+              <w:spacing w:after="0" w:line="240" w:lineRule="auto"/>
+              <w:textAlignment w:val="baseline"/>
+              <w:rPr>
+                <w:rFonts w:ascii="Times New Roman" w:eastAsia="Times New Roman" w:hAnsi="Times New Roman" w:cs="Times New Roman"/>
+                <w:sz w:val="24"/>
+                <w:szCs w:val="24"/>
+                <w:lang w:val="en-US"/>
+              </w:rPr>
+            </w:pPr>
+          </w:p>
+          <w:p>
+            <w:pPr>
+              <w:spacing w:after="0" w:line="240" w:lineRule="auto"/>
+              <w:textAlignment w:val="baseline"/>
+              <w:rPr>
+                <w:rFonts w:ascii="Times New Roman" w:eastAsia="Times New Roman" w:hAnsi="Times New Roman" w:cs="Times New Roman"/>
+                <w:sz w:val="24"/>
+                <w:szCs w:val="24"/>
+                <w:lang w:val="en-US"/>
+              </w:rPr>
+            </w:pPr>
+          </w:p>
+          <w:p>
+            <w:pPr>
+              <w:spacing w:after="0" w:line="240" w:lineRule="auto"/>
+              <w:textAlignment w:val="baseline"/>
+              <w:rPr>
+                <w:rFonts w:ascii="Times New Roman" w:eastAsia="Times New Roman" w:hAnsi="Times New Roman" w:cs="Times New Roman"/>
+                <w:sz w:val="24"/>
+                <w:szCs w:val="24"/>
+                <w:lang w:val="en-US"/>
+              </w:rPr>
+            </w:pPr>
+            <w:proofErr w:type="spellStart"/>
+            <w:r>
+              <w:rPr>
+                <w:rFonts w:ascii="Times New Roman" w:eastAsia="Times New Roman" w:hAnsi="Times New Roman" w:cs="Times New Roman"/>
+                <w:sz w:val="24"/>
+                <w:szCs w:val="24"/>
+                <w:lang w:val="en-US"/>
+              </w:rPr>
+              <w:t>kruskal</w:t>
+            </w:r>
+            <w:proofErr w:type="spellEnd"/>
+            <w:r>
+              <w:rPr>
+                <w:rFonts w:ascii="Times New Roman" w:eastAsia="Times New Roman" w:hAnsi="Times New Roman" w:cs="Times New Roman"/>
+                <w:sz w:val="24"/>
+                <w:szCs w:val="24"/>
+                <w:lang w:val="en-US"/>
+              </w:rPr>
+              <w:t> </w:t>
+            </w:r>
+          </w:p>
+        </w:tc>
+        <w:tc>
+          <w:tcPr>
+            <w:tcW w:w="1534" w:type="dxa"/>
+            <w:tcBorders>
+              <w:top w:val="nil"/>
+              <w:left w:val="nil"/>
+              <w:bottom w:val="single" w:sz="6" w:space="0" w:color="auto"/>
+              <w:right w:val="single" w:sz="6" w:space="0" w:color="auto"/>
+            </w:tcBorders>
+            <w:shd w:val="clear" w:color="auto" w:fill="auto"/>
+            <w:hideMark/>
+          </w:tcPr>
+          <w:p>
+            <w:pPr>
+              <w:spacing w:after="0" w:line="240" w:lineRule="auto"/>
+              <w:textAlignment w:val="baseline"/>
+              <w:rPr>
+                <w:rFonts w:ascii="Times New Roman" w:eastAsia="Times New Roman" w:hAnsi="Times New Roman" w:cs="Times New Roman"/>
+                <w:sz w:val="24"/>
+                <w:szCs w:val="24"/>
+                <w:lang w:val="en-US"/>
+              </w:rPr>
+            </w:pPr>
+            <w:r>
+              <w:rPr>
+                <w:rFonts w:ascii="Times New Roman" w:eastAsia="Times New Roman" w:hAnsi="Times New Roman" w:cs="Times New Roman"/>
+                <w:sz w:val="24"/>
+                <w:szCs w:val="24"/>
+                <w:lang w:val="en-US"/>
+              </w:rPr>
+              <w:t> </w:t>
+            </w:r>
+          </w:p>
+          <w:p>
+            <w:pPr>
+              <w:spacing w:after="0" w:line="240" w:lineRule="auto"/>
+              <w:textAlignment w:val="baseline"/>
+              <w:rPr>
+                <w:rFonts w:ascii="Times New Roman" w:eastAsia="Times New Roman" w:hAnsi="Times New Roman" w:cs="Times New Roman"/>
+                <w:sz w:val="24"/>
+                <w:szCs w:val="24"/>
+                <w:lang w:val="en-US"/>
+              </w:rPr>
+            </w:pPr>
+          </w:p>
+          <w:p>
+            <w:pPr>
+              <w:spacing w:after="0" w:line="240" w:lineRule="auto"/>
+              <w:textAlignment w:val="baseline"/>
+              <w:rPr>
+                <w:rFonts w:ascii="Times New Roman" w:eastAsia="Times New Roman" w:hAnsi="Times New Roman" w:cs="Times New Roman"/>
+                <w:sz w:val="24"/>
+                <w:szCs w:val="24"/>
+                <w:lang w:val="en-US"/>
+              </w:rPr>
+            </w:pPr>
+            <w:r>
+              <w:rPr>
+                <w:rFonts w:ascii="Times New Roman" w:eastAsia="Times New Roman" w:hAnsi="Times New Roman" w:cs="Times New Roman"/>
+                <w:sz w:val="24"/>
+                <w:szCs w:val="24"/>
+                <w:lang w:val="en-US"/>
+              </w:rPr>
+              <w:t>setupScenary4</w:t>
+            </w:r>
+          </w:p>
+          <w:p>
+            <w:pPr>
+              <w:spacing w:after="0" w:line="240" w:lineRule="auto"/>
+              <w:textAlignment w:val="baseline"/>
+              <w:rPr>
+                <w:rFonts w:ascii="Times New Roman" w:eastAsia="Times New Roman" w:hAnsi="Times New Roman" w:cs="Times New Roman"/>
+                <w:sz w:val="24"/>
+                <w:szCs w:val="24"/>
+                <w:lang w:val="en-US"/>
+              </w:rPr>
+            </w:pPr>
+          </w:p>
+        </w:tc>
+        <w:tc>
+          <w:tcPr>
+            <w:tcW w:w="4341" w:type="dxa"/>
+            <w:tcBorders>
+              <w:top w:val="nil"/>
+              <w:left w:val="nil"/>
+              <w:bottom w:val="single" w:sz="6" w:space="0" w:color="auto"/>
+              <w:right w:val="single" w:sz="6" w:space="0" w:color="auto"/>
+            </w:tcBorders>
+            <w:shd w:val="clear" w:color="auto" w:fill="auto"/>
+            <w:hideMark/>
+          </w:tcPr>
+          <w:p>
+            <w:pPr>
+              <w:spacing w:after="0" w:line="240" w:lineRule="auto"/>
+              <w:textAlignment w:val="baseline"/>
+              <w:rPr>
+                <w:rFonts w:ascii="Times New Roman" w:eastAsia="Times New Roman" w:hAnsi="Times New Roman" w:cs="Times New Roman"/>
+                <w:sz w:val="24"/>
+                <w:szCs w:val="24"/>
+                <w:lang w:val="en-US"/>
+              </w:rPr>
+            </w:pPr>
+            <w:r>
+              <w:rPr>
+                <w:rFonts w:ascii="Times New Roman" w:eastAsia="Times New Roman" w:hAnsi="Times New Roman" w:cs="Times New Roman"/>
+                <w:sz w:val="24"/>
+                <w:szCs w:val="24"/>
+                <w:lang w:val="en-US"/>
+              </w:rPr>
+              <w:t> </w:t>
+            </w:r>
+          </w:p>
+        </w:tc>
+        <w:tc>
+          <w:tcPr>
+            <w:tcW w:w="1537" w:type="dxa"/>
+            <w:tcBorders>
+              <w:top w:val="nil"/>
+              <w:left w:val="nil"/>
+              <w:bottom w:val="single" w:sz="6" w:space="0" w:color="auto"/>
+              <w:right w:val="single" w:sz="6" w:space="0" w:color="auto"/>
+            </w:tcBorders>
+            <w:shd w:val="clear" w:color="auto" w:fill="auto"/>
+            <w:hideMark/>
+          </w:tcPr>
+          <w:p>
+            <w:pPr>
+              <w:spacing w:after="0" w:line="240" w:lineRule="auto"/>
+              <w:textAlignment w:val="baseline"/>
+              <w:rPr>
+                <w:rFonts w:ascii="Times New Roman" w:eastAsia="Times New Roman" w:hAnsi="Times New Roman" w:cs="Times New Roman"/>
+                <w:sz w:val="24"/>
+                <w:szCs w:val="24"/>
+                <w:lang w:val="es-MX"/>
+              </w:rPr>
+            </w:pPr>
+            <w:r>
+              <w:rPr>
+                <w:rFonts w:ascii="Times New Roman" w:eastAsia="Times New Roman" w:hAnsi="Times New Roman" w:cs="Times New Roman"/>
+                <w:sz w:val="24"/>
+                <w:szCs w:val="24"/>
+                <w:lang w:val="es-MX"/>
+              </w:rPr>
+              <w:t xml:space="preserve">Retorna el valor de mínimo de </w:t>
+            </w:r>
+            <w:r>
+              <w:rPr>
+                <w:rFonts w:ascii="Times New Roman" w:eastAsia="Times New Roman" w:hAnsi="Times New Roman" w:cs="Times New Roman"/>
+                <w:sz w:val="24"/>
+                <w:szCs w:val="24"/>
+                <w:lang w:val="es-MX"/>
+              </w:rPr>
+              <w:lastRenderedPageBreak/>
+              <w:t>recorrer todos los países</w:t>
+            </w:r>
+          </w:p>
+          <w:p>
+            <w:pPr>
+              <w:spacing w:after="0" w:line="240" w:lineRule="auto"/>
+              <w:textAlignment w:val="baseline"/>
+              <w:rPr>
+                <w:rFonts w:ascii="Times New Roman" w:eastAsia="Times New Roman" w:hAnsi="Times New Roman" w:cs="Times New Roman"/>
+                <w:sz w:val="24"/>
+                <w:szCs w:val="24"/>
+                <w:lang w:val="es-MX"/>
+              </w:rPr>
+            </w:pPr>
+            <w:r>
+              <w:rPr>
+                <w:rFonts w:ascii="Times New Roman" w:eastAsia="Times New Roman" w:hAnsi="Times New Roman" w:cs="Times New Roman"/>
+                <w:sz w:val="24"/>
+                <w:szCs w:val="24"/>
+                <w:lang w:val="es-MX"/>
+              </w:rPr>
+              <w:t>int = 17.400</w:t>
+            </w:r>
+          </w:p>
+        </w:tc>
+      </w:tr>
+      <w:tr>
+        <w:tc>
+          <w:tcPr>
+            <w:tcW w:w="629" w:type="dxa"/>
             <w:tcBorders>
               <w:top w:val="nil"/>
               <w:left w:val="single" w:sz="6" w:space="0" w:color="auto"/>
@@ -24552,6 +25174,7 @@
                 <w:szCs w:val="24"/>
                 <w:lang w:val="en-US"/>
               </w:rPr>
+              <w:lastRenderedPageBreak/>
               <w:t>ListGraph</w:t>
             </w:r>
             <w:proofErr w:type="spellEnd"/>
@@ -24559,7 +25182,7 @@
         </w:tc>
         <w:tc>
           <w:tcPr>
-            <w:tcW w:w="862" w:type="dxa"/>
+            <w:tcW w:w="781" w:type="dxa"/>
             <w:tcBorders>
               <w:top w:val="nil"/>
               <w:left w:val="nil"/>
@@ -24603,7 +25226,7 @@
         </w:tc>
         <w:tc>
           <w:tcPr>
-            <w:tcW w:w="1521" w:type="dxa"/>
+            <w:tcW w:w="1534" w:type="dxa"/>
             <w:tcBorders>
               <w:top w:val="nil"/>
               <w:left w:val="nil"/>
@@ -24636,7 +25259,7 @@
         </w:tc>
         <w:tc>
           <w:tcPr>
-            <w:tcW w:w="3961" w:type="dxa"/>
+            <w:tcW w:w="4341" w:type="dxa"/>
             <w:tcBorders>
               <w:top w:val="nil"/>
               <w:left w:val="nil"/>
@@ -24660,7 +25283,7 @@
         </w:tc>
         <w:tc>
           <w:tcPr>
-            <w:tcW w:w="1489" w:type="dxa"/>
+            <w:tcW w:w="1537" w:type="dxa"/>
             <w:tcBorders>
               <w:top w:val="nil"/>
               <w:left w:val="nil"/>
@@ -24701,25 +25324,14 @@
                 <w:lang w:val="es-MX"/>
               </w:rPr>
             </w:pPr>
-            <w:proofErr w:type="spellStart"/>
-            <w:r>
-              <w:rPr>
-                <w:rFonts w:ascii="Times New Roman" w:eastAsia="Times New Roman" w:hAnsi="Times New Roman" w:cs="Times New Roman"/>
-                <w:sz w:val="24"/>
-                <w:szCs w:val="24"/>
-                <w:lang w:val="es-MX"/>
-              </w:rPr>
-              <w:t>int</w:t>
-            </w:r>
-            <w:proofErr w:type="spellEnd"/>
-            <w:r>
-              <w:rPr>
-                <w:rFonts w:ascii="Times New Roman" w:eastAsia="Times New Roman" w:hAnsi="Times New Roman" w:cs="Times New Roman"/>
-                <w:sz w:val="24"/>
-                <w:szCs w:val="24"/>
-                <w:lang w:val="es-MX"/>
-              </w:rPr>
-              <w:t xml:space="preserve"> = 0</w:t>
+            <w:r>
+              <w:rPr>
+                <w:rFonts w:ascii="Times New Roman" w:eastAsia="Times New Roman" w:hAnsi="Times New Roman" w:cs="Times New Roman"/>
+                <w:sz w:val="24"/>
+                <w:szCs w:val="24"/>
+                <w:lang w:val="es-MX"/>
+              </w:rPr>
+              <w:t>int = 0</w:t>
             </w:r>
           </w:p>
         </w:tc>
@@ -24727,7 +25339,7 @@
       <w:tr>
         <w:tc>
           <w:tcPr>
-            <w:tcW w:w="989" w:type="dxa"/>
+            <w:tcW w:w="629" w:type="dxa"/>
             <w:tcBorders>
               <w:top w:val="nil"/>
               <w:left w:val="single" w:sz="6" w:space="0" w:color="auto"/>
@@ -24735,6 +25347,7 @@
               <w:right w:val="single" w:sz="6" w:space="0" w:color="auto"/>
             </w:tcBorders>
             <w:shd w:val="clear" w:color="auto" w:fill="auto"/>
+            <w:hideMark/>
           </w:tcPr>
           <w:p>
             <w:pPr>
@@ -24785,7 +25398,7 @@
         </w:tc>
         <w:tc>
           <w:tcPr>
-            <w:tcW w:w="862" w:type="dxa"/>
+            <w:tcW w:w="781" w:type="dxa"/>
             <w:tcBorders>
               <w:top w:val="nil"/>
               <w:left w:val="nil"/>
@@ -24793,6 +25406,7 @@
               <w:right w:val="single" w:sz="6" w:space="0" w:color="auto"/>
             </w:tcBorders>
             <w:shd w:val="clear" w:color="auto" w:fill="auto"/>
+            <w:hideMark/>
           </w:tcPr>
           <w:p>
             <w:pPr>
@@ -24862,7 +25476,7 @@
         </w:tc>
         <w:tc>
           <w:tcPr>
-            <w:tcW w:w="1521" w:type="dxa"/>
+            <w:tcW w:w="1534" w:type="dxa"/>
             <w:tcBorders>
               <w:top w:val="nil"/>
               <w:left w:val="nil"/>
@@ -24870,6 +25484,7 @@
               <w:right w:val="single" w:sz="6" w:space="0" w:color="auto"/>
             </w:tcBorders>
             <w:shd w:val="clear" w:color="auto" w:fill="auto"/>
+            <w:hideMark/>
           </w:tcPr>
           <w:p>
             <w:pPr>
@@ -24922,7 +25537,7 @@
                 <w:szCs w:val="24"/>
                 <w:lang w:val="en-US"/>
               </w:rPr>
-              <w:t>setupScenary2</w:t>
+              <w:t>setupScenary3</w:t>
             </w:r>
           </w:p>
           <w:p>
@@ -24949,7 +25564,7 @@
         </w:tc>
         <w:tc>
           <w:tcPr>
-            <w:tcW w:w="3961" w:type="dxa"/>
+            <w:tcW w:w="4341" w:type="dxa"/>
             <w:tcBorders>
               <w:top w:val="nil"/>
               <w:left w:val="nil"/>
@@ -24957,6 +25572,7 @@
               <w:right w:val="single" w:sz="6" w:space="0" w:color="auto"/>
             </w:tcBorders>
             <w:shd w:val="clear" w:color="auto" w:fill="auto"/>
+            <w:hideMark/>
           </w:tcPr>
           <w:p>
             <w:pPr>
@@ -25006,7 +25622,7 @@
         </w:tc>
         <w:tc>
           <w:tcPr>
-            <w:tcW w:w="1489" w:type="dxa"/>
+            <w:tcW w:w="1537" w:type="dxa"/>
             <w:tcBorders>
               <w:top w:val="nil"/>
               <w:left w:val="nil"/>
@@ -25014,6 +25630,7 @@
               <w:right w:val="single" w:sz="6" w:space="0" w:color="auto"/>
             </w:tcBorders>
             <w:shd w:val="clear" w:color="auto" w:fill="auto"/>
+            <w:hideMark/>
           </w:tcPr>
           <w:p>
             <w:pPr>
@@ -25047,30 +25664,31 @@
                 <w:lang w:val="es-MX"/>
               </w:rPr>
             </w:pPr>
-            <w:proofErr w:type="spellStart"/>
-            <w:r>
-              <w:rPr>
-                <w:rFonts w:ascii="Times New Roman" w:eastAsia="Times New Roman" w:hAnsi="Times New Roman" w:cs="Times New Roman"/>
-                <w:sz w:val="24"/>
-                <w:szCs w:val="24"/>
-                <w:lang w:val="es-MX"/>
-              </w:rPr>
-              <w:t>int</w:t>
-            </w:r>
-            <w:proofErr w:type="spellEnd"/>
-            <w:r>
-              <w:rPr>
-                <w:rFonts w:ascii="Times New Roman" w:eastAsia="Times New Roman" w:hAnsi="Times New Roman" w:cs="Times New Roman"/>
-                <w:sz w:val="24"/>
-                <w:szCs w:val="24"/>
-                <w:lang w:val="es-MX"/>
-              </w:rPr>
-              <w:t xml:space="preserve"> = 4.540</w:t>
+            <w:r>
+              <w:rPr>
+                <w:rFonts w:ascii="Times New Roman" w:eastAsia="Times New Roman" w:hAnsi="Times New Roman" w:cs="Times New Roman"/>
+                <w:sz w:val="24"/>
+                <w:szCs w:val="24"/>
+                <w:lang w:val="es-MX"/>
+              </w:rPr>
+              <w:t>int = 4.540</w:t>
             </w:r>
           </w:p>
         </w:tc>
       </w:tr>
     </w:tbl>
+    <w:p>
+      <w:pPr>
+        <w:spacing w:after="0" w:line="240" w:lineRule="auto"/>
+        <w:textAlignment w:val="baseline"/>
+        <w:rPr>
+          <w:rFonts w:ascii="Segoe UI" w:eastAsia="Times New Roman" w:hAnsi="Segoe UI" w:cs="Segoe UI"/>
+          <w:sz w:val="18"/>
+          <w:szCs w:val="18"/>
+          <w:lang w:val="es-MX"/>
+        </w:rPr>
+      </w:pPr>
+    </w:p>
     <w:p>
       <w:pPr>
         <w:spacing w:after="0" w:line="240" w:lineRule="auto"/>

</xml_diff>

<commit_message>
The method kruskal in the class listGraph is working
</commit_message>
<xml_diff>
--- a/docs/Diseño de casos de prueba 3.docx
+++ b/docs/Diseño de casos de prueba 3.docx
@@ -1276,6 +1276,7 @@
               </w:rPr>
               <w:t xml:space="preserve"> </w:t>
             </w:r>
+            <w:proofErr w:type="gramStart"/>
             <w:r>
               <w:rPr>
                 <w:rFonts w:ascii="Times New Roman" w:eastAsia="Times New Roman" w:hAnsi="Times New Roman" w:cs="Times New Roman"/>
@@ -1323,6 +1324,7 @@
               <w:t>ón</w:t>
             </w:r>
             <w:proofErr w:type="spellEnd"/>
+            <w:proofErr w:type="gramEnd"/>
             <w:r>
               <w:rPr>
                 <w:rFonts w:ascii="Times New Roman" w:eastAsia="Times New Roman" w:hAnsi="Times New Roman" w:cs="Times New Roman"/>
@@ -1704,6 +1706,7 @@
               </w:rPr>
               <w:t xml:space="preserve"> </w:t>
             </w:r>
+            <w:proofErr w:type="gramStart"/>
             <w:r>
               <w:rPr>
                 <w:rFonts w:ascii="Times New Roman" w:eastAsia="Times New Roman" w:hAnsi="Times New Roman" w:cs="Times New Roman"/>
@@ -1738,7 +1741,17 @@
                 <w:szCs w:val="18"/>
                 <w:lang w:val="en-US"/>
               </w:rPr>
-              <w:t>Portugal”</w:t>
+              <w:t>Portugal</w:t>
+            </w:r>
+            <w:proofErr w:type="gramEnd"/>
+            <w:r>
+              <w:rPr>
+                <w:rFonts w:ascii="Times New Roman" w:eastAsia="Times New Roman" w:hAnsi="Times New Roman" w:cs="Times New Roman"/>
+                <w:sz w:val="18"/>
+                <w:szCs w:val="18"/>
+                <w:lang w:val="en-US"/>
+              </w:rPr>
+              <w:t>”</w:t>
             </w:r>
           </w:p>
         </w:tc>
@@ -2814,7 +2827,25 @@
                 <w:sz w:val="18"/>
                 <w:szCs w:val="18"/>
               </w:rPr>
-              <w:t>Vértice inicial = ”Madagascar”</w:t>
+              <w:t xml:space="preserve">Vértice inicial </w:t>
+            </w:r>
+            <w:proofErr w:type="gramStart"/>
+            <w:r>
+              <w:rPr>
+                <w:rFonts w:ascii="Times New Roman" w:eastAsia="Times New Roman" w:hAnsi="Times New Roman" w:cs="Times New Roman"/>
+                <w:sz w:val="18"/>
+                <w:szCs w:val="18"/>
+              </w:rPr>
+              <w:t>= ”Madagascar</w:t>
+            </w:r>
+            <w:proofErr w:type="gramEnd"/>
+            <w:r>
+              <w:rPr>
+                <w:rFonts w:ascii="Times New Roman" w:eastAsia="Times New Roman" w:hAnsi="Times New Roman" w:cs="Times New Roman"/>
+                <w:sz w:val="18"/>
+                <w:szCs w:val="18"/>
+              </w:rPr>
+              <w:t>”</w:t>
             </w:r>
           </w:p>
           <w:p>
@@ -3610,6 +3641,7 @@
               </w:rPr>
               <w:t xml:space="preserve"> </w:t>
             </w:r>
+            <w:proofErr w:type="gramStart"/>
             <w:r>
               <w:rPr>
                 <w:rFonts w:ascii="Times New Roman" w:eastAsia="Times New Roman" w:hAnsi="Times New Roman" w:cs="Times New Roman"/>
@@ -3644,7 +3676,17 @@
                 <w:szCs w:val="18"/>
                 <w:lang w:val="en-US"/>
               </w:rPr>
-              <w:t>Dubai”</w:t>
+              <w:t>Dubai</w:t>
+            </w:r>
+            <w:proofErr w:type="gramEnd"/>
+            <w:r>
+              <w:rPr>
+                <w:rFonts w:ascii="Times New Roman" w:eastAsia="Times New Roman" w:hAnsi="Times New Roman" w:cs="Times New Roman"/>
+                <w:sz w:val="18"/>
+                <w:szCs w:val="18"/>
+                <w:lang w:val="en-US"/>
+              </w:rPr>
+              <w:t>”</w:t>
             </w:r>
           </w:p>
           <w:p>
@@ -4019,6 +4061,7 @@
               </w:rPr>
               <w:t xml:space="preserve"> </w:t>
             </w:r>
+            <w:proofErr w:type="gramStart"/>
             <w:r>
               <w:rPr>
                 <w:rFonts w:ascii="Times New Roman" w:eastAsia="Times New Roman" w:hAnsi="Times New Roman" w:cs="Times New Roman"/>
@@ -4055,6 +4098,7 @@
               </w:rPr>
               <w:t>Colombia</w:t>
             </w:r>
+            <w:proofErr w:type="gramEnd"/>
             <w:r>
               <w:rPr>
                 <w:rFonts w:ascii="Times New Roman" w:eastAsia="Times New Roman" w:hAnsi="Times New Roman" w:cs="Times New Roman"/>
@@ -4688,7 +4732,16 @@
                 <w:sz w:val="18"/>
                 <w:szCs w:val="18"/>
               </w:rPr>
-              <w:t>Vértice inicial = ”</w:t>
+              <w:t xml:space="preserve">Vértice inicial </w:t>
+            </w:r>
+            <w:proofErr w:type="gramStart"/>
+            <w:r>
+              <w:rPr>
+                <w:rFonts w:ascii="Times New Roman" w:eastAsia="Times New Roman" w:hAnsi="Times New Roman" w:cs="Times New Roman"/>
+                <w:sz w:val="18"/>
+                <w:szCs w:val="18"/>
+              </w:rPr>
+              <w:t>= ”</w:t>
             </w:r>
             <w:r>
               <w:rPr>
@@ -4698,6 +4751,7 @@
               </w:rPr>
               <w:t>Colombia</w:t>
             </w:r>
+            <w:proofErr w:type="gramEnd"/>
             <w:r>
               <w:rPr>
                 <w:rFonts w:ascii="Times New Roman" w:eastAsia="Times New Roman" w:hAnsi="Times New Roman" w:cs="Times New Roman"/>
@@ -5151,7 +5205,16 @@
                 <w:sz w:val="18"/>
                 <w:szCs w:val="18"/>
               </w:rPr>
-              <w:t>Vértice inicial = ”</w:t>
+              <w:t xml:space="preserve">Vértice inicial </w:t>
+            </w:r>
+            <w:proofErr w:type="gramStart"/>
+            <w:r>
+              <w:rPr>
+                <w:rFonts w:ascii="Times New Roman" w:eastAsia="Times New Roman" w:hAnsi="Times New Roman" w:cs="Times New Roman"/>
+                <w:sz w:val="18"/>
+                <w:szCs w:val="18"/>
+              </w:rPr>
+              <w:t>= ”</w:t>
             </w:r>
             <w:proofErr w:type="spellStart"/>
             <w:r>
@@ -5163,6 +5226,7 @@
               <w:t>Dubai</w:t>
             </w:r>
             <w:proofErr w:type="spellEnd"/>
+            <w:proofErr w:type="gramEnd"/>
             <w:r>
               <w:rPr>
                 <w:rFonts w:ascii="Times New Roman" w:eastAsia="Times New Roman" w:hAnsi="Times New Roman" w:cs="Times New Roman"/>
@@ -5947,7 +6011,16 @@
                 <w:sz w:val="18"/>
                 <w:szCs w:val="18"/>
               </w:rPr>
-              <w:t>Vértice inicial = ”</w:t>
+              <w:t xml:space="preserve">Vértice inicial </w:t>
+            </w:r>
+            <w:proofErr w:type="gramStart"/>
+            <w:r>
+              <w:rPr>
+                <w:rFonts w:ascii="Times New Roman" w:eastAsia="Times New Roman" w:hAnsi="Times New Roman" w:cs="Times New Roman"/>
+                <w:sz w:val="18"/>
+                <w:szCs w:val="18"/>
+              </w:rPr>
+              <w:t>= ”</w:t>
             </w:r>
             <w:proofErr w:type="spellStart"/>
             <w:r>
@@ -5959,6 +6032,7 @@
               <w:t>Dubai</w:t>
             </w:r>
             <w:proofErr w:type="spellEnd"/>
+            <w:proofErr w:type="gramEnd"/>
             <w:r>
               <w:rPr>
                 <w:rFonts w:ascii="Times New Roman" w:eastAsia="Times New Roman" w:hAnsi="Times New Roman" w:cs="Times New Roman"/>
@@ -6353,7 +6427,16 @@
                 <w:szCs w:val="18"/>
               </w:rPr>
               <w:lastRenderedPageBreak/>
-              <w:t>Vértice inicial = ”</w:t>
+              <w:t xml:space="preserve">Vértice inicial </w:t>
+            </w:r>
+            <w:proofErr w:type="gramStart"/>
+            <w:r>
+              <w:rPr>
+                <w:rFonts w:ascii="Times New Roman" w:eastAsia="Times New Roman" w:hAnsi="Times New Roman" w:cs="Times New Roman"/>
+                <w:sz w:val="18"/>
+                <w:szCs w:val="18"/>
+              </w:rPr>
+              <w:t>= ”</w:t>
             </w:r>
             <w:r>
               <w:rPr>
@@ -6363,6 +6446,7 @@
               </w:rPr>
               <w:t>Colombia</w:t>
             </w:r>
+            <w:proofErr w:type="gramEnd"/>
             <w:r>
               <w:rPr>
                 <w:rFonts w:ascii="Times New Roman" w:eastAsia="Times New Roman" w:hAnsi="Times New Roman" w:cs="Times New Roman"/>
@@ -7192,6 +7276,7 @@
               </w:rPr>
               <w:t xml:space="preserve"> </w:t>
             </w:r>
+            <w:proofErr w:type="gramStart"/>
             <w:r>
               <w:rPr>
                 <w:rFonts w:ascii="Times New Roman" w:eastAsia="Times New Roman" w:hAnsi="Times New Roman" w:cs="Times New Roman"/>
@@ -7219,6 +7304,7 @@
               </w:rPr>
               <w:t>”</w:t>
             </w:r>
+            <w:proofErr w:type="gramEnd"/>
             <w:r>
               <w:rPr>
                 <w:rFonts w:ascii="Times New Roman" w:eastAsia="Times New Roman" w:hAnsi="Times New Roman" w:cs="Times New Roman"/>
@@ -7544,6 +7630,7 @@
               </w:rPr>
               <w:t xml:space="preserve"> </w:t>
             </w:r>
+            <w:proofErr w:type="gramStart"/>
             <w:r>
               <w:rPr>
                 <w:rFonts w:ascii="Times New Roman" w:eastAsia="Times New Roman" w:hAnsi="Times New Roman" w:cs="Times New Roman"/>
@@ -7578,7 +7665,17 @@
                 <w:szCs w:val="18"/>
                 <w:lang w:val="en-US"/>
               </w:rPr>
-              <w:t>Portugal”</w:t>
+              <w:t>Portugal</w:t>
+            </w:r>
+            <w:proofErr w:type="gramEnd"/>
+            <w:r>
+              <w:rPr>
+                <w:rFonts w:ascii="Times New Roman" w:eastAsia="Times New Roman" w:hAnsi="Times New Roman" w:cs="Times New Roman"/>
+                <w:sz w:val="18"/>
+                <w:szCs w:val="18"/>
+                <w:lang w:val="en-US"/>
+              </w:rPr>
+              <w:t>”</w:t>
             </w:r>
           </w:p>
           <w:p>
@@ -7738,7 +7835,27 @@
                 <w:szCs w:val="24"/>
                 <w:lang w:val="es-MX"/>
               </w:rPr>
-              <w:t xml:space="preserve">Colombia, España, Japón, EEUU, Rusia, Australia, Nigeria, Portugal, </w:t>
+              <w:t xml:space="preserve">Colombia, España, Japón, </w:t>
+            </w:r>
+            <w:proofErr w:type="gramStart"/>
+            <w:r>
+              <w:rPr>
+                <w:rFonts w:ascii="Times New Roman" w:eastAsia="Times New Roman" w:hAnsi="Times New Roman" w:cs="Times New Roman"/>
+                <w:sz w:val="24"/>
+                <w:szCs w:val="24"/>
+                <w:lang w:val="es-MX"/>
+              </w:rPr>
+              <w:t>EEUU</w:t>
+            </w:r>
+            <w:proofErr w:type="gramEnd"/>
+            <w:r>
+              <w:rPr>
+                <w:rFonts w:ascii="Times New Roman" w:eastAsia="Times New Roman" w:hAnsi="Times New Roman" w:cs="Times New Roman"/>
+                <w:sz w:val="24"/>
+                <w:szCs w:val="24"/>
+                <w:lang w:val="es-MX"/>
+              </w:rPr>
+              <w:t xml:space="preserve">, Rusia, Australia, Nigeria, Portugal, </w:t>
             </w:r>
             <w:proofErr w:type="spellStart"/>
             <w:r>
@@ -8279,6 +8396,7 @@
               </w:rPr>
               <w:t xml:space="preserve"> </w:t>
             </w:r>
+            <w:proofErr w:type="gramStart"/>
             <w:r>
               <w:rPr>
                 <w:rFonts w:ascii="Times New Roman" w:eastAsia="Times New Roman" w:hAnsi="Times New Roman" w:cs="Times New Roman"/>
@@ -8313,7 +8431,17 @@
                 <w:szCs w:val="18"/>
                 <w:lang w:val="en-US"/>
               </w:rPr>
-              <w:t>Madagascar”</w:t>
+              <w:t>Madagascar</w:t>
+            </w:r>
+            <w:proofErr w:type="gramEnd"/>
+            <w:r>
+              <w:rPr>
+                <w:rFonts w:ascii="Times New Roman" w:eastAsia="Times New Roman" w:hAnsi="Times New Roman" w:cs="Times New Roman"/>
+                <w:sz w:val="18"/>
+                <w:szCs w:val="18"/>
+                <w:lang w:val="en-US"/>
+              </w:rPr>
+              <w:t>”</w:t>
             </w:r>
           </w:p>
           <w:p>
@@ -8650,6 +8778,7 @@
               </w:rPr>
               <w:t xml:space="preserve"> </w:t>
             </w:r>
+            <w:proofErr w:type="gramStart"/>
             <w:r>
               <w:rPr>
                 <w:rFonts w:ascii="Times New Roman" w:eastAsia="Times New Roman" w:hAnsi="Times New Roman" w:cs="Times New Roman"/>
@@ -8688,6 +8817,7 @@
               <w:t>España</w:t>
             </w:r>
             <w:proofErr w:type="spellEnd"/>
+            <w:proofErr w:type="gramEnd"/>
             <w:r>
               <w:rPr>
                 <w:rFonts w:ascii="Times New Roman" w:eastAsia="Times New Roman" w:hAnsi="Times New Roman" w:cs="Times New Roman"/>
@@ -9365,6 +9495,7 @@
               </w:rPr>
               <w:t xml:space="preserve"> </w:t>
             </w:r>
+            <w:proofErr w:type="gramStart"/>
             <w:r>
               <w:rPr>
                 <w:rFonts w:ascii="Times New Roman" w:eastAsia="Times New Roman" w:hAnsi="Times New Roman" w:cs="Times New Roman"/>
@@ -9392,6 +9523,7 @@
               </w:rPr>
               <w:t>”</w:t>
             </w:r>
+            <w:proofErr w:type="gramEnd"/>
             <w:r>
               <w:rPr>
                 <w:rFonts w:ascii="Times New Roman" w:eastAsia="Times New Roman" w:hAnsi="Times New Roman" w:cs="Times New Roman"/>
@@ -9651,6 +9783,7 @@
               </w:rPr>
               <w:t xml:space="preserve"> </w:t>
             </w:r>
+            <w:proofErr w:type="gramStart"/>
             <w:r>
               <w:rPr>
                 <w:rFonts w:ascii="Times New Roman" w:eastAsia="Times New Roman" w:hAnsi="Times New Roman" w:cs="Times New Roman"/>
@@ -9685,7 +9818,17 @@
                 <w:szCs w:val="18"/>
                 <w:lang w:val="en-US"/>
               </w:rPr>
-              <w:t>Colombia”</w:t>
+              <w:t>Colombia</w:t>
+            </w:r>
+            <w:proofErr w:type="gramEnd"/>
+            <w:r>
+              <w:rPr>
+                <w:rFonts w:ascii="Times New Roman" w:eastAsia="Times New Roman" w:hAnsi="Times New Roman" w:cs="Times New Roman"/>
+                <w:sz w:val="18"/>
+                <w:szCs w:val="18"/>
+                <w:lang w:val="en-US"/>
+              </w:rPr>
+              <w:t>”</w:t>
             </w:r>
           </w:p>
         </w:tc>
@@ -9718,7 +9861,27 @@
                 <w:szCs w:val="24"/>
                 <w:lang w:val="es-MX"/>
               </w:rPr>
-              <w:t>$6950 – El costo mínimo de ir desde Colombia  a todos los demás países.</w:t>
+              <w:t xml:space="preserve">$6950 – El costo mínimo de ir desde </w:t>
+            </w:r>
+            <w:proofErr w:type="gramStart"/>
+            <w:r>
+              <w:rPr>
+                <w:rFonts w:ascii="Times New Roman" w:eastAsia="Times New Roman" w:hAnsi="Times New Roman" w:cs="Times New Roman"/>
+                <w:sz w:val="24"/>
+                <w:szCs w:val="24"/>
+                <w:lang w:val="es-MX"/>
+              </w:rPr>
+              <w:t>Colombia  a</w:t>
+            </w:r>
+            <w:proofErr w:type="gramEnd"/>
+            <w:r>
+              <w:rPr>
+                <w:rFonts w:ascii="Times New Roman" w:eastAsia="Times New Roman" w:hAnsi="Times New Roman" w:cs="Times New Roman"/>
+                <w:sz w:val="24"/>
+                <w:szCs w:val="24"/>
+                <w:lang w:val="es-MX"/>
+              </w:rPr>
+              <w:t xml:space="preserve"> todos los demás países.</w:t>
             </w:r>
           </w:p>
         </w:tc>
@@ -10249,6 +10412,7 @@
               </w:rPr>
               <w:t xml:space="preserve"> </w:t>
             </w:r>
+            <w:proofErr w:type="gramStart"/>
             <w:r>
               <w:rPr>
                 <w:rFonts w:ascii="Times New Roman" w:eastAsia="Times New Roman" w:hAnsi="Times New Roman" w:cs="Times New Roman"/>
@@ -10283,7 +10447,17 @@
                 <w:szCs w:val="18"/>
                 <w:lang w:val="en-US"/>
               </w:rPr>
-              <w:t>Madagascar”</w:t>
+              <w:t>Madagascar</w:t>
+            </w:r>
+            <w:proofErr w:type="gramEnd"/>
+            <w:r>
+              <w:rPr>
+                <w:rFonts w:ascii="Times New Roman" w:eastAsia="Times New Roman" w:hAnsi="Times New Roman" w:cs="Times New Roman"/>
+                <w:sz w:val="18"/>
+                <w:szCs w:val="18"/>
+                <w:lang w:val="en-US"/>
+              </w:rPr>
+              <w:t>”</w:t>
             </w:r>
           </w:p>
         </w:tc>
@@ -10574,6 +10748,7 @@
               </w:rPr>
               <w:t xml:space="preserve"> </w:t>
             </w:r>
+            <w:proofErr w:type="gramStart"/>
             <w:r>
               <w:rPr>
                 <w:rFonts w:ascii="Times New Roman" w:eastAsia="Times New Roman" w:hAnsi="Times New Roman" w:cs="Times New Roman"/>
@@ -10612,6 +10787,7 @@
               <w:t>Rusia</w:t>
             </w:r>
             <w:proofErr w:type="spellEnd"/>
+            <w:proofErr w:type="gramEnd"/>
             <w:r>
               <w:rPr>
                 <w:rFonts w:ascii="Times New Roman" w:eastAsia="Times New Roman" w:hAnsi="Times New Roman" w:cs="Times New Roman"/>
@@ -10691,7 +10867,7 @@
         <w:gridCol w:w="862"/>
         <w:gridCol w:w="1475"/>
         <w:gridCol w:w="875"/>
-        <w:gridCol w:w="5505"/>
+        <w:gridCol w:w="5509"/>
       </w:tblGrid>
       <w:tr>
         <w:tc>
@@ -11278,7 +11454,7 @@
                 <w:szCs w:val="24"/>
                 <w:lang w:val="es-ES"/>
               </w:rPr>
-              <w:t>4</w:t>
+              <w:t>3</w:t>
             </w:r>
             <w:r>
               <w:rPr>
@@ -11359,14 +11535,11 @@
               </w:rPr>
             </w:pPr>
             <w:r>
-              <w:rPr>
-                <w:noProof/>
-              </w:rPr>
               <w:drawing>
-                <wp:inline distT="0" distB="0" distL="0" distR="0" wp14:anchorId="19FFECC3" wp14:editId="0A2AAD44">
-                  <wp:extent cx="3479470" cy="1049195"/>
-                  <wp:effectExtent l="0" t="0" r="6985" b="0"/>
-                  <wp:docPr id="2" name="Imagen 2"/>
+                <wp:inline distT="0" distB="0" distL="0" distR="0" wp14:anchorId="099C7636" wp14:editId="5E9D9740">
+                  <wp:extent cx="3432601" cy="1033509"/>
+                  <wp:effectExtent l="0" t="0" r="0" b="0"/>
+                  <wp:docPr id="21" name="Imagen 21"/>
                   <wp:cNvGraphicFramePr>
                     <a:graphicFrameLocks xmlns:a="http://schemas.openxmlformats.org/drawingml/2006/main" noChangeAspect="1"/>
                   </wp:cNvGraphicFramePr>
@@ -11374,7 +11547,7 @@
                     <a:graphicData uri="http://schemas.openxmlformats.org/drawingml/2006/picture">
                       <pic:pic xmlns:pic="http://schemas.openxmlformats.org/drawingml/2006/picture">
                         <pic:nvPicPr>
-                          <pic:cNvPr id="0" name="Picture 1"/>
+                          <pic:cNvPr id="0" name="Picture 2"/>
                           <pic:cNvPicPr>
                             <a:picLocks noChangeAspect="1" noChangeArrowheads="1"/>
                           </pic:cNvPicPr>
@@ -11395,7 +11568,7 @@
                         <pic:spPr bwMode="auto">
                           <a:xfrm>
                             <a:off x="0" y="0"/>
-                            <a:ext cx="3490591" cy="1052549"/>
+                            <a:ext cx="3483136" cy="1048724"/>
                           </a:xfrm>
                           <a:prstGeom prst="rect">
                             <a:avLst/>
@@ -11855,7 +12028,15 @@
                 <w:sz w:val="24"/>
                 <w:szCs w:val="24"/>
               </w:rPr>
-              <w:t>setupScenary3</w:t>
+              <w:t>setupScenary</w:t>
+            </w:r>
+            <w:r>
+              <w:rPr>
+                <w:rFonts w:ascii="Times New Roman" w:eastAsia="Times New Roman" w:hAnsi="Times New Roman" w:cs="Times New Roman"/>
+                <w:sz w:val="24"/>
+                <w:szCs w:val="24"/>
+              </w:rPr>
+              <w:t>2</w:t>
             </w:r>
           </w:p>
           <w:p>
@@ -11947,15 +12128,12 @@
               </w:rPr>
             </w:pPr>
             <w:r>
-              <w:rPr>
-                <w:noProof/>
-              </w:rPr>
               <w:lastRenderedPageBreak/>
               <w:drawing>
-                <wp:inline distT="0" distB="0" distL="0" distR="0" wp14:anchorId="2245B490" wp14:editId="672CCE41">
-                  <wp:extent cx="3486150" cy="965200"/>
-                  <wp:effectExtent l="0" t="0" r="0" b="6350"/>
-                  <wp:docPr id="14" name="Imagen 14"/>
+                <wp:inline distT="0" distB="0" distL="0" distR="0" wp14:anchorId="5E92E364" wp14:editId="442A5389">
+                  <wp:extent cx="3488690" cy="964565"/>
+                  <wp:effectExtent l="0" t="0" r="0" b="6985"/>
+                  <wp:docPr id="17" name="Imagen 17"/>
                   <wp:cNvGraphicFramePr>
                     <a:graphicFrameLocks xmlns:a="http://schemas.openxmlformats.org/drawingml/2006/main" noChangeAspect="1"/>
                   </wp:cNvGraphicFramePr>
@@ -11963,7 +12141,7 @@
                     <a:graphicData uri="http://schemas.openxmlformats.org/drawingml/2006/picture">
                       <pic:pic xmlns:pic="http://schemas.openxmlformats.org/drawingml/2006/picture">
                         <pic:nvPicPr>
-                          <pic:cNvPr id="0" name="Picture 2"/>
+                          <pic:cNvPr id="0" name="Picture 1"/>
                           <pic:cNvPicPr>
                             <a:picLocks noChangeAspect="1" noChangeArrowheads="1"/>
                           </pic:cNvPicPr>
@@ -11984,7 +12162,7 @@
                         <pic:spPr bwMode="auto">
                           <a:xfrm>
                             <a:off x="0" y="0"/>
-                            <a:ext cx="3486150" cy="965200"/>
+                            <a:ext cx="3488690" cy="964565"/>
                           </a:xfrm>
                           <a:prstGeom prst="rect">
                             <a:avLst/>
@@ -12550,7 +12728,16 @@
                 <w:szCs w:val="24"/>
                 <w:lang w:val="en-US"/>
               </w:rPr>
-              <w:t>setupScenary4</w:t>
+              <w:t>setupScenary</w:t>
+            </w:r>
+            <w:r>
+              <w:rPr>
+                <w:rFonts w:ascii="Times New Roman" w:eastAsia="Times New Roman" w:hAnsi="Times New Roman" w:cs="Times New Roman"/>
+                <w:sz w:val="24"/>
+                <w:szCs w:val="24"/>
+                <w:lang w:val="en-US"/>
+              </w:rPr>
+              <w:t>3</w:t>
             </w:r>
           </w:p>
           <w:p>
@@ -13049,7 +13236,16 @@
                 <w:szCs w:val="24"/>
                 <w:lang w:val="en-US"/>
               </w:rPr>
-              <w:t>setupScenary3</w:t>
+              <w:t>setupScenary</w:t>
+            </w:r>
+            <w:r>
+              <w:rPr>
+                <w:rFonts w:ascii="Times New Roman" w:eastAsia="Times New Roman" w:hAnsi="Times New Roman" w:cs="Times New Roman"/>
+                <w:sz w:val="24"/>
+                <w:szCs w:val="24"/>
+                <w:lang w:val="en-US"/>
+              </w:rPr>
+              <w:t>2</w:t>
             </w:r>
           </w:p>
           <w:p>
@@ -13797,6 +13993,7 @@
               </w:rPr>
               <w:t xml:space="preserve"> </w:t>
             </w:r>
+            <w:proofErr w:type="gramStart"/>
             <w:r>
               <w:rPr>
                 <w:rFonts w:ascii="Times New Roman" w:eastAsia="Times New Roman" w:hAnsi="Times New Roman" w:cs="Times New Roman"/>
@@ -13831,7 +14028,17 @@
                 <w:szCs w:val="18"/>
                 <w:lang w:val="en-US"/>
               </w:rPr>
-              <w:t>Nigeria”</w:t>
+              <w:t>Nigeria</w:t>
+            </w:r>
+            <w:proofErr w:type="gramEnd"/>
+            <w:r>
+              <w:rPr>
+                <w:rFonts w:ascii="Times New Roman" w:eastAsia="Times New Roman" w:hAnsi="Times New Roman" w:cs="Times New Roman"/>
+                <w:sz w:val="18"/>
+                <w:szCs w:val="18"/>
+                <w:lang w:val="en-US"/>
+              </w:rPr>
+              <w:t>”</w:t>
             </w:r>
           </w:p>
           <w:p>
@@ -14205,6 +14412,7 @@
               </w:rPr>
               <w:t xml:space="preserve"> </w:t>
             </w:r>
+            <w:proofErr w:type="gramStart"/>
             <w:r>
               <w:rPr>
                 <w:rFonts w:ascii="Times New Roman" w:eastAsia="Times New Roman" w:hAnsi="Times New Roman" w:cs="Times New Roman"/>
@@ -14239,7 +14447,17 @@
                 <w:szCs w:val="18"/>
                 <w:lang w:val="en-US"/>
               </w:rPr>
-              <w:t>Madagascar”</w:t>
+              <w:t>Madagascar</w:t>
+            </w:r>
+            <w:proofErr w:type="gramEnd"/>
+            <w:r>
+              <w:rPr>
+                <w:rFonts w:ascii="Times New Roman" w:eastAsia="Times New Roman" w:hAnsi="Times New Roman" w:cs="Times New Roman"/>
+                <w:sz w:val="18"/>
+                <w:szCs w:val="18"/>
+                <w:lang w:val="en-US"/>
+              </w:rPr>
+              <w:t>”</w:t>
             </w:r>
           </w:p>
         </w:tc>
@@ -14876,7 +15094,25 @@
                 <w:sz w:val="18"/>
                 <w:szCs w:val="18"/>
               </w:rPr>
-              <w:t>Vértice inicial = ” Colombia”</w:t>
+              <w:t xml:space="preserve">Vértice inicial </w:t>
+            </w:r>
+            <w:proofErr w:type="gramStart"/>
+            <w:r>
+              <w:rPr>
+                <w:rFonts w:ascii="Times New Roman" w:eastAsia="Times New Roman" w:hAnsi="Times New Roman" w:cs="Times New Roman"/>
+                <w:sz w:val="18"/>
+                <w:szCs w:val="18"/>
+              </w:rPr>
+              <w:t>= ”</w:t>
+            </w:r>
+            <w:proofErr w:type="gramEnd"/>
+            <w:r>
+              <w:rPr>
+                <w:rFonts w:ascii="Times New Roman" w:eastAsia="Times New Roman" w:hAnsi="Times New Roman" w:cs="Times New Roman"/>
+                <w:sz w:val="18"/>
+                <w:szCs w:val="18"/>
+              </w:rPr>
+              <w:t xml:space="preserve"> Colombia”</w:t>
             </w:r>
           </w:p>
           <w:p>
@@ -15274,7 +15510,25 @@
                 <w:sz w:val="18"/>
                 <w:szCs w:val="18"/>
               </w:rPr>
-              <w:t xml:space="preserve">Vértice inicial = ” </w:t>
+              <w:t xml:space="preserve">Vértice inicial </w:t>
+            </w:r>
+            <w:proofErr w:type="gramStart"/>
+            <w:r>
+              <w:rPr>
+                <w:rFonts w:ascii="Times New Roman" w:eastAsia="Times New Roman" w:hAnsi="Times New Roman" w:cs="Times New Roman"/>
+                <w:sz w:val="18"/>
+                <w:szCs w:val="18"/>
+              </w:rPr>
+              <w:t>= ”</w:t>
+            </w:r>
+            <w:proofErr w:type="gramEnd"/>
+            <w:r>
+              <w:rPr>
+                <w:rFonts w:ascii="Times New Roman" w:eastAsia="Times New Roman" w:hAnsi="Times New Roman" w:cs="Times New Roman"/>
+                <w:sz w:val="18"/>
+                <w:szCs w:val="18"/>
+              </w:rPr>
+              <w:t xml:space="preserve"> </w:t>
             </w:r>
             <w:proofErr w:type="spellStart"/>
             <w:r>
@@ -16004,6 +16258,7 @@
               </w:rPr>
               <w:t xml:space="preserve"> </w:t>
             </w:r>
+            <w:proofErr w:type="gramStart"/>
             <w:r>
               <w:rPr>
                 <w:rFonts w:ascii="Times New Roman" w:eastAsia="Times New Roman" w:hAnsi="Times New Roman" w:cs="Times New Roman"/>
@@ -16038,7 +16293,17 @@
                 <w:szCs w:val="18"/>
                 <w:lang w:val="en-US"/>
               </w:rPr>
-              <w:t>Dubai”</w:t>
+              <w:t>Dubai</w:t>
+            </w:r>
+            <w:proofErr w:type="gramEnd"/>
+            <w:r>
+              <w:rPr>
+                <w:rFonts w:ascii="Times New Roman" w:eastAsia="Times New Roman" w:hAnsi="Times New Roman" w:cs="Times New Roman"/>
+                <w:sz w:val="18"/>
+                <w:szCs w:val="18"/>
+                <w:lang w:val="en-US"/>
+              </w:rPr>
+              <w:t>”</w:t>
             </w:r>
           </w:p>
           <w:p>
@@ -16412,6 +16677,7 @@
               </w:rPr>
               <w:t xml:space="preserve"> </w:t>
             </w:r>
+            <w:proofErr w:type="gramStart"/>
             <w:r>
               <w:rPr>
                 <w:rFonts w:ascii="Times New Roman" w:eastAsia="Times New Roman" w:hAnsi="Times New Roman" w:cs="Times New Roman"/>
@@ -16446,7 +16712,17 @@
                 <w:szCs w:val="18"/>
                 <w:lang w:val="en-US"/>
               </w:rPr>
-              <w:t>Colombia”</w:t>
+              <w:t>Colombia</w:t>
+            </w:r>
+            <w:proofErr w:type="gramEnd"/>
+            <w:r>
+              <w:rPr>
+                <w:rFonts w:ascii="Times New Roman" w:eastAsia="Times New Roman" w:hAnsi="Times New Roman" w:cs="Times New Roman"/>
+                <w:sz w:val="18"/>
+                <w:szCs w:val="18"/>
+                <w:lang w:val="en-US"/>
+              </w:rPr>
+              <w:t>”</w:t>
             </w:r>
           </w:p>
         </w:tc>
@@ -17086,7 +17362,25 @@
                 <w:sz w:val="18"/>
                 <w:szCs w:val="18"/>
               </w:rPr>
-              <w:t>Vértice inicial = ”Colombia”</w:t>
+              <w:t xml:space="preserve">Vértice inicial </w:t>
+            </w:r>
+            <w:proofErr w:type="gramStart"/>
+            <w:r>
+              <w:rPr>
+                <w:rFonts w:ascii="Times New Roman" w:eastAsia="Times New Roman" w:hAnsi="Times New Roman" w:cs="Times New Roman"/>
+                <w:sz w:val="18"/>
+                <w:szCs w:val="18"/>
+              </w:rPr>
+              <w:t>= ”Colombia</w:t>
+            </w:r>
+            <w:proofErr w:type="gramEnd"/>
+            <w:r>
+              <w:rPr>
+                <w:rFonts w:ascii="Times New Roman" w:eastAsia="Times New Roman" w:hAnsi="Times New Roman" w:cs="Times New Roman"/>
+                <w:sz w:val="18"/>
+                <w:szCs w:val="18"/>
+              </w:rPr>
+              <w:t>”</w:t>
             </w:r>
           </w:p>
           <w:p>
@@ -17523,7 +17817,16 @@
                 <w:sz w:val="18"/>
                 <w:szCs w:val="18"/>
               </w:rPr>
-              <w:t>Vértice inicial = ”</w:t>
+              <w:t xml:space="preserve">Vértice inicial </w:t>
+            </w:r>
+            <w:proofErr w:type="gramStart"/>
+            <w:r>
+              <w:rPr>
+                <w:rFonts w:ascii="Times New Roman" w:eastAsia="Times New Roman" w:hAnsi="Times New Roman" w:cs="Times New Roman"/>
+                <w:sz w:val="18"/>
+                <w:szCs w:val="18"/>
+              </w:rPr>
+              <w:t>= ”</w:t>
             </w:r>
             <w:proofErr w:type="spellStart"/>
             <w:r>
@@ -17535,6 +17838,7 @@
               <w:t>Dubai</w:t>
             </w:r>
             <w:proofErr w:type="spellEnd"/>
+            <w:proofErr w:type="gramEnd"/>
             <w:r>
               <w:rPr>
                 <w:rFonts w:ascii="Times New Roman" w:eastAsia="Times New Roman" w:hAnsi="Times New Roman" w:cs="Times New Roman"/>
@@ -18258,7 +18562,16 @@
                 <w:sz w:val="18"/>
                 <w:szCs w:val="18"/>
               </w:rPr>
-              <w:t>Vértice inicial = ”</w:t>
+              <w:t xml:space="preserve">Vértice inicial </w:t>
+            </w:r>
+            <w:proofErr w:type="gramStart"/>
+            <w:r>
+              <w:rPr>
+                <w:rFonts w:ascii="Times New Roman" w:eastAsia="Times New Roman" w:hAnsi="Times New Roman" w:cs="Times New Roman"/>
+                <w:sz w:val="18"/>
+                <w:szCs w:val="18"/>
+              </w:rPr>
+              <w:t>= ”</w:t>
             </w:r>
             <w:r>
               <w:rPr>
@@ -18268,6 +18581,7 @@
               </w:rPr>
               <w:t>Portugal</w:t>
             </w:r>
+            <w:proofErr w:type="gramEnd"/>
             <w:r>
               <w:rPr>
                 <w:rFonts w:ascii="Times New Roman" w:eastAsia="Times New Roman" w:hAnsi="Times New Roman" w:cs="Times New Roman"/>
@@ -18698,7 +19012,16 @@
                 <w:sz w:val="18"/>
                 <w:szCs w:val="18"/>
               </w:rPr>
-              <w:t>Vértice inicial = ”</w:t>
+              <w:t xml:space="preserve">Vértice inicial </w:t>
+            </w:r>
+            <w:proofErr w:type="gramStart"/>
+            <w:r>
+              <w:rPr>
+                <w:rFonts w:ascii="Times New Roman" w:eastAsia="Times New Roman" w:hAnsi="Times New Roman" w:cs="Times New Roman"/>
+                <w:sz w:val="18"/>
+                <w:szCs w:val="18"/>
+              </w:rPr>
+              <w:t>= ”</w:t>
             </w:r>
             <w:r>
               <w:rPr>
@@ -18708,6 +19031,7 @@
               </w:rPr>
               <w:t>Madagascar</w:t>
             </w:r>
+            <w:proofErr w:type="gramEnd"/>
             <w:r>
               <w:rPr>
                 <w:rFonts w:ascii="Times New Roman" w:eastAsia="Times New Roman" w:hAnsi="Times New Roman" w:cs="Times New Roman"/>
@@ -19535,6 +19859,7 @@
               </w:rPr>
               <w:t xml:space="preserve"> </w:t>
             </w:r>
+            <w:proofErr w:type="gramStart"/>
             <w:r>
               <w:rPr>
                 <w:rFonts w:ascii="Times New Roman" w:eastAsia="Times New Roman" w:hAnsi="Times New Roman" w:cs="Times New Roman"/>
@@ -19562,6 +19887,7 @@
               </w:rPr>
               <w:t>”</w:t>
             </w:r>
+            <w:proofErr w:type="gramEnd"/>
             <w:r>
               <w:rPr>
                 <w:rFonts w:ascii="Times New Roman" w:eastAsia="Times New Roman" w:hAnsi="Times New Roman" w:cs="Times New Roman"/>
@@ -19887,6 +20213,7 @@
               </w:rPr>
               <w:t xml:space="preserve"> </w:t>
             </w:r>
+            <w:proofErr w:type="gramStart"/>
             <w:r>
               <w:rPr>
                 <w:rFonts w:ascii="Times New Roman" w:eastAsia="Times New Roman" w:hAnsi="Times New Roman" w:cs="Times New Roman"/>
@@ -19921,7 +20248,17 @@
                 <w:szCs w:val="18"/>
                 <w:lang w:val="en-US"/>
               </w:rPr>
-              <w:t>Portugal”</w:t>
+              <w:t>Portugal</w:t>
+            </w:r>
+            <w:proofErr w:type="gramEnd"/>
+            <w:r>
+              <w:rPr>
+                <w:rFonts w:ascii="Times New Roman" w:eastAsia="Times New Roman" w:hAnsi="Times New Roman" w:cs="Times New Roman"/>
+                <w:sz w:val="18"/>
+                <w:szCs w:val="18"/>
+                <w:lang w:val="en-US"/>
+              </w:rPr>
+              <w:t>”</w:t>
             </w:r>
           </w:p>
           <w:p>
@@ -20081,7 +20418,27 @@
                 <w:szCs w:val="24"/>
                 <w:lang w:val="es-MX"/>
               </w:rPr>
-              <w:t xml:space="preserve">Colombia, España, Japón, EEUU, Rusia, Australia, Nigeria, Portugal, </w:t>
+              <w:t xml:space="preserve">Colombia, España, Japón, </w:t>
+            </w:r>
+            <w:proofErr w:type="gramStart"/>
+            <w:r>
+              <w:rPr>
+                <w:rFonts w:ascii="Times New Roman" w:eastAsia="Times New Roman" w:hAnsi="Times New Roman" w:cs="Times New Roman"/>
+                <w:sz w:val="24"/>
+                <w:szCs w:val="24"/>
+                <w:lang w:val="es-MX"/>
+              </w:rPr>
+              <w:t>EEUU</w:t>
+            </w:r>
+            <w:proofErr w:type="gramEnd"/>
+            <w:r>
+              <w:rPr>
+                <w:rFonts w:ascii="Times New Roman" w:eastAsia="Times New Roman" w:hAnsi="Times New Roman" w:cs="Times New Roman"/>
+                <w:sz w:val="24"/>
+                <w:szCs w:val="24"/>
+                <w:lang w:val="es-MX"/>
+              </w:rPr>
+              <w:t xml:space="preserve">, Rusia, Australia, Nigeria, Portugal, </w:t>
             </w:r>
             <w:proofErr w:type="spellStart"/>
             <w:r>
@@ -20634,6 +20991,7 @@
               </w:rPr>
               <w:t xml:space="preserve"> </w:t>
             </w:r>
+            <w:proofErr w:type="gramStart"/>
             <w:r>
               <w:rPr>
                 <w:rFonts w:ascii="Times New Roman" w:eastAsia="Times New Roman" w:hAnsi="Times New Roman" w:cs="Times New Roman"/>
@@ -20668,7 +21026,17 @@
                 <w:szCs w:val="18"/>
                 <w:lang w:val="en-US"/>
               </w:rPr>
-              <w:t>Madagascar”</w:t>
+              <w:t>Madagascar</w:t>
+            </w:r>
+            <w:proofErr w:type="gramEnd"/>
+            <w:r>
+              <w:rPr>
+                <w:rFonts w:ascii="Times New Roman" w:eastAsia="Times New Roman" w:hAnsi="Times New Roman" w:cs="Times New Roman"/>
+                <w:sz w:val="18"/>
+                <w:szCs w:val="18"/>
+                <w:lang w:val="en-US"/>
+              </w:rPr>
+              <w:t>”</w:t>
             </w:r>
           </w:p>
           <w:p>
@@ -21005,6 +21373,7 @@
               </w:rPr>
               <w:t xml:space="preserve"> </w:t>
             </w:r>
+            <w:proofErr w:type="gramStart"/>
             <w:r>
               <w:rPr>
                 <w:rFonts w:ascii="Times New Roman" w:eastAsia="Times New Roman" w:hAnsi="Times New Roman" w:cs="Times New Roman"/>
@@ -21043,6 +21412,7 @@
               <w:t>España</w:t>
             </w:r>
             <w:proofErr w:type="spellEnd"/>
+            <w:proofErr w:type="gramEnd"/>
             <w:r>
               <w:rPr>
                 <w:rFonts w:ascii="Times New Roman" w:eastAsia="Times New Roman" w:hAnsi="Times New Roman" w:cs="Times New Roman"/>
@@ -21841,6 +22211,7 @@
               </w:rPr>
               <w:t xml:space="preserve"> </w:t>
             </w:r>
+            <w:proofErr w:type="gramStart"/>
             <w:r>
               <w:rPr>
                 <w:rFonts w:ascii="Times New Roman" w:eastAsia="Times New Roman" w:hAnsi="Times New Roman" w:cs="Times New Roman"/>
@@ -21868,6 +22239,7 @@
               </w:rPr>
               <w:t>”</w:t>
             </w:r>
+            <w:proofErr w:type="gramEnd"/>
             <w:r>
               <w:rPr>
                 <w:rFonts w:ascii="Times New Roman" w:eastAsia="Times New Roman" w:hAnsi="Times New Roman" w:cs="Times New Roman"/>
@@ -22127,6 +22499,7 @@
               </w:rPr>
               <w:t xml:space="preserve"> </w:t>
             </w:r>
+            <w:proofErr w:type="gramStart"/>
             <w:r>
               <w:rPr>
                 <w:rFonts w:ascii="Times New Roman" w:eastAsia="Times New Roman" w:hAnsi="Times New Roman" w:cs="Times New Roman"/>
@@ -22161,7 +22534,17 @@
                 <w:szCs w:val="18"/>
                 <w:lang w:val="en-US"/>
               </w:rPr>
-              <w:t>Colombia”</w:t>
+              <w:t>Colombia</w:t>
+            </w:r>
+            <w:proofErr w:type="gramEnd"/>
+            <w:r>
+              <w:rPr>
+                <w:rFonts w:ascii="Times New Roman" w:eastAsia="Times New Roman" w:hAnsi="Times New Roman" w:cs="Times New Roman"/>
+                <w:sz w:val="18"/>
+                <w:szCs w:val="18"/>
+                <w:lang w:val="en-US"/>
+              </w:rPr>
+              <w:t>”</w:t>
             </w:r>
           </w:p>
         </w:tc>
@@ -22194,7 +22577,27 @@
                 <w:szCs w:val="24"/>
                 <w:lang w:val="es-MX"/>
               </w:rPr>
-              <w:t>$6950 – El costo mínimo de ir desde Colombia  a todos los demás países.</w:t>
+              <w:t xml:space="preserve">$6950 – El costo mínimo de ir desde </w:t>
+            </w:r>
+            <w:proofErr w:type="gramStart"/>
+            <w:r>
+              <w:rPr>
+                <w:rFonts w:ascii="Times New Roman" w:eastAsia="Times New Roman" w:hAnsi="Times New Roman" w:cs="Times New Roman"/>
+                <w:sz w:val="24"/>
+                <w:szCs w:val="24"/>
+                <w:lang w:val="es-MX"/>
+              </w:rPr>
+              <w:t>Colombia  a</w:t>
+            </w:r>
+            <w:proofErr w:type="gramEnd"/>
+            <w:r>
+              <w:rPr>
+                <w:rFonts w:ascii="Times New Roman" w:eastAsia="Times New Roman" w:hAnsi="Times New Roman" w:cs="Times New Roman"/>
+                <w:sz w:val="24"/>
+                <w:szCs w:val="24"/>
+                <w:lang w:val="es-MX"/>
+              </w:rPr>
+              <w:t xml:space="preserve"> todos los demás países.</w:t>
             </w:r>
           </w:p>
         </w:tc>
@@ -22725,6 +23128,7 @@
               </w:rPr>
               <w:t xml:space="preserve"> </w:t>
             </w:r>
+            <w:proofErr w:type="gramStart"/>
             <w:r>
               <w:rPr>
                 <w:rFonts w:ascii="Times New Roman" w:eastAsia="Times New Roman" w:hAnsi="Times New Roman" w:cs="Times New Roman"/>
@@ -22759,7 +23163,17 @@
                 <w:szCs w:val="18"/>
                 <w:lang w:val="en-US"/>
               </w:rPr>
-              <w:t>Madagascar”</w:t>
+              <w:t>Madagascar</w:t>
+            </w:r>
+            <w:proofErr w:type="gramEnd"/>
+            <w:r>
+              <w:rPr>
+                <w:rFonts w:ascii="Times New Roman" w:eastAsia="Times New Roman" w:hAnsi="Times New Roman" w:cs="Times New Roman"/>
+                <w:sz w:val="18"/>
+                <w:szCs w:val="18"/>
+                <w:lang w:val="en-US"/>
+              </w:rPr>
+              <w:t>”</w:t>
             </w:r>
           </w:p>
         </w:tc>
@@ -23050,6 +23464,7 @@
               </w:rPr>
               <w:t xml:space="preserve"> </w:t>
             </w:r>
+            <w:proofErr w:type="gramStart"/>
             <w:r>
               <w:rPr>
                 <w:rFonts w:ascii="Times New Roman" w:eastAsia="Times New Roman" w:hAnsi="Times New Roman" w:cs="Times New Roman"/>
@@ -23088,6 +23503,7 @@
               <w:t>Rusia</w:t>
             </w:r>
             <w:proofErr w:type="spellEnd"/>
+            <w:proofErr w:type="gramEnd"/>
             <w:r>
               <w:rPr>
                 <w:rFonts w:ascii="Times New Roman" w:eastAsia="Times New Roman" w:hAnsi="Times New Roman" w:cs="Times New Roman"/>
@@ -23167,7 +23583,7 @@
         <w:gridCol w:w="862"/>
         <w:gridCol w:w="1475"/>
         <w:gridCol w:w="875"/>
-        <w:gridCol w:w="5505"/>
+        <w:gridCol w:w="5955"/>
       </w:tblGrid>
       <w:tr>
         <w:tc>
@@ -23754,7 +24170,7 @@
                 <w:szCs w:val="24"/>
                 <w:lang w:val="es-ES"/>
               </w:rPr>
-              <w:t>4</w:t>
+              <w:t>3</w:t>
             </w:r>
             <w:r>
               <w:rPr>
@@ -23835,14 +24251,11 @@
               </w:rPr>
             </w:pPr>
             <w:r>
-              <w:rPr>
-                <w:noProof/>
-              </w:rPr>
               <w:drawing>
-                <wp:inline distT="0" distB="0" distL="0" distR="0" wp14:anchorId="30309A2F" wp14:editId="5397BDF6">
-                  <wp:extent cx="3479470" cy="1049195"/>
-                  <wp:effectExtent l="0" t="0" r="6985" b="0"/>
-                  <wp:docPr id="3" name="Imagen 3"/>
+                <wp:inline distT="0" distB="0" distL="0" distR="0" wp14:anchorId="10F70D38" wp14:editId="13FAFB7A">
+                  <wp:extent cx="3763792" cy="1133226"/>
+                  <wp:effectExtent l="0" t="0" r="8255" b="0"/>
+                  <wp:docPr id="20" name="Imagen 20"/>
                   <wp:cNvGraphicFramePr>
                     <a:graphicFrameLocks xmlns:a="http://schemas.openxmlformats.org/drawingml/2006/main" noChangeAspect="1"/>
                   </wp:cNvGraphicFramePr>
@@ -23850,7 +24263,7 @@
                     <a:graphicData uri="http://schemas.openxmlformats.org/drawingml/2006/picture">
                       <pic:pic xmlns:pic="http://schemas.openxmlformats.org/drawingml/2006/picture">
                         <pic:nvPicPr>
-                          <pic:cNvPr id="0" name="Picture 1"/>
+                          <pic:cNvPr id="0" name="Picture 2"/>
                           <pic:cNvPicPr>
                             <a:picLocks noChangeAspect="1" noChangeArrowheads="1"/>
                           </pic:cNvPicPr>
@@ -23871,7 +24284,7 @@
                         <pic:spPr bwMode="auto">
                           <a:xfrm>
                             <a:off x="0" y="0"/>
-                            <a:ext cx="3490591" cy="1052549"/>
+                            <a:ext cx="3769434" cy="1134925"/>
                           </a:xfrm>
                           <a:prstGeom prst="rect">
                             <a:avLst/>
@@ -24331,7 +24744,15 @@
                 <w:sz w:val="24"/>
                 <w:szCs w:val="24"/>
               </w:rPr>
-              <w:t>setupScenary3</w:t>
+              <w:t>setupScenary</w:t>
+            </w:r>
+            <w:r>
+              <w:rPr>
+                <w:rFonts w:ascii="Times New Roman" w:eastAsia="Times New Roman" w:hAnsi="Times New Roman" w:cs="Times New Roman"/>
+                <w:sz w:val="24"/>
+                <w:szCs w:val="24"/>
+              </w:rPr>
+              <w:t>2</w:t>
             </w:r>
           </w:p>
           <w:p>
@@ -24423,14 +24844,11 @@
               </w:rPr>
             </w:pPr>
             <w:r>
-              <w:rPr>
-                <w:noProof/>
-              </w:rPr>
               <w:drawing>
-                <wp:inline distT="0" distB="0" distL="0" distR="0" wp14:anchorId="7F5F6BBE" wp14:editId="0AB54F03">
-                  <wp:extent cx="3486150" cy="965200"/>
-                  <wp:effectExtent l="0" t="0" r="0" b="6350"/>
-                  <wp:docPr id="4" name="Imagen 4"/>
+                <wp:inline distT="0" distB="0" distL="0" distR="0" wp14:anchorId="63ED318C" wp14:editId="1D92A11A">
+                  <wp:extent cx="3488690" cy="964565"/>
+                  <wp:effectExtent l="0" t="0" r="0" b="6985"/>
+                  <wp:docPr id="18" name="Imagen 18"/>
                   <wp:cNvGraphicFramePr>
                     <a:graphicFrameLocks xmlns:a="http://schemas.openxmlformats.org/drawingml/2006/main" noChangeAspect="1"/>
                   </wp:cNvGraphicFramePr>
@@ -24438,7 +24856,7 @@
                     <a:graphicData uri="http://schemas.openxmlformats.org/drawingml/2006/picture">
                       <pic:pic xmlns:pic="http://schemas.openxmlformats.org/drawingml/2006/picture">
                         <pic:nvPicPr>
-                          <pic:cNvPr id="0" name="Picture 2"/>
+                          <pic:cNvPr id="0" name="Picture 1"/>
                           <pic:cNvPicPr>
                             <a:picLocks noChangeAspect="1" noChangeArrowheads="1"/>
                           </pic:cNvPicPr>
@@ -24459,7 +24877,7 @@
                         <pic:spPr bwMode="auto">
                           <a:xfrm>
                             <a:off x="0" y="0"/>
-                            <a:ext cx="3486150" cy="965200"/>
+                            <a:ext cx="3488690" cy="964565"/>
                           </a:xfrm>
                           <a:prstGeom prst="rect">
                             <a:avLst/>
@@ -25027,7 +25445,16 @@
                 <w:szCs w:val="24"/>
                 <w:lang w:val="en-US"/>
               </w:rPr>
-              <w:t>setupScenary4</w:t>
+              <w:t>setupScenary</w:t>
+            </w:r>
+            <w:r>
+              <w:rPr>
+                <w:rFonts w:ascii="Times New Roman" w:eastAsia="Times New Roman" w:hAnsi="Times New Roman" w:cs="Times New Roman"/>
+                <w:sz w:val="24"/>
+                <w:szCs w:val="24"/>
+                <w:lang w:val="en-US"/>
+              </w:rPr>
+              <w:t>3</w:t>
             </w:r>
           </w:p>
           <w:p>
@@ -25537,7 +25964,16 @@
                 <w:szCs w:val="24"/>
                 <w:lang w:val="en-US"/>
               </w:rPr>
-              <w:t>setupScenary3</w:t>
+              <w:t>setupScenary</w:t>
+            </w:r>
+            <w:r>
+              <w:rPr>
+                <w:rFonts w:ascii="Times New Roman" w:eastAsia="Times New Roman" w:hAnsi="Times New Roman" w:cs="Times New Roman"/>
+                <w:sz w:val="24"/>
+                <w:szCs w:val="24"/>
+                <w:lang w:val="en-US"/>
+              </w:rPr>
+              <w:t>2</w:t>
             </w:r>
           </w:p>
           <w:p>

</xml_diff>

<commit_message>
After of kruskal well
</commit_message>
<xml_diff>
--- a/docs/Diseño de casos de prueba 3.docx
+++ b/docs/Diseño de casos de prueba 3.docx
@@ -15343,7 +15343,25 @@
                 <w:szCs w:val="18"/>
                 <w:lang w:val="en-US"/>
               </w:rPr>
-              <w:t xml:space="preserve"> = 780</w:t>
+              <w:t xml:space="preserve"> = </w:t>
+            </w:r>
+            <w:r>
+              <w:rPr>
+                <w:rFonts w:ascii="Times New Roman" w:eastAsia="Times New Roman" w:hAnsi="Times New Roman" w:cs="Times New Roman"/>
+                <w:sz w:val="18"/>
+                <w:szCs w:val="18"/>
+                <w:lang w:val="en-US"/>
+              </w:rPr>
+              <w:t>-</w:t>
+            </w:r>
+            <w:r>
+              <w:rPr>
+                <w:rFonts w:ascii="Times New Roman" w:eastAsia="Times New Roman" w:hAnsi="Times New Roman" w:cs="Times New Roman"/>
+                <w:sz w:val="18"/>
+                <w:szCs w:val="18"/>
+                <w:lang w:val="en-US"/>
+              </w:rPr>
+              <w:t>780</w:t>
             </w:r>
           </w:p>
           <w:p>
@@ -19455,7 +19473,7 @@
                 <w:szCs w:val="24"/>
                 <w:lang w:val="en-US"/>
               </w:rPr>
-              <w:t>2</w:t>
+              <w:t>3</w:t>
             </w:r>
           </w:p>
           <w:p>
@@ -19762,7 +19780,16 @@
                 <w:szCs w:val="24"/>
                 <w:lang w:val="en-US"/>
               </w:rPr>
-              <w:t>makeDijsktra</w:t>
+              <w:t>d</w:t>
+            </w:r>
+            <w:r>
+              <w:rPr>
+                <w:rFonts w:ascii="Times New Roman" w:eastAsia="Times New Roman" w:hAnsi="Times New Roman" w:cs="Times New Roman"/>
+                <w:sz w:val="24"/>
+                <w:szCs w:val="24"/>
+                <w:lang w:val="en-US"/>
+              </w:rPr>
+              <w:t>ijsktra</w:t>
             </w:r>
             <w:proofErr w:type="spellEnd"/>
           </w:p>
@@ -19817,7 +19844,7 @@
                 <w:szCs w:val="24"/>
                 <w:lang w:val="en-US"/>
               </w:rPr>
-              <w:t>2</w:t>
+              <w:t>3</w:t>
             </w:r>
           </w:p>
           <w:p>
@@ -20564,7 +20591,7 @@
                 <w:szCs w:val="24"/>
                 <w:lang w:val="en-US"/>
               </w:rPr>
-              <w:t>2</w:t>
+              <w:t>3</w:t>
             </w:r>
           </w:p>
           <w:p>
@@ -20925,7 +20952,7 @@
                 <w:szCs w:val="24"/>
                 <w:lang w:val="en-US"/>
               </w:rPr>
-              <w:t>2</w:t>
+              <w:t>3</w:t>
             </w:r>
           </w:p>
           <w:p>
@@ -21761,7 +21788,7 @@
                 <w:szCs w:val="24"/>
                 <w:lang w:val="en-US"/>
               </w:rPr>
-              <w:t>2</w:t>
+              <w:t>3</w:t>
             </w:r>
           </w:p>
           <w:p>
@@ -22057,7 +22084,7 @@
                 <w:szCs w:val="24"/>
                 <w:lang w:val="en-US"/>
               </w:rPr>
-              <w:t>1</w:t>
+              <w:t>2</w:t>
             </w:r>
           </w:p>
           <w:p>
@@ -22655,7 +22682,7 @@
                 <w:szCs w:val="24"/>
                 <w:lang w:val="en-US"/>
               </w:rPr>
-              <w:t>2</w:t>
+              <w:t>3</w:t>
             </w:r>
           </w:p>
           <w:p>
@@ -22970,7 +22997,7 @@
                 <w:szCs w:val="24"/>
                 <w:lang w:val="en-US"/>
               </w:rPr>
-              <w:t>2</w:t>
+              <w:t>3</w:t>
             </w:r>
           </w:p>
           <w:p>

</xml_diff>

<commit_message>
Prim is almost already in test
</commit_message>
<xml_diff>
--- a/docs/Diseño de casos de prueba 3.docx
+++ b/docs/Diseño de casos de prueba 3.docx
@@ -275,6 +275,7 @@
                 <w:szCs w:val="24"/>
               </w:rPr>
             </w:pPr>
+            <w:proofErr w:type="spellStart"/>
             <w:r>
               <w:rPr>
                 <w:rFonts w:ascii="Times New Roman" w:eastAsia="Times New Roman" w:hAnsi="Times New Roman" w:cs="Times New Roman"/>
@@ -284,6 +285,7 @@
               </w:rPr>
               <w:t>ButterflyTest</w:t>
             </w:r>
+            <w:proofErr w:type="spellEnd"/>
           </w:p>
         </w:tc>
         <w:tc>
@@ -428,6 +430,7 @@
                 <w:szCs w:val="24"/>
               </w:rPr>
             </w:pPr>
+            <w:proofErr w:type="spellStart"/>
             <w:r>
               <w:rPr>
                 <w:rFonts w:ascii="Times New Roman" w:eastAsia="Times New Roman" w:hAnsi="Times New Roman" w:cs="Times New Roman"/>
@@ -437,6 +440,7 @@
               </w:rPr>
               <w:t>ButterflyTest</w:t>
             </w:r>
+            <w:proofErr w:type="spellEnd"/>
           </w:p>
         </w:tc>
         <w:tc>
@@ -570,6 +574,7 @@
                 <w:szCs w:val="24"/>
               </w:rPr>
             </w:pPr>
+            <w:proofErr w:type="spellStart"/>
             <w:r>
               <w:rPr>
                 <w:rFonts w:ascii="Times New Roman" w:eastAsia="Times New Roman" w:hAnsi="Times New Roman" w:cs="Times New Roman"/>
@@ -579,6 +584,7 @@
               </w:rPr>
               <w:t>ButterflyTest</w:t>
             </w:r>
+            <w:proofErr w:type="spellEnd"/>
           </w:p>
         </w:tc>
         <w:tc>
@@ -1088,6 +1094,7 @@
                 <w:lang w:val="en-US"/>
               </w:rPr>
             </w:pPr>
+            <w:proofErr w:type="spellStart"/>
             <w:r>
               <w:rPr>
                 <w:rFonts w:ascii="Times New Roman" w:eastAsia="Times New Roman" w:hAnsi="Times New Roman" w:cs="Times New Roman"/>
@@ -1097,6 +1104,7 @@
               </w:rPr>
               <w:t>MatrixGraph</w:t>
             </w:r>
+            <w:proofErr w:type="spellEnd"/>
           </w:p>
           <w:p>
             <w:pPr>
@@ -1145,6 +1153,7 @@
                 <w:lang w:val="en-US"/>
               </w:rPr>
             </w:pPr>
+            <w:proofErr w:type="spellStart"/>
             <w:r>
               <w:rPr>
                 <w:rFonts w:ascii="Times New Roman" w:eastAsia="Times New Roman" w:hAnsi="Times New Roman" w:cs="Times New Roman"/>
@@ -1154,6 +1163,7 @@
               </w:rPr>
               <w:t>addVertice</w:t>
             </w:r>
+            <w:proofErr w:type="spellEnd"/>
           </w:p>
         </w:tc>
         <w:tc>
@@ -1246,15 +1256,27 @@
                 <w:lang w:val="en-US"/>
               </w:rPr>
             </w:pPr>
-            <w:r>
-              <w:rPr>
-                <w:rFonts w:ascii="Times New Roman" w:eastAsia="Times New Roman" w:hAnsi="Times New Roman" w:cs="Times New Roman"/>
-                <w:sz w:val="18"/>
-                <w:szCs w:val="18"/>
-                <w:lang w:val="en-US"/>
-              </w:rPr>
-              <w:t xml:space="preserve">Vértice </w:t>
-            </w:r>
+            <w:proofErr w:type="spellStart"/>
+            <w:r>
+              <w:rPr>
+                <w:rFonts w:ascii="Times New Roman" w:eastAsia="Times New Roman" w:hAnsi="Times New Roman" w:cs="Times New Roman"/>
+                <w:sz w:val="18"/>
+                <w:szCs w:val="18"/>
+                <w:lang w:val="en-US"/>
+              </w:rPr>
+              <w:t>Vértice</w:t>
+            </w:r>
+            <w:proofErr w:type="spellEnd"/>
+            <w:r>
+              <w:rPr>
+                <w:rFonts w:ascii="Times New Roman" w:eastAsia="Times New Roman" w:hAnsi="Times New Roman" w:cs="Times New Roman"/>
+                <w:sz w:val="18"/>
+                <w:szCs w:val="18"/>
+                <w:lang w:val="en-US"/>
+              </w:rPr>
+              <w:t xml:space="preserve"> </w:t>
+            </w:r>
+            <w:proofErr w:type="gramStart"/>
             <w:r>
               <w:rPr>
                 <w:rFonts w:ascii="Times New Roman" w:eastAsia="Times New Roman" w:hAnsi="Times New Roman" w:cs="Times New Roman"/>
@@ -1282,6 +1304,7 @@
               </w:rPr>
               <w:t>”</w:t>
             </w:r>
+            <w:proofErr w:type="spellStart"/>
             <w:r>
               <w:rPr>
                 <w:rFonts w:ascii="Times New Roman" w:eastAsia="Times New Roman" w:hAnsi="Times New Roman" w:cs="Times New Roman"/>
@@ -1300,6 +1323,8 @@
               </w:rPr>
               <w:t>ón</w:t>
             </w:r>
+            <w:proofErr w:type="spellEnd"/>
+            <w:proofErr w:type="gramEnd"/>
             <w:r>
               <w:rPr>
                 <w:rFonts w:ascii="Times New Roman" w:eastAsia="Times New Roman" w:hAnsi="Times New Roman" w:cs="Times New Roman"/>
@@ -1462,6 +1487,7 @@
                 <w:lang w:val="en-US"/>
               </w:rPr>
             </w:pPr>
+            <w:proofErr w:type="spellStart"/>
             <w:r>
               <w:rPr>
                 <w:rFonts w:ascii="Times New Roman" w:eastAsia="Times New Roman" w:hAnsi="Times New Roman" w:cs="Times New Roman"/>
@@ -1471,6 +1497,7 @@
               </w:rPr>
               <w:t>MatrixGraph</w:t>
             </w:r>
+            <w:proofErr w:type="spellEnd"/>
           </w:p>
         </w:tc>
         <w:tc>
@@ -1517,6 +1544,7 @@
                 <w:lang w:val="en-US"/>
               </w:rPr>
             </w:pPr>
+            <w:proofErr w:type="spellStart"/>
             <w:r>
               <w:rPr>
                 <w:rFonts w:ascii="Times New Roman" w:eastAsia="Times New Roman" w:hAnsi="Times New Roman" w:cs="Times New Roman"/>
@@ -1526,6 +1554,7 @@
               </w:rPr>
               <w:t>addVertice</w:t>
             </w:r>
+            <w:proofErr w:type="spellEnd"/>
           </w:p>
         </w:tc>
         <w:tc>
@@ -1657,15 +1686,27 @@
                 <w:lang w:val="en-US"/>
               </w:rPr>
             </w:pPr>
-            <w:r>
-              <w:rPr>
-                <w:rFonts w:ascii="Times New Roman" w:eastAsia="Times New Roman" w:hAnsi="Times New Roman" w:cs="Times New Roman"/>
-                <w:sz w:val="18"/>
-                <w:szCs w:val="18"/>
-                <w:lang w:val="en-US"/>
-              </w:rPr>
-              <w:t xml:space="preserve">Vértice </w:t>
-            </w:r>
+            <w:proofErr w:type="spellStart"/>
+            <w:r>
+              <w:rPr>
+                <w:rFonts w:ascii="Times New Roman" w:eastAsia="Times New Roman" w:hAnsi="Times New Roman" w:cs="Times New Roman"/>
+                <w:sz w:val="18"/>
+                <w:szCs w:val="18"/>
+                <w:lang w:val="en-US"/>
+              </w:rPr>
+              <w:t>Vértice</w:t>
+            </w:r>
+            <w:proofErr w:type="spellEnd"/>
+            <w:r>
+              <w:rPr>
+                <w:rFonts w:ascii="Times New Roman" w:eastAsia="Times New Roman" w:hAnsi="Times New Roman" w:cs="Times New Roman"/>
+                <w:sz w:val="18"/>
+                <w:szCs w:val="18"/>
+                <w:lang w:val="en-US"/>
+              </w:rPr>
+              <w:t xml:space="preserve"> </w:t>
+            </w:r>
+            <w:proofErr w:type="gramStart"/>
             <w:r>
               <w:rPr>
                 <w:rFonts w:ascii="Times New Roman" w:eastAsia="Times New Roman" w:hAnsi="Times New Roman" w:cs="Times New Roman"/>
@@ -1700,7 +1741,17 @@
                 <w:szCs w:val="18"/>
                 <w:lang w:val="en-US"/>
               </w:rPr>
-              <w:t>Portugal”</w:t>
+              <w:t>Portugal</w:t>
+            </w:r>
+            <w:proofErr w:type="gramEnd"/>
+            <w:r>
+              <w:rPr>
+                <w:rFonts w:ascii="Times New Roman" w:eastAsia="Times New Roman" w:hAnsi="Times New Roman" w:cs="Times New Roman"/>
+                <w:sz w:val="18"/>
+                <w:szCs w:val="18"/>
+                <w:lang w:val="en-US"/>
+              </w:rPr>
+              <w:t>”</w:t>
             </w:r>
           </w:p>
         </w:tc>
@@ -2188,6 +2239,7 @@
                 <w:lang w:val="en-US"/>
               </w:rPr>
             </w:pPr>
+            <w:proofErr w:type="spellStart"/>
             <w:r>
               <w:rPr>
                 <w:rFonts w:ascii="Times New Roman" w:eastAsia="Times New Roman" w:hAnsi="Times New Roman" w:cs="Times New Roman"/>
@@ -2197,6 +2249,7 @@
               </w:rPr>
               <w:t>MatrixGraph</w:t>
             </w:r>
+            <w:proofErr w:type="spellEnd"/>
           </w:p>
         </w:tc>
         <w:tc>
@@ -2233,6 +2286,7 @@
                 <w:lang w:val="en-US"/>
               </w:rPr>
             </w:pPr>
+            <w:proofErr w:type="spellStart"/>
             <w:r>
               <w:rPr>
                 <w:rFonts w:ascii="Times New Roman" w:eastAsia="Times New Roman" w:hAnsi="Times New Roman" w:cs="Times New Roman"/>
@@ -2242,6 +2296,7 @@
               </w:rPr>
               <w:t>addEdge</w:t>
             </w:r>
+            <w:proofErr w:type="spellEnd"/>
           </w:p>
           <w:p>
             <w:pPr>
@@ -2398,14 +2453,25 @@
                 <w:lang w:val="en-US"/>
               </w:rPr>
             </w:pPr>
-            <w:r>
-              <w:rPr>
-                <w:rFonts w:ascii="Times New Roman" w:eastAsia="Times New Roman" w:hAnsi="Times New Roman" w:cs="Times New Roman"/>
-                <w:sz w:val="18"/>
-                <w:szCs w:val="18"/>
-                <w:lang w:val="en-US"/>
-              </w:rPr>
-              <w:t>Costo = 1600</w:t>
+            <w:proofErr w:type="spellStart"/>
+            <w:r>
+              <w:rPr>
+                <w:rFonts w:ascii="Times New Roman" w:eastAsia="Times New Roman" w:hAnsi="Times New Roman" w:cs="Times New Roman"/>
+                <w:sz w:val="18"/>
+                <w:szCs w:val="18"/>
+                <w:lang w:val="en-US"/>
+              </w:rPr>
+              <w:t>Costo</w:t>
+            </w:r>
+            <w:proofErr w:type="spellEnd"/>
+            <w:r>
+              <w:rPr>
+                <w:rFonts w:ascii="Times New Roman" w:eastAsia="Times New Roman" w:hAnsi="Times New Roman" w:cs="Times New Roman"/>
+                <w:sz w:val="18"/>
+                <w:szCs w:val="18"/>
+                <w:lang w:val="en-US"/>
+              </w:rPr>
+              <w:t xml:space="preserve"> = 1600</w:t>
             </w:r>
           </w:p>
           <w:p>
@@ -2559,6 +2625,7 @@
                 <w:lang w:val="en-US"/>
               </w:rPr>
             </w:pPr>
+            <w:proofErr w:type="spellStart"/>
             <w:r>
               <w:rPr>
                 <w:rFonts w:ascii="Times New Roman" w:eastAsia="Times New Roman" w:hAnsi="Times New Roman" w:cs="Times New Roman"/>
@@ -2568,6 +2635,7 @@
               </w:rPr>
               <w:t>MatrixGraph</w:t>
             </w:r>
+            <w:proofErr w:type="spellEnd"/>
           </w:p>
         </w:tc>
         <w:tc>
@@ -2614,6 +2682,7 @@
                 <w:lang w:val="en-US"/>
               </w:rPr>
             </w:pPr>
+            <w:proofErr w:type="spellStart"/>
             <w:r>
               <w:rPr>
                 <w:rFonts w:ascii="Times New Roman" w:eastAsia="Times New Roman" w:hAnsi="Times New Roman" w:cs="Times New Roman"/>
@@ -2623,6 +2692,7 @@
               </w:rPr>
               <w:t>addEdge</w:t>
             </w:r>
+            <w:proofErr w:type="spellEnd"/>
           </w:p>
         </w:tc>
         <w:tc>
@@ -2757,7 +2827,25 @@
                 <w:sz w:val="18"/>
                 <w:szCs w:val="18"/>
               </w:rPr>
-              <w:t>Vértice inicial = ”Madagascar”</w:t>
+              <w:t xml:space="preserve">Vértice inicial </w:t>
+            </w:r>
+            <w:proofErr w:type="gramStart"/>
+            <w:r>
+              <w:rPr>
+                <w:rFonts w:ascii="Times New Roman" w:eastAsia="Times New Roman" w:hAnsi="Times New Roman" w:cs="Times New Roman"/>
+                <w:sz w:val="18"/>
+                <w:szCs w:val="18"/>
+              </w:rPr>
+              <w:t>= ”Madagascar</w:t>
+            </w:r>
+            <w:proofErr w:type="gramEnd"/>
+            <w:r>
+              <w:rPr>
+                <w:rFonts w:ascii="Times New Roman" w:eastAsia="Times New Roman" w:hAnsi="Times New Roman" w:cs="Times New Roman"/>
+                <w:sz w:val="18"/>
+                <w:szCs w:val="18"/>
+              </w:rPr>
+              <w:t>”</w:t>
             </w:r>
           </w:p>
           <w:p>
@@ -2790,14 +2878,25 @@
                 <w:lang w:val="en-US"/>
               </w:rPr>
             </w:pPr>
-            <w:r>
-              <w:rPr>
-                <w:rFonts w:ascii="Times New Roman" w:eastAsia="Times New Roman" w:hAnsi="Times New Roman" w:cs="Times New Roman"/>
-                <w:sz w:val="18"/>
-                <w:szCs w:val="18"/>
-                <w:lang w:val="en-US"/>
-              </w:rPr>
-              <w:t xml:space="preserve">Costo = </w:t>
+            <w:proofErr w:type="spellStart"/>
+            <w:r>
+              <w:rPr>
+                <w:rFonts w:ascii="Times New Roman" w:eastAsia="Times New Roman" w:hAnsi="Times New Roman" w:cs="Times New Roman"/>
+                <w:sz w:val="18"/>
+                <w:szCs w:val="18"/>
+                <w:lang w:val="en-US"/>
+              </w:rPr>
+              <w:t>Costo</w:t>
+            </w:r>
+            <w:proofErr w:type="spellEnd"/>
+            <w:r>
+              <w:rPr>
+                <w:rFonts w:ascii="Times New Roman" w:eastAsia="Times New Roman" w:hAnsi="Times New Roman" w:cs="Times New Roman"/>
+                <w:sz w:val="18"/>
+                <w:szCs w:val="18"/>
+                <w:lang w:val="en-US"/>
+              </w:rPr>
+              <w:t xml:space="preserve"> = </w:t>
             </w:r>
             <w:r>
               <w:rPr>
@@ -3360,6 +3459,7 @@
                 <w:lang w:val="en-US"/>
               </w:rPr>
             </w:pPr>
+            <w:proofErr w:type="spellStart"/>
             <w:r>
               <w:rPr>
                 <w:rFonts w:ascii="Times New Roman" w:eastAsia="Times New Roman" w:hAnsi="Times New Roman" w:cs="Times New Roman"/>
@@ -3369,6 +3469,7 @@
               </w:rPr>
               <w:t>MatrixGraph</w:t>
             </w:r>
+            <w:proofErr w:type="spellEnd"/>
           </w:p>
           <w:p>
             <w:pPr>
@@ -3417,6 +3518,7 @@
                 <w:lang w:val="en-US"/>
               </w:rPr>
             </w:pPr>
+            <w:proofErr w:type="spellStart"/>
             <w:r>
               <w:rPr>
                 <w:rFonts w:ascii="Times New Roman" w:eastAsia="Times New Roman" w:hAnsi="Times New Roman" w:cs="Times New Roman"/>
@@ -3426,6 +3528,7 @@
               </w:rPr>
               <w:t>deleteVertice</w:t>
             </w:r>
+            <w:proofErr w:type="spellEnd"/>
           </w:p>
         </w:tc>
         <w:tc>
@@ -3518,15 +3621,27 @@
                 <w:lang w:val="en-US"/>
               </w:rPr>
             </w:pPr>
-            <w:r>
-              <w:rPr>
-                <w:rFonts w:ascii="Times New Roman" w:eastAsia="Times New Roman" w:hAnsi="Times New Roman" w:cs="Times New Roman"/>
-                <w:sz w:val="18"/>
-                <w:szCs w:val="18"/>
-                <w:lang w:val="en-US"/>
-              </w:rPr>
-              <w:t xml:space="preserve">Vértice </w:t>
-            </w:r>
+            <w:proofErr w:type="spellStart"/>
+            <w:r>
+              <w:rPr>
+                <w:rFonts w:ascii="Times New Roman" w:eastAsia="Times New Roman" w:hAnsi="Times New Roman" w:cs="Times New Roman"/>
+                <w:sz w:val="18"/>
+                <w:szCs w:val="18"/>
+                <w:lang w:val="en-US"/>
+              </w:rPr>
+              <w:t>Vértice</w:t>
+            </w:r>
+            <w:proofErr w:type="spellEnd"/>
+            <w:r>
+              <w:rPr>
+                <w:rFonts w:ascii="Times New Roman" w:eastAsia="Times New Roman" w:hAnsi="Times New Roman" w:cs="Times New Roman"/>
+                <w:sz w:val="18"/>
+                <w:szCs w:val="18"/>
+                <w:lang w:val="en-US"/>
+              </w:rPr>
+              <w:t xml:space="preserve"> </w:t>
+            </w:r>
+            <w:proofErr w:type="gramStart"/>
             <w:r>
               <w:rPr>
                 <w:rFonts w:ascii="Times New Roman" w:eastAsia="Times New Roman" w:hAnsi="Times New Roman" w:cs="Times New Roman"/>
@@ -3561,7 +3676,17 @@
                 <w:szCs w:val="18"/>
                 <w:lang w:val="en-US"/>
               </w:rPr>
-              <w:t>Dubai”</w:t>
+              <w:t>Dubai</w:t>
+            </w:r>
+            <w:proofErr w:type="gramEnd"/>
+            <w:r>
+              <w:rPr>
+                <w:rFonts w:ascii="Times New Roman" w:eastAsia="Times New Roman" w:hAnsi="Times New Roman" w:cs="Times New Roman"/>
+                <w:sz w:val="18"/>
+                <w:szCs w:val="18"/>
+                <w:lang w:val="en-US"/>
+              </w:rPr>
+              <w:t>”</w:t>
             </w:r>
           </w:p>
           <w:p>
@@ -3717,6 +3842,7 @@
                 <w:lang w:val="en-US"/>
               </w:rPr>
             </w:pPr>
+            <w:proofErr w:type="spellStart"/>
             <w:r>
               <w:rPr>
                 <w:rFonts w:ascii="Times New Roman" w:eastAsia="Times New Roman" w:hAnsi="Times New Roman" w:cs="Times New Roman"/>
@@ -3726,6 +3852,7 @@
               </w:rPr>
               <w:t>MatrixGraph</w:t>
             </w:r>
+            <w:proofErr w:type="spellEnd"/>
           </w:p>
         </w:tc>
         <w:tc>
@@ -3772,6 +3899,7 @@
                 <w:lang w:val="en-US"/>
               </w:rPr>
             </w:pPr>
+            <w:proofErr w:type="spellStart"/>
             <w:r>
               <w:rPr>
                 <w:rFonts w:ascii="Times New Roman" w:eastAsia="Times New Roman" w:hAnsi="Times New Roman" w:cs="Times New Roman"/>
@@ -3781,6 +3909,7 @@
               </w:rPr>
               <w:t>deleteVertice</w:t>
             </w:r>
+            <w:proofErr w:type="spellEnd"/>
           </w:p>
         </w:tc>
         <w:tc>
@@ -3912,15 +4041,27 @@
                 <w:lang w:val="en-US"/>
               </w:rPr>
             </w:pPr>
-            <w:r>
-              <w:rPr>
-                <w:rFonts w:ascii="Times New Roman" w:eastAsia="Times New Roman" w:hAnsi="Times New Roman" w:cs="Times New Roman"/>
-                <w:sz w:val="18"/>
-                <w:szCs w:val="18"/>
-                <w:lang w:val="en-US"/>
-              </w:rPr>
-              <w:t xml:space="preserve">Vértice </w:t>
-            </w:r>
+            <w:proofErr w:type="spellStart"/>
+            <w:r>
+              <w:rPr>
+                <w:rFonts w:ascii="Times New Roman" w:eastAsia="Times New Roman" w:hAnsi="Times New Roman" w:cs="Times New Roman"/>
+                <w:sz w:val="18"/>
+                <w:szCs w:val="18"/>
+                <w:lang w:val="en-US"/>
+              </w:rPr>
+              <w:t>Vértice</w:t>
+            </w:r>
+            <w:proofErr w:type="spellEnd"/>
+            <w:r>
+              <w:rPr>
+                <w:rFonts w:ascii="Times New Roman" w:eastAsia="Times New Roman" w:hAnsi="Times New Roman" w:cs="Times New Roman"/>
+                <w:sz w:val="18"/>
+                <w:szCs w:val="18"/>
+                <w:lang w:val="en-US"/>
+              </w:rPr>
+              <w:t xml:space="preserve"> </w:t>
+            </w:r>
+            <w:proofErr w:type="gramStart"/>
             <w:r>
               <w:rPr>
                 <w:rFonts w:ascii="Times New Roman" w:eastAsia="Times New Roman" w:hAnsi="Times New Roman" w:cs="Times New Roman"/>
@@ -3957,6 +4098,7 @@
               </w:rPr>
               <w:t>Colombia</w:t>
             </w:r>
+            <w:proofErr w:type="gramEnd"/>
             <w:r>
               <w:rPr>
                 <w:rFonts w:ascii="Times New Roman" w:eastAsia="Times New Roman" w:hAnsi="Times New Roman" w:cs="Times New Roman"/>
@@ -3991,14 +4133,25 @@
                 <w:lang w:val="es-MX"/>
               </w:rPr>
             </w:pPr>
-            <w:r>
-              <w:rPr>
-                <w:rFonts w:ascii="Times New Roman" w:eastAsia="Times New Roman" w:hAnsi="Times New Roman" w:cs="Times New Roman"/>
-                <w:sz w:val="24"/>
-                <w:szCs w:val="24"/>
-                <w:lang w:val="es-MX"/>
-              </w:rPr>
-              <w:t>Arraylist de vértices vacía.</w:t>
+            <w:proofErr w:type="spellStart"/>
+            <w:r>
+              <w:rPr>
+                <w:rFonts w:ascii="Times New Roman" w:eastAsia="Times New Roman" w:hAnsi="Times New Roman" w:cs="Times New Roman"/>
+                <w:sz w:val="24"/>
+                <w:szCs w:val="24"/>
+                <w:lang w:val="es-MX"/>
+              </w:rPr>
+              <w:t>Arraylist</w:t>
+            </w:r>
+            <w:proofErr w:type="spellEnd"/>
+            <w:r>
+              <w:rPr>
+                <w:rFonts w:ascii="Times New Roman" w:eastAsia="Times New Roman" w:hAnsi="Times New Roman" w:cs="Times New Roman"/>
+                <w:sz w:val="24"/>
+                <w:szCs w:val="24"/>
+                <w:lang w:val="es-MX"/>
+              </w:rPr>
+              <w:t xml:space="preserve"> de vértices vacía.</w:t>
             </w:r>
           </w:p>
           <w:p>
@@ -4413,6 +4566,7 @@
                 <w:lang w:val="en-US"/>
               </w:rPr>
             </w:pPr>
+            <w:proofErr w:type="spellStart"/>
             <w:r>
               <w:rPr>
                 <w:rFonts w:ascii="Times New Roman" w:eastAsia="Times New Roman" w:hAnsi="Times New Roman" w:cs="Times New Roman"/>
@@ -4422,6 +4576,7 @@
               </w:rPr>
               <w:t>MatrixGraph</w:t>
             </w:r>
+            <w:proofErr w:type="spellEnd"/>
           </w:p>
         </w:tc>
         <w:tc>
@@ -4458,6 +4613,7 @@
                 <w:lang w:val="en-US"/>
               </w:rPr>
             </w:pPr>
+            <w:proofErr w:type="spellStart"/>
             <w:r>
               <w:rPr>
                 <w:rFonts w:ascii="Times New Roman" w:eastAsia="Times New Roman" w:hAnsi="Times New Roman" w:cs="Times New Roman"/>
@@ -4467,6 +4623,7 @@
               </w:rPr>
               <w:t>deleteEdge</w:t>
             </w:r>
+            <w:proofErr w:type="spellEnd"/>
           </w:p>
           <w:p>
             <w:pPr>
@@ -4575,7 +4732,16 @@
                 <w:sz w:val="18"/>
                 <w:szCs w:val="18"/>
               </w:rPr>
-              <w:t>Vértice inicial = ”</w:t>
+              <w:t xml:space="preserve">Vértice inicial </w:t>
+            </w:r>
+            <w:proofErr w:type="gramStart"/>
+            <w:r>
+              <w:rPr>
+                <w:rFonts w:ascii="Times New Roman" w:eastAsia="Times New Roman" w:hAnsi="Times New Roman" w:cs="Times New Roman"/>
+                <w:sz w:val="18"/>
+                <w:szCs w:val="18"/>
+              </w:rPr>
+              <w:t>= ”</w:t>
             </w:r>
             <w:r>
               <w:rPr>
@@ -4585,6 +4751,7 @@
               </w:rPr>
               <w:t>Colombia</w:t>
             </w:r>
+            <w:proofErr w:type="gramEnd"/>
             <w:r>
               <w:rPr>
                 <w:rFonts w:ascii="Times New Roman" w:eastAsia="Times New Roman" w:hAnsi="Times New Roman" w:cs="Times New Roman"/>
@@ -4612,6 +4779,7 @@
               </w:rPr>
               <w:t>Vértice final = “</w:t>
             </w:r>
+            <w:proofErr w:type="spellStart"/>
             <w:r>
               <w:rPr>
                 <w:rFonts w:ascii="Times New Roman" w:eastAsia="Times New Roman" w:hAnsi="Times New Roman" w:cs="Times New Roman"/>
@@ -4620,6 +4788,7 @@
               </w:rPr>
               <w:t>Dubai</w:t>
             </w:r>
+            <w:proofErr w:type="spellEnd"/>
             <w:r>
               <w:rPr>
                 <w:rFonts w:ascii="Times New Roman" w:eastAsia="Times New Roman" w:hAnsi="Times New Roman" w:cs="Times New Roman"/>
@@ -4640,14 +4809,25 @@
                 <w:lang w:val="en-US"/>
               </w:rPr>
             </w:pPr>
-            <w:r>
-              <w:rPr>
-                <w:rFonts w:ascii="Times New Roman" w:eastAsia="Times New Roman" w:hAnsi="Times New Roman" w:cs="Times New Roman"/>
-                <w:sz w:val="18"/>
-                <w:szCs w:val="18"/>
-                <w:lang w:val="en-US"/>
-              </w:rPr>
-              <w:t>Costo = 1</w:t>
+            <w:proofErr w:type="spellStart"/>
+            <w:r>
+              <w:rPr>
+                <w:rFonts w:ascii="Times New Roman" w:eastAsia="Times New Roman" w:hAnsi="Times New Roman" w:cs="Times New Roman"/>
+                <w:sz w:val="18"/>
+                <w:szCs w:val="18"/>
+                <w:lang w:val="en-US"/>
+              </w:rPr>
+              <w:t>Costo</w:t>
+            </w:r>
+            <w:proofErr w:type="spellEnd"/>
+            <w:r>
+              <w:rPr>
+                <w:rFonts w:ascii="Times New Roman" w:eastAsia="Times New Roman" w:hAnsi="Times New Roman" w:cs="Times New Roman"/>
+                <w:sz w:val="18"/>
+                <w:szCs w:val="18"/>
+                <w:lang w:val="en-US"/>
+              </w:rPr>
+              <w:t xml:space="preserve"> = 1</w:t>
             </w:r>
             <w:r>
               <w:rPr>
@@ -4811,6 +4991,7 @@
                 <w:lang w:val="en-US"/>
               </w:rPr>
             </w:pPr>
+            <w:proofErr w:type="spellStart"/>
             <w:r>
               <w:rPr>
                 <w:rFonts w:ascii="Times New Roman" w:eastAsia="Times New Roman" w:hAnsi="Times New Roman" w:cs="Times New Roman"/>
@@ -4820,6 +5001,7 @@
               </w:rPr>
               <w:t>MatrixGraph</w:t>
             </w:r>
+            <w:proofErr w:type="spellEnd"/>
           </w:p>
         </w:tc>
         <w:tc>
@@ -4866,6 +5048,7 @@
                 <w:lang w:val="en-US"/>
               </w:rPr>
             </w:pPr>
+            <w:proofErr w:type="spellStart"/>
             <w:r>
               <w:rPr>
                 <w:rFonts w:ascii="Times New Roman" w:eastAsia="Times New Roman" w:hAnsi="Times New Roman" w:cs="Times New Roman"/>
@@ -4875,6 +5058,7 @@
               </w:rPr>
               <w:t>deleteEdge</w:t>
             </w:r>
+            <w:proofErr w:type="spellEnd"/>
           </w:p>
           <w:p>
             <w:pPr>
@@ -5021,8 +5205,18 @@
                 <w:sz w:val="18"/>
                 <w:szCs w:val="18"/>
               </w:rPr>
-              <w:t>Vértice inicial = ”</w:t>
-            </w:r>
+              <w:t xml:space="preserve">Vértice inicial </w:t>
+            </w:r>
+            <w:proofErr w:type="gramStart"/>
+            <w:r>
+              <w:rPr>
+                <w:rFonts w:ascii="Times New Roman" w:eastAsia="Times New Roman" w:hAnsi="Times New Roman" w:cs="Times New Roman"/>
+                <w:sz w:val="18"/>
+                <w:szCs w:val="18"/>
+              </w:rPr>
+              <w:t>= ”</w:t>
+            </w:r>
+            <w:proofErr w:type="spellStart"/>
             <w:r>
               <w:rPr>
                 <w:rFonts w:ascii="Times New Roman" w:eastAsia="Times New Roman" w:hAnsi="Times New Roman" w:cs="Times New Roman"/>
@@ -5031,6 +5225,8 @@
               </w:rPr>
               <w:t>Dubai</w:t>
             </w:r>
+            <w:proofErr w:type="spellEnd"/>
+            <w:proofErr w:type="gramEnd"/>
             <w:r>
               <w:rPr>
                 <w:rFonts w:ascii="Times New Roman" w:eastAsia="Times New Roman" w:hAnsi="Times New Roman" w:cs="Times New Roman"/>
@@ -5086,14 +5282,25 @@
                 <w:lang w:val="en-US"/>
               </w:rPr>
             </w:pPr>
-            <w:r>
-              <w:rPr>
-                <w:rFonts w:ascii="Times New Roman" w:eastAsia="Times New Roman" w:hAnsi="Times New Roman" w:cs="Times New Roman"/>
-                <w:sz w:val="18"/>
-                <w:szCs w:val="18"/>
-                <w:lang w:val="en-US"/>
-              </w:rPr>
-              <w:t xml:space="preserve">Costo = </w:t>
+            <w:proofErr w:type="spellStart"/>
+            <w:r>
+              <w:rPr>
+                <w:rFonts w:ascii="Times New Roman" w:eastAsia="Times New Roman" w:hAnsi="Times New Roman" w:cs="Times New Roman"/>
+                <w:sz w:val="18"/>
+                <w:szCs w:val="18"/>
+                <w:lang w:val="en-US"/>
+              </w:rPr>
+              <w:t>Costo</w:t>
+            </w:r>
+            <w:proofErr w:type="spellEnd"/>
+            <w:r>
+              <w:rPr>
+                <w:rFonts w:ascii="Times New Roman" w:eastAsia="Times New Roman" w:hAnsi="Times New Roman" w:cs="Times New Roman"/>
+                <w:sz w:val="18"/>
+                <w:szCs w:val="18"/>
+                <w:lang w:val="en-US"/>
+              </w:rPr>
+              <w:t xml:space="preserve"> = </w:t>
             </w:r>
             <w:r>
               <w:rPr>
@@ -5618,6 +5825,7 @@
               </w:rPr>
               <w:t> </w:t>
             </w:r>
+            <w:proofErr w:type="spellStart"/>
             <w:r>
               <w:rPr>
                 <w:rFonts w:ascii="Times New Roman" w:eastAsia="Times New Roman" w:hAnsi="Times New Roman" w:cs="Times New Roman"/>
@@ -5627,6 +5835,7 @@
               </w:rPr>
               <w:t>MatrixGraph</w:t>
             </w:r>
+            <w:proofErr w:type="spellEnd"/>
           </w:p>
         </w:tc>
         <w:tc>
@@ -5661,6 +5870,7 @@
               </w:rPr>
               <w:t> </w:t>
             </w:r>
+            <w:proofErr w:type="spellStart"/>
             <w:r>
               <w:rPr>
                 <w:rFonts w:ascii="Times New Roman" w:eastAsia="Times New Roman" w:hAnsi="Times New Roman" w:cs="Times New Roman"/>
@@ -5670,6 +5880,7 @@
               </w:rPr>
               <w:t>setEdge</w:t>
             </w:r>
+            <w:proofErr w:type="spellEnd"/>
           </w:p>
         </w:tc>
         <w:tc>
@@ -5800,7 +6011,35 @@
                 <w:sz w:val="18"/>
                 <w:szCs w:val="18"/>
               </w:rPr>
-              <w:t>Vértice inicial = ”Dubai”</w:t>
+              <w:t xml:space="preserve">Vértice inicial </w:t>
+            </w:r>
+            <w:proofErr w:type="gramStart"/>
+            <w:r>
+              <w:rPr>
+                <w:rFonts w:ascii="Times New Roman" w:eastAsia="Times New Roman" w:hAnsi="Times New Roman" w:cs="Times New Roman"/>
+                <w:sz w:val="18"/>
+                <w:szCs w:val="18"/>
+              </w:rPr>
+              <w:t>= ”</w:t>
+            </w:r>
+            <w:proofErr w:type="spellStart"/>
+            <w:r>
+              <w:rPr>
+                <w:rFonts w:ascii="Times New Roman" w:eastAsia="Times New Roman" w:hAnsi="Times New Roman" w:cs="Times New Roman"/>
+                <w:sz w:val="18"/>
+                <w:szCs w:val="18"/>
+              </w:rPr>
+              <w:t>Dubai</w:t>
+            </w:r>
+            <w:proofErr w:type="spellEnd"/>
+            <w:proofErr w:type="gramEnd"/>
+            <w:r>
+              <w:rPr>
+                <w:rFonts w:ascii="Times New Roman" w:eastAsia="Times New Roman" w:hAnsi="Times New Roman" w:cs="Times New Roman"/>
+                <w:sz w:val="18"/>
+                <w:szCs w:val="18"/>
+              </w:rPr>
+              <w:t>”</w:t>
             </w:r>
           </w:p>
           <w:p>
@@ -5833,14 +6072,25 @@
                 <w:lang w:val="en-US"/>
               </w:rPr>
             </w:pPr>
-            <w:r>
-              <w:rPr>
-                <w:rFonts w:ascii="Times New Roman" w:eastAsia="Times New Roman" w:hAnsi="Times New Roman" w:cs="Times New Roman"/>
-                <w:sz w:val="18"/>
-                <w:szCs w:val="18"/>
-                <w:lang w:val="en-US"/>
-              </w:rPr>
-              <w:t>Costo = 2130</w:t>
+            <w:proofErr w:type="spellStart"/>
+            <w:r>
+              <w:rPr>
+                <w:rFonts w:ascii="Times New Roman" w:eastAsia="Times New Roman" w:hAnsi="Times New Roman" w:cs="Times New Roman"/>
+                <w:sz w:val="18"/>
+                <w:szCs w:val="18"/>
+                <w:lang w:val="en-US"/>
+              </w:rPr>
+              <w:t>Costo</w:t>
+            </w:r>
+            <w:proofErr w:type="spellEnd"/>
+            <w:r>
+              <w:rPr>
+                <w:rFonts w:ascii="Times New Roman" w:eastAsia="Times New Roman" w:hAnsi="Times New Roman" w:cs="Times New Roman"/>
+                <w:sz w:val="18"/>
+                <w:szCs w:val="18"/>
+                <w:lang w:val="en-US"/>
+              </w:rPr>
+              <w:t xml:space="preserve"> = 2130</w:t>
             </w:r>
           </w:p>
           <w:p>
@@ -5992,6 +6242,7 @@
               </w:rPr>
               <w:t> </w:t>
             </w:r>
+            <w:proofErr w:type="spellStart"/>
             <w:r>
               <w:rPr>
                 <w:rFonts w:ascii="Times New Roman" w:eastAsia="Times New Roman" w:hAnsi="Times New Roman" w:cs="Times New Roman"/>
@@ -6001,6 +6252,7 @@
               </w:rPr>
               <w:t>MatrixGraph</w:t>
             </w:r>
+            <w:proofErr w:type="spellEnd"/>
           </w:p>
         </w:tc>
         <w:tc>
@@ -6035,6 +6287,7 @@
               </w:rPr>
               <w:t> </w:t>
             </w:r>
+            <w:proofErr w:type="spellStart"/>
             <w:r>
               <w:rPr>
                 <w:rFonts w:ascii="Times New Roman" w:eastAsia="Times New Roman" w:hAnsi="Times New Roman" w:cs="Times New Roman"/>
@@ -6044,6 +6297,7 @@
               </w:rPr>
               <w:t>setEdge</w:t>
             </w:r>
+            <w:proofErr w:type="spellEnd"/>
           </w:p>
         </w:tc>
         <w:tc>
@@ -6173,7 +6427,16 @@
                 <w:szCs w:val="18"/>
               </w:rPr>
               <w:lastRenderedPageBreak/>
-              <w:t>Vértice inicial = ”</w:t>
+              <w:t xml:space="preserve">Vértice inicial </w:t>
+            </w:r>
+            <w:proofErr w:type="gramStart"/>
+            <w:r>
+              <w:rPr>
+                <w:rFonts w:ascii="Times New Roman" w:eastAsia="Times New Roman" w:hAnsi="Times New Roman" w:cs="Times New Roman"/>
+                <w:sz w:val="18"/>
+                <w:szCs w:val="18"/>
+              </w:rPr>
+              <w:t>= ”</w:t>
             </w:r>
             <w:r>
               <w:rPr>
@@ -6183,6 +6446,7 @@
               </w:rPr>
               <w:t>Colombia</w:t>
             </w:r>
+            <w:proofErr w:type="gramEnd"/>
             <w:r>
               <w:rPr>
                 <w:rFonts w:ascii="Times New Roman" w:eastAsia="Times New Roman" w:hAnsi="Times New Roman" w:cs="Times New Roman"/>
@@ -6210,6 +6474,7 @@
               </w:rPr>
               <w:t>Vértice final = “</w:t>
             </w:r>
+            <w:proofErr w:type="spellStart"/>
             <w:r>
               <w:rPr>
                 <w:rFonts w:ascii="Times New Roman" w:eastAsia="Times New Roman" w:hAnsi="Times New Roman" w:cs="Times New Roman"/>
@@ -6218,6 +6483,7 @@
               </w:rPr>
               <w:t>Dubai</w:t>
             </w:r>
+            <w:proofErr w:type="spellEnd"/>
             <w:r>
               <w:rPr>
                 <w:rFonts w:ascii="Times New Roman" w:eastAsia="Times New Roman" w:hAnsi="Times New Roman" w:cs="Times New Roman"/>
@@ -6238,14 +6504,25 @@
                 <w:lang w:val="en-US"/>
               </w:rPr>
             </w:pPr>
-            <w:r>
-              <w:rPr>
-                <w:rFonts w:ascii="Times New Roman" w:eastAsia="Times New Roman" w:hAnsi="Times New Roman" w:cs="Times New Roman"/>
-                <w:sz w:val="18"/>
-                <w:szCs w:val="18"/>
-                <w:lang w:val="en-US"/>
-              </w:rPr>
-              <w:t>Costo = 3000</w:t>
+            <w:proofErr w:type="spellStart"/>
+            <w:r>
+              <w:rPr>
+                <w:rFonts w:ascii="Times New Roman" w:eastAsia="Times New Roman" w:hAnsi="Times New Roman" w:cs="Times New Roman"/>
+                <w:sz w:val="18"/>
+                <w:szCs w:val="18"/>
+                <w:lang w:val="en-US"/>
+              </w:rPr>
+              <w:t>Costo</w:t>
+            </w:r>
+            <w:proofErr w:type="spellEnd"/>
+            <w:r>
+              <w:rPr>
+                <w:rFonts w:ascii="Times New Roman" w:eastAsia="Times New Roman" w:hAnsi="Times New Roman" w:cs="Times New Roman"/>
+                <w:sz w:val="18"/>
+                <w:szCs w:val="18"/>
+                <w:lang w:val="en-US"/>
+              </w:rPr>
+              <w:t xml:space="preserve"> = 3000</w:t>
             </w:r>
           </w:p>
           <w:p>
@@ -6780,6 +7057,7 @@
                 <w:lang w:val="en-US"/>
               </w:rPr>
             </w:pPr>
+            <w:proofErr w:type="spellStart"/>
             <w:r>
               <w:rPr>
                 <w:rFonts w:ascii="Times New Roman" w:eastAsia="Times New Roman" w:hAnsi="Times New Roman" w:cs="Times New Roman"/>
@@ -6789,6 +7067,7 @@
               </w:rPr>
               <w:t>MatrixGraph</w:t>
             </w:r>
+            <w:proofErr w:type="spellEnd"/>
           </w:p>
         </w:tc>
         <w:tc>
@@ -6835,6 +7114,7 @@
                 <w:lang w:val="en-US"/>
               </w:rPr>
             </w:pPr>
+            <w:proofErr w:type="spellStart"/>
             <w:r>
               <w:rPr>
                 <w:rFonts w:ascii="Times New Roman" w:eastAsia="Times New Roman" w:hAnsi="Times New Roman" w:cs="Times New Roman"/>
@@ -6844,6 +7124,7 @@
               </w:rPr>
               <w:t>makeDijsktra</w:t>
             </w:r>
+            <w:proofErr w:type="spellEnd"/>
           </w:p>
         </w:tc>
         <w:tc>
@@ -6975,15 +7256,27 @@
                 <w:lang w:val="en-US"/>
               </w:rPr>
             </w:pPr>
-            <w:r>
-              <w:rPr>
-                <w:rFonts w:ascii="Times New Roman" w:eastAsia="Times New Roman" w:hAnsi="Times New Roman" w:cs="Times New Roman"/>
-                <w:sz w:val="18"/>
-                <w:szCs w:val="18"/>
-                <w:lang w:val="en-US"/>
-              </w:rPr>
-              <w:t xml:space="preserve">Vértice </w:t>
-            </w:r>
+            <w:proofErr w:type="spellStart"/>
+            <w:r>
+              <w:rPr>
+                <w:rFonts w:ascii="Times New Roman" w:eastAsia="Times New Roman" w:hAnsi="Times New Roman" w:cs="Times New Roman"/>
+                <w:sz w:val="18"/>
+                <w:szCs w:val="18"/>
+                <w:lang w:val="en-US"/>
+              </w:rPr>
+              <w:t>Vértice</w:t>
+            </w:r>
+            <w:proofErr w:type="spellEnd"/>
+            <w:r>
+              <w:rPr>
+                <w:rFonts w:ascii="Times New Roman" w:eastAsia="Times New Roman" w:hAnsi="Times New Roman" w:cs="Times New Roman"/>
+                <w:sz w:val="18"/>
+                <w:szCs w:val="18"/>
+                <w:lang w:val="en-US"/>
+              </w:rPr>
+              <w:t xml:space="preserve"> </w:t>
+            </w:r>
+            <w:proofErr w:type="gramStart"/>
             <w:r>
               <w:rPr>
                 <w:rFonts w:ascii="Times New Roman" w:eastAsia="Times New Roman" w:hAnsi="Times New Roman" w:cs="Times New Roman"/>
@@ -7011,6 +7304,7 @@
               </w:rPr>
               <w:t>”</w:t>
             </w:r>
+            <w:proofErr w:type="gramEnd"/>
             <w:r>
               <w:rPr>
                 <w:rFonts w:ascii="Times New Roman" w:eastAsia="Times New Roman" w:hAnsi="Times New Roman" w:cs="Times New Roman"/>
@@ -7032,14 +7326,45 @@
                 <w:lang w:val="en-US"/>
               </w:rPr>
             </w:pPr>
-            <w:r>
-              <w:rPr>
-                <w:rFonts w:ascii="Times New Roman" w:eastAsia="Times New Roman" w:hAnsi="Times New Roman" w:cs="Times New Roman"/>
-                <w:sz w:val="18"/>
-                <w:szCs w:val="18"/>
-                <w:lang w:val="en-US"/>
-              </w:rPr>
-              <w:t>Vértice = “Japón”</w:t>
+            <w:proofErr w:type="spellStart"/>
+            <w:r>
+              <w:rPr>
+                <w:rFonts w:ascii="Times New Roman" w:eastAsia="Times New Roman" w:hAnsi="Times New Roman" w:cs="Times New Roman"/>
+                <w:sz w:val="18"/>
+                <w:szCs w:val="18"/>
+                <w:lang w:val="en-US"/>
+              </w:rPr>
+              <w:t>Vértice</w:t>
+            </w:r>
+            <w:proofErr w:type="spellEnd"/>
+            <w:r>
+              <w:rPr>
+                <w:rFonts w:ascii="Times New Roman" w:eastAsia="Times New Roman" w:hAnsi="Times New Roman" w:cs="Times New Roman"/>
+                <w:sz w:val="18"/>
+                <w:szCs w:val="18"/>
+                <w:lang w:val="en-US"/>
+              </w:rPr>
+              <w:t xml:space="preserve"> = “</w:t>
+            </w:r>
+            <w:proofErr w:type="spellStart"/>
+            <w:r>
+              <w:rPr>
+                <w:rFonts w:ascii="Times New Roman" w:eastAsia="Times New Roman" w:hAnsi="Times New Roman" w:cs="Times New Roman"/>
+                <w:sz w:val="18"/>
+                <w:szCs w:val="18"/>
+                <w:lang w:val="en-US"/>
+              </w:rPr>
+              <w:t>Japón</w:t>
+            </w:r>
+            <w:proofErr w:type="spellEnd"/>
+            <w:r>
+              <w:rPr>
+                <w:rFonts w:ascii="Times New Roman" w:eastAsia="Times New Roman" w:hAnsi="Times New Roman" w:cs="Times New Roman"/>
+                <w:sz w:val="18"/>
+                <w:szCs w:val="18"/>
+                <w:lang w:val="en-US"/>
+              </w:rPr>
+              <w:t>”</w:t>
             </w:r>
           </w:p>
           <w:p>
@@ -7125,6 +7450,7 @@
                 <w:lang w:val="es-MX"/>
               </w:rPr>
             </w:pPr>
+            <w:proofErr w:type="spellStart"/>
             <w:r>
               <w:rPr>
                 <w:rFonts w:ascii="Times New Roman" w:eastAsia="Times New Roman" w:hAnsi="Times New Roman" w:cs="Times New Roman"/>
@@ -7134,6 +7460,7 @@
               </w:rPr>
               <w:t>MatrixGraph</w:t>
             </w:r>
+            <w:proofErr w:type="spellEnd"/>
           </w:p>
         </w:tc>
         <w:tc>
@@ -7170,6 +7497,7 @@
                 <w:lang w:val="es-MX"/>
               </w:rPr>
             </w:pPr>
+            <w:proofErr w:type="spellStart"/>
             <w:r>
               <w:rPr>
                 <w:rFonts w:ascii="Times New Roman" w:eastAsia="Times New Roman" w:hAnsi="Times New Roman" w:cs="Times New Roman"/>
@@ -7179,6 +7507,7 @@
               </w:rPr>
               <w:t>makeDijsktra</w:t>
             </w:r>
+            <w:proofErr w:type="spellEnd"/>
           </w:p>
         </w:tc>
         <w:tc>
@@ -7281,15 +7610,27 @@
                 <w:lang w:val="en-US"/>
               </w:rPr>
             </w:pPr>
-            <w:r>
-              <w:rPr>
-                <w:rFonts w:ascii="Times New Roman" w:eastAsia="Times New Roman" w:hAnsi="Times New Roman" w:cs="Times New Roman"/>
-                <w:sz w:val="18"/>
-                <w:szCs w:val="18"/>
-                <w:lang w:val="en-US"/>
-              </w:rPr>
-              <w:t xml:space="preserve">Vértice </w:t>
-            </w:r>
+            <w:proofErr w:type="spellStart"/>
+            <w:r>
+              <w:rPr>
+                <w:rFonts w:ascii="Times New Roman" w:eastAsia="Times New Roman" w:hAnsi="Times New Roman" w:cs="Times New Roman"/>
+                <w:sz w:val="18"/>
+                <w:szCs w:val="18"/>
+                <w:lang w:val="en-US"/>
+              </w:rPr>
+              <w:t>Vértice</w:t>
+            </w:r>
+            <w:proofErr w:type="spellEnd"/>
+            <w:r>
+              <w:rPr>
+                <w:rFonts w:ascii="Times New Roman" w:eastAsia="Times New Roman" w:hAnsi="Times New Roman" w:cs="Times New Roman"/>
+                <w:sz w:val="18"/>
+                <w:szCs w:val="18"/>
+                <w:lang w:val="en-US"/>
+              </w:rPr>
+              <w:t xml:space="preserve"> </w:t>
+            </w:r>
+            <w:proofErr w:type="gramStart"/>
             <w:r>
               <w:rPr>
                 <w:rFonts w:ascii="Times New Roman" w:eastAsia="Times New Roman" w:hAnsi="Times New Roman" w:cs="Times New Roman"/>
@@ -7324,28 +7665,49 @@
                 <w:szCs w:val="18"/>
                 <w:lang w:val="en-US"/>
               </w:rPr>
-              <w:t>Portugal”</w:t>
-            </w:r>
-          </w:p>
-          <w:p>
-            <w:pPr>
-              <w:spacing w:after="0" w:line="240" w:lineRule="auto"/>
-              <w:textAlignment w:val="baseline"/>
-              <w:rPr>
-                <w:rFonts w:ascii="Times New Roman" w:eastAsia="Times New Roman" w:hAnsi="Times New Roman" w:cs="Times New Roman"/>
-                <w:sz w:val="18"/>
-                <w:szCs w:val="18"/>
-                <w:lang w:val="en-US"/>
-              </w:rPr>
-            </w:pPr>
-            <w:r>
-              <w:rPr>
-                <w:rFonts w:ascii="Times New Roman" w:eastAsia="Times New Roman" w:hAnsi="Times New Roman" w:cs="Times New Roman"/>
-                <w:sz w:val="18"/>
-                <w:szCs w:val="18"/>
-                <w:lang w:val="en-US"/>
-              </w:rPr>
-              <w:t>Vértice = “null”</w:t>
+              <w:t>Portugal</w:t>
+            </w:r>
+            <w:proofErr w:type="gramEnd"/>
+            <w:r>
+              <w:rPr>
+                <w:rFonts w:ascii="Times New Roman" w:eastAsia="Times New Roman" w:hAnsi="Times New Roman" w:cs="Times New Roman"/>
+                <w:sz w:val="18"/>
+                <w:szCs w:val="18"/>
+                <w:lang w:val="en-US"/>
+              </w:rPr>
+              <w:t>”</w:t>
+            </w:r>
+          </w:p>
+          <w:p>
+            <w:pPr>
+              <w:spacing w:after="0" w:line="240" w:lineRule="auto"/>
+              <w:textAlignment w:val="baseline"/>
+              <w:rPr>
+                <w:rFonts w:ascii="Times New Roman" w:eastAsia="Times New Roman" w:hAnsi="Times New Roman" w:cs="Times New Roman"/>
+                <w:sz w:val="18"/>
+                <w:szCs w:val="18"/>
+                <w:lang w:val="en-US"/>
+              </w:rPr>
+            </w:pPr>
+            <w:proofErr w:type="spellStart"/>
+            <w:r>
+              <w:rPr>
+                <w:rFonts w:ascii="Times New Roman" w:eastAsia="Times New Roman" w:hAnsi="Times New Roman" w:cs="Times New Roman"/>
+                <w:sz w:val="18"/>
+                <w:szCs w:val="18"/>
+                <w:lang w:val="en-US"/>
+              </w:rPr>
+              <w:t>Vértice</w:t>
+            </w:r>
+            <w:proofErr w:type="spellEnd"/>
+            <w:r>
+              <w:rPr>
+                <w:rFonts w:ascii="Times New Roman" w:eastAsia="Times New Roman" w:hAnsi="Times New Roman" w:cs="Times New Roman"/>
+                <w:sz w:val="18"/>
+                <w:szCs w:val="18"/>
+                <w:lang w:val="en-US"/>
+              </w:rPr>
+              <w:t xml:space="preserve"> = “null”</w:t>
             </w:r>
           </w:p>
           <w:p>
@@ -7410,7 +7772,39 @@
                 <w:color w:val="212529"/>
                 <w:shd w:val="clear" w:color="auto" w:fill="FFFFFF"/>
               </w:rPr>
-              <w:t>∞, ∞, $6100, $9100, $4600, $2100, $5100, $0, $3350, $8350</w:t>
+              <w:t>∞, ∞, $6100, $9100, $4600, $2100, $5100, $</w:t>
+            </w:r>
+            <w:r>
+              <w:rPr>
+                <w:rFonts w:ascii="Arial" w:hAnsi="Arial" w:cs="Arial"/>
+                <w:color w:val="212529"/>
+                <w:shd w:val="clear" w:color="auto" w:fill="FFFFFF"/>
+              </w:rPr>
+              <w:t>3350</w:t>
+            </w:r>
+            <w:r>
+              <w:rPr>
+                <w:rFonts w:ascii="Arial" w:hAnsi="Arial" w:cs="Arial"/>
+                <w:color w:val="212529"/>
+                <w:shd w:val="clear" w:color="auto" w:fill="FFFFFF"/>
+              </w:rPr>
+              <w:t>,</w:t>
+            </w:r>
+            <w:r>
+              <w:rPr>
+                <w:rFonts w:ascii="Arial" w:hAnsi="Arial" w:cs="Arial"/>
+                <w:color w:val="212529"/>
+                <w:shd w:val="clear" w:color="auto" w:fill="FFFFFF"/>
+              </w:rPr>
+              <w:t xml:space="preserve"> $0,</w:t>
+            </w:r>
+            <w:r>
+              <w:rPr>
+                <w:rFonts w:ascii="Arial" w:hAnsi="Arial" w:cs="Arial"/>
+                <w:color w:val="212529"/>
+                <w:shd w:val="clear" w:color="auto" w:fill="FFFFFF"/>
+              </w:rPr>
+              <w:t xml:space="preserve"> $8350</w:t>
             </w:r>
             <w:r>
               <w:rPr>
@@ -7473,7 +7867,27 @@
                 <w:szCs w:val="24"/>
                 <w:lang w:val="es-MX"/>
               </w:rPr>
-              <w:t>Colombia, España, Japón, EEUU, Rusia, Australia, Nigeria, Portugal, Dubai y Madagascar.</w:t>
+              <w:t xml:space="preserve">Colombia, España, Japón, EEUU, Rusia, Australia, Nigeria, Portugal, </w:t>
+            </w:r>
+            <w:proofErr w:type="spellStart"/>
+            <w:r>
+              <w:rPr>
+                <w:rFonts w:ascii="Times New Roman" w:eastAsia="Times New Roman" w:hAnsi="Times New Roman" w:cs="Times New Roman"/>
+                <w:sz w:val="24"/>
+                <w:szCs w:val="24"/>
+                <w:lang w:val="es-MX"/>
+              </w:rPr>
+              <w:t>Dubai</w:t>
+            </w:r>
+            <w:proofErr w:type="spellEnd"/>
+            <w:r>
+              <w:rPr>
+                <w:rFonts w:ascii="Times New Roman" w:eastAsia="Times New Roman" w:hAnsi="Times New Roman" w:cs="Times New Roman"/>
+                <w:sz w:val="24"/>
+                <w:szCs w:val="24"/>
+                <w:lang w:val="es-MX"/>
+              </w:rPr>
+              <w:t xml:space="preserve"> y Madagascar.</w:t>
             </w:r>
           </w:p>
         </w:tc>
@@ -7826,6 +8240,7 @@
                 <w:lang w:val="es-MX"/>
               </w:rPr>
             </w:pPr>
+            <w:proofErr w:type="spellStart"/>
             <w:r>
               <w:rPr>
                 <w:rFonts w:ascii="Times New Roman" w:eastAsia="Times New Roman" w:hAnsi="Times New Roman" w:cs="Times New Roman"/>
@@ -7835,6 +8250,7 @@
               </w:rPr>
               <w:t>MatrixGraph</w:t>
             </w:r>
+            <w:proofErr w:type="spellEnd"/>
           </w:p>
         </w:tc>
         <w:tc>
@@ -7871,6 +8287,7 @@
                 <w:lang w:val="es-MX"/>
               </w:rPr>
             </w:pPr>
+            <w:proofErr w:type="spellStart"/>
             <w:r>
               <w:rPr>
                 <w:rFonts w:ascii="Times New Roman" w:eastAsia="Times New Roman" w:hAnsi="Times New Roman" w:cs="Times New Roman"/>
@@ -7880,6 +8297,7 @@
               </w:rPr>
               <w:t>makeDijsktra</w:t>
             </w:r>
+            <w:proofErr w:type="spellEnd"/>
           </w:p>
         </w:tc>
         <w:tc>
@@ -7970,15 +8388,27 @@
                 <w:lang w:val="en-US"/>
               </w:rPr>
             </w:pPr>
-            <w:r>
-              <w:rPr>
-                <w:rFonts w:ascii="Times New Roman" w:eastAsia="Times New Roman" w:hAnsi="Times New Roman" w:cs="Times New Roman"/>
-                <w:sz w:val="18"/>
-                <w:szCs w:val="18"/>
-                <w:lang w:val="en-US"/>
-              </w:rPr>
-              <w:t xml:space="preserve">Vértice </w:t>
-            </w:r>
+            <w:proofErr w:type="spellStart"/>
+            <w:r>
+              <w:rPr>
+                <w:rFonts w:ascii="Times New Roman" w:eastAsia="Times New Roman" w:hAnsi="Times New Roman" w:cs="Times New Roman"/>
+                <w:sz w:val="18"/>
+                <w:szCs w:val="18"/>
+                <w:lang w:val="en-US"/>
+              </w:rPr>
+              <w:t>Vértice</w:t>
+            </w:r>
+            <w:proofErr w:type="spellEnd"/>
+            <w:r>
+              <w:rPr>
+                <w:rFonts w:ascii="Times New Roman" w:eastAsia="Times New Roman" w:hAnsi="Times New Roman" w:cs="Times New Roman"/>
+                <w:sz w:val="18"/>
+                <w:szCs w:val="18"/>
+                <w:lang w:val="en-US"/>
+              </w:rPr>
+              <w:t xml:space="preserve"> </w:t>
+            </w:r>
+            <w:proofErr w:type="gramStart"/>
             <w:r>
               <w:rPr>
                 <w:rFonts w:ascii="Times New Roman" w:eastAsia="Times New Roman" w:hAnsi="Times New Roman" w:cs="Times New Roman"/>
@@ -8013,28 +8443,49 @@
                 <w:szCs w:val="18"/>
                 <w:lang w:val="en-US"/>
               </w:rPr>
-              <w:t>Madagascar”</w:t>
-            </w:r>
-          </w:p>
-          <w:p>
-            <w:pPr>
-              <w:spacing w:after="0" w:line="240" w:lineRule="auto"/>
-              <w:textAlignment w:val="baseline"/>
-              <w:rPr>
-                <w:rFonts w:ascii="Times New Roman" w:eastAsia="Times New Roman" w:hAnsi="Times New Roman" w:cs="Times New Roman"/>
-                <w:sz w:val="18"/>
-                <w:szCs w:val="18"/>
-                <w:lang w:val="en-US"/>
-              </w:rPr>
-            </w:pPr>
-            <w:r>
-              <w:rPr>
-                <w:rFonts w:ascii="Times New Roman" w:eastAsia="Times New Roman" w:hAnsi="Times New Roman" w:cs="Times New Roman"/>
-                <w:sz w:val="18"/>
-                <w:szCs w:val="18"/>
-                <w:lang w:val="en-US"/>
-              </w:rPr>
-              <w:t>Vértice = “Dubai”</w:t>
+              <w:t>Madagascar</w:t>
+            </w:r>
+            <w:proofErr w:type="gramEnd"/>
+            <w:r>
+              <w:rPr>
+                <w:rFonts w:ascii="Times New Roman" w:eastAsia="Times New Roman" w:hAnsi="Times New Roman" w:cs="Times New Roman"/>
+                <w:sz w:val="18"/>
+                <w:szCs w:val="18"/>
+                <w:lang w:val="en-US"/>
+              </w:rPr>
+              <w:t>”</w:t>
+            </w:r>
+          </w:p>
+          <w:p>
+            <w:pPr>
+              <w:spacing w:after="0" w:line="240" w:lineRule="auto"/>
+              <w:textAlignment w:val="baseline"/>
+              <w:rPr>
+                <w:rFonts w:ascii="Times New Roman" w:eastAsia="Times New Roman" w:hAnsi="Times New Roman" w:cs="Times New Roman"/>
+                <w:sz w:val="18"/>
+                <w:szCs w:val="18"/>
+                <w:lang w:val="en-US"/>
+              </w:rPr>
+            </w:pPr>
+            <w:proofErr w:type="spellStart"/>
+            <w:r>
+              <w:rPr>
+                <w:rFonts w:ascii="Times New Roman" w:eastAsia="Times New Roman" w:hAnsi="Times New Roman" w:cs="Times New Roman"/>
+                <w:sz w:val="18"/>
+                <w:szCs w:val="18"/>
+                <w:lang w:val="en-US"/>
+              </w:rPr>
+              <w:t>Vértice</w:t>
+            </w:r>
+            <w:proofErr w:type="spellEnd"/>
+            <w:r>
+              <w:rPr>
+                <w:rFonts w:ascii="Times New Roman" w:eastAsia="Times New Roman" w:hAnsi="Times New Roman" w:cs="Times New Roman"/>
+                <w:sz w:val="18"/>
+                <w:szCs w:val="18"/>
+                <w:lang w:val="en-US"/>
+              </w:rPr>
+              <w:t xml:space="preserve"> = “Dubai”</w:t>
             </w:r>
           </w:p>
           <w:p>
@@ -8129,6 +8580,7 @@
                 <w:lang w:val="es-MX"/>
               </w:rPr>
             </w:pPr>
+            <w:proofErr w:type="spellStart"/>
             <w:r>
               <w:rPr>
                 <w:rFonts w:ascii="Times New Roman" w:eastAsia="Times New Roman" w:hAnsi="Times New Roman" w:cs="Times New Roman"/>
@@ -8138,6 +8590,7 @@
               </w:rPr>
               <w:t>MatrixGraph</w:t>
             </w:r>
+            <w:proofErr w:type="spellEnd"/>
           </w:p>
         </w:tc>
         <w:tc>
@@ -8184,6 +8637,7 @@
                 <w:lang w:val="es-MX"/>
               </w:rPr>
             </w:pPr>
+            <w:proofErr w:type="spellStart"/>
             <w:r>
               <w:rPr>
                 <w:rFonts w:ascii="Times New Roman" w:eastAsia="Times New Roman" w:hAnsi="Times New Roman" w:cs="Times New Roman"/>
@@ -8193,6 +8647,7 @@
               </w:rPr>
               <w:t>makeDijsktra</w:t>
             </w:r>
+            <w:proofErr w:type="spellEnd"/>
           </w:p>
         </w:tc>
         <w:tc>
@@ -8315,15 +8770,27 @@
                 <w:lang w:val="en-US"/>
               </w:rPr>
             </w:pPr>
-            <w:r>
-              <w:rPr>
-                <w:rFonts w:ascii="Times New Roman" w:eastAsia="Times New Roman" w:hAnsi="Times New Roman" w:cs="Times New Roman"/>
-                <w:sz w:val="18"/>
-                <w:szCs w:val="18"/>
-                <w:lang w:val="en-US"/>
-              </w:rPr>
-              <w:t xml:space="preserve">Vértice </w:t>
-            </w:r>
+            <w:proofErr w:type="spellStart"/>
+            <w:r>
+              <w:rPr>
+                <w:rFonts w:ascii="Times New Roman" w:eastAsia="Times New Roman" w:hAnsi="Times New Roman" w:cs="Times New Roman"/>
+                <w:sz w:val="18"/>
+                <w:szCs w:val="18"/>
+                <w:lang w:val="en-US"/>
+              </w:rPr>
+              <w:t>Vértice</w:t>
+            </w:r>
+            <w:proofErr w:type="spellEnd"/>
+            <w:r>
+              <w:rPr>
+                <w:rFonts w:ascii="Times New Roman" w:eastAsia="Times New Roman" w:hAnsi="Times New Roman" w:cs="Times New Roman"/>
+                <w:sz w:val="18"/>
+                <w:szCs w:val="18"/>
+                <w:lang w:val="en-US"/>
+              </w:rPr>
+              <w:t xml:space="preserve"> </w:t>
+            </w:r>
+            <w:proofErr w:type="gramStart"/>
             <w:r>
               <w:rPr>
                 <w:rFonts w:ascii="Times New Roman" w:eastAsia="Times New Roman" w:hAnsi="Times New Roman" w:cs="Times New Roman"/>
@@ -8351,35 +8818,58 @@
               </w:rPr>
               <w:t>”</w:t>
             </w:r>
-            <w:r>
-              <w:rPr>
-                <w:rFonts w:ascii="Times New Roman" w:eastAsia="Times New Roman" w:hAnsi="Times New Roman" w:cs="Times New Roman"/>
-                <w:sz w:val="18"/>
-                <w:szCs w:val="18"/>
-                <w:lang w:val="en-US"/>
-              </w:rPr>
-              <w:t>España”</w:t>
-            </w:r>
-          </w:p>
-          <w:p>
-            <w:pPr>
-              <w:spacing w:after="0" w:line="240" w:lineRule="auto"/>
-              <w:textAlignment w:val="baseline"/>
-              <w:rPr>
-                <w:rFonts w:ascii="Times New Roman" w:eastAsia="Times New Roman" w:hAnsi="Times New Roman" w:cs="Times New Roman"/>
-                <w:sz w:val="18"/>
-                <w:szCs w:val="18"/>
-                <w:lang w:val="en-US"/>
-              </w:rPr>
-            </w:pPr>
-            <w:r>
-              <w:rPr>
-                <w:rFonts w:ascii="Times New Roman" w:eastAsia="Times New Roman" w:hAnsi="Times New Roman" w:cs="Times New Roman"/>
-                <w:sz w:val="18"/>
-                <w:szCs w:val="18"/>
-                <w:lang w:val="en-US"/>
-              </w:rPr>
-              <w:t>Vértice = “Andorra”</w:t>
+            <w:proofErr w:type="spellStart"/>
+            <w:r>
+              <w:rPr>
+                <w:rFonts w:ascii="Times New Roman" w:eastAsia="Times New Roman" w:hAnsi="Times New Roman" w:cs="Times New Roman"/>
+                <w:sz w:val="18"/>
+                <w:szCs w:val="18"/>
+                <w:lang w:val="en-US"/>
+              </w:rPr>
+              <w:t>España</w:t>
+            </w:r>
+            <w:proofErr w:type="spellEnd"/>
+            <w:proofErr w:type="gramEnd"/>
+            <w:r>
+              <w:rPr>
+                <w:rFonts w:ascii="Times New Roman" w:eastAsia="Times New Roman" w:hAnsi="Times New Roman" w:cs="Times New Roman"/>
+                <w:sz w:val="18"/>
+                <w:szCs w:val="18"/>
+                <w:lang w:val="en-US"/>
+              </w:rPr>
+              <w:t>”</w:t>
+            </w:r>
+          </w:p>
+          <w:p>
+            <w:pPr>
+              <w:spacing w:after="0" w:line="240" w:lineRule="auto"/>
+              <w:textAlignment w:val="baseline"/>
+              <w:rPr>
+                <w:rFonts w:ascii="Times New Roman" w:eastAsia="Times New Roman" w:hAnsi="Times New Roman" w:cs="Times New Roman"/>
+                <w:sz w:val="18"/>
+                <w:szCs w:val="18"/>
+                <w:lang w:val="en-US"/>
+              </w:rPr>
+            </w:pPr>
+            <w:proofErr w:type="spellStart"/>
+            <w:r>
+              <w:rPr>
+                <w:rFonts w:ascii="Times New Roman" w:eastAsia="Times New Roman" w:hAnsi="Times New Roman" w:cs="Times New Roman"/>
+                <w:sz w:val="18"/>
+                <w:szCs w:val="18"/>
+                <w:lang w:val="en-US"/>
+              </w:rPr>
+              <w:t>Vértice</w:t>
+            </w:r>
+            <w:proofErr w:type="spellEnd"/>
+            <w:r>
+              <w:rPr>
+                <w:rFonts w:ascii="Times New Roman" w:eastAsia="Times New Roman" w:hAnsi="Times New Roman" w:cs="Times New Roman"/>
+                <w:sz w:val="18"/>
+                <w:szCs w:val="18"/>
+                <w:lang w:val="en-US"/>
+              </w:rPr>
+              <w:t xml:space="preserve"> = “Andorra”</w:t>
             </w:r>
           </w:p>
           <w:p>
@@ -8800,6 +9290,7 @@
                 <w:lang w:val="en-US"/>
               </w:rPr>
             </w:pPr>
+            <w:proofErr w:type="spellStart"/>
             <w:r>
               <w:rPr>
                 <w:rFonts w:ascii="Times New Roman" w:eastAsia="Times New Roman" w:hAnsi="Times New Roman" w:cs="Times New Roman"/>
@@ -8809,6 +9300,7 @@
               </w:rPr>
               <w:t>MatrixGraph</w:t>
             </w:r>
+            <w:proofErr w:type="spellEnd"/>
           </w:p>
         </w:tc>
         <w:tc>
@@ -8995,15 +9487,27 @@
                 <w:lang w:val="en-US"/>
               </w:rPr>
             </w:pPr>
-            <w:r>
-              <w:rPr>
-                <w:rFonts w:ascii="Times New Roman" w:eastAsia="Times New Roman" w:hAnsi="Times New Roman" w:cs="Times New Roman"/>
-                <w:sz w:val="18"/>
-                <w:szCs w:val="18"/>
-                <w:lang w:val="en-US"/>
-              </w:rPr>
-              <w:t xml:space="preserve">Vértice </w:t>
-            </w:r>
+            <w:proofErr w:type="spellStart"/>
+            <w:r>
+              <w:rPr>
+                <w:rFonts w:ascii="Times New Roman" w:eastAsia="Times New Roman" w:hAnsi="Times New Roman" w:cs="Times New Roman"/>
+                <w:sz w:val="18"/>
+                <w:szCs w:val="18"/>
+                <w:lang w:val="en-US"/>
+              </w:rPr>
+              <w:t>Vértice</w:t>
+            </w:r>
+            <w:proofErr w:type="spellEnd"/>
+            <w:r>
+              <w:rPr>
+                <w:rFonts w:ascii="Times New Roman" w:eastAsia="Times New Roman" w:hAnsi="Times New Roman" w:cs="Times New Roman"/>
+                <w:sz w:val="18"/>
+                <w:szCs w:val="18"/>
+                <w:lang w:val="en-US"/>
+              </w:rPr>
+              <w:t xml:space="preserve"> </w:t>
+            </w:r>
+            <w:proofErr w:type="gramStart"/>
             <w:r>
               <w:rPr>
                 <w:rFonts w:ascii="Times New Roman" w:eastAsia="Times New Roman" w:hAnsi="Times New Roman" w:cs="Times New Roman"/>
@@ -9031,6 +9535,7 @@
               </w:rPr>
               <w:t>”</w:t>
             </w:r>
+            <w:proofErr w:type="gramEnd"/>
             <w:r>
               <w:rPr>
                 <w:rFonts w:ascii="Times New Roman" w:eastAsia="Times New Roman" w:hAnsi="Times New Roman" w:cs="Times New Roman"/>
@@ -9112,6 +9617,7 @@
                 <w:lang w:val="es-MX"/>
               </w:rPr>
             </w:pPr>
+            <w:proofErr w:type="spellStart"/>
             <w:r>
               <w:rPr>
                 <w:rFonts w:ascii="Times New Roman" w:eastAsia="Times New Roman" w:hAnsi="Times New Roman" w:cs="Times New Roman"/>
@@ -9121,6 +9627,7 @@
               </w:rPr>
               <w:t>MatrixGraph</w:t>
             </w:r>
+            <w:proofErr w:type="spellEnd"/>
           </w:p>
         </w:tc>
         <w:tc>
@@ -9268,15 +9775,27 @@
                 <w:lang w:val="es-MX"/>
               </w:rPr>
             </w:pPr>
-            <w:r>
-              <w:rPr>
-                <w:rFonts w:ascii="Times New Roman" w:eastAsia="Times New Roman" w:hAnsi="Times New Roman" w:cs="Times New Roman"/>
-                <w:sz w:val="18"/>
-                <w:szCs w:val="18"/>
-                <w:lang w:val="en-US"/>
-              </w:rPr>
-              <w:t xml:space="preserve">Vértice </w:t>
-            </w:r>
+            <w:proofErr w:type="spellStart"/>
+            <w:r>
+              <w:rPr>
+                <w:rFonts w:ascii="Times New Roman" w:eastAsia="Times New Roman" w:hAnsi="Times New Roman" w:cs="Times New Roman"/>
+                <w:sz w:val="18"/>
+                <w:szCs w:val="18"/>
+                <w:lang w:val="en-US"/>
+              </w:rPr>
+              <w:t>Vértice</w:t>
+            </w:r>
+            <w:proofErr w:type="spellEnd"/>
+            <w:r>
+              <w:rPr>
+                <w:rFonts w:ascii="Times New Roman" w:eastAsia="Times New Roman" w:hAnsi="Times New Roman" w:cs="Times New Roman"/>
+                <w:sz w:val="18"/>
+                <w:szCs w:val="18"/>
+                <w:lang w:val="en-US"/>
+              </w:rPr>
+              <w:t xml:space="preserve"> </w:t>
+            </w:r>
+            <w:proofErr w:type="gramStart"/>
             <w:r>
               <w:rPr>
                 <w:rFonts w:ascii="Times New Roman" w:eastAsia="Times New Roman" w:hAnsi="Times New Roman" w:cs="Times New Roman"/>
@@ -9311,7 +9830,17 @@
                 <w:szCs w:val="18"/>
                 <w:lang w:val="en-US"/>
               </w:rPr>
-              <w:t>Colombia”</w:t>
+              <w:t>Colombia</w:t>
+            </w:r>
+            <w:proofErr w:type="gramEnd"/>
+            <w:r>
+              <w:rPr>
+                <w:rFonts w:ascii="Times New Roman" w:eastAsia="Times New Roman" w:hAnsi="Times New Roman" w:cs="Times New Roman"/>
+                <w:sz w:val="18"/>
+                <w:szCs w:val="18"/>
+                <w:lang w:val="en-US"/>
+              </w:rPr>
+              <w:t>”</w:t>
             </w:r>
           </w:p>
         </w:tc>
@@ -9344,7 +9873,27 @@
                 <w:szCs w:val="24"/>
                 <w:lang w:val="es-MX"/>
               </w:rPr>
-              <w:t>$6950 – El costo mínimo de ir desde Colombia  a todos los demás países.</w:t>
+              <w:t xml:space="preserve">$6950 – El costo mínimo de ir desde </w:t>
+            </w:r>
+            <w:proofErr w:type="gramStart"/>
+            <w:r>
+              <w:rPr>
+                <w:rFonts w:ascii="Times New Roman" w:eastAsia="Times New Roman" w:hAnsi="Times New Roman" w:cs="Times New Roman"/>
+                <w:sz w:val="24"/>
+                <w:szCs w:val="24"/>
+                <w:lang w:val="es-MX"/>
+              </w:rPr>
+              <w:t>Colombia  a</w:t>
+            </w:r>
+            <w:proofErr w:type="gramEnd"/>
+            <w:r>
+              <w:rPr>
+                <w:rFonts w:ascii="Times New Roman" w:eastAsia="Times New Roman" w:hAnsi="Times New Roman" w:cs="Times New Roman"/>
+                <w:sz w:val="24"/>
+                <w:szCs w:val="24"/>
+                <w:lang w:val="es-MX"/>
+              </w:rPr>
+              <w:t xml:space="preserve"> todos los demás países.</w:t>
             </w:r>
           </w:p>
         </w:tc>
@@ -9697,6 +10246,7 @@
                 <w:lang w:val="es-MX"/>
               </w:rPr>
             </w:pPr>
+            <w:proofErr w:type="spellStart"/>
             <w:r>
               <w:rPr>
                 <w:rFonts w:ascii="Times New Roman" w:eastAsia="Times New Roman" w:hAnsi="Times New Roman" w:cs="Times New Roman"/>
@@ -9706,6 +10256,7 @@
               </w:rPr>
               <w:t>MatrixGraph</w:t>
             </w:r>
+            <w:proofErr w:type="spellEnd"/>
           </w:p>
         </w:tc>
         <w:tc>
@@ -9853,15 +10404,27 @@
                 <w:lang w:val="es-MX"/>
               </w:rPr>
             </w:pPr>
-            <w:r>
-              <w:rPr>
-                <w:rFonts w:ascii="Times New Roman" w:eastAsia="Times New Roman" w:hAnsi="Times New Roman" w:cs="Times New Roman"/>
-                <w:sz w:val="18"/>
-                <w:szCs w:val="18"/>
-                <w:lang w:val="en-US"/>
-              </w:rPr>
-              <w:t xml:space="preserve">Vértice </w:t>
-            </w:r>
+            <w:proofErr w:type="spellStart"/>
+            <w:r>
+              <w:rPr>
+                <w:rFonts w:ascii="Times New Roman" w:eastAsia="Times New Roman" w:hAnsi="Times New Roman" w:cs="Times New Roman"/>
+                <w:sz w:val="18"/>
+                <w:szCs w:val="18"/>
+                <w:lang w:val="en-US"/>
+              </w:rPr>
+              <w:t>Vértice</w:t>
+            </w:r>
+            <w:proofErr w:type="spellEnd"/>
+            <w:r>
+              <w:rPr>
+                <w:rFonts w:ascii="Times New Roman" w:eastAsia="Times New Roman" w:hAnsi="Times New Roman" w:cs="Times New Roman"/>
+                <w:sz w:val="18"/>
+                <w:szCs w:val="18"/>
+                <w:lang w:val="en-US"/>
+              </w:rPr>
+              <w:t xml:space="preserve"> </w:t>
+            </w:r>
+            <w:proofErr w:type="gramStart"/>
             <w:r>
               <w:rPr>
                 <w:rFonts w:ascii="Times New Roman" w:eastAsia="Times New Roman" w:hAnsi="Times New Roman" w:cs="Times New Roman"/>
@@ -9896,7 +10459,17 @@
                 <w:szCs w:val="18"/>
                 <w:lang w:val="en-US"/>
               </w:rPr>
-              <w:t>Madagascar”</w:t>
+              <w:t>Madagascar</w:t>
+            </w:r>
+            <w:proofErr w:type="gramEnd"/>
+            <w:r>
+              <w:rPr>
+                <w:rFonts w:ascii="Times New Roman" w:eastAsia="Times New Roman" w:hAnsi="Times New Roman" w:cs="Times New Roman"/>
+                <w:sz w:val="18"/>
+                <w:szCs w:val="18"/>
+                <w:lang w:val="en-US"/>
+              </w:rPr>
+              <w:t>”</w:t>
             </w:r>
           </w:p>
         </w:tc>
@@ -9979,6 +10552,7 @@
                 <w:lang w:val="es-MX"/>
               </w:rPr>
             </w:pPr>
+            <w:proofErr w:type="spellStart"/>
             <w:r>
               <w:rPr>
                 <w:rFonts w:ascii="Times New Roman" w:eastAsia="Times New Roman" w:hAnsi="Times New Roman" w:cs="Times New Roman"/>
@@ -9988,6 +10562,7 @@
               </w:rPr>
               <w:t>MatrixGraph</w:t>
             </w:r>
+            <w:proofErr w:type="spellEnd"/>
           </w:p>
         </w:tc>
         <w:tc>
@@ -10165,15 +10740,27 @@
                 <w:lang w:val="es-MX"/>
               </w:rPr>
             </w:pPr>
-            <w:r>
-              <w:rPr>
-                <w:rFonts w:ascii="Times New Roman" w:eastAsia="Times New Roman" w:hAnsi="Times New Roman" w:cs="Times New Roman"/>
-                <w:sz w:val="18"/>
-                <w:szCs w:val="18"/>
-                <w:lang w:val="en-US"/>
-              </w:rPr>
-              <w:t xml:space="preserve">Vértice </w:t>
-            </w:r>
+            <w:proofErr w:type="spellStart"/>
+            <w:r>
+              <w:rPr>
+                <w:rFonts w:ascii="Times New Roman" w:eastAsia="Times New Roman" w:hAnsi="Times New Roman" w:cs="Times New Roman"/>
+                <w:sz w:val="18"/>
+                <w:szCs w:val="18"/>
+                <w:lang w:val="en-US"/>
+              </w:rPr>
+              <w:t>Vértice</w:t>
+            </w:r>
+            <w:proofErr w:type="spellEnd"/>
+            <w:r>
+              <w:rPr>
+                <w:rFonts w:ascii="Times New Roman" w:eastAsia="Times New Roman" w:hAnsi="Times New Roman" w:cs="Times New Roman"/>
+                <w:sz w:val="18"/>
+                <w:szCs w:val="18"/>
+                <w:lang w:val="en-US"/>
+              </w:rPr>
+              <w:t xml:space="preserve"> </w:t>
+            </w:r>
+            <w:proofErr w:type="gramStart"/>
             <w:r>
               <w:rPr>
                 <w:rFonts w:ascii="Times New Roman" w:eastAsia="Times New Roman" w:hAnsi="Times New Roman" w:cs="Times New Roman"/>
@@ -10201,14 +10788,26 @@
               </w:rPr>
               <w:t>”</w:t>
             </w:r>
-            <w:r>
-              <w:rPr>
-                <w:rFonts w:ascii="Times New Roman" w:eastAsia="Times New Roman" w:hAnsi="Times New Roman" w:cs="Times New Roman"/>
-                <w:sz w:val="18"/>
-                <w:szCs w:val="18"/>
-                <w:lang w:val="en-US"/>
-              </w:rPr>
-              <w:t>Rusia”</w:t>
+            <w:proofErr w:type="spellStart"/>
+            <w:r>
+              <w:rPr>
+                <w:rFonts w:ascii="Times New Roman" w:eastAsia="Times New Roman" w:hAnsi="Times New Roman" w:cs="Times New Roman"/>
+                <w:sz w:val="18"/>
+                <w:szCs w:val="18"/>
+                <w:lang w:val="en-US"/>
+              </w:rPr>
+              <w:t>Rusia</w:t>
+            </w:r>
+            <w:proofErr w:type="spellEnd"/>
+            <w:proofErr w:type="gramEnd"/>
+            <w:r>
+              <w:rPr>
+                <w:rFonts w:ascii="Times New Roman" w:eastAsia="Times New Roman" w:hAnsi="Times New Roman" w:cs="Times New Roman"/>
+                <w:sz w:val="18"/>
+                <w:szCs w:val="18"/>
+                <w:lang w:val="en-US"/>
+              </w:rPr>
+              <w:t>”</w:t>
             </w:r>
           </w:p>
         </w:tc>
@@ -10325,7 +10924,27 @@
                 <w:szCs w:val="24"/>
                 <w:lang w:val="es-ES"/>
               </w:rPr>
-              <w:t> Verificar que el algoritmo de floyd-warshall acomoda de forma correcta los costos de cada par de vértices.</w:t>
+              <w:t xml:space="preserve"> Verificar que el algoritmo de </w:t>
+            </w:r>
+            <w:proofErr w:type="spellStart"/>
+            <w:r>
+              <w:rPr>
+                <w:rFonts w:ascii="Times New Roman" w:eastAsia="Times New Roman" w:hAnsi="Times New Roman" w:cs="Times New Roman"/>
+                <w:sz w:val="24"/>
+                <w:szCs w:val="24"/>
+                <w:lang w:val="es-ES"/>
+              </w:rPr>
+              <w:t>floyd-warshall</w:t>
+            </w:r>
+            <w:proofErr w:type="spellEnd"/>
+            <w:r>
+              <w:rPr>
+                <w:rFonts w:ascii="Times New Roman" w:eastAsia="Times New Roman" w:hAnsi="Times New Roman" w:cs="Times New Roman"/>
+                <w:sz w:val="24"/>
+                <w:szCs w:val="24"/>
+                <w:lang w:val="es-ES"/>
+              </w:rPr>
+              <w:t xml:space="preserve"> acomoda de forma correcta los costos de cada par de vértices.</w:t>
             </w:r>
           </w:p>
         </w:tc>
@@ -10685,6 +11304,7 @@
                 <w:lang w:val="en-US"/>
               </w:rPr>
             </w:pPr>
+            <w:proofErr w:type="spellStart"/>
             <w:r>
               <w:rPr>
                 <w:rFonts w:ascii="Times New Roman" w:eastAsia="Times New Roman" w:hAnsi="Times New Roman" w:cs="Times New Roman"/>
@@ -10694,6 +11314,7 @@
               </w:rPr>
               <w:t>ListGraph</w:t>
             </w:r>
+            <w:proofErr w:type="spellEnd"/>
           </w:p>
         </w:tc>
         <w:tc>
@@ -10758,6 +11379,7 @@
                 <w:lang w:val="en-US"/>
               </w:rPr>
             </w:pPr>
+            <w:proofErr w:type="spellStart"/>
             <w:r>
               <w:rPr>
                 <w:rFonts w:ascii="Times New Roman" w:eastAsia="Times New Roman" w:hAnsi="Times New Roman" w:cs="Times New Roman"/>
@@ -10767,6 +11389,7 @@
               </w:rPr>
               <w:t>floyd</w:t>
             </w:r>
+            <w:proofErr w:type="spellEnd"/>
           </w:p>
         </w:tc>
         <w:tc>
@@ -11002,6 +11625,7 @@
                 <w:szCs w:val="24"/>
               </w:rPr>
             </w:pPr>
+            <w:proofErr w:type="spellStart"/>
             <w:r>
               <w:rPr>
                 <w:rFonts w:ascii="Times New Roman" w:eastAsia="Times New Roman" w:hAnsi="Times New Roman" w:cs="Times New Roman"/>
@@ -11010,6 +11634,7 @@
               </w:rPr>
               <w:t>ListGraph</w:t>
             </w:r>
+            <w:proofErr w:type="spellEnd"/>
           </w:p>
           <w:p>
             <w:pPr>
@@ -11046,6 +11671,7 @@
                 <w:szCs w:val="24"/>
               </w:rPr>
             </w:pPr>
+            <w:proofErr w:type="spellStart"/>
             <w:r>
               <w:rPr>
                 <w:rFonts w:ascii="Times New Roman" w:eastAsia="Times New Roman" w:hAnsi="Times New Roman" w:cs="Times New Roman"/>
@@ -11054,6 +11680,7 @@
               </w:rPr>
               <w:t>floyd</w:t>
             </w:r>
+            <w:proofErr w:type="spellEnd"/>
           </w:p>
           <w:p>
             <w:pPr>
@@ -11235,6 +11862,7 @@
                 <w:szCs w:val="24"/>
               </w:rPr>
             </w:pPr>
+            <w:proofErr w:type="spellStart"/>
             <w:r>
               <w:rPr>
                 <w:rFonts w:ascii="Times New Roman" w:eastAsia="Times New Roman" w:hAnsi="Times New Roman" w:cs="Times New Roman"/>
@@ -11243,6 +11871,7 @@
               </w:rPr>
               <w:t>ListGraph</w:t>
             </w:r>
+            <w:proofErr w:type="spellEnd"/>
           </w:p>
           <w:p>
             <w:pPr>
@@ -11328,6 +11957,7 @@
                 <w:szCs w:val="24"/>
               </w:rPr>
             </w:pPr>
+            <w:proofErr w:type="spellStart"/>
             <w:r>
               <w:rPr>
                 <w:rFonts w:ascii="Times New Roman" w:eastAsia="Times New Roman" w:hAnsi="Times New Roman" w:cs="Times New Roman"/>
@@ -11336,6 +11966,7 @@
               </w:rPr>
               <w:t>floyd</w:t>
             </w:r>
+            <w:proofErr w:type="spellEnd"/>
           </w:p>
           <w:p>
             <w:pPr>
@@ -11656,7 +12287,27 @@
                 <w:szCs w:val="24"/>
                 <w:lang w:val="es-ES"/>
               </w:rPr>
-              <w:t>Validar que el algoritmo de kruskal calcula el menor recorrido entre todos los vértices</w:t>
+              <w:t xml:space="preserve">Validar que el algoritmo de </w:t>
+            </w:r>
+            <w:proofErr w:type="spellStart"/>
+            <w:r>
+              <w:rPr>
+                <w:rFonts w:ascii="Times New Roman" w:eastAsia="Times New Roman" w:hAnsi="Times New Roman" w:cs="Times New Roman"/>
+                <w:sz w:val="24"/>
+                <w:szCs w:val="24"/>
+                <w:lang w:val="es-ES"/>
+              </w:rPr>
+              <w:t>kruskal</w:t>
+            </w:r>
+            <w:proofErr w:type="spellEnd"/>
+            <w:r>
+              <w:rPr>
+                <w:rFonts w:ascii="Times New Roman" w:eastAsia="Times New Roman" w:hAnsi="Times New Roman" w:cs="Times New Roman"/>
+                <w:sz w:val="24"/>
+                <w:szCs w:val="24"/>
+                <w:lang w:val="es-ES"/>
+              </w:rPr>
+              <w:t xml:space="preserve"> calcula el menor recorrido entre todos los vértices</w:t>
             </w:r>
           </w:p>
         </w:tc>
@@ -11950,6 +12601,7 @@
                 <w:lang w:val="en-US"/>
               </w:rPr>
             </w:pPr>
+            <w:proofErr w:type="spellStart"/>
             <w:r>
               <w:rPr>
                 <w:rFonts w:ascii="Times New Roman" w:eastAsia="Times New Roman" w:hAnsi="Times New Roman" w:cs="Times New Roman"/>
@@ -11959,6 +12611,7 @@
               </w:rPr>
               <w:t>ListGraph</w:t>
             </w:r>
+            <w:proofErr w:type="spellEnd"/>
           </w:p>
         </w:tc>
         <w:tc>
@@ -12008,6 +12661,7 @@
                 <w:lang w:val="en-US"/>
               </w:rPr>
             </w:pPr>
+            <w:proofErr w:type="spellStart"/>
             <w:r>
               <w:rPr>
                 <w:rFonts w:ascii="Times New Roman" w:eastAsia="Times New Roman" w:hAnsi="Times New Roman" w:cs="Times New Roman"/>
@@ -12017,6 +12671,7 @@
               </w:rPr>
               <w:t>kruskal</w:t>
             </w:r>
+            <w:proofErr w:type="spellEnd"/>
             <w:r>
               <w:rPr>
                 <w:rFonts w:ascii="Times New Roman" w:eastAsia="Times New Roman" w:hAnsi="Times New Roman" w:cs="Times New Roman"/>
@@ -12194,14 +12849,25 @@
                 <w:lang w:val="es-MX"/>
               </w:rPr>
             </w:pPr>
-            <w:r>
-              <w:rPr>
-                <w:rFonts w:ascii="Times New Roman" w:eastAsia="Times New Roman" w:hAnsi="Times New Roman" w:cs="Times New Roman"/>
-                <w:sz w:val="24"/>
-                <w:szCs w:val="24"/>
-                <w:lang w:val="es-MX"/>
-              </w:rPr>
-              <w:t>int = 17.400</w:t>
+            <w:proofErr w:type="spellStart"/>
+            <w:r>
+              <w:rPr>
+                <w:rFonts w:ascii="Times New Roman" w:eastAsia="Times New Roman" w:hAnsi="Times New Roman" w:cs="Times New Roman"/>
+                <w:sz w:val="24"/>
+                <w:szCs w:val="24"/>
+                <w:lang w:val="es-MX"/>
+              </w:rPr>
+              <w:t>int</w:t>
+            </w:r>
+            <w:proofErr w:type="spellEnd"/>
+            <w:r>
+              <w:rPr>
+                <w:rFonts w:ascii="Times New Roman" w:eastAsia="Times New Roman" w:hAnsi="Times New Roman" w:cs="Times New Roman"/>
+                <w:sz w:val="24"/>
+                <w:szCs w:val="24"/>
+                <w:lang w:val="es-MX"/>
+              </w:rPr>
+              <w:t xml:space="preserve"> = 17.400</w:t>
             </w:r>
           </w:p>
         </w:tc>
@@ -12229,6 +12895,7 @@
                 <w:lang w:val="es-MX"/>
               </w:rPr>
             </w:pPr>
+            <w:proofErr w:type="spellStart"/>
             <w:r>
               <w:rPr>
                 <w:rFonts w:ascii="Times New Roman" w:eastAsia="Times New Roman" w:hAnsi="Times New Roman" w:cs="Times New Roman"/>
@@ -12238,6 +12905,7 @@
               </w:rPr>
               <w:t>ListGraph</w:t>
             </w:r>
+            <w:proofErr w:type="spellEnd"/>
           </w:p>
         </w:tc>
         <w:tc>
@@ -12262,6 +12930,7 @@
                 <w:lang w:val="es-MX"/>
               </w:rPr>
             </w:pPr>
+            <w:proofErr w:type="spellStart"/>
             <w:r>
               <w:rPr>
                 <w:rFonts w:ascii="Times New Roman" w:eastAsia="Times New Roman" w:hAnsi="Times New Roman" w:cs="Times New Roman"/>
@@ -12271,6 +12940,7 @@
               </w:rPr>
               <w:t>kruskal</w:t>
             </w:r>
+            <w:proofErr w:type="spellEnd"/>
             <w:r>
               <w:rPr>
                 <w:rFonts w:ascii="Times New Roman" w:eastAsia="Times New Roman" w:hAnsi="Times New Roman" w:cs="Times New Roman"/>
@@ -12382,14 +13052,25 @@
                 <w:lang w:val="es-MX"/>
               </w:rPr>
             </w:pPr>
-            <w:r>
-              <w:rPr>
-                <w:rFonts w:ascii="Times New Roman" w:eastAsia="Times New Roman" w:hAnsi="Times New Roman" w:cs="Times New Roman"/>
-                <w:sz w:val="24"/>
-                <w:szCs w:val="24"/>
-                <w:lang w:val="es-MX"/>
-              </w:rPr>
-              <w:t>int = 0</w:t>
+            <w:proofErr w:type="spellStart"/>
+            <w:r>
+              <w:rPr>
+                <w:rFonts w:ascii="Times New Roman" w:eastAsia="Times New Roman" w:hAnsi="Times New Roman" w:cs="Times New Roman"/>
+                <w:sz w:val="24"/>
+                <w:szCs w:val="24"/>
+                <w:lang w:val="es-MX"/>
+              </w:rPr>
+              <w:t>int</w:t>
+            </w:r>
+            <w:proofErr w:type="spellEnd"/>
+            <w:r>
+              <w:rPr>
+                <w:rFonts w:ascii="Times New Roman" w:eastAsia="Times New Roman" w:hAnsi="Times New Roman" w:cs="Times New Roman"/>
+                <w:sz w:val="24"/>
+                <w:szCs w:val="24"/>
+                <w:lang w:val="es-MX"/>
+              </w:rPr>
+              <w:t xml:space="preserve"> = 0</w:t>
             </w:r>
           </w:p>
         </w:tc>
@@ -12441,6 +13122,7 @@
                 <w:lang w:val="es-MX"/>
               </w:rPr>
             </w:pPr>
+            <w:proofErr w:type="spellStart"/>
             <w:r>
               <w:rPr>
                 <w:rFonts w:ascii="Times New Roman" w:eastAsia="Times New Roman" w:hAnsi="Times New Roman" w:cs="Times New Roman"/>
@@ -12450,6 +13132,7 @@
               </w:rPr>
               <w:t>ListGraph</w:t>
             </w:r>
+            <w:proofErr w:type="spellEnd"/>
           </w:p>
         </w:tc>
         <w:tc>
@@ -12508,6 +13191,7 @@
                 <w:lang w:val="es-MX"/>
               </w:rPr>
             </w:pPr>
+            <w:proofErr w:type="spellStart"/>
             <w:r>
               <w:rPr>
                 <w:rFonts w:ascii="Times New Roman" w:eastAsia="Times New Roman" w:hAnsi="Times New Roman" w:cs="Times New Roman"/>
@@ -12517,6 +13201,7 @@
               </w:rPr>
               <w:t>kruskal</w:t>
             </w:r>
+            <w:proofErr w:type="spellEnd"/>
             <w:r>
               <w:rPr>
                 <w:rFonts w:ascii="Times New Roman" w:eastAsia="Times New Roman" w:hAnsi="Times New Roman" w:cs="Times New Roman"/>
@@ -12727,14 +13412,25 @@
                 <w:lang w:val="es-MX"/>
               </w:rPr>
             </w:pPr>
-            <w:r>
-              <w:rPr>
-                <w:rFonts w:ascii="Times New Roman" w:eastAsia="Times New Roman" w:hAnsi="Times New Roman" w:cs="Times New Roman"/>
-                <w:sz w:val="24"/>
-                <w:szCs w:val="24"/>
-                <w:lang w:val="es-MX"/>
-              </w:rPr>
-              <w:t>int = 4.540</w:t>
+            <w:proofErr w:type="spellStart"/>
+            <w:r>
+              <w:rPr>
+                <w:rFonts w:ascii="Times New Roman" w:eastAsia="Times New Roman" w:hAnsi="Times New Roman" w:cs="Times New Roman"/>
+                <w:sz w:val="24"/>
+                <w:szCs w:val="24"/>
+                <w:lang w:val="es-MX"/>
+              </w:rPr>
+              <w:t>int</w:t>
+            </w:r>
+            <w:proofErr w:type="spellEnd"/>
+            <w:r>
+              <w:rPr>
+                <w:rFonts w:ascii="Times New Roman" w:eastAsia="Times New Roman" w:hAnsi="Times New Roman" w:cs="Times New Roman"/>
+                <w:sz w:val="24"/>
+                <w:szCs w:val="24"/>
+                <w:lang w:val="es-MX"/>
+              </w:rPr>
+              <w:t xml:space="preserve"> = 4.540</w:t>
             </w:r>
           </w:p>
         </w:tc>
@@ -13189,6 +13885,7 @@
                 <w:lang w:val="en-US"/>
               </w:rPr>
             </w:pPr>
+            <w:proofErr w:type="spellStart"/>
             <w:r>
               <w:rPr>
                 <w:rFonts w:ascii="Times New Roman" w:eastAsia="Times New Roman" w:hAnsi="Times New Roman" w:cs="Times New Roman"/>
@@ -13198,6 +13895,7 @@
               </w:rPr>
               <w:t>ListGraph</w:t>
             </w:r>
+            <w:proofErr w:type="spellEnd"/>
             <w:r>
               <w:rPr>
                 <w:rFonts w:ascii="Times New Roman" w:eastAsia="Times New Roman" w:hAnsi="Times New Roman" w:cs="Times New Roman"/>
@@ -13243,6 +13941,7 @@
                 <w:lang w:val="en-US"/>
               </w:rPr>
             </w:pPr>
+            <w:proofErr w:type="spellStart"/>
             <w:r>
               <w:rPr>
                 <w:rFonts w:ascii="Times New Roman" w:eastAsia="Times New Roman" w:hAnsi="Times New Roman" w:cs="Times New Roman"/>
@@ -13252,6 +13951,7 @@
               </w:rPr>
               <w:t>addVertice</w:t>
             </w:r>
+            <w:proofErr w:type="spellEnd"/>
           </w:p>
         </w:tc>
         <w:tc>
@@ -13344,15 +14044,27 @@
                 <w:lang w:val="en-US"/>
               </w:rPr>
             </w:pPr>
-            <w:r>
-              <w:rPr>
-                <w:rFonts w:ascii="Times New Roman" w:eastAsia="Times New Roman" w:hAnsi="Times New Roman" w:cs="Times New Roman"/>
-                <w:sz w:val="18"/>
-                <w:szCs w:val="18"/>
-                <w:lang w:val="en-US"/>
-              </w:rPr>
-              <w:t xml:space="preserve">Vértice </w:t>
-            </w:r>
+            <w:proofErr w:type="spellStart"/>
+            <w:r>
+              <w:rPr>
+                <w:rFonts w:ascii="Times New Roman" w:eastAsia="Times New Roman" w:hAnsi="Times New Roman" w:cs="Times New Roman"/>
+                <w:sz w:val="18"/>
+                <w:szCs w:val="18"/>
+                <w:lang w:val="en-US"/>
+              </w:rPr>
+              <w:t>Vértice</w:t>
+            </w:r>
+            <w:proofErr w:type="spellEnd"/>
+            <w:r>
+              <w:rPr>
+                <w:rFonts w:ascii="Times New Roman" w:eastAsia="Times New Roman" w:hAnsi="Times New Roman" w:cs="Times New Roman"/>
+                <w:sz w:val="18"/>
+                <w:szCs w:val="18"/>
+                <w:lang w:val="en-US"/>
+              </w:rPr>
+              <w:t xml:space="preserve"> </w:t>
+            </w:r>
+            <w:proofErr w:type="gramStart"/>
             <w:r>
               <w:rPr>
                 <w:rFonts w:ascii="Times New Roman" w:eastAsia="Times New Roman" w:hAnsi="Times New Roman" w:cs="Times New Roman"/>
@@ -13387,7 +14099,17 @@
                 <w:szCs w:val="18"/>
                 <w:lang w:val="en-US"/>
               </w:rPr>
-              <w:t>Nigeria”</w:t>
+              <w:t>Nigeria</w:t>
+            </w:r>
+            <w:proofErr w:type="gramEnd"/>
+            <w:r>
+              <w:rPr>
+                <w:rFonts w:ascii="Times New Roman" w:eastAsia="Times New Roman" w:hAnsi="Times New Roman" w:cs="Times New Roman"/>
+                <w:sz w:val="18"/>
+                <w:szCs w:val="18"/>
+                <w:lang w:val="en-US"/>
+              </w:rPr>
+              <w:t>”</w:t>
             </w:r>
           </w:p>
           <w:p>
@@ -13542,6 +14264,7 @@
                 <w:lang w:val="en-US"/>
               </w:rPr>
             </w:pPr>
+            <w:proofErr w:type="spellStart"/>
             <w:r>
               <w:rPr>
                 <w:rFonts w:ascii="Times New Roman" w:eastAsia="Times New Roman" w:hAnsi="Times New Roman" w:cs="Times New Roman"/>
@@ -13551,6 +14274,7 @@
               </w:rPr>
               <w:t>ListGraph</w:t>
             </w:r>
+            <w:proofErr w:type="spellEnd"/>
           </w:p>
         </w:tc>
         <w:tc>
@@ -13597,6 +14321,7 @@
                 <w:lang w:val="en-US"/>
               </w:rPr>
             </w:pPr>
+            <w:proofErr w:type="spellStart"/>
             <w:r>
               <w:rPr>
                 <w:rFonts w:ascii="Times New Roman" w:eastAsia="Times New Roman" w:hAnsi="Times New Roman" w:cs="Times New Roman"/>
@@ -13606,6 +14331,7 @@
               </w:rPr>
               <w:t>addVertice</w:t>
             </w:r>
+            <w:proofErr w:type="spellEnd"/>
           </w:p>
         </w:tc>
         <w:tc>
@@ -13737,15 +14463,27 @@
                 <w:lang w:val="en-US"/>
               </w:rPr>
             </w:pPr>
-            <w:r>
-              <w:rPr>
-                <w:rFonts w:ascii="Times New Roman" w:eastAsia="Times New Roman" w:hAnsi="Times New Roman" w:cs="Times New Roman"/>
-                <w:sz w:val="18"/>
-                <w:szCs w:val="18"/>
-                <w:lang w:val="en-US"/>
-              </w:rPr>
-              <w:t xml:space="preserve">Vértice </w:t>
-            </w:r>
+            <w:proofErr w:type="spellStart"/>
+            <w:r>
+              <w:rPr>
+                <w:rFonts w:ascii="Times New Roman" w:eastAsia="Times New Roman" w:hAnsi="Times New Roman" w:cs="Times New Roman"/>
+                <w:sz w:val="18"/>
+                <w:szCs w:val="18"/>
+                <w:lang w:val="en-US"/>
+              </w:rPr>
+              <w:t>Vértice</w:t>
+            </w:r>
+            <w:proofErr w:type="spellEnd"/>
+            <w:r>
+              <w:rPr>
+                <w:rFonts w:ascii="Times New Roman" w:eastAsia="Times New Roman" w:hAnsi="Times New Roman" w:cs="Times New Roman"/>
+                <w:sz w:val="18"/>
+                <w:szCs w:val="18"/>
+                <w:lang w:val="en-US"/>
+              </w:rPr>
+              <w:t xml:space="preserve"> </w:t>
+            </w:r>
+            <w:proofErr w:type="gramStart"/>
             <w:r>
               <w:rPr>
                 <w:rFonts w:ascii="Times New Roman" w:eastAsia="Times New Roman" w:hAnsi="Times New Roman" w:cs="Times New Roman"/>
@@ -13780,7 +14518,17 @@
                 <w:szCs w:val="18"/>
                 <w:lang w:val="en-US"/>
               </w:rPr>
-              <w:t>Madagascar”</w:t>
+              <w:t>Madagascar</w:t>
+            </w:r>
+            <w:proofErr w:type="gramEnd"/>
+            <w:r>
+              <w:rPr>
+                <w:rFonts w:ascii="Times New Roman" w:eastAsia="Times New Roman" w:hAnsi="Times New Roman" w:cs="Times New Roman"/>
+                <w:sz w:val="18"/>
+                <w:szCs w:val="18"/>
+                <w:lang w:val="en-US"/>
+              </w:rPr>
+              <w:t>”</w:t>
             </w:r>
           </w:p>
         </w:tc>
@@ -14251,6 +14999,7 @@
                 <w:lang w:val="en-US"/>
               </w:rPr>
             </w:pPr>
+            <w:proofErr w:type="spellStart"/>
             <w:r>
               <w:rPr>
                 <w:rFonts w:ascii="Times New Roman" w:eastAsia="Times New Roman" w:hAnsi="Times New Roman" w:cs="Times New Roman"/>
@@ -14260,6 +15009,7 @@
               </w:rPr>
               <w:t>ListGraph</w:t>
             </w:r>
+            <w:proofErr w:type="spellEnd"/>
           </w:p>
         </w:tc>
         <w:tc>
@@ -14296,6 +15046,7 @@
                 <w:lang w:val="en-US"/>
               </w:rPr>
             </w:pPr>
+            <w:proofErr w:type="spellStart"/>
             <w:r>
               <w:rPr>
                 <w:rFonts w:ascii="Times New Roman" w:eastAsia="Times New Roman" w:hAnsi="Times New Roman" w:cs="Times New Roman"/>
@@ -14305,6 +15056,7 @@
               </w:rPr>
               <w:t>addEdge</w:t>
             </w:r>
+            <w:proofErr w:type="spellEnd"/>
           </w:p>
           <w:p>
             <w:pPr>
@@ -14413,7 +15165,25 @@
                 <w:sz w:val="18"/>
                 <w:szCs w:val="18"/>
               </w:rPr>
-              <w:t>Vértice inicial = ” Colombia”</w:t>
+              <w:t xml:space="preserve">Vértice inicial </w:t>
+            </w:r>
+            <w:proofErr w:type="gramStart"/>
+            <w:r>
+              <w:rPr>
+                <w:rFonts w:ascii="Times New Roman" w:eastAsia="Times New Roman" w:hAnsi="Times New Roman" w:cs="Times New Roman"/>
+                <w:sz w:val="18"/>
+                <w:szCs w:val="18"/>
+              </w:rPr>
+              <w:t>= ”</w:t>
+            </w:r>
+            <w:proofErr w:type="gramEnd"/>
+            <w:r>
+              <w:rPr>
+                <w:rFonts w:ascii="Times New Roman" w:eastAsia="Times New Roman" w:hAnsi="Times New Roman" w:cs="Times New Roman"/>
+                <w:sz w:val="18"/>
+                <w:szCs w:val="18"/>
+              </w:rPr>
+              <w:t xml:space="preserve"> Colombia”</w:t>
             </w:r>
           </w:p>
           <w:p>
@@ -14446,14 +15216,25 @@
                 <w:lang w:val="en-US"/>
               </w:rPr>
             </w:pPr>
-            <w:r>
-              <w:rPr>
-                <w:rFonts w:ascii="Times New Roman" w:eastAsia="Times New Roman" w:hAnsi="Times New Roman" w:cs="Times New Roman"/>
-                <w:sz w:val="18"/>
-                <w:szCs w:val="18"/>
-                <w:lang w:val="en-US"/>
-              </w:rPr>
-              <w:t>Costo = 1600</w:t>
+            <w:proofErr w:type="spellStart"/>
+            <w:r>
+              <w:rPr>
+                <w:rFonts w:ascii="Times New Roman" w:eastAsia="Times New Roman" w:hAnsi="Times New Roman" w:cs="Times New Roman"/>
+                <w:sz w:val="18"/>
+                <w:szCs w:val="18"/>
+                <w:lang w:val="en-US"/>
+              </w:rPr>
+              <w:t>Costo</w:t>
+            </w:r>
+            <w:proofErr w:type="spellEnd"/>
+            <w:r>
+              <w:rPr>
+                <w:rFonts w:ascii="Times New Roman" w:eastAsia="Times New Roman" w:hAnsi="Times New Roman" w:cs="Times New Roman"/>
+                <w:sz w:val="18"/>
+                <w:szCs w:val="18"/>
+                <w:lang w:val="en-US"/>
+              </w:rPr>
+              <w:t xml:space="preserve"> = 1600</w:t>
             </w:r>
           </w:p>
           <w:p>
@@ -14598,6 +15379,7 @@
                 <w:lang w:val="en-US"/>
               </w:rPr>
             </w:pPr>
+            <w:proofErr w:type="spellStart"/>
             <w:r>
               <w:rPr>
                 <w:rFonts w:ascii="Times New Roman" w:eastAsia="Times New Roman" w:hAnsi="Times New Roman" w:cs="Times New Roman"/>
@@ -14607,6 +15389,7 @@
               </w:rPr>
               <w:t>ListGraph</w:t>
             </w:r>
+            <w:proofErr w:type="spellEnd"/>
           </w:p>
         </w:tc>
         <w:tc>
@@ -14653,6 +15436,7 @@
                 <w:lang w:val="en-US"/>
               </w:rPr>
             </w:pPr>
+            <w:proofErr w:type="spellStart"/>
             <w:r>
               <w:rPr>
                 <w:rFonts w:ascii="Times New Roman" w:eastAsia="Times New Roman" w:hAnsi="Times New Roman" w:cs="Times New Roman"/>
@@ -14662,6 +15446,7 @@
               </w:rPr>
               <w:t>addEdge</w:t>
             </w:r>
+            <w:proofErr w:type="spellEnd"/>
           </w:p>
         </w:tc>
         <w:tc>
@@ -14796,7 +15581,43 @@
                 <w:sz w:val="18"/>
                 <w:szCs w:val="18"/>
               </w:rPr>
-              <w:t>Vértice inicial = ” Dubai”</w:t>
+              <w:t xml:space="preserve">Vértice inicial </w:t>
+            </w:r>
+            <w:proofErr w:type="gramStart"/>
+            <w:r>
+              <w:rPr>
+                <w:rFonts w:ascii="Times New Roman" w:eastAsia="Times New Roman" w:hAnsi="Times New Roman" w:cs="Times New Roman"/>
+                <w:sz w:val="18"/>
+                <w:szCs w:val="18"/>
+              </w:rPr>
+              <w:t>= ”</w:t>
+            </w:r>
+            <w:proofErr w:type="gramEnd"/>
+            <w:r>
+              <w:rPr>
+                <w:rFonts w:ascii="Times New Roman" w:eastAsia="Times New Roman" w:hAnsi="Times New Roman" w:cs="Times New Roman"/>
+                <w:sz w:val="18"/>
+                <w:szCs w:val="18"/>
+              </w:rPr>
+              <w:t xml:space="preserve"> </w:t>
+            </w:r>
+            <w:proofErr w:type="spellStart"/>
+            <w:r>
+              <w:rPr>
+                <w:rFonts w:ascii="Times New Roman" w:eastAsia="Times New Roman" w:hAnsi="Times New Roman" w:cs="Times New Roman"/>
+                <w:sz w:val="18"/>
+                <w:szCs w:val="18"/>
+              </w:rPr>
+              <w:t>Dubai</w:t>
+            </w:r>
+            <w:proofErr w:type="spellEnd"/>
+            <w:r>
+              <w:rPr>
+                <w:rFonts w:ascii="Times New Roman" w:eastAsia="Times New Roman" w:hAnsi="Times New Roman" w:cs="Times New Roman"/>
+                <w:sz w:val="18"/>
+                <w:szCs w:val="18"/>
+              </w:rPr>
+              <w:t>”</w:t>
             </w:r>
           </w:p>
           <w:p>
@@ -14829,14 +15650,25 @@
                 <w:lang w:val="en-US"/>
               </w:rPr>
             </w:pPr>
-            <w:r>
-              <w:rPr>
-                <w:rFonts w:ascii="Times New Roman" w:eastAsia="Times New Roman" w:hAnsi="Times New Roman" w:cs="Times New Roman"/>
-                <w:sz w:val="18"/>
-                <w:szCs w:val="18"/>
-                <w:lang w:val="en-US"/>
-              </w:rPr>
-              <w:t xml:space="preserve">Costo = </w:t>
+            <w:proofErr w:type="spellStart"/>
+            <w:r>
+              <w:rPr>
+                <w:rFonts w:ascii="Times New Roman" w:eastAsia="Times New Roman" w:hAnsi="Times New Roman" w:cs="Times New Roman"/>
+                <w:sz w:val="18"/>
+                <w:szCs w:val="18"/>
+                <w:lang w:val="en-US"/>
+              </w:rPr>
+              <w:t>Costo</w:t>
+            </w:r>
+            <w:proofErr w:type="spellEnd"/>
+            <w:r>
+              <w:rPr>
+                <w:rFonts w:ascii="Times New Roman" w:eastAsia="Times New Roman" w:hAnsi="Times New Roman" w:cs="Times New Roman"/>
+                <w:sz w:val="18"/>
+                <w:szCs w:val="18"/>
+                <w:lang w:val="en-US"/>
+              </w:rPr>
+              <w:t xml:space="preserve"> = </w:t>
             </w:r>
             <w:r>
               <w:rPr>
@@ -15336,6 +16168,7 @@
                 <w:lang w:val="en-US"/>
               </w:rPr>
             </w:pPr>
+            <w:proofErr w:type="spellStart"/>
             <w:r>
               <w:rPr>
                 <w:rFonts w:ascii="Times New Roman" w:eastAsia="Times New Roman" w:hAnsi="Times New Roman" w:cs="Times New Roman"/>
@@ -15345,6 +16178,7 @@
               </w:rPr>
               <w:t>ListGraph</w:t>
             </w:r>
+            <w:proofErr w:type="spellEnd"/>
             <w:r>
               <w:rPr>
                 <w:rFonts w:ascii="Times New Roman" w:eastAsia="Times New Roman" w:hAnsi="Times New Roman" w:cs="Times New Roman"/>
@@ -15390,6 +16224,7 @@
                 <w:lang w:val="en-US"/>
               </w:rPr>
             </w:pPr>
+            <w:proofErr w:type="spellStart"/>
             <w:r>
               <w:rPr>
                 <w:rFonts w:ascii="Times New Roman" w:eastAsia="Times New Roman" w:hAnsi="Times New Roman" w:cs="Times New Roman"/>
@@ -15399,6 +16234,7 @@
               </w:rPr>
               <w:t>deleteVertice</w:t>
             </w:r>
+            <w:proofErr w:type="spellEnd"/>
           </w:p>
         </w:tc>
         <w:tc>
@@ -15491,15 +16327,27 @@
                 <w:lang w:val="en-US"/>
               </w:rPr>
             </w:pPr>
-            <w:r>
-              <w:rPr>
-                <w:rFonts w:ascii="Times New Roman" w:eastAsia="Times New Roman" w:hAnsi="Times New Roman" w:cs="Times New Roman"/>
-                <w:sz w:val="18"/>
-                <w:szCs w:val="18"/>
-                <w:lang w:val="en-US"/>
-              </w:rPr>
-              <w:t xml:space="preserve">Vértice </w:t>
-            </w:r>
+            <w:proofErr w:type="spellStart"/>
+            <w:r>
+              <w:rPr>
+                <w:rFonts w:ascii="Times New Roman" w:eastAsia="Times New Roman" w:hAnsi="Times New Roman" w:cs="Times New Roman"/>
+                <w:sz w:val="18"/>
+                <w:szCs w:val="18"/>
+                <w:lang w:val="en-US"/>
+              </w:rPr>
+              <w:t>Vértice</w:t>
+            </w:r>
+            <w:proofErr w:type="spellEnd"/>
+            <w:r>
+              <w:rPr>
+                <w:rFonts w:ascii="Times New Roman" w:eastAsia="Times New Roman" w:hAnsi="Times New Roman" w:cs="Times New Roman"/>
+                <w:sz w:val="18"/>
+                <w:szCs w:val="18"/>
+                <w:lang w:val="en-US"/>
+              </w:rPr>
+              <w:t xml:space="preserve"> </w:t>
+            </w:r>
+            <w:proofErr w:type="gramStart"/>
             <w:r>
               <w:rPr>
                 <w:rFonts w:ascii="Times New Roman" w:eastAsia="Times New Roman" w:hAnsi="Times New Roman" w:cs="Times New Roman"/>
@@ -15534,7 +16382,17 @@
                 <w:szCs w:val="18"/>
                 <w:lang w:val="en-US"/>
               </w:rPr>
-              <w:t>Dubai”</w:t>
+              <w:t>Dubai</w:t>
+            </w:r>
+            <w:proofErr w:type="gramEnd"/>
+            <w:r>
+              <w:rPr>
+                <w:rFonts w:ascii="Times New Roman" w:eastAsia="Times New Roman" w:hAnsi="Times New Roman" w:cs="Times New Roman"/>
+                <w:sz w:val="18"/>
+                <w:szCs w:val="18"/>
+                <w:lang w:val="en-US"/>
+              </w:rPr>
+              <w:t>”</w:t>
             </w:r>
           </w:p>
           <w:p>
@@ -15689,6 +16547,7 @@
                 <w:lang w:val="en-US"/>
               </w:rPr>
             </w:pPr>
+            <w:proofErr w:type="spellStart"/>
             <w:r>
               <w:rPr>
                 <w:rFonts w:ascii="Times New Roman" w:eastAsia="Times New Roman" w:hAnsi="Times New Roman" w:cs="Times New Roman"/>
@@ -15698,6 +16557,7 @@
               </w:rPr>
               <w:t>ListGraph</w:t>
             </w:r>
+            <w:proofErr w:type="spellEnd"/>
           </w:p>
         </w:tc>
         <w:tc>
@@ -15744,6 +16604,7 @@
                 <w:lang w:val="en-US"/>
               </w:rPr>
             </w:pPr>
+            <w:proofErr w:type="spellStart"/>
             <w:r>
               <w:rPr>
                 <w:rFonts w:ascii="Times New Roman" w:eastAsia="Times New Roman" w:hAnsi="Times New Roman" w:cs="Times New Roman"/>
@@ -15753,6 +16614,7 @@
               </w:rPr>
               <w:t>deleteVertice</w:t>
             </w:r>
+            <w:proofErr w:type="spellEnd"/>
           </w:p>
         </w:tc>
         <w:tc>
@@ -15884,15 +16746,27 @@
                 <w:lang w:val="en-US"/>
               </w:rPr>
             </w:pPr>
-            <w:r>
-              <w:rPr>
-                <w:rFonts w:ascii="Times New Roman" w:eastAsia="Times New Roman" w:hAnsi="Times New Roman" w:cs="Times New Roman"/>
-                <w:sz w:val="18"/>
-                <w:szCs w:val="18"/>
-                <w:lang w:val="en-US"/>
-              </w:rPr>
-              <w:t xml:space="preserve">Vértice </w:t>
-            </w:r>
+            <w:proofErr w:type="spellStart"/>
+            <w:r>
+              <w:rPr>
+                <w:rFonts w:ascii="Times New Roman" w:eastAsia="Times New Roman" w:hAnsi="Times New Roman" w:cs="Times New Roman"/>
+                <w:sz w:val="18"/>
+                <w:szCs w:val="18"/>
+                <w:lang w:val="en-US"/>
+              </w:rPr>
+              <w:t>Vértice</w:t>
+            </w:r>
+            <w:proofErr w:type="spellEnd"/>
+            <w:r>
+              <w:rPr>
+                <w:rFonts w:ascii="Times New Roman" w:eastAsia="Times New Roman" w:hAnsi="Times New Roman" w:cs="Times New Roman"/>
+                <w:sz w:val="18"/>
+                <w:szCs w:val="18"/>
+                <w:lang w:val="en-US"/>
+              </w:rPr>
+              <w:t xml:space="preserve"> </w:t>
+            </w:r>
+            <w:proofErr w:type="gramStart"/>
             <w:r>
               <w:rPr>
                 <w:rFonts w:ascii="Times New Roman" w:eastAsia="Times New Roman" w:hAnsi="Times New Roman" w:cs="Times New Roman"/>
@@ -15927,7 +16801,17 @@
                 <w:szCs w:val="18"/>
                 <w:lang w:val="en-US"/>
               </w:rPr>
-              <w:t>Colombia”</w:t>
+              <w:t>Colombia</w:t>
+            </w:r>
+            <w:proofErr w:type="gramEnd"/>
+            <w:r>
+              <w:rPr>
+                <w:rFonts w:ascii="Times New Roman" w:eastAsia="Times New Roman" w:hAnsi="Times New Roman" w:cs="Times New Roman"/>
+                <w:sz w:val="18"/>
+                <w:szCs w:val="18"/>
+                <w:lang w:val="en-US"/>
+              </w:rPr>
+              <w:t>”</w:t>
             </w:r>
           </w:p>
         </w:tc>
@@ -15973,7 +16857,47 @@
                 <w:szCs w:val="24"/>
                 <w:lang w:val="es-MX"/>
               </w:rPr>
-              <w:t>El arraylist de vértices está vacio.</w:t>
+              <w:t xml:space="preserve">El </w:t>
+            </w:r>
+            <w:proofErr w:type="spellStart"/>
+            <w:r>
+              <w:rPr>
+                <w:rFonts w:ascii="Times New Roman" w:eastAsia="Times New Roman" w:hAnsi="Times New Roman" w:cs="Times New Roman"/>
+                <w:sz w:val="24"/>
+                <w:szCs w:val="24"/>
+                <w:lang w:val="es-MX"/>
+              </w:rPr>
+              <w:t>arraylist</w:t>
+            </w:r>
+            <w:proofErr w:type="spellEnd"/>
+            <w:r>
+              <w:rPr>
+                <w:rFonts w:ascii="Times New Roman" w:eastAsia="Times New Roman" w:hAnsi="Times New Roman" w:cs="Times New Roman"/>
+                <w:sz w:val="24"/>
+                <w:szCs w:val="24"/>
+                <w:lang w:val="es-MX"/>
+              </w:rPr>
+              <w:t xml:space="preserve"> de vértices está </w:t>
+            </w:r>
+            <w:proofErr w:type="spellStart"/>
+            <w:r>
+              <w:rPr>
+                <w:rFonts w:ascii="Times New Roman" w:eastAsia="Times New Roman" w:hAnsi="Times New Roman" w:cs="Times New Roman"/>
+                <w:sz w:val="24"/>
+                <w:szCs w:val="24"/>
+                <w:lang w:val="es-MX"/>
+              </w:rPr>
+              <w:t>vacio</w:t>
+            </w:r>
+            <w:proofErr w:type="spellEnd"/>
+            <w:r>
+              <w:rPr>
+                <w:rFonts w:ascii="Times New Roman" w:eastAsia="Times New Roman" w:hAnsi="Times New Roman" w:cs="Times New Roman"/>
+                <w:sz w:val="24"/>
+                <w:szCs w:val="24"/>
+                <w:lang w:val="es-MX"/>
+              </w:rPr>
+              <w:t>.</w:t>
             </w:r>
           </w:p>
           <w:p>
@@ -16361,6 +17285,7 @@
                 <w:lang w:val="en-US"/>
               </w:rPr>
             </w:pPr>
+            <w:proofErr w:type="spellStart"/>
             <w:r>
               <w:rPr>
                 <w:rFonts w:ascii="Times New Roman" w:eastAsia="Times New Roman" w:hAnsi="Times New Roman" w:cs="Times New Roman"/>
@@ -16370,6 +17295,7 @@
               </w:rPr>
               <w:t>ListGraph</w:t>
             </w:r>
+            <w:proofErr w:type="spellEnd"/>
           </w:p>
         </w:tc>
         <w:tc>
@@ -16406,6 +17332,7 @@
                 <w:lang w:val="en-US"/>
               </w:rPr>
             </w:pPr>
+            <w:proofErr w:type="spellStart"/>
             <w:r>
               <w:rPr>
                 <w:rFonts w:ascii="Times New Roman" w:eastAsia="Times New Roman" w:hAnsi="Times New Roman" w:cs="Times New Roman"/>
@@ -16415,6 +17342,7 @@
               </w:rPr>
               <w:t>deleteEdge</w:t>
             </w:r>
+            <w:proofErr w:type="spellEnd"/>
           </w:p>
           <w:p>
             <w:pPr>
@@ -16523,47 +17451,94 @@
                 <w:sz w:val="18"/>
                 <w:szCs w:val="18"/>
               </w:rPr>
-              <w:t>Vértice inicial = ”Colombia”</w:t>
-            </w:r>
-          </w:p>
-          <w:p>
-            <w:pPr>
-              <w:spacing w:after="0" w:line="240" w:lineRule="auto"/>
-              <w:textAlignment w:val="baseline"/>
-              <w:rPr>
-                <w:rFonts w:ascii="Times New Roman" w:eastAsia="Times New Roman" w:hAnsi="Times New Roman" w:cs="Times New Roman"/>
-                <w:sz w:val="18"/>
-                <w:szCs w:val="18"/>
-              </w:rPr>
-            </w:pPr>
-            <w:r>
-              <w:rPr>
-                <w:rFonts w:ascii="Times New Roman" w:eastAsia="Times New Roman" w:hAnsi="Times New Roman" w:cs="Times New Roman"/>
-                <w:sz w:val="18"/>
-                <w:szCs w:val="18"/>
-              </w:rPr>
-              <w:t>Vértice final = “Dubai”</w:t>
-            </w:r>
-          </w:p>
-          <w:p>
-            <w:pPr>
-              <w:spacing w:after="0" w:line="240" w:lineRule="auto"/>
-              <w:textAlignment w:val="baseline"/>
-              <w:rPr>
-                <w:rFonts w:ascii="Times New Roman" w:eastAsia="Times New Roman" w:hAnsi="Times New Roman" w:cs="Times New Roman"/>
-                <w:sz w:val="18"/>
-                <w:szCs w:val="18"/>
-                <w:lang w:val="en-US"/>
-              </w:rPr>
-            </w:pPr>
-            <w:r>
-              <w:rPr>
-                <w:rFonts w:ascii="Times New Roman" w:eastAsia="Times New Roman" w:hAnsi="Times New Roman" w:cs="Times New Roman"/>
-                <w:sz w:val="18"/>
-                <w:szCs w:val="18"/>
-                <w:lang w:val="en-US"/>
-              </w:rPr>
-              <w:t>Costo = 1200</w:t>
+              <w:t xml:space="preserve">Vértice inicial </w:t>
+            </w:r>
+            <w:proofErr w:type="gramStart"/>
+            <w:r>
+              <w:rPr>
+                <w:rFonts w:ascii="Times New Roman" w:eastAsia="Times New Roman" w:hAnsi="Times New Roman" w:cs="Times New Roman"/>
+                <w:sz w:val="18"/>
+                <w:szCs w:val="18"/>
+              </w:rPr>
+              <w:t>= ”Colombia</w:t>
+            </w:r>
+            <w:proofErr w:type="gramEnd"/>
+            <w:r>
+              <w:rPr>
+                <w:rFonts w:ascii="Times New Roman" w:eastAsia="Times New Roman" w:hAnsi="Times New Roman" w:cs="Times New Roman"/>
+                <w:sz w:val="18"/>
+                <w:szCs w:val="18"/>
+              </w:rPr>
+              <w:t>”</w:t>
+            </w:r>
+          </w:p>
+          <w:p>
+            <w:pPr>
+              <w:spacing w:after="0" w:line="240" w:lineRule="auto"/>
+              <w:textAlignment w:val="baseline"/>
+              <w:rPr>
+                <w:rFonts w:ascii="Times New Roman" w:eastAsia="Times New Roman" w:hAnsi="Times New Roman" w:cs="Times New Roman"/>
+                <w:sz w:val="18"/>
+                <w:szCs w:val="18"/>
+              </w:rPr>
+            </w:pPr>
+            <w:r>
+              <w:rPr>
+                <w:rFonts w:ascii="Times New Roman" w:eastAsia="Times New Roman" w:hAnsi="Times New Roman" w:cs="Times New Roman"/>
+                <w:sz w:val="18"/>
+                <w:szCs w:val="18"/>
+              </w:rPr>
+              <w:t>Vértice final = “</w:t>
+            </w:r>
+            <w:proofErr w:type="spellStart"/>
+            <w:r>
+              <w:rPr>
+                <w:rFonts w:ascii="Times New Roman" w:eastAsia="Times New Roman" w:hAnsi="Times New Roman" w:cs="Times New Roman"/>
+                <w:sz w:val="18"/>
+                <w:szCs w:val="18"/>
+              </w:rPr>
+              <w:t>Dubai</w:t>
+            </w:r>
+            <w:proofErr w:type="spellEnd"/>
+            <w:r>
+              <w:rPr>
+                <w:rFonts w:ascii="Times New Roman" w:eastAsia="Times New Roman" w:hAnsi="Times New Roman" w:cs="Times New Roman"/>
+                <w:sz w:val="18"/>
+                <w:szCs w:val="18"/>
+              </w:rPr>
+              <w:t>”</w:t>
+            </w:r>
+          </w:p>
+          <w:p>
+            <w:pPr>
+              <w:spacing w:after="0" w:line="240" w:lineRule="auto"/>
+              <w:textAlignment w:val="baseline"/>
+              <w:rPr>
+                <w:rFonts w:ascii="Times New Roman" w:eastAsia="Times New Roman" w:hAnsi="Times New Roman" w:cs="Times New Roman"/>
+                <w:sz w:val="18"/>
+                <w:szCs w:val="18"/>
+                <w:lang w:val="en-US"/>
+              </w:rPr>
+            </w:pPr>
+            <w:proofErr w:type="spellStart"/>
+            <w:r>
+              <w:rPr>
+                <w:rFonts w:ascii="Times New Roman" w:eastAsia="Times New Roman" w:hAnsi="Times New Roman" w:cs="Times New Roman"/>
+                <w:sz w:val="18"/>
+                <w:szCs w:val="18"/>
+                <w:lang w:val="en-US"/>
+              </w:rPr>
+              <w:t>Costo</w:t>
+            </w:r>
+            <w:proofErr w:type="spellEnd"/>
+            <w:r>
+              <w:rPr>
+                <w:rFonts w:ascii="Times New Roman" w:eastAsia="Times New Roman" w:hAnsi="Times New Roman" w:cs="Times New Roman"/>
+                <w:sz w:val="18"/>
+                <w:szCs w:val="18"/>
+                <w:lang w:val="en-US"/>
+              </w:rPr>
+              <w:t xml:space="preserve"> = 1200</w:t>
             </w:r>
           </w:p>
           <w:p>
@@ -16717,6 +17692,7 @@
                 <w:lang w:val="en-US"/>
               </w:rPr>
             </w:pPr>
+            <w:proofErr w:type="spellStart"/>
             <w:r>
               <w:rPr>
                 <w:rFonts w:ascii="Times New Roman" w:eastAsia="Times New Roman" w:hAnsi="Times New Roman" w:cs="Times New Roman"/>
@@ -16726,6 +17702,7 @@
               </w:rPr>
               <w:t>ListGraph</w:t>
             </w:r>
+            <w:proofErr w:type="spellEnd"/>
           </w:p>
         </w:tc>
         <w:tc>
@@ -16772,6 +17749,7 @@
                 <w:lang w:val="en-US"/>
               </w:rPr>
             </w:pPr>
+            <w:proofErr w:type="spellStart"/>
             <w:r>
               <w:rPr>
                 <w:rFonts w:ascii="Times New Roman" w:eastAsia="Times New Roman" w:hAnsi="Times New Roman" w:cs="Times New Roman"/>
@@ -16781,6 +17759,7 @@
               </w:rPr>
               <w:t>deleteEdge</w:t>
             </w:r>
+            <w:proofErr w:type="spellEnd"/>
           </w:p>
           <w:p>
             <w:pPr>
@@ -16927,7 +17906,35 @@
                 <w:sz w:val="18"/>
                 <w:szCs w:val="18"/>
               </w:rPr>
-              <w:t>Vértice inicial = ”Dubai”</w:t>
+              <w:t xml:space="preserve">Vértice inicial </w:t>
+            </w:r>
+            <w:proofErr w:type="gramStart"/>
+            <w:r>
+              <w:rPr>
+                <w:rFonts w:ascii="Times New Roman" w:eastAsia="Times New Roman" w:hAnsi="Times New Roman" w:cs="Times New Roman"/>
+                <w:sz w:val="18"/>
+                <w:szCs w:val="18"/>
+              </w:rPr>
+              <w:t>= ”</w:t>
+            </w:r>
+            <w:proofErr w:type="spellStart"/>
+            <w:r>
+              <w:rPr>
+                <w:rFonts w:ascii="Times New Roman" w:eastAsia="Times New Roman" w:hAnsi="Times New Roman" w:cs="Times New Roman"/>
+                <w:sz w:val="18"/>
+                <w:szCs w:val="18"/>
+              </w:rPr>
+              <w:t>Dubai</w:t>
+            </w:r>
+            <w:proofErr w:type="spellEnd"/>
+            <w:proofErr w:type="gramEnd"/>
+            <w:r>
+              <w:rPr>
+                <w:rFonts w:ascii="Times New Roman" w:eastAsia="Times New Roman" w:hAnsi="Times New Roman" w:cs="Times New Roman"/>
+                <w:sz w:val="18"/>
+                <w:szCs w:val="18"/>
+              </w:rPr>
+              <w:t>”</w:t>
             </w:r>
           </w:p>
           <w:p>
@@ -16960,14 +17967,25 @@
                 <w:lang w:val="en-US"/>
               </w:rPr>
             </w:pPr>
-            <w:r>
-              <w:rPr>
-                <w:rFonts w:ascii="Times New Roman" w:eastAsia="Times New Roman" w:hAnsi="Times New Roman" w:cs="Times New Roman"/>
-                <w:sz w:val="18"/>
-                <w:szCs w:val="18"/>
-                <w:lang w:val="en-US"/>
-              </w:rPr>
-              <w:t>Costo = 3000</w:t>
+            <w:proofErr w:type="spellStart"/>
+            <w:r>
+              <w:rPr>
+                <w:rFonts w:ascii="Times New Roman" w:eastAsia="Times New Roman" w:hAnsi="Times New Roman" w:cs="Times New Roman"/>
+                <w:sz w:val="18"/>
+                <w:szCs w:val="18"/>
+                <w:lang w:val="en-US"/>
+              </w:rPr>
+              <w:t>Costo</w:t>
+            </w:r>
+            <w:proofErr w:type="spellEnd"/>
+            <w:r>
+              <w:rPr>
+                <w:rFonts w:ascii="Times New Roman" w:eastAsia="Times New Roman" w:hAnsi="Times New Roman" w:cs="Times New Roman"/>
+                <w:sz w:val="18"/>
+                <w:szCs w:val="18"/>
+                <w:lang w:val="en-US"/>
+              </w:rPr>
+              <w:t xml:space="preserve"> = 3000</w:t>
             </w:r>
           </w:p>
           <w:p>
@@ -17447,6 +18465,7 @@
               </w:rPr>
               <w:t> </w:t>
             </w:r>
+            <w:proofErr w:type="spellStart"/>
             <w:r>
               <w:rPr>
                 <w:rFonts w:ascii="Times New Roman" w:eastAsia="Times New Roman" w:hAnsi="Times New Roman" w:cs="Times New Roman"/>
@@ -17456,6 +18475,7 @@
               </w:rPr>
               <w:t>MatrixGraph</w:t>
             </w:r>
+            <w:proofErr w:type="spellEnd"/>
           </w:p>
         </w:tc>
         <w:tc>
@@ -17490,6 +18510,7 @@
               </w:rPr>
               <w:t> </w:t>
             </w:r>
+            <w:proofErr w:type="spellStart"/>
             <w:r>
               <w:rPr>
                 <w:rFonts w:ascii="Times New Roman" w:eastAsia="Times New Roman" w:hAnsi="Times New Roman" w:cs="Times New Roman"/>
@@ -17499,6 +18520,7 @@
               </w:rPr>
               <w:t>setEdge</w:t>
             </w:r>
+            <w:proofErr w:type="spellEnd"/>
           </w:p>
         </w:tc>
         <w:tc>
@@ -17629,7 +18651,16 @@
                 <w:sz w:val="18"/>
                 <w:szCs w:val="18"/>
               </w:rPr>
-              <w:t>Vértice inicial = ”</w:t>
+              <w:t xml:space="preserve">Vértice inicial </w:t>
+            </w:r>
+            <w:proofErr w:type="gramStart"/>
+            <w:r>
+              <w:rPr>
+                <w:rFonts w:ascii="Times New Roman" w:eastAsia="Times New Roman" w:hAnsi="Times New Roman" w:cs="Times New Roman"/>
+                <w:sz w:val="18"/>
+                <w:szCs w:val="18"/>
+              </w:rPr>
+              <w:t>= ”</w:t>
             </w:r>
             <w:r>
               <w:rPr>
@@ -17639,6 +18670,7 @@
               </w:rPr>
               <w:t>Portugal</w:t>
             </w:r>
+            <w:proofErr w:type="gramEnd"/>
             <w:r>
               <w:rPr>
                 <w:rFonts w:ascii="Times New Roman" w:eastAsia="Times New Roman" w:hAnsi="Times New Roman" w:cs="Times New Roman"/>
@@ -17694,14 +18726,25 @@
                 <w:lang w:val="en-US"/>
               </w:rPr>
             </w:pPr>
-            <w:r>
-              <w:rPr>
-                <w:rFonts w:ascii="Times New Roman" w:eastAsia="Times New Roman" w:hAnsi="Times New Roman" w:cs="Times New Roman"/>
-                <w:sz w:val="18"/>
-                <w:szCs w:val="18"/>
-                <w:lang w:val="en-US"/>
-              </w:rPr>
-              <w:t xml:space="preserve">Costo = </w:t>
+            <w:proofErr w:type="spellStart"/>
+            <w:r>
+              <w:rPr>
+                <w:rFonts w:ascii="Times New Roman" w:eastAsia="Times New Roman" w:hAnsi="Times New Roman" w:cs="Times New Roman"/>
+                <w:sz w:val="18"/>
+                <w:szCs w:val="18"/>
+                <w:lang w:val="en-US"/>
+              </w:rPr>
+              <w:t>Costo</w:t>
+            </w:r>
+            <w:proofErr w:type="spellEnd"/>
+            <w:r>
+              <w:rPr>
+                <w:rFonts w:ascii="Times New Roman" w:eastAsia="Times New Roman" w:hAnsi="Times New Roman" w:cs="Times New Roman"/>
+                <w:sz w:val="18"/>
+                <w:szCs w:val="18"/>
+                <w:lang w:val="en-US"/>
+              </w:rPr>
+              <w:t xml:space="preserve"> = </w:t>
             </w:r>
             <w:r>
               <w:rPr>
@@ -17875,6 +18918,7 @@
               </w:rPr>
               <w:t> </w:t>
             </w:r>
+            <w:proofErr w:type="spellStart"/>
             <w:r>
               <w:rPr>
                 <w:rFonts w:ascii="Times New Roman" w:eastAsia="Times New Roman" w:hAnsi="Times New Roman" w:cs="Times New Roman"/>
@@ -17884,6 +18928,7 @@
               </w:rPr>
               <w:t>MatrixGraph</w:t>
             </w:r>
+            <w:proofErr w:type="spellEnd"/>
           </w:p>
         </w:tc>
         <w:tc>
@@ -17918,6 +18963,7 @@
               </w:rPr>
               <w:t> </w:t>
             </w:r>
+            <w:proofErr w:type="spellStart"/>
             <w:r>
               <w:rPr>
                 <w:rFonts w:ascii="Times New Roman" w:eastAsia="Times New Roman" w:hAnsi="Times New Roman" w:cs="Times New Roman"/>
@@ -17927,6 +18973,7 @@
               </w:rPr>
               <w:t>setEdge</w:t>
             </w:r>
+            <w:proofErr w:type="spellEnd"/>
           </w:p>
         </w:tc>
         <w:tc>
@@ -18054,7 +19101,16 @@
                 <w:sz w:val="18"/>
                 <w:szCs w:val="18"/>
               </w:rPr>
-              <w:t>Vértice inicial = ”</w:t>
+              <w:t xml:space="preserve">Vértice inicial </w:t>
+            </w:r>
+            <w:proofErr w:type="gramStart"/>
+            <w:r>
+              <w:rPr>
+                <w:rFonts w:ascii="Times New Roman" w:eastAsia="Times New Roman" w:hAnsi="Times New Roman" w:cs="Times New Roman"/>
+                <w:sz w:val="18"/>
+                <w:szCs w:val="18"/>
+              </w:rPr>
+              <w:t>= ”</w:t>
             </w:r>
             <w:r>
               <w:rPr>
@@ -18064,6 +19120,7 @@
               </w:rPr>
               <w:t>Madagascar</w:t>
             </w:r>
+            <w:proofErr w:type="gramEnd"/>
             <w:r>
               <w:rPr>
                 <w:rFonts w:ascii="Times New Roman" w:eastAsia="Times New Roman" w:hAnsi="Times New Roman" w:cs="Times New Roman"/>
@@ -18091,6 +19148,7 @@
               </w:rPr>
               <w:t>Vértice final = “</w:t>
             </w:r>
+            <w:proofErr w:type="spellStart"/>
             <w:r>
               <w:rPr>
                 <w:rFonts w:ascii="Times New Roman" w:eastAsia="Times New Roman" w:hAnsi="Times New Roman" w:cs="Times New Roman"/>
@@ -18099,6 +19157,7 @@
               </w:rPr>
               <w:t>Dubai</w:t>
             </w:r>
+            <w:proofErr w:type="spellEnd"/>
             <w:r>
               <w:rPr>
                 <w:rFonts w:ascii="Times New Roman" w:eastAsia="Times New Roman" w:hAnsi="Times New Roman" w:cs="Times New Roman"/>
@@ -18119,14 +19178,25 @@
                 <w:lang w:val="en-US"/>
               </w:rPr>
             </w:pPr>
-            <w:r>
-              <w:rPr>
-                <w:rFonts w:ascii="Times New Roman" w:eastAsia="Times New Roman" w:hAnsi="Times New Roman" w:cs="Times New Roman"/>
-                <w:sz w:val="18"/>
-                <w:szCs w:val="18"/>
-                <w:lang w:val="en-US"/>
-              </w:rPr>
-              <w:t>Costo = 3000</w:t>
+            <w:proofErr w:type="spellStart"/>
+            <w:r>
+              <w:rPr>
+                <w:rFonts w:ascii="Times New Roman" w:eastAsia="Times New Roman" w:hAnsi="Times New Roman" w:cs="Times New Roman"/>
+                <w:sz w:val="18"/>
+                <w:szCs w:val="18"/>
+                <w:lang w:val="en-US"/>
+              </w:rPr>
+              <w:t>Costo</w:t>
+            </w:r>
+            <w:proofErr w:type="spellEnd"/>
+            <w:r>
+              <w:rPr>
+                <w:rFonts w:ascii="Times New Roman" w:eastAsia="Times New Roman" w:hAnsi="Times New Roman" w:cs="Times New Roman"/>
+                <w:sz w:val="18"/>
+                <w:szCs w:val="18"/>
+                <w:lang w:val="en-US"/>
+              </w:rPr>
+              <w:t xml:space="preserve"> = 3000</w:t>
             </w:r>
           </w:p>
           <w:p>
@@ -18659,6 +19729,7 @@
                 <w:lang w:val="en-US"/>
               </w:rPr>
             </w:pPr>
+            <w:proofErr w:type="spellStart"/>
             <w:r>
               <w:rPr>
                 <w:rFonts w:ascii="Times New Roman" w:eastAsia="Times New Roman" w:hAnsi="Times New Roman" w:cs="Times New Roman"/>
@@ -18668,6 +19739,7 @@
               </w:rPr>
               <w:t>ListGraph</w:t>
             </w:r>
+            <w:proofErr w:type="spellEnd"/>
           </w:p>
         </w:tc>
         <w:tc>
@@ -18714,6 +19786,7 @@
                 <w:lang w:val="en-US"/>
               </w:rPr>
             </w:pPr>
+            <w:proofErr w:type="spellStart"/>
             <w:r>
               <w:rPr>
                 <w:rFonts w:ascii="Times New Roman" w:eastAsia="Times New Roman" w:hAnsi="Times New Roman" w:cs="Times New Roman"/>
@@ -18723,6 +19796,7 @@
               </w:rPr>
               <w:t>makeDijsktra</w:t>
             </w:r>
+            <w:proofErr w:type="spellEnd"/>
           </w:p>
         </w:tc>
         <w:tc>
@@ -18854,15 +19928,27 @@
                 <w:lang w:val="en-US"/>
               </w:rPr>
             </w:pPr>
-            <w:r>
-              <w:rPr>
-                <w:rFonts w:ascii="Times New Roman" w:eastAsia="Times New Roman" w:hAnsi="Times New Roman" w:cs="Times New Roman"/>
-                <w:sz w:val="18"/>
-                <w:szCs w:val="18"/>
-                <w:lang w:val="en-US"/>
-              </w:rPr>
-              <w:t xml:space="preserve">Vértice </w:t>
-            </w:r>
+            <w:proofErr w:type="spellStart"/>
+            <w:r>
+              <w:rPr>
+                <w:rFonts w:ascii="Times New Roman" w:eastAsia="Times New Roman" w:hAnsi="Times New Roman" w:cs="Times New Roman"/>
+                <w:sz w:val="18"/>
+                <w:szCs w:val="18"/>
+                <w:lang w:val="en-US"/>
+              </w:rPr>
+              <w:t>Vértice</w:t>
+            </w:r>
+            <w:proofErr w:type="spellEnd"/>
+            <w:r>
+              <w:rPr>
+                <w:rFonts w:ascii="Times New Roman" w:eastAsia="Times New Roman" w:hAnsi="Times New Roman" w:cs="Times New Roman"/>
+                <w:sz w:val="18"/>
+                <w:szCs w:val="18"/>
+                <w:lang w:val="en-US"/>
+              </w:rPr>
+              <w:t xml:space="preserve"> </w:t>
+            </w:r>
+            <w:proofErr w:type="gramStart"/>
             <w:r>
               <w:rPr>
                 <w:rFonts w:ascii="Times New Roman" w:eastAsia="Times New Roman" w:hAnsi="Times New Roman" w:cs="Times New Roman"/>
@@ -18890,6 +19976,7 @@
               </w:rPr>
               <w:t>”</w:t>
             </w:r>
+            <w:proofErr w:type="gramEnd"/>
             <w:r>
               <w:rPr>
                 <w:rFonts w:ascii="Times New Roman" w:eastAsia="Times New Roman" w:hAnsi="Times New Roman" w:cs="Times New Roman"/>
@@ -18911,14 +19998,45 @@
                 <w:lang w:val="en-US"/>
               </w:rPr>
             </w:pPr>
-            <w:r>
-              <w:rPr>
-                <w:rFonts w:ascii="Times New Roman" w:eastAsia="Times New Roman" w:hAnsi="Times New Roman" w:cs="Times New Roman"/>
-                <w:sz w:val="18"/>
-                <w:szCs w:val="18"/>
-                <w:lang w:val="en-US"/>
-              </w:rPr>
-              <w:t>Vértice = “Japón”</w:t>
+            <w:proofErr w:type="spellStart"/>
+            <w:r>
+              <w:rPr>
+                <w:rFonts w:ascii="Times New Roman" w:eastAsia="Times New Roman" w:hAnsi="Times New Roman" w:cs="Times New Roman"/>
+                <w:sz w:val="18"/>
+                <w:szCs w:val="18"/>
+                <w:lang w:val="en-US"/>
+              </w:rPr>
+              <w:t>Vértice</w:t>
+            </w:r>
+            <w:proofErr w:type="spellEnd"/>
+            <w:r>
+              <w:rPr>
+                <w:rFonts w:ascii="Times New Roman" w:eastAsia="Times New Roman" w:hAnsi="Times New Roman" w:cs="Times New Roman"/>
+                <w:sz w:val="18"/>
+                <w:szCs w:val="18"/>
+                <w:lang w:val="en-US"/>
+              </w:rPr>
+              <w:t xml:space="preserve"> = “</w:t>
+            </w:r>
+            <w:proofErr w:type="spellStart"/>
+            <w:r>
+              <w:rPr>
+                <w:rFonts w:ascii="Times New Roman" w:eastAsia="Times New Roman" w:hAnsi="Times New Roman" w:cs="Times New Roman"/>
+                <w:sz w:val="18"/>
+                <w:szCs w:val="18"/>
+                <w:lang w:val="en-US"/>
+              </w:rPr>
+              <w:t>Japón</w:t>
+            </w:r>
+            <w:proofErr w:type="spellEnd"/>
+            <w:r>
+              <w:rPr>
+                <w:rFonts w:ascii="Times New Roman" w:eastAsia="Times New Roman" w:hAnsi="Times New Roman" w:cs="Times New Roman"/>
+                <w:sz w:val="18"/>
+                <w:szCs w:val="18"/>
+                <w:lang w:val="en-US"/>
+              </w:rPr>
+              <w:t>”</w:t>
             </w:r>
           </w:p>
           <w:p>
@@ -19004,6 +20122,7 @@
                 <w:lang w:val="es-MX"/>
               </w:rPr>
             </w:pPr>
+            <w:proofErr w:type="spellStart"/>
             <w:r>
               <w:rPr>
                 <w:rFonts w:ascii="Times New Roman" w:eastAsia="Times New Roman" w:hAnsi="Times New Roman" w:cs="Times New Roman"/>
@@ -19013,6 +20132,7 @@
               </w:rPr>
               <w:t>ListGraph</w:t>
             </w:r>
+            <w:proofErr w:type="spellEnd"/>
           </w:p>
         </w:tc>
         <w:tc>
@@ -19049,6 +20169,7 @@
                 <w:lang w:val="es-MX"/>
               </w:rPr>
             </w:pPr>
+            <w:proofErr w:type="spellStart"/>
             <w:r>
               <w:rPr>
                 <w:rFonts w:ascii="Times New Roman" w:eastAsia="Times New Roman" w:hAnsi="Times New Roman" w:cs="Times New Roman"/>
@@ -19067,6 +20188,7 @@
               </w:rPr>
               <w:t>ijsktra</w:t>
             </w:r>
+            <w:proofErr w:type="spellEnd"/>
           </w:p>
         </w:tc>
         <w:tc>
@@ -19169,15 +20291,27 @@
                 <w:lang w:val="en-US"/>
               </w:rPr>
             </w:pPr>
-            <w:r>
-              <w:rPr>
-                <w:rFonts w:ascii="Times New Roman" w:eastAsia="Times New Roman" w:hAnsi="Times New Roman" w:cs="Times New Roman"/>
-                <w:sz w:val="18"/>
-                <w:szCs w:val="18"/>
-                <w:lang w:val="en-US"/>
-              </w:rPr>
-              <w:t xml:space="preserve">Vértice </w:t>
-            </w:r>
+            <w:proofErr w:type="spellStart"/>
+            <w:r>
+              <w:rPr>
+                <w:rFonts w:ascii="Times New Roman" w:eastAsia="Times New Roman" w:hAnsi="Times New Roman" w:cs="Times New Roman"/>
+                <w:sz w:val="18"/>
+                <w:szCs w:val="18"/>
+                <w:lang w:val="en-US"/>
+              </w:rPr>
+              <w:t>Vértice</w:t>
+            </w:r>
+            <w:proofErr w:type="spellEnd"/>
+            <w:r>
+              <w:rPr>
+                <w:rFonts w:ascii="Times New Roman" w:eastAsia="Times New Roman" w:hAnsi="Times New Roman" w:cs="Times New Roman"/>
+                <w:sz w:val="18"/>
+                <w:szCs w:val="18"/>
+                <w:lang w:val="en-US"/>
+              </w:rPr>
+              <w:t xml:space="preserve"> </w:t>
+            </w:r>
+            <w:proofErr w:type="gramStart"/>
             <w:r>
               <w:rPr>
                 <w:rFonts w:ascii="Times New Roman" w:eastAsia="Times New Roman" w:hAnsi="Times New Roman" w:cs="Times New Roman"/>
@@ -19212,28 +20346,49 @@
                 <w:szCs w:val="18"/>
                 <w:lang w:val="en-US"/>
               </w:rPr>
-              <w:t>Portugal”</w:t>
-            </w:r>
-          </w:p>
-          <w:p>
-            <w:pPr>
-              <w:spacing w:after="0" w:line="240" w:lineRule="auto"/>
-              <w:textAlignment w:val="baseline"/>
-              <w:rPr>
-                <w:rFonts w:ascii="Times New Roman" w:eastAsia="Times New Roman" w:hAnsi="Times New Roman" w:cs="Times New Roman"/>
-                <w:sz w:val="18"/>
-                <w:szCs w:val="18"/>
-                <w:lang w:val="en-US"/>
-              </w:rPr>
-            </w:pPr>
-            <w:r>
-              <w:rPr>
-                <w:rFonts w:ascii="Times New Roman" w:eastAsia="Times New Roman" w:hAnsi="Times New Roman" w:cs="Times New Roman"/>
-                <w:sz w:val="18"/>
-                <w:szCs w:val="18"/>
-                <w:lang w:val="en-US"/>
-              </w:rPr>
-              <w:t>Vértice = “null”</w:t>
+              <w:t>Portugal</w:t>
+            </w:r>
+            <w:proofErr w:type="gramEnd"/>
+            <w:r>
+              <w:rPr>
+                <w:rFonts w:ascii="Times New Roman" w:eastAsia="Times New Roman" w:hAnsi="Times New Roman" w:cs="Times New Roman"/>
+                <w:sz w:val="18"/>
+                <w:szCs w:val="18"/>
+                <w:lang w:val="en-US"/>
+              </w:rPr>
+              <w:t>”</w:t>
+            </w:r>
+          </w:p>
+          <w:p>
+            <w:pPr>
+              <w:spacing w:after="0" w:line="240" w:lineRule="auto"/>
+              <w:textAlignment w:val="baseline"/>
+              <w:rPr>
+                <w:rFonts w:ascii="Times New Roman" w:eastAsia="Times New Roman" w:hAnsi="Times New Roman" w:cs="Times New Roman"/>
+                <w:sz w:val="18"/>
+                <w:szCs w:val="18"/>
+                <w:lang w:val="en-US"/>
+              </w:rPr>
+            </w:pPr>
+            <w:proofErr w:type="spellStart"/>
+            <w:r>
+              <w:rPr>
+                <w:rFonts w:ascii="Times New Roman" w:eastAsia="Times New Roman" w:hAnsi="Times New Roman" w:cs="Times New Roman"/>
+                <w:sz w:val="18"/>
+                <w:szCs w:val="18"/>
+                <w:lang w:val="en-US"/>
+              </w:rPr>
+              <w:t>Vértice</w:t>
+            </w:r>
+            <w:proofErr w:type="spellEnd"/>
+            <w:r>
+              <w:rPr>
+                <w:rFonts w:ascii="Times New Roman" w:eastAsia="Times New Roman" w:hAnsi="Times New Roman" w:cs="Times New Roman"/>
+                <w:sz w:val="18"/>
+                <w:szCs w:val="18"/>
+                <w:lang w:val="en-US"/>
+              </w:rPr>
+              <w:t xml:space="preserve"> = “null”</w:t>
             </w:r>
           </w:p>
           <w:p>
@@ -19298,7 +20453,39 @@
                 <w:color w:val="212529"/>
                 <w:shd w:val="clear" w:color="auto" w:fill="FFFFFF"/>
               </w:rPr>
-              <w:t>∞, ∞, $6100, $9100, $4600, $2100, $5100, $0, $3350, $8350</w:t>
+              <w:t>∞, ∞, $6100, $9100, $4600, $2100, $5100, $</w:t>
+            </w:r>
+            <w:r>
+              <w:rPr>
+                <w:rFonts w:ascii="Arial" w:hAnsi="Arial" w:cs="Arial"/>
+                <w:color w:val="212529"/>
+                <w:shd w:val="clear" w:color="auto" w:fill="FFFFFF"/>
+              </w:rPr>
+              <w:t>3350</w:t>
+            </w:r>
+            <w:r>
+              <w:rPr>
+                <w:rFonts w:ascii="Arial" w:hAnsi="Arial" w:cs="Arial"/>
+                <w:color w:val="212529"/>
+                <w:shd w:val="clear" w:color="auto" w:fill="FFFFFF"/>
+              </w:rPr>
+              <w:t>, $</w:t>
+            </w:r>
+            <w:r>
+              <w:rPr>
+                <w:rFonts w:ascii="Arial" w:hAnsi="Arial" w:cs="Arial"/>
+                <w:color w:val="212529"/>
+                <w:shd w:val="clear" w:color="auto" w:fill="FFFFFF"/>
+              </w:rPr>
+              <w:t>0</w:t>
+            </w:r>
+            <w:r>
+              <w:rPr>
+                <w:rFonts w:ascii="Arial" w:hAnsi="Arial" w:cs="Arial"/>
+                <w:color w:val="212529"/>
+                <w:shd w:val="clear" w:color="auto" w:fill="FFFFFF"/>
+              </w:rPr>
+              <w:t>, $8350</w:t>
             </w:r>
             <w:r>
               <w:rPr>
@@ -19361,7 +20548,27 @@
                 <w:szCs w:val="24"/>
                 <w:lang w:val="es-MX"/>
               </w:rPr>
-              <w:t>Colombia, España, Japón, EEUU, Rusia, Australia, Nigeria, Portugal, Dubai y Madagascar.</w:t>
+              <w:t xml:space="preserve">Colombia, España, Japón, EEUU, Rusia, Australia, Nigeria, Portugal, </w:t>
+            </w:r>
+            <w:proofErr w:type="spellStart"/>
+            <w:r>
+              <w:rPr>
+                <w:rFonts w:ascii="Times New Roman" w:eastAsia="Times New Roman" w:hAnsi="Times New Roman" w:cs="Times New Roman"/>
+                <w:sz w:val="24"/>
+                <w:szCs w:val="24"/>
+                <w:lang w:val="es-MX"/>
+              </w:rPr>
+              <w:t>Dubai</w:t>
+            </w:r>
+            <w:proofErr w:type="spellEnd"/>
+            <w:r>
+              <w:rPr>
+                <w:rFonts w:ascii="Times New Roman" w:eastAsia="Times New Roman" w:hAnsi="Times New Roman" w:cs="Times New Roman"/>
+                <w:sz w:val="24"/>
+                <w:szCs w:val="24"/>
+                <w:lang w:val="es-MX"/>
+              </w:rPr>
+              <w:t xml:space="preserve"> y Madagascar.</w:t>
             </w:r>
           </w:p>
         </w:tc>
@@ -19714,6 +20921,7 @@
                 <w:lang w:val="es-MX"/>
               </w:rPr>
             </w:pPr>
+            <w:proofErr w:type="spellStart"/>
             <w:r>
               <w:rPr>
                 <w:rFonts w:ascii="Times New Roman" w:eastAsia="Times New Roman" w:hAnsi="Times New Roman" w:cs="Times New Roman"/>
@@ -19723,6 +20931,7 @@
               </w:rPr>
               <w:t>ListGraph</w:t>
             </w:r>
+            <w:proofErr w:type="spellEnd"/>
           </w:p>
         </w:tc>
         <w:tc>
@@ -19759,6 +20968,7 @@
                 <w:lang w:val="es-MX"/>
               </w:rPr>
             </w:pPr>
+            <w:proofErr w:type="spellStart"/>
             <w:r>
               <w:rPr>
                 <w:rFonts w:ascii="Times New Roman" w:eastAsia="Times New Roman" w:hAnsi="Times New Roman" w:cs="Times New Roman"/>
@@ -19768,6 +20978,7 @@
               </w:rPr>
               <w:t>makeDijsktra</w:t>
             </w:r>
+            <w:proofErr w:type="spellEnd"/>
           </w:p>
         </w:tc>
         <w:tc>
@@ -19870,15 +21081,27 @@
                 <w:lang w:val="en-US"/>
               </w:rPr>
             </w:pPr>
-            <w:r>
-              <w:rPr>
-                <w:rFonts w:ascii="Times New Roman" w:eastAsia="Times New Roman" w:hAnsi="Times New Roman" w:cs="Times New Roman"/>
-                <w:sz w:val="18"/>
-                <w:szCs w:val="18"/>
-                <w:lang w:val="en-US"/>
-              </w:rPr>
-              <w:t xml:space="preserve">Vértice </w:t>
-            </w:r>
+            <w:proofErr w:type="spellStart"/>
+            <w:r>
+              <w:rPr>
+                <w:rFonts w:ascii="Times New Roman" w:eastAsia="Times New Roman" w:hAnsi="Times New Roman" w:cs="Times New Roman"/>
+                <w:sz w:val="18"/>
+                <w:szCs w:val="18"/>
+                <w:lang w:val="en-US"/>
+              </w:rPr>
+              <w:t>Vértice</w:t>
+            </w:r>
+            <w:proofErr w:type="spellEnd"/>
+            <w:r>
+              <w:rPr>
+                <w:rFonts w:ascii="Times New Roman" w:eastAsia="Times New Roman" w:hAnsi="Times New Roman" w:cs="Times New Roman"/>
+                <w:sz w:val="18"/>
+                <w:szCs w:val="18"/>
+                <w:lang w:val="en-US"/>
+              </w:rPr>
+              <w:t xml:space="preserve"> </w:t>
+            </w:r>
+            <w:proofErr w:type="gramStart"/>
             <w:r>
               <w:rPr>
                 <w:rFonts w:ascii="Times New Roman" w:eastAsia="Times New Roman" w:hAnsi="Times New Roman" w:cs="Times New Roman"/>
@@ -19913,28 +21136,49 @@
                 <w:szCs w:val="18"/>
                 <w:lang w:val="en-US"/>
               </w:rPr>
-              <w:t>Madagascar”</w:t>
-            </w:r>
-          </w:p>
-          <w:p>
-            <w:pPr>
-              <w:spacing w:after="0" w:line="240" w:lineRule="auto"/>
-              <w:textAlignment w:val="baseline"/>
-              <w:rPr>
-                <w:rFonts w:ascii="Times New Roman" w:eastAsia="Times New Roman" w:hAnsi="Times New Roman" w:cs="Times New Roman"/>
-                <w:sz w:val="18"/>
-                <w:szCs w:val="18"/>
-                <w:lang w:val="en-US"/>
-              </w:rPr>
-            </w:pPr>
-            <w:r>
-              <w:rPr>
-                <w:rFonts w:ascii="Times New Roman" w:eastAsia="Times New Roman" w:hAnsi="Times New Roman" w:cs="Times New Roman"/>
-                <w:sz w:val="18"/>
-                <w:szCs w:val="18"/>
-                <w:lang w:val="en-US"/>
-              </w:rPr>
-              <w:t>Vértice = “Dubai”</w:t>
+              <w:t>Madagascar</w:t>
+            </w:r>
+            <w:proofErr w:type="gramEnd"/>
+            <w:r>
+              <w:rPr>
+                <w:rFonts w:ascii="Times New Roman" w:eastAsia="Times New Roman" w:hAnsi="Times New Roman" w:cs="Times New Roman"/>
+                <w:sz w:val="18"/>
+                <w:szCs w:val="18"/>
+                <w:lang w:val="en-US"/>
+              </w:rPr>
+              <w:t>”</w:t>
+            </w:r>
+          </w:p>
+          <w:p>
+            <w:pPr>
+              <w:spacing w:after="0" w:line="240" w:lineRule="auto"/>
+              <w:textAlignment w:val="baseline"/>
+              <w:rPr>
+                <w:rFonts w:ascii="Times New Roman" w:eastAsia="Times New Roman" w:hAnsi="Times New Roman" w:cs="Times New Roman"/>
+                <w:sz w:val="18"/>
+                <w:szCs w:val="18"/>
+                <w:lang w:val="en-US"/>
+              </w:rPr>
+            </w:pPr>
+            <w:proofErr w:type="spellStart"/>
+            <w:r>
+              <w:rPr>
+                <w:rFonts w:ascii="Times New Roman" w:eastAsia="Times New Roman" w:hAnsi="Times New Roman" w:cs="Times New Roman"/>
+                <w:sz w:val="18"/>
+                <w:szCs w:val="18"/>
+                <w:lang w:val="en-US"/>
+              </w:rPr>
+              <w:t>Vértice</w:t>
+            </w:r>
+            <w:proofErr w:type="spellEnd"/>
+            <w:r>
+              <w:rPr>
+                <w:rFonts w:ascii="Times New Roman" w:eastAsia="Times New Roman" w:hAnsi="Times New Roman" w:cs="Times New Roman"/>
+                <w:sz w:val="18"/>
+                <w:szCs w:val="18"/>
+                <w:lang w:val="en-US"/>
+              </w:rPr>
+              <w:t xml:space="preserve"> = “Dubai”</w:t>
             </w:r>
           </w:p>
           <w:p>
@@ -20029,6 +21273,7 @@
                 <w:lang w:val="es-MX"/>
               </w:rPr>
             </w:pPr>
+            <w:proofErr w:type="spellStart"/>
             <w:r>
               <w:rPr>
                 <w:rFonts w:ascii="Times New Roman" w:eastAsia="Times New Roman" w:hAnsi="Times New Roman" w:cs="Times New Roman"/>
@@ -20038,6 +21283,7 @@
               </w:rPr>
               <w:t>ListGraph</w:t>
             </w:r>
+            <w:proofErr w:type="spellEnd"/>
           </w:p>
         </w:tc>
         <w:tc>
@@ -20084,6 +21330,7 @@
                 <w:lang w:val="es-MX"/>
               </w:rPr>
             </w:pPr>
+            <w:proofErr w:type="spellStart"/>
             <w:r>
               <w:rPr>
                 <w:rFonts w:ascii="Times New Roman" w:eastAsia="Times New Roman" w:hAnsi="Times New Roman" w:cs="Times New Roman"/>
@@ -20093,6 +21340,7 @@
               </w:rPr>
               <w:t>makeDijsktra</w:t>
             </w:r>
+            <w:proofErr w:type="spellEnd"/>
           </w:p>
         </w:tc>
         <w:tc>
@@ -20215,15 +21463,27 @@
                 <w:lang w:val="en-US"/>
               </w:rPr>
             </w:pPr>
-            <w:r>
-              <w:rPr>
-                <w:rFonts w:ascii="Times New Roman" w:eastAsia="Times New Roman" w:hAnsi="Times New Roman" w:cs="Times New Roman"/>
-                <w:sz w:val="18"/>
-                <w:szCs w:val="18"/>
-                <w:lang w:val="en-US"/>
-              </w:rPr>
-              <w:t xml:space="preserve">Vértice </w:t>
-            </w:r>
+            <w:proofErr w:type="spellStart"/>
+            <w:r>
+              <w:rPr>
+                <w:rFonts w:ascii="Times New Roman" w:eastAsia="Times New Roman" w:hAnsi="Times New Roman" w:cs="Times New Roman"/>
+                <w:sz w:val="18"/>
+                <w:szCs w:val="18"/>
+                <w:lang w:val="en-US"/>
+              </w:rPr>
+              <w:t>Vértice</w:t>
+            </w:r>
+            <w:proofErr w:type="spellEnd"/>
+            <w:r>
+              <w:rPr>
+                <w:rFonts w:ascii="Times New Roman" w:eastAsia="Times New Roman" w:hAnsi="Times New Roman" w:cs="Times New Roman"/>
+                <w:sz w:val="18"/>
+                <w:szCs w:val="18"/>
+                <w:lang w:val="en-US"/>
+              </w:rPr>
+              <w:t xml:space="preserve"> </w:t>
+            </w:r>
+            <w:proofErr w:type="gramStart"/>
             <w:r>
               <w:rPr>
                 <w:rFonts w:ascii="Times New Roman" w:eastAsia="Times New Roman" w:hAnsi="Times New Roman" w:cs="Times New Roman"/>
@@ -20251,35 +21511,58 @@
               </w:rPr>
               <w:t>”</w:t>
             </w:r>
-            <w:r>
-              <w:rPr>
-                <w:rFonts w:ascii="Times New Roman" w:eastAsia="Times New Roman" w:hAnsi="Times New Roman" w:cs="Times New Roman"/>
-                <w:sz w:val="18"/>
-                <w:szCs w:val="18"/>
-                <w:lang w:val="en-US"/>
-              </w:rPr>
-              <w:t>España”</w:t>
-            </w:r>
-          </w:p>
-          <w:p>
-            <w:pPr>
-              <w:spacing w:after="0" w:line="240" w:lineRule="auto"/>
-              <w:textAlignment w:val="baseline"/>
-              <w:rPr>
-                <w:rFonts w:ascii="Times New Roman" w:eastAsia="Times New Roman" w:hAnsi="Times New Roman" w:cs="Times New Roman"/>
-                <w:sz w:val="18"/>
-                <w:szCs w:val="18"/>
-                <w:lang w:val="en-US"/>
-              </w:rPr>
-            </w:pPr>
-            <w:r>
-              <w:rPr>
-                <w:rFonts w:ascii="Times New Roman" w:eastAsia="Times New Roman" w:hAnsi="Times New Roman" w:cs="Times New Roman"/>
-                <w:sz w:val="18"/>
-                <w:szCs w:val="18"/>
-                <w:lang w:val="en-US"/>
-              </w:rPr>
-              <w:t>Vértice = “Andorra”</w:t>
+            <w:proofErr w:type="spellStart"/>
+            <w:r>
+              <w:rPr>
+                <w:rFonts w:ascii="Times New Roman" w:eastAsia="Times New Roman" w:hAnsi="Times New Roman" w:cs="Times New Roman"/>
+                <w:sz w:val="18"/>
+                <w:szCs w:val="18"/>
+                <w:lang w:val="en-US"/>
+              </w:rPr>
+              <w:t>España</w:t>
+            </w:r>
+            <w:proofErr w:type="spellEnd"/>
+            <w:proofErr w:type="gramEnd"/>
+            <w:r>
+              <w:rPr>
+                <w:rFonts w:ascii="Times New Roman" w:eastAsia="Times New Roman" w:hAnsi="Times New Roman" w:cs="Times New Roman"/>
+                <w:sz w:val="18"/>
+                <w:szCs w:val="18"/>
+                <w:lang w:val="en-US"/>
+              </w:rPr>
+              <w:t>”</w:t>
+            </w:r>
+          </w:p>
+          <w:p>
+            <w:pPr>
+              <w:spacing w:after="0" w:line="240" w:lineRule="auto"/>
+              <w:textAlignment w:val="baseline"/>
+              <w:rPr>
+                <w:rFonts w:ascii="Times New Roman" w:eastAsia="Times New Roman" w:hAnsi="Times New Roman" w:cs="Times New Roman"/>
+                <w:sz w:val="18"/>
+                <w:szCs w:val="18"/>
+                <w:lang w:val="en-US"/>
+              </w:rPr>
+            </w:pPr>
+            <w:proofErr w:type="spellStart"/>
+            <w:r>
+              <w:rPr>
+                <w:rFonts w:ascii="Times New Roman" w:eastAsia="Times New Roman" w:hAnsi="Times New Roman" w:cs="Times New Roman"/>
+                <w:sz w:val="18"/>
+                <w:szCs w:val="18"/>
+                <w:lang w:val="en-US"/>
+              </w:rPr>
+              <w:t>Vértice</w:t>
+            </w:r>
+            <w:proofErr w:type="spellEnd"/>
+            <w:r>
+              <w:rPr>
+                <w:rFonts w:ascii="Times New Roman" w:eastAsia="Times New Roman" w:hAnsi="Times New Roman" w:cs="Times New Roman"/>
+                <w:sz w:val="18"/>
+                <w:szCs w:val="18"/>
+                <w:lang w:val="en-US"/>
+              </w:rPr>
+              <w:t xml:space="preserve"> = “Andorra”</w:t>
             </w:r>
           </w:p>
           <w:p>
@@ -20821,6 +22104,7 @@
                 <w:lang w:val="en-US"/>
               </w:rPr>
             </w:pPr>
+            <w:proofErr w:type="spellStart"/>
             <w:r>
               <w:rPr>
                 <w:rFonts w:ascii="Times New Roman" w:eastAsia="Times New Roman" w:hAnsi="Times New Roman" w:cs="Times New Roman"/>
@@ -20830,6 +22114,7 @@
               </w:rPr>
               <w:t>ListGraph</w:t>
             </w:r>
+            <w:proofErr w:type="spellEnd"/>
           </w:p>
         </w:tc>
         <w:tc>
@@ -21016,15 +22301,27 @@
                 <w:lang w:val="en-US"/>
               </w:rPr>
             </w:pPr>
-            <w:r>
-              <w:rPr>
-                <w:rFonts w:ascii="Times New Roman" w:eastAsia="Times New Roman" w:hAnsi="Times New Roman" w:cs="Times New Roman"/>
-                <w:sz w:val="18"/>
-                <w:szCs w:val="18"/>
-                <w:lang w:val="en-US"/>
-              </w:rPr>
-              <w:t xml:space="preserve">Vértice </w:t>
-            </w:r>
+            <w:proofErr w:type="spellStart"/>
+            <w:r>
+              <w:rPr>
+                <w:rFonts w:ascii="Times New Roman" w:eastAsia="Times New Roman" w:hAnsi="Times New Roman" w:cs="Times New Roman"/>
+                <w:sz w:val="18"/>
+                <w:szCs w:val="18"/>
+                <w:lang w:val="en-US"/>
+              </w:rPr>
+              <w:t>Vértice</w:t>
+            </w:r>
+            <w:proofErr w:type="spellEnd"/>
+            <w:r>
+              <w:rPr>
+                <w:rFonts w:ascii="Times New Roman" w:eastAsia="Times New Roman" w:hAnsi="Times New Roman" w:cs="Times New Roman"/>
+                <w:sz w:val="18"/>
+                <w:szCs w:val="18"/>
+                <w:lang w:val="en-US"/>
+              </w:rPr>
+              <w:t xml:space="preserve"> </w:t>
+            </w:r>
+            <w:proofErr w:type="gramStart"/>
             <w:r>
               <w:rPr>
                 <w:rFonts w:ascii="Times New Roman" w:eastAsia="Times New Roman" w:hAnsi="Times New Roman" w:cs="Times New Roman"/>
@@ -21052,6 +22349,7 @@
               </w:rPr>
               <w:t>”</w:t>
             </w:r>
+            <w:proofErr w:type="gramEnd"/>
             <w:r>
               <w:rPr>
                 <w:rFonts w:ascii="Times New Roman" w:eastAsia="Times New Roman" w:hAnsi="Times New Roman" w:cs="Times New Roman"/>
@@ -21133,6 +22431,7 @@
                 <w:lang w:val="es-MX"/>
               </w:rPr>
             </w:pPr>
+            <w:proofErr w:type="spellStart"/>
             <w:r>
               <w:rPr>
                 <w:rFonts w:ascii="Times New Roman" w:eastAsia="Times New Roman" w:hAnsi="Times New Roman" w:cs="Times New Roman"/>
@@ -21142,6 +22441,7 @@
               </w:rPr>
               <w:t>ListGraph</w:t>
             </w:r>
+            <w:proofErr w:type="spellEnd"/>
           </w:p>
         </w:tc>
         <w:tc>
@@ -21289,15 +22589,27 @@
                 <w:lang w:val="es-MX"/>
               </w:rPr>
             </w:pPr>
-            <w:r>
-              <w:rPr>
-                <w:rFonts w:ascii="Times New Roman" w:eastAsia="Times New Roman" w:hAnsi="Times New Roman" w:cs="Times New Roman"/>
-                <w:sz w:val="18"/>
-                <w:szCs w:val="18"/>
-                <w:lang w:val="en-US"/>
-              </w:rPr>
-              <w:t xml:space="preserve">Vértice </w:t>
-            </w:r>
+            <w:proofErr w:type="spellStart"/>
+            <w:r>
+              <w:rPr>
+                <w:rFonts w:ascii="Times New Roman" w:eastAsia="Times New Roman" w:hAnsi="Times New Roman" w:cs="Times New Roman"/>
+                <w:sz w:val="18"/>
+                <w:szCs w:val="18"/>
+                <w:lang w:val="en-US"/>
+              </w:rPr>
+              <w:t>Vértice</w:t>
+            </w:r>
+            <w:proofErr w:type="spellEnd"/>
+            <w:r>
+              <w:rPr>
+                <w:rFonts w:ascii="Times New Roman" w:eastAsia="Times New Roman" w:hAnsi="Times New Roman" w:cs="Times New Roman"/>
+                <w:sz w:val="18"/>
+                <w:szCs w:val="18"/>
+                <w:lang w:val="en-US"/>
+              </w:rPr>
+              <w:t xml:space="preserve"> </w:t>
+            </w:r>
+            <w:proofErr w:type="gramStart"/>
             <w:r>
               <w:rPr>
                 <w:rFonts w:ascii="Times New Roman" w:eastAsia="Times New Roman" w:hAnsi="Times New Roman" w:cs="Times New Roman"/>
@@ -21332,7 +22644,17 @@
                 <w:szCs w:val="18"/>
                 <w:lang w:val="en-US"/>
               </w:rPr>
-              <w:t>Colombia”</w:t>
+              <w:t>Colombia</w:t>
+            </w:r>
+            <w:proofErr w:type="gramEnd"/>
+            <w:r>
+              <w:rPr>
+                <w:rFonts w:ascii="Times New Roman" w:eastAsia="Times New Roman" w:hAnsi="Times New Roman" w:cs="Times New Roman"/>
+                <w:sz w:val="18"/>
+                <w:szCs w:val="18"/>
+                <w:lang w:val="en-US"/>
+              </w:rPr>
+              <w:t>”</w:t>
             </w:r>
           </w:p>
         </w:tc>
@@ -21365,7 +22687,27 @@
                 <w:szCs w:val="24"/>
                 <w:lang w:val="es-MX"/>
               </w:rPr>
-              <w:t>$6950 – El costo mínimo de ir desde Colombia  a todos los demás países.</w:t>
+              <w:t xml:space="preserve">$6950 – El costo mínimo de ir desde </w:t>
+            </w:r>
+            <w:proofErr w:type="gramStart"/>
+            <w:r>
+              <w:rPr>
+                <w:rFonts w:ascii="Times New Roman" w:eastAsia="Times New Roman" w:hAnsi="Times New Roman" w:cs="Times New Roman"/>
+                <w:sz w:val="24"/>
+                <w:szCs w:val="24"/>
+                <w:lang w:val="es-MX"/>
+              </w:rPr>
+              <w:t>Colombia  a</w:t>
+            </w:r>
+            <w:proofErr w:type="gramEnd"/>
+            <w:r>
+              <w:rPr>
+                <w:rFonts w:ascii="Times New Roman" w:eastAsia="Times New Roman" w:hAnsi="Times New Roman" w:cs="Times New Roman"/>
+                <w:sz w:val="24"/>
+                <w:szCs w:val="24"/>
+                <w:lang w:val="es-MX"/>
+              </w:rPr>
+              <w:t xml:space="preserve"> todos los demás países.</w:t>
             </w:r>
           </w:p>
         </w:tc>
@@ -21718,6 +23060,7 @@
                 <w:lang w:val="es-MX"/>
               </w:rPr>
             </w:pPr>
+            <w:proofErr w:type="spellStart"/>
             <w:r>
               <w:rPr>
                 <w:rFonts w:ascii="Times New Roman" w:eastAsia="Times New Roman" w:hAnsi="Times New Roman" w:cs="Times New Roman"/>
@@ -21727,6 +23070,7 @@
               </w:rPr>
               <w:t>ListGraph</w:t>
             </w:r>
+            <w:proofErr w:type="spellEnd"/>
           </w:p>
         </w:tc>
         <w:tc>
@@ -21874,15 +23218,27 @@
                 <w:lang w:val="es-MX"/>
               </w:rPr>
             </w:pPr>
-            <w:r>
-              <w:rPr>
-                <w:rFonts w:ascii="Times New Roman" w:eastAsia="Times New Roman" w:hAnsi="Times New Roman" w:cs="Times New Roman"/>
-                <w:sz w:val="18"/>
-                <w:szCs w:val="18"/>
-                <w:lang w:val="en-US"/>
-              </w:rPr>
-              <w:t xml:space="preserve">Vértice </w:t>
-            </w:r>
+            <w:proofErr w:type="spellStart"/>
+            <w:r>
+              <w:rPr>
+                <w:rFonts w:ascii="Times New Roman" w:eastAsia="Times New Roman" w:hAnsi="Times New Roman" w:cs="Times New Roman"/>
+                <w:sz w:val="18"/>
+                <w:szCs w:val="18"/>
+                <w:lang w:val="en-US"/>
+              </w:rPr>
+              <w:t>Vértice</w:t>
+            </w:r>
+            <w:proofErr w:type="spellEnd"/>
+            <w:r>
+              <w:rPr>
+                <w:rFonts w:ascii="Times New Roman" w:eastAsia="Times New Roman" w:hAnsi="Times New Roman" w:cs="Times New Roman"/>
+                <w:sz w:val="18"/>
+                <w:szCs w:val="18"/>
+                <w:lang w:val="en-US"/>
+              </w:rPr>
+              <w:t xml:space="preserve"> </w:t>
+            </w:r>
+            <w:proofErr w:type="gramStart"/>
             <w:r>
               <w:rPr>
                 <w:rFonts w:ascii="Times New Roman" w:eastAsia="Times New Roman" w:hAnsi="Times New Roman" w:cs="Times New Roman"/>
@@ -21917,7 +23273,17 @@
                 <w:szCs w:val="18"/>
                 <w:lang w:val="en-US"/>
               </w:rPr>
-              <w:t>Madagascar”</w:t>
+              <w:t>Madagascar</w:t>
+            </w:r>
+            <w:proofErr w:type="gramEnd"/>
+            <w:r>
+              <w:rPr>
+                <w:rFonts w:ascii="Times New Roman" w:eastAsia="Times New Roman" w:hAnsi="Times New Roman" w:cs="Times New Roman"/>
+                <w:sz w:val="18"/>
+                <w:szCs w:val="18"/>
+                <w:lang w:val="en-US"/>
+              </w:rPr>
+              <w:t>”</w:t>
             </w:r>
           </w:p>
         </w:tc>
@@ -22000,6 +23366,7 @@
                 <w:lang w:val="es-MX"/>
               </w:rPr>
             </w:pPr>
+            <w:proofErr w:type="spellStart"/>
             <w:r>
               <w:rPr>
                 <w:rFonts w:ascii="Times New Roman" w:eastAsia="Times New Roman" w:hAnsi="Times New Roman" w:cs="Times New Roman"/>
@@ -22009,6 +23376,7 @@
               </w:rPr>
               <w:t>ListGraph</w:t>
             </w:r>
+            <w:proofErr w:type="spellEnd"/>
           </w:p>
         </w:tc>
         <w:tc>
@@ -22186,15 +23554,27 @@
                 <w:lang w:val="es-MX"/>
               </w:rPr>
             </w:pPr>
-            <w:r>
-              <w:rPr>
-                <w:rFonts w:ascii="Times New Roman" w:eastAsia="Times New Roman" w:hAnsi="Times New Roman" w:cs="Times New Roman"/>
-                <w:sz w:val="18"/>
-                <w:szCs w:val="18"/>
-                <w:lang w:val="en-US"/>
-              </w:rPr>
-              <w:t xml:space="preserve">Vértice </w:t>
-            </w:r>
+            <w:proofErr w:type="spellStart"/>
+            <w:r>
+              <w:rPr>
+                <w:rFonts w:ascii="Times New Roman" w:eastAsia="Times New Roman" w:hAnsi="Times New Roman" w:cs="Times New Roman"/>
+                <w:sz w:val="18"/>
+                <w:szCs w:val="18"/>
+                <w:lang w:val="en-US"/>
+              </w:rPr>
+              <w:t>Vértice</w:t>
+            </w:r>
+            <w:proofErr w:type="spellEnd"/>
+            <w:r>
+              <w:rPr>
+                <w:rFonts w:ascii="Times New Roman" w:eastAsia="Times New Roman" w:hAnsi="Times New Roman" w:cs="Times New Roman"/>
+                <w:sz w:val="18"/>
+                <w:szCs w:val="18"/>
+                <w:lang w:val="en-US"/>
+              </w:rPr>
+              <w:t xml:space="preserve"> </w:t>
+            </w:r>
+            <w:proofErr w:type="gramStart"/>
             <w:r>
               <w:rPr>
                 <w:rFonts w:ascii="Times New Roman" w:eastAsia="Times New Roman" w:hAnsi="Times New Roman" w:cs="Times New Roman"/>
@@ -22222,14 +23602,26 @@
               </w:rPr>
               <w:t>”</w:t>
             </w:r>
-            <w:r>
-              <w:rPr>
-                <w:rFonts w:ascii="Times New Roman" w:eastAsia="Times New Roman" w:hAnsi="Times New Roman" w:cs="Times New Roman"/>
-                <w:sz w:val="18"/>
-                <w:szCs w:val="18"/>
-                <w:lang w:val="en-US"/>
-              </w:rPr>
-              <w:t>Rusia”</w:t>
+            <w:proofErr w:type="spellStart"/>
+            <w:r>
+              <w:rPr>
+                <w:rFonts w:ascii="Times New Roman" w:eastAsia="Times New Roman" w:hAnsi="Times New Roman" w:cs="Times New Roman"/>
+                <w:sz w:val="18"/>
+                <w:szCs w:val="18"/>
+                <w:lang w:val="en-US"/>
+              </w:rPr>
+              <w:t>Rusia</w:t>
+            </w:r>
+            <w:proofErr w:type="spellEnd"/>
+            <w:proofErr w:type="gramEnd"/>
+            <w:r>
+              <w:rPr>
+                <w:rFonts w:ascii="Times New Roman" w:eastAsia="Times New Roman" w:hAnsi="Times New Roman" w:cs="Times New Roman"/>
+                <w:sz w:val="18"/>
+                <w:szCs w:val="18"/>
+                <w:lang w:val="en-US"/>
+              </w:rPr>
+              <w:t>”</w:t>
             </w:r>
           </w:p>
         </w:tc>
@@ -22346,7 +23738,27 @@
                 <w:szCs w:val="24"/>
                 <w:lang w:val="es-ES"/>
               </w:rPr>
-              <w:t> Verificar que el algoritmo de floyd-warshall acomoda de forma correcta los costos de cada par de vértices.</w:t>
+              <w:t xml:space="preserve"> Verificar que el algoritmo de </w:t>
+            </w:r>
+            <w:proofErr w:type="spellStart"/>
+            <w:r>
+              <w:rPr>
+                <w:rFonts w:ascii="Times New Roman" w:eastAsia="Times New Roman" w:hAnsi="Times New Roman" w:cs="Times New Roman"/>
+                <w:sz w:val="24"/>
+                <w:szCs w:val="24"/>
+                <w:lang w:val="es-ES"/>
+              </w:rPr>
+              <w:t>floyd-warshall</w:t>
+            </w:r>
+            <w:proofErr w:type="spellEnd"/>
+            <w:r>
+              <w:rPr>
+                <w:rFonts w:ascii="Times New Roman" w:eastAsia="Times New Roman" w:hAnsi="Times New Roman" w:cs="Times New Roman"/>
+                <w:sz w:val="24"/>
+                <w:szCs w:val="24"/>
+                <w:lang w:val="es-ES"/>
+              </w:rPr>
+              <w:t xml:space="preserve"> acomoda de forma correcta los costos de cada par de vértices.</w:t>
             </w:r>
           </w:p>
         </w:tc>
@@ -22706,6 +24118,7 @@
                 <w:lang w:val="en-US"/>
               </w:rPr>
             </w:pPr>
+            <w:proofErr w:type="spellStart"/>
             <w:r>
               <w:rPr>
                 <w:rFonts w:ascii="Times New Roman" w:eastAsia="Times New Roman" w:hAnsi="Times New Roman" w:cs="Times New Roman"/>
@@ -22715,6 +24128,7 @@
               </w:rPr>
               <w:t>ListGraph</w:t>
             </w:r>
+            <w:proofErr w:type="spellEnd"/>
           </w:p>
         </w:tc>
         <w:tc>
@@ -22779,6 +24193,7 @@
                 <w:lang w:val="en-US"/>
               </w:rPr>
             </w:pPr>
+            <w:proofErr w:type="spellStart"/>
             <w:r>
               <w:rPr>
                 <w:rFonts w:ascii="Times New Roman" w:eastAsia="Times New Roman" w:hAnsi="Times New Roman" w:cs="Times New Roman"/>
@@ -22788,6 +24203,7 @@
               </w:rPr>
               <w:t>floyd</w:t>
             </w:r>
+            <w:proofErr w:type="spellEnd"/>
           </w:p>
         </w:tc>
         <w:tc>
@@ -23023,6 +24439,7 @@
                 <w:szCs w:val="24"/>
               </w:rPr>
             </w:pPr>
+            <w:proofErr w:type="spellStart"/>
             <w:r>
               <w:rPr>
                 <w:rFonts w:ascii="Times New Roman" w:eastAsia="Times New Roman" w:hAnsi="Times New Roman" w:cs="Times New Roman"/>
@@ -23031,6 +24448,7 @@
               </w:rPr>
               <w:t>ListGraph</w:t>
             </w:r>
+            <w:proofErr w:type="spellEnd"/>
           </w:p>
           <w:p>
             <w:pPr>
@@ -23067,6 +24485,7 @@
                 <w:szCs w:val="24"/>
               </w:rPr>
             </w:pPr>
+            <w:proofErr w:type="spellStart"/>
             <w:r>
               <w:rPr>
                 <w:rFonts w:ascii="Times New Roman" w:eastAsia="Times New Roman" w:hAnsi="Times New Roman" w:cs="Times New Roman"/>
@@ -23075,6 +24494,7 @@
               </w:rPr>
               <w:t>floyd</w:t>
             </w:r>
+            <w:proofErr w:type="spellEnd"/>
           </w:p>
           <w:p>
             <w:pPr>
@@ -23256,6 +24676,7 @@
                 <w:szCs w:val="24"/>
               </w:rPr>
             </w:pPr>
+            <w:proofErr w:type="spellStart"/>
             <w:r>
               <w:rPr>
                 <w:rFonts w:ascii="Times New Roman" w:eastAsia="Times New Roman" w:hAnsi="Times New Roman" w:cs="Times New Roman"/>
@@ -23264,6 +24685,7 @@
               </w:rPr>
               <w:t>ListGraph</w:t>
             </w:r>
+            <w:proofErr w:type="spellEnd"/>
           </w:p>
           <w:p>
             <w:pPr>
@@ -23349,6 +24771,7 @@
                 <w:szCs w:val="24"/>
               </w:rPr>
             </w:pPr>
+            <w:proofErr w:type="spellStart"/>
             <w:r>
               <w:rPr>
                 <w:rFonts w:ascii="Times New Roman" w:eastAsia="Times New Roman" w:hAnsi="Times New Roman" w:cs="Times New Roman"/>
@@ -23357,6 +24780,7 @@
               </w:rPr>
               <w:t>floyd</w:t>
             </w:r>
+            <w:proofErr w:type="spellEnd"/>
           </w:p>
           <w:p>
             <w:pPr>
@@ -23678,7 +25102,27 @@
                 <w:szCs w:val="24"/>
                 <w:lang w:val="es-ES"/>
               </w:rPr>
-              <w:t>Validar que el algoritmo de kruskal calcula el menor recorrido entre todos los vértices</w:t>
+              <w:t xml:space="preserve">Validar que el algoritmo de </w:t>
+            </w:r>
+            <w:proofErr w:type="spellStart"/>
+            <w:r>
+              <w:rPr>
+                <w:rFonts w:ascii="Times New Roman" w:eastAsia="Times New Roman" w:hAnsi="Times New Roman" w:cs="Times New Roman"/>
+                <w:sz w:val="24"/>
+                <w:szCs w:val="24"/>
+                <w:lang w:val="es-ES"/>
+              </w:rPr>
+              <w:t>kruskal</w:t>
+            </w:r>
+            <w:proofErr w:type="spellEnd"/>
+            <w:r>
+              <w:rPr>
+                <w:rFonts w:ascii="Times New Roman" w:eastAsia="Times New Roman" w:hAnsi="Times New Roman" w:cs="Times New Roman"/>
+                <w:sz w:val="24"/>
+                <w:szCs w:val="24"/>
+                <w:lang w:val="es-ES"/>
+              </w:rPr>
+              <w:t xml:space="preserve"> calcula el menor recorrido entre todos los vértices</w:t>
             </w:r>
           </w:p>
         </w:tc>
@@ -23972,6 +25416,7 @@
                 <w:lang w:val="en-US"/>
               </w:rPr>
             </w:pPr>
+            <w:proofErr w:type="spellStart"/>
             <w:r>
               <w:rPr>
                 <w:rFonts w:ascii="Times New Roman" w:eastAsia="Times New Roman" w:hAnsi="Times New Roman" w:cs="Times New Roman"/>
@@ -23981,6 +25426,7 @@
               </w:rPr>
               <w:t>ListGraph</w:t>
             </w:r>
+            <w:proofErr w:type="spellEnd"/>
           </w:p>
         </w:tc>
         <w:tc>
@@ -24030,6 +25476,7 @@
                 <w:lang w:val="en-US"/>
               </w:rPr>
             </w:pPr>
+            <w:proofErr w:type="spellStart"/>
             <w:r>
               <w:rPr>
                 <w:rFonts w:ascii="Times New Roman" w:eastAsia="Times New Roman" w:hAnsi="Times New Roman" w:cs="Times New Roman"/>
@@ -24039,6 +25486,7 @@
               </w:rPr>
               <w:t>kruskal</w:t>
             </w:r>
+            <w:proofErr w:type="spellEnd"/>
             <w:r>
               <w:rPr>
                 <w:rFonts w:ascii="Times New Roman" w:eastAsia="Times New Roman" w:hAnsi="Times New Roman" w:cs="Times New Roman"/>
@@ -24226,14 +25674,25 @@
                 <w:lang w:val="es-MX"/>
               </w:rPr>
             </w:pPr>
-            <w:r>
-              <w:rPr>
-                <w:rFonts w:ascii="Times New Roman" w:eastAsia="Times New Roman" w:hAnsi="Times New Roman" w:cs="Times New Roman"/>
-                <w:sz w:val="24"/>
-                <w:szCs w:val="24"/>
-                <w:lang w:val="es-MX"/>
-              </w:rPr>
-              <w:t>int = 17.400</w:t>
+            <w:proofErr w:type="spellStart"/>
+            <w:r>
+              <w:rPr>
+                <w:rFonts w:ascii="Times New Roman" w:eastAsia="Times New Roman" w:hAnsi="Times New Roman" w:cs="Times New Roman"/>
+                <w:sz w:val="24"/>
+                <w:szCs w:val="24"/>
+                <w:lang w:val="es-MX"/>
+              </w:rPr>
+              <w:t>int</w:t>
+            </w:r>
+            <w:proofErr w:type="spellEnd"/>
+            <w:r>
+              <w:rPr>
+                <w:rFonts w:ascii="Times New Roman" w:eastAsia="Times New Roman" w:hAnsi="Times New Roman" w:cs="Times New Roman"/>
+                <w:sz w:val="24"/>
+                <w:szCs w:val="24"/>
+                <w:lang w:val="es-MX"/>
+              </w:rPr>
+              <w:t xml:space="preserve"> = 17.400</w:t>
             </w:r>
           </w:p>
         </w:tc>
@@ -24261,6 +25720,7 @@
                 <w:lang w:val="es-MX"/>
               </w:rPr>
             </w:pPr>
+            <w:proofErr w:type="spellStart"/>
             <w:r>
               <w:rPr>
                 <w:rFonts w:ascii="Times New Roman" w:eastAsia="Times New Roman" w:hAnsi="Times New Roman" w:cs="Times New Roman"/>
@@ -24271,6 +25731,7 @@
               <w:lastRenderedPageBreak/>
               <w:t>ListGraph</w:t>
             </w:r>
+            <w:proofErr w:type="spellEnd"/>
           </w:p>
         </w:tc>
         <w:tc>
@@ -24295,6 +25756,7 @@
                 <w:lang w:val="es-MX"/>
               </w:rPr>
             </w:pPr>
+            <w:proofErr w:type="spellStart"/>
             <w:r>
               <w:rPr>
                 <w:rFonts w:ascii="Times New Roman" w:eastAsia="Times New Roman" w:hAnsi="Times New Roman" w:cs="Times New Roman"/>
@@ -24304,6 +25766,7 @@
               </w:rPr>
               <w:t>kruskal</w:t>
             </w:r>
+            <w:proofErr w:type="spellEnd"/>
             <w:r>
               <w:rPr>
                 <w:rFonts w:ascii="Times New Roman" w:eastAsia="Times New Roman" w:hAnsi="Times New Roman" w:cs="Times New Roman"/>
@@ -24415,14 +25878,25 @@
                 <w:lang w:val="es-MX"/>
               </w:rPr>
             </w:pPr>
-            <w:r>
-              <w:rPr>
-                <w:rFonts w:ascii="Times New Roman" w:eastAsia="Times New Roman" w:hAnsi="Times New Roman" w:cs="Times New Roman"/>
-                <w:sz w:val="24"/>
-                <w:szCs w:val="24"/>
-                <w:lang w:val="es-MX"/>
-              </w:rPr>
-              <w:t>int = 0</w:t>
+            <w:proofErr w:type="spellStart"/>
+            <w:r>
+              <w:rPr>
+                <w:rFonts w:ascii="Times New Roman" w:eastAsia="Times New Roman" w:hAnsi="Times New Roman" w:cs="Times New Roman"/>
+                <w:sz w:val="24"/>
+                <w:szCs w:val="24"/>
+                <w:lang w:val="es-MX"/>
+              </w:rPr>
+              <w:t>int</w:t>
+            </w:r>
+            <w:proofErr w:type="spellEnd"/>
+            <w:r>
+              <w:rPr>
+                <w:rFonts w:ascii="Times New Roman" w:eastAsia="Times New Roman" w:hAnsi="Times New Roman" w:cs="Times New Roman"/>
+                <w:sz w:val="24"/>
+                <w:szCs w:val="24"/>
+                <w:lang w:val="es-MX"/>
+              </w:rPr>
+              <w:t xml:space="preserve"> = 0</w:t>
             </w:r>
           </w:p>
         </w:tc>
@@ -24474,6 +25948,7 @@
                 <w:lang w:val="es-MX"/>
               </w:rPr>
             </w:pPr>
+            <w:proofErr w:type="spellStart"/>
             <w:r>
               <w:rPr>
                 <w:rFonts w:ascii="Times New Roman" w:eastAsia="Times New Roman" w:hAnsi="Times New Roman" w:cs="Times New Roman"/>
@@ -24483,6 +25958,7 @@
               </w:rPr>
               <w:t>ListGraph</w:t>
             </w:r>
+            <w:proofErr w:type="spellEnd"/>
           </w:p>
         </w:tc>
         <w:tc>
@@ -24541,6 +26017,7 @@
                 <w:lang w:val="es-MX"/>
               </w:rPr>
             </w:pPr>
+            <w:proofErr w:type="spellStart"/>
             <w:r>
               <w:rPr>
                 <w:rFonts w:ascii="Times New Roman" w:eastAsia="Times New Roman" w:hAnsi="Times New Roman" w:cs="Times New Roman"/>
@@ -24550,6 +26027,7 @@
               </w:rPr>
               <w:t>kruskal</w:t>
             </w:r>
+            <w:proofErr w:type="spellEnd"/>
             <w:r>
               <w:rPr>
                 <w:rFonts w:ascii="Times New Roman" w:eastAsia="Times New Roman" w:hAnsi="Times New Roman" w:cs="Times New Roman"/>
@@ -24760,14 +26238,25 @@
                 <w:lang w:val="es-MX"/>
               </w:rPr>
             </w:pPr>
-            <w:r>
-              <w:rPr>
-                <w:rFonts w:ascii="Times New Roman" w:eastAsia="Times New Roman" w:hAnsi="Times New Roman" w:cs="Times New Roman"/>
-                <w:sz w:val="24"/>
-                <w:szCs w:val="24"/>
-                <w:lang w:val="es-MX"/>
-              </w:rPr>
-              <w:t>int = 4.540</w:t>
+            <w:proofErr w:type="spellStart"/>
+            <w:r>
+              <w:rPr>
+                <w:rFonts w:ascii="Times New Roman" w:eastAsia="Times New Roman" w:hAnsi="Times New Roman" w:cs="Times New Roman"/>
+                <w:sz w:val="24"/>
+                <w:szCs w:val="24"/>
+                <w:lang w:val="es-MX"/>
+              </w:rPr>
+              <w:t>int</w:t>
+            </w:r>
+            <w:proofErr w:type="spellEnd"/>
+            <w:r>
+              <w:rPr>
+                <w:rFonts w:ascii="Times New Roman" w:eastAsia="Times New Roman" w:hAnsi="Times New Roman" w:cs="Times New Roman"/>
+                <w:sz w:val="24"/>
+                <w:szCs w:val="24"/>
+                <w:lang w:val="es-MX"/>
+              </w:rPr>
+              <w:t xml:space="preserve"> = 4.540</w:t>
             </w:r>
           </w:p>
         </w:tc>

</xml_diff>

<commit_message>
Dijkstra tests already in matrix graph
</commit_message>
<xml_diff>
--- a/docs/Diseño de casos de prueba 3.docx
+++ b/docs/Diseño de casos de prueba 3.docx
@@ -7410,7 +7410,7 @@
                 <w:color w:val="212529"/>
                 <w:shd w:val="clear" w:color="auto" w:fill="FFFFFF"/>
               </w:rPr>
-              <w:t>∞, ∞, $6100, $9100, $4600, $2100, $5100, $</w:t>
+              <w:t>∞, ∞, $6100, $9100, $</w:t>
             </w:r>
             <w:r>
               <w:rPr>
@@ -7418,7 +7418,7 @@
                 <w:color w:val="212529"/>
                 <w:shd w:val="clear" w:color="auto" w:fill="FFFFFF"/>
               </w:rPr>
-              <w:t>3350</w:t>
+              <w:t>2100</w:t>
             </w:r>
             <w:r>
               <w:rPr>
@@ -7426,7 +7426,7 @@
                 <w:color w:val="212529"/>
                 <w:shd w:val="clear" w:color="auto" w:fill="FFFFFF"/>
               </w:rPr>
-              <w:t>,</w:t>
+              <w:t>, $</w:t>
             </w:r>
             <w:r>
               <w:rPr>
@@ -7434,7 +7434,71 @@
                 <w:color w:val="212529"/>
                 <w:shd w:val="clear" w:color="auto" w:fill="FFFFFF"/>
               </w:rPr>
-              <w:t xml:space="preserve"> $0,</w:t>
+              <w:t>5100</w:t>
+            </w:r>
+            <w:r>
+              <w:rPr>
+                <w:rFonts w:ascii="Arial" w:hAnsi="Arial" w:cs="Arial"/>
+                <w:color w:val="212529"/>
+                <w:shd w:val="clear" w:color="auto" w:fill="FFFFFF"/>
+              </w:rPr>
+              <w:t>, $</w:t>
+            </w:r>
+            <w:r>
+              <w:rPr>
+                <w:rFonts w:ascii="Arial" w:hAnsi="Arial" w:cs="Arial"/>
+                <w:color w:val="212529"/>
+                <w:shd w:val="clear" w:color="auto" w:fill="FFFFFF"/>
+              </w:rPr>
+              <w:t>4600</w:t>
+            </w:r>
+            <w:r>
+              <w:rPr>
+                <w:rFonts w:ascii="Arial" w:hAnsi="Arial" w:cs="Arial"/>
+                <w:color w:val="212529"/>
+                <w:shd w:val="clear" w:color="auto" w:fill="FFFFFF"/>
+              </w:rPr>
+              <w:t>, $</w:t>
+            </w:r>
+            <w:r>
+              <w:rPr>
+                <w:rFonts w:ascii="Arial" w:hAnsi="Arial" w:cs="Arial"/>
+                <w:color w:val="212529"/>
+                <w:shd w:val="clear" w:color="auto" w:fill="FFFFFF"/>
+              </w:rPr>
+              <w:t>0</w:t>
+            </w:r>
+            <w:r>
+              <w:rPr>
+                <w:rFonts w:ascii="Arial" w:hAnsi="Arial" w:cs="Arial"/>
+                <w:color w:val="212529"/>
+                <w:shd w:val="clear" w:color="auto" w:fill="FFFFFF"/>
+              </w:rPr>
+              <w:t>,</w:t>
+            </w:r>
+            <w:r>
+              <w:rPr>
+                <w:rFonts w:ascii="Arial" w:hAnsi="Arial" w:cs="Arial"/>
+                <w:color w:val="212529"/>
+                <w:shd w:val="clear" w:color="auto" w:fill="FFFFFF"/>
+              </w:rPr>
+              <w:t xml:space="preserve"> $</w:t>
+            </w:r>
+            <w:r>
+              <w:rPr>
+                <w:rFonts w:ascii="Arial" w:hAnsi="Arial" w:cs="Arial"/>
+                <w:color w:val="212529"/>
+                <w:shd w:val="clear" w:color="auto" w:fill="FFFFFF"/>
+              </w:rPr>
+              <w:t>3350</w:t>
+            </w:r>
+            <w:r>
+              <w:rPr>
+                <w:rFonts w:ascii="Arial" w:hAnsi="Arial" w:cs="Arial"/>
+                <w:color w:val="212529"/>
+                <w:shd w:val="clear" w:color="auto" w:fill="FFFFFF"/>
+              </w:rPr>
+              <w:t>,</w:t>
             </w:r>
             <w:r>
               <w:rPr>

</xml_diff>